<commit_message>
Correcciones en ciudades y aeronaves
</commit_message>
<xml_diff>
--- a/Estrategia.docx
+++ b/Estrategia.docx
@@ -530,13 +530,8 @@
         <w:ind w:left="720"/>
       </w:pPr>
       <w:hyperlink w:anchor="h.u27mw9axvzi">
-        <w:proofErr w:type="spellStart"/>
         <w:r>
-          <w:t>Login</w:t>
-        </w:r>
-        <w:proofErr w:type="spellEnd"/>
-        <w:r>
-          <w:t xml:space="preserve"> y seguridad</w:t>
+          <w:t>Login y seguridad</w:t>
         </w:r>
       </w:hyperlink>
       <w:r>
@@ -771,11 +766,9 @@
         <w:ind w:left="360"/>
       </w:pPr>
       <w:hyperlink w:anchor="h.5ewy7y2stzsl">
-        <w:proofErr w:type="spellStart"/>
         <w:r>
           <w:t>Triggers</w:t>
         </w:r>
-        <w:proofErr w:type="spellEnd"/>
       </w:hyperlink>
       <w:r>
         <w:t>………………………………………………………………………</w:t>
@@ -972,8 +965,18 @@
           <w:szCs w:val="24"/>
           <w:highlight w:val="white"/>
         </w:rPr>
-        <w:t>Una vez determinados los identificadores para cada una de las tablas a crear, convenimos en la utilización de claves subrogadas en lugar de claves compuestas o naturales, por considerar más fácil la uniformidad de criterios con respecto a las diferentes en</w:t>
-      </w:r>
+        <w:t>Una vez determinados los identificadores para cada una de las tablas a crear, convenimos en la utilización de claves subrogadas en lugar de claves compuestas o naturales, por considerar más fácil la uniformidad de criterios con respecto a las diferentes entidades.</w:t>
+      </w:r>
+    </w:p>
+    <w:p>
+      <w:pPr>
+        <w:spacing w:line="240" w:lineRule="auto"/>
+      </w:pPr>
+    </w:p>
+    <w:p>
+      <w:pPr>
+        <w:spacing w:line="240" w:lineRule="auto"/>
+      </w:pPr>
       <w:r>
         <w:rPr>
           <w:rFonts w:ascii="Calibri" w:eastAsia="Calibri" w:hAnsi="Calibri" w:cs="Calibri"/>
@@ -982,7 +985,7 @@
           <w:szCs w:val="24"/>
           <w:highlight w:val="white"/>
         </w:rPr>
-        <w:t>tidades.</w:t>
+        <w:t>Una vez terminado el DER y teniendo más claro el modelo, procedimos a la realización de la migración. Para ello nos apoyamos tanto en la consigna, como en la tabla maestra brindada. Debido a que, basándonos en los campos de la tabla maestra y sus tipos, debimos de realizar algunas consideraciones del modelo, estas serán explicadas en la parte correspondiente de este mismo archivo.</w:t>
       </w:r>
     </w:p>
     <w:p>
@@ -1002,8 +1005,13 @@
           <w:szCs w:val="24"/>
           <w:highlight w:val="white"/>
         </w:rPr>
-        <w:t>Una vez terminado el DER y teniendo más claro el modelo, procedimos a la realización de la migración. Para ello nos apoyamos tanto en la consigna, como en la tabla maestra brindada. Debido a que, basándonos en los campos de la tabla maestra y sus</w:t>
-      </w:r>
+        <w:t>Finalizada la migración, y comprobado que no se hayan perdido datos en el transcurso de ella, comenzamos a realizar la aplicación en C#.</w:t>
+      </w:r>
+    </w:p>
+    <w:p>
+      <w:pPr>
+        <w:spacing w:line="240" w:lineRule="auto"/>
+      </w:pPr>
       <w:r>
         <w:rPr>
           <w:rFonts w:ascii="Calibri" w:eastAsia="Calibri" w:hAnsi="Calibri" w:cs="Calibri"/>
@@ -1012,13 +1020,8 @@
           <w:szCs w:val="24"/>
           <w:highlight w:val="white"/>
         </w:rPr>
-        <w:t xml:space="preserve"> tipos, debimos de realizar algunas consideraciones del modelo, estas serán explicadas en la parte correspondiente de este mismo archivo.</w:t>
-      </w:r>
-    </w:p>
-    <w:p>
-      <w:pPr>
-        <w:spacing w:line="240" w:lineRule="auto"/>
-      </w:pPr>
+        <w:t>Sabiendo que la aplicación funcionará como puente entre el usuario y la base de datos, fue necesario primero establecer la conexión entre base de datos y aplicación.</w:t>
+      </w:r>
     </w:p>
     <w:p>
       <w:pPr>
@@ -1032,49 +1035,8 @@
           <w:szCs w:val="24"/>
           <w:highlight w:val="white"/>
         </w:rPr>
-        <w:t>Finalizada la migración, y comprobado que no se hayan perdido datos en el transcurso de ella, comenzamos a realizar l</w:t>
-      </w:r>
-      <w:r>
-        <w:rPr>
-          <w:rFonts w:ascii="Calibri" w:eastAsia="Calibri" w:hAnsi="Calibri" w:cs="Calibri"/>
-          <w:color w:val="333333"/>
-          <w:sz w:val="24"/>
-          <w:szCs w:val="24"/>
-          <w:highlight w:val="white"/>
-        </w:rPr>
-        <w:t>a aplicación en C#.</w:t>
-      </w:r>
-    </w:p>
-    <w:p>
-      <w:pPr>
-        <w:spacing w:line="240" w:lineRule="auto"/>
-      </w:pPr>
-      <w:r>
-        <w:rPr>
-          <w:rFonts w:ascii="Calibri" w:eastAsia="Calibri" w:hAnsi="Calibri" w:cs="Calibri"/>
-          <w:color w:val="333333"/>
-          <w:sz w:val="24"/>
-          <w:szCs w:val="24"/>
-          <w:highlight w:val="white"/>
-        </w:rPr>
-        <w:t>Sabiendo que la aplicación funcionará como puente entre el usuario y la base de datos, fue necesario primero establecer la conexión entre base de datos y aplicación.</w:t>
-      </w:r>
-    </w:p>
-    <w:p>
-      <w:pPr>
-        <w:spacing w:line="240" w:lineRule="auto"/>
-      </w:pPr>
-      <w:r>
-        <w:rPr>
-          <w:rFonts w:ascii="Calibri" w:eastAsia="Calibri" w:hAnsi="Calibri" w:cs="Calibri"/>
-          <w:color w:val="333333"/>
-          <w:sz w:val="24"/>
-          <w:szCs w:val="24"/>
-          <w:highlight w:val="white"/>
-        </w:rPr>
         <w:t>Para esto, realizamos cuatro clases distintas. Dichas clases son: ‘</w:t>
       </w:r>
-      <w:proofErr w:type="spellStart"/>
       <w:r>
         <w:rPr>
           <w:rFonts w:ascii="Calibri" w:eastAsia="Calibri" w:hAnsi="Calibri" w:cs="Calibri"/>
@@ -1084,7 +1046,17 @@
           <w:szCs w:val="24"/>
           <w:highlight w:val="white"/>
         </w:rPr>
-        <w:t>DBM</w:t>
+        <w:t>DBManager</w:t>
+      </w:r>
+      <w:r>
+        <w:rPr>
+          <w:rFonts w:ascii="Calibri" w:eastAsia="Calibri" w:hAnsi="Calibri" w:cs="Calibri"/>
+          <w:color w:val="333333"/>
+          <w:sz w:val="24"/>
+          <w:szCs w:val="24"/>
+          <w:highlight w:val="white"/>
+        </w:rPr>
+        <w:t>’ (encargada de manejar la conexión con la base de datos, que implementa el patrón Singleton para que exista una única conexión por sistema), ‘</w:t>
       </w:r>
       <w:r>
         <w:rPr>
@@ -1095,9 +1067,8 @@
           <w:szCs w:val="24"/>
           <w:highlight w:val="white"/>
         </w:rPr>
-        <w:t>anager</w:t>
-      </w:r>
-      <w:proofErr w:type="spellEnd"/>
+        <w:t>DBQueries</w:t>
+      </w:r>
       <w:r>
         <w:rPr>
           <w:rFonts w:ascii="Calibri" w:eastAsia="Calibri" w:hAnsi="Calibri" w:cs="Calibri"/>
@@ -1106,31 +1077,8 @@
           <w:szCs w:val="24"/>
           <w:highlight w:val="white"/>
         </w:rPr>
-        <w:t xml:space="preserve">’ (encargada de manejar la conexión con la base de datos, que implementa el patrón </w:t>
-      </w:r>
-      <w:proofErr w:type="spellStart"/>
-      <w:r>
-        <w:rPr>
-          <w:rFonts w:ascii="Calibri" w:eastAsia="Calibri" w:hAnsi="Calibri" w:cs="Calibri"/>
-          <w:color w:val="333333"/>
-          <w:sz w:val="24"/>
-          <w:szCs w:val="24"/>
-          <w:highlight w:val="white"/>
-        </w:rPr>
-        <w:t>Singleton</w:t>
-      </w:r>
-      <w:proofErr w:type="spellEnd"/>
-      <w:r>
-        <w:rPr>
-          <w:rFonts w:ascii="Calibri" w:eastAsia="Calibri" w:hAnsi="Calibri" w:cs="Calibri"/>
-          <w:color w:val="333333"/>
-          <w:sz w:val="24"/>
-          <w:szCs w:val="24"/>
-          <w:highlight w:val="white"/>
-        </w:rPr>
-        <w:t xml:space="preserve"> para que exista una única conexión por sistema), ‘</w:t>
-      </w:r>
-      <w:proofErr w:type="spellStart"/>
+        <w:t>’ (encargada de manejar los nombres de todas las consultas existentes en la base de datos), ‘</w:t>
+      </w:r>
       <w:r>
         <w:rPr>
           <w:rFonts w:ascii="Calibri" w:eastAsia="Calibri" w:hAnsi="Calibri" w:cs="Calibri"/>
@@ -1140,9 +1088,8 @@
           <w:szCs w:val="24"/>
           <w:highlight w:val="white"/>
         </w:rPr>
-        <w:t>DBQueries</w:t>
-      </w:r>
-      <w:proofErr w:type="spellEnd"/>
+        <w:t>StoreProcedure</w:t>
+      </w:r>
       <w:r>
         <w:rPr>
           <w:rFonts w:ascii="Calibri" w:eastAsia="Calibri" w:hAnsi="Calibri" w:cs="Calibri"/>
@@ -1151,9 +1098,8 @@
           <w:szCs w:val="24"/>
           <w:highlight w:val="white"/>
         </w:rPr>
-        <w:t>’ (encargada de manejar los nombres de todas las consultas existentes en la base de datos), ‘</w:t>
-      </w:r>
-      <w:proofErr w:type="spellStart"/>
+        <w:t>’ (encargada de impactar a la base de datos, es la que ejecuta los métodos de ExecuteNonQuery, ExecuteScalar y ExecuteReader) y ‘</w:t>
+      </w:r>
       <w:r>
         <w:rPr>
           <w:rFonts w:ascii="Calibri" w:eastAsia="Calibri" w:hAnsi="Calibri" w:cs="Calibri"/>
@@ -1163,20 +1109,28 @@
           <w:szCs w:val="24"/>
           <w:highlight w:val="white"/>
         </w:rPr>
-        <w:t>Store</w:t>
-      </w:r>
-      <w:r>
-        <w:rPr>
-          <w:rFonts w:ascii="Calibri" w:eastAsia="Calibri" w:hAnsi="Calibri" w:cs="Calibri"/>
-          <w:b/>
+        <w:t>SPParameter</w:t>
+      </w:r>
+      <w:r>
+        <w:rPr>
+          <w:rFonts w:ascii="Calibri" w:eastAsia="Calibri" w:hAnsi="Calibri" w:cs="Calibri"/>
           <w:color w:val="333333"/>
           <w:sz w:val="24"/>
           <w:szCs w:val="24"/>
           <w:highlight w:val="white"/>
         </w:rPr>
-        <w:t>Procedure</w:t>
-      </w:r>
-      <w:proofErr w:type="spellEnd"/>
+        <w:t>’ (encargada de representar a los parámetros que espera una determinada consulta).</w:t>
+      </w:r>
+    </w:p>
+    <w:p>
+      <w:pPr>
+        <w:spacing w:line="240" w:lineRule="auto"/>
+      </w:pPr>
+    </w:p>
+    <w:p>
+      <w:pPr>
+        <w:spacing w:line="240" w:lineRule="auto"/>
+      </w:pPr>
       <w:r>
         <w:rPr>
           <w:rFonts w:ascii="Calibri" w:eastAsia="Calibri" w:hAnsi="Calibri" w:cs="Calibri"/>
@@ -1185,9 +1139,18 @@
           <w:szCs w:val="24"/>
           <w:highlight w:val="white"/>
         </w:rPr>
-        <w:t xml:space="preserve">’ (encargada de impactar a la base de datos, es la que ejecuta los métodos de </w:t>
-      </w:r>
-      <w:proofErr w:type="spellStart"/>
+        <w:t>Una vez que pudimos efectivamente comunicarnos con la base de datos, comenzamos a desarrollar las distintas funcionalidades. La primer fue el Login, que creemos que es uno de los puntos más importantes para poder comprender y desarrollar la plataforma, además de ser el primero que cronológicamente debe ver un usuario al entrar a la aplicación.</w:t>
+      </w:r>
+    </w:p>
+    <w:p>
+      <w:pPr>
+        <w:spacing w:line="240" w:lineRule="auto"/>
+      </w:pPr>
+    </w:p>
+    <w:p>
+      <w:pPr>
+        <w:spacing w:line="240" w:lineRule="auto"/>
+      </w:pPr>
       <w:r>
         <w:rPr>
           <w:rFonts w:ascii="Calibri" w:eastAsia="Calibri" w:hAnsi="Calibri" w:cs="Calibri"/>
@@ -1196,9 +1159,18 @@
           <w:szCs w:val="24"/>
           <w:highlight w:val="white"/>
         </w:rPr>
-        <w:t>ExecuteNonQuery</w:t>
-      </w:r>
-      <w:proofErr w:type="spellEnd"/>
+        <w:t xml:space="preserve"> Y además esto nos permitió empezar a realizar pruebas y a familiarizarnos con elementos como DataGridViews, Queries, pasaje de parámetros, etc. testeando las conexiones y ayudándonos a acostumbrarnos a la forma de trabajo que necesitaríamos para la realización del TP.</w:t>
+      </w:r>
+    </w:p>
+    <w:p>
+      <w:pPr>
+        <w:spacing w:line="240" w:lineRule="auto"/>
+      </w:pPr>
+    </w:p>
+    <w:p>
+      <w:pPr>
+        <w:spacing w:line="240" w:lineRule="auto"/>
+      </w:pPr>
       <w:r>
         <w:rPr>
           <w:rFonts w:ascii="Calibri" w:eastAsia="Calibri" w:hAnsi="Calibri" w:cs="Calibri"/>
@@ -1207,328 +1179,7 @@
           <w:szCs w:val="24"/>
           <w:highlight w:val="white"/>
         </w:rPr>
-        <w:t xml:space="preserve">, </w:t>
-      </w:r>
-      <w:proofErr w:type="spellStart"/>
-      <w:r>
-        <w:rPr>
-          <w:rFonts w:ascii="Calibri" w:eastAsia="Calibri" w:hAnsi="Calibri" w:cs="Calibri"/>
-          <w:color w:val="333333"/>
-          <w:sz w:val="24"/>
-          <w:szCs w:val="24"/>
-          <w:highlight w:val="white"/>
-        </w:rPr>
-        <w:t>ExecuteScalar</w:t>
-      </w:r>
-      <w:proofErr w:type="spellEnd"/>
-      <w:r>
-        <w:rPr>
-          <w:rFonts w:ascii="Calibri" w:eastAsia="Calibri" w:hAnsi="Calibri" w:cs="Calibri"/>
-          <w:color w:val="333333"/>
-          <w:sz w:val="24"/>
-          <w:szCs w:val="24"/>
-          <w:highlight w:val="white"/>
-        </w:rPr>
-        <w:t xml:space="preserve"> y </w:t>
-      </w:r>
-      <w:proofErr w:type="spellStart"/>
-      <w:r>
-        <w:rPr>
-          <w:rFonts w:ascii="Calibri" w:eastAsia="Calibri" w:hAnsi="Calibri" w:cs="Calibri"/>
-          <w:color w:val="333333"/>
-          <w:sz w:val="24"/>
-          <w:szCs w:val="24"/>
-          <w:highlight w:val="white"/>
-        </w:rPr>
-        <w:t>ExecuteReader</w:t>
-      </w:r>
-      <w:proofErr w:type="spellEnd"/>
-      <w:r>
-        <w:rPr>
-          <w:rFonts w:ascii="Calibri" w:eastAsia="Calibri" w:hAnsi="Calibri" w:cs="Calibri"/>
-          <w:color w:val="333333"/>
-          <w:sz w:val="24"/>
-          <w:szCs w:val="24"/>
-          <w:highlight w:val="white"/>
-        </w:rPr>
-        <w:t>) y ‘</w:t>
-      </w:r>
-      <w:proofErr w:type="spellStart"/>
-      <w:r>
-        <w:rPr>
-          <w:rFonts w:ascii="Calibri" w:eastAsia="Calibri" w:hAnsi="Calibri" w:cs="Calibri"/>
-          <w:b/>
-          <w:color w:val="333333"/>
-          <w:sz w:val="24"/>
-          <w:szCs w:val="24"/>
-          <w:highlight w:val="white"/>
-        </w:rPr>
-        <w:t>SPParameter</w:t>
-      </w:r>
-      <w:proofErr w:type="spellEnd"/>
-      <w:r>
-        <w:rPr>
-          <w:rFonts w:ascii="Calibri" w:eastAsia="Calibri" w:hAnsi="Calibri" w:cs="Calibri"/>
-          <w:color w:val="333333"/>
-          <w:sz w:val="24"/>
-          <w:szCs w:val="24"/>
-          <w:highlight w:val="white"/>
-        </w:rPr>
-        <w:t>’ (encargada de representar a los parámetros que espera una determinada consulta).</w:t>
-      </w:r>
-    </w:p>
-    <w:p>
-      <w:pPr>
-        <w:spacing w:line="240" w:lineRule="auto"/>
-      </w:pPr>
-    </w:p>
-    <w:p>
-      <w:pPr>
-        <w:spacing w:line="240" w:lineRule="auto"/>
-      </w:pPr>
-      <w:r>
-        <w:rPr>
-          <w:rFonts w:ascii="Calibri" w:eastAsia="Calibri" w:hAnsi="Calibri" w:cs="Calibri"/>
-          <w:color w:val="333333"/>
-          <w:sz w:val="24"/>
-          <w:szCs w:val="24"/>
-          <w:highlight w:val="white"/>
-        </w:rPr>
-        <w:t>Una vez que pudimos efe</w:t>
-      </w:r>
-      <w:r>
-        <w:rPr>
-          <w:rFonts w:ascii="Calibri" w:eastAsia="Calibri" w:hAnsi="Calibri" w:cs="Calibri"/>
-          <w:color w:val="333333"/>
-          <w:sz w:val="24"/>
-          <w:szCs w:val="24"/>
-          <w:highlight w:val="white"/>
-        </w:rPr>
-        <w:t xml:space="preserve">ctivamente comunicarnos con la base de datos, comenzamos a desarrollar las distintas funcionalidades. La primer fue el </w:t>
-      </w:r>
-      <w:proofErr w:type="spellStart"/>
-      <w:r>
-        <w:rPr>
-          <w:rFonts w:ascii="Calibri" w:eastAsia="Calibri" w:hAnsi="Calibri" w:cs="Calibri"/>
-          <w:color w:val="333333"/>
-          <w:sz w:val="24"/>
-          <w:szCs w:val="24"/>
-          <w:highlight w:val="white"/>
-        </w:rPr>
-        <w:t>Login</w:t>
-      </w:r>
-      <w:proofErr w:type="spellEnd"/>
-      <w:r>
-        <w:rPr>
-          <w:rFonts w:ascii="Calibri" w:eastAsia="Calibri" w:hAnsi="Calibri" w:cs="Calibri"/>
-          <w:color w:val="333333"/>
-          <w:sz w:val="24"/>
-          <w:szCs w:val="24"/>
-          <w:highlight w:val="white"/>
-        </w:rPr>
-        <w:t>, que creemos que es uno de los puntos más importantes para poder comprender y desarrollar la plataforma, además de ser el primero q</w:t>
-      </w:r>
-      <w:r>
-        <w:rPr>
-          <w:rFonts w:ascii="Calibri" w:eastAsia="Calibri" w:hAnsi="Calibri" w:cs="Calibri"/>
-          <w:color w:val="333333"/>
-          <w:sz w:val="24"/>
-          <w:szCs w:val="24"/>
-          <w:highlight w:val="white"/>
-        </w:rPr>
-        <w:t>ue cronológicamente debe ver un usuario al entrar a la aplicación.</w:t>
-      </w:r>
-    </w:p>
-    <w:p>
-      <w:pPr>
-        <w:spacing w:line="240" w:lineRule="auto"/>
-      </w:pPr>
-    </w:p>
-    <w:p>
-      <w:pPr>
-        <w:spacing w:line="240" w:lineRule="auto"/>
-      </w:pPr>
-      <w:r>
-        <w:rPr>
-          <w:rFonts w:ascii="Calibri" w:eastAsia="Calibri" w:hAnsi="Calibri" w:cs="Calibri"/>
-          <w:color w:val="333333"/>
-          <w:sz w:val="24"/>
-          <w:szCs w:val="24"/>
-          <w:highlight w:val="white"/>
-        </w:rPr>
-        <w:t xml:space="preserve"> Y además esto nos permitió empezar a realizar pruebas y a familiarizarnos con elementos como </w:t>
-      </w:r>
-      <w:proofErr w:type="spellStart"/>
-      <w:r>
-        <w:rPr>
-          <w:rFonts w:ascii="Calibri" w:eastAsia="Calibri" w:hAnsi="Calibri" w:cs="Calibri"/>
-          <w:color w:val="333333"/>
-          <w:sz w:val="24"/>
-          <w:szCs w:val="24"/>
-          <w:highlight w:val="white"/>
-        </w:rPr>
-        <w:t>DataGridViews</w:t>
-      </w:r>
-      <w:proofErr w:type="spellEnd"/>
-      <w:r>
-        <w:rPr>
-          <w:rFonts w:ascii="Calibri" w:eastAsia="Calibri" w:hAnsi="Calibri" w:cs="Calibri"/>
-          <w:color w:val="333333"/>
-          <w:sz w:val="24"/>
-          <w:szCs w:val="24"/>
-          <w:highlight w:val="white"/>
-        </w:rPr>
-        <w:t xml:space="preserve">, </w:t>
-      </w:r>
-      <w:proofErr w:type="spellStart"/>
-      <w:r>
-        <w:rPr>
-          <w:rFonts w:ascii="Calibri" w:eastAsia="Calibri" w:hAnsi="Calibri" w:cs="Calibri"/>
-          <w:color w:val="333333"/>
-          <w:sz w:val="24"/>
-          <w:szCs w:val="24"/>
-          <w:highlight w:val="white"/>
-        </w:rPr>
-        <w:t>Queries</w:t>
-      </w:r>
-      <w:proofErr w:type="spellEnd"/>
-      <w:r>
-        <w:rPr>
-          <w:rFonts w:ascii="Calibri" w:eastAsia="Calibri" w:hAnsi="Calibri" w:cs="Calibri"/>
-          <w:color w:val="333333"/>
-          <w:sz w:val="24"/>
-          <w:szCs w:val="24"/>
-          <w:highlight w:val="white"/>
-        </w:rPr>
-        <w:t>, pasaje de parámetros, etc. testeando las conexiones y ayudándonos a ac</w:t>
-      </w:r>
-      <w:r>
-        <w:rPr>
-          <w:rFonts w:ascii="Calibri" w:eastAsia="Calibri" w:hAnsi="Calibri" w:cs="Calibri"/>
-          <w:color w:val="333333"/>
-          <w:sz w:val="24"/>
-          <w:szCs w:val="24"/>
-          <w:highlight w:val="white"/>
-        </w:rPr>
-        <w:t>ostumbrarnos a la forma de trabajo que necesitaríamos para la realización del TP.</w:t>
-      </w:r>
-    </w:p>
-    <w:p>
-      <w:pPr>
-        <w:spacing w:line="240" w:lineRule="auto"/>
-      </w:pPr>
-    </w:p>
-    <w:p>
-      <w:pPr>
-        <w:spacing w:line="240" w:lineRule="auto"/>
-      </w:pPr>
-      <w:r>
-        <w:rPr>
-          <w:rFonts w:ascii="Calibri" w:eastAsia="Calibri" w:hAnsi="Calibri" w:cs="Calibri"/>
-          <w:color w:val="333333"/>
-          <w:sz w:val="24"/>
-          <w:szCs w:val="24"/>
-          <w:highlight w:val="white"/>
-        </w:rPr>
-        <w:t>Por último, la forma sistemática de trabajo que adoptamos fue la de dividirnos los diferentes partes de la aplicación, e ir trabajando conjuntamente las pantallas, el código</w:t>
-      </w:r>
-      <w:r>
-        <w:rPr>
-          <w:rFonts w:ascii="Calibri" w:eastAsia="Calibri" w:hAnsi="Calibri" w:cs="Calibri"/>
-          <w:color w:val="333333"/>
-          <w:sz w:val="24"/>
-          <w:szCs w:val="24"/>
-          <w:highlight w:val="white"/>
-        </w:rPr>
-        <w:t xml:space="preserve"> de la aplicación y al mismo tiempo los </w:t>
-      </w:r>
-      <w:proofErr w:type="spellStart"/>
-      <w:r>
-        <w:rPr>
-          <w:rFonts w:ascii="Calibri" w:eastAsia="Calibri" w:hAnsi="Calibri" w:cs="Calibri"/>
-          <w:color w:val="333333"/>
-          <w:sz w:val="24"/>
-          <w:szCs w:val="24"/>
-          <w:highlight w:val="white"/>
-        </w:rPr>
-        <w:t>Stored</w:t>
-      </w:r>
-      <w:proofErr w:type="spellEnd"/>
-      <w:r>
-        <w:rPr>
-          <w:rFonts w:ascii="Calibri" w:eastAsia="Calibri" w:hAnsi="Calibri" w:cs="Calibri"/>
-          <w:color w:val="333333"/>
-          <w:sz w:val="24"/>
-          <w:szCs w:val="24"/>
-          <w:highlight w:val="white"/>
-        </w:rPr>
-        <w:t xml:space="preserve"> </w:t>
-      </w:r>
-      <w:proofErr w:type="spellStart"/>
-      <w:r>
-        <w:rPr>
-          <w:rFonts w:ascii="Calibri" w:eastAsia="Calibri" w:hAnsi="Calibri" w:cs="Calibri"/>
-          <w:color w:val="333333"/>
-          <w:sz w:val="24"/>
-          <w:szCs w:val="24"/>
-          <w:highlight w:val="white"/>
-        </w:rPr>
-        <w:t>Procedures</w:t>
-      </w:r>
-      <w:proofErr w:type="spellEnd"/>
-      <w:r>
-        <w:rPr>
-          <w:rFonts w:ascii="Calibri" w:eastAsia="Calibri" w:hAnsi="Calibri" w:cs="Calibri"/>
-          <w:color w:val="333333"/>
-          <w:sz w:val="24"/>
-          <w:szCs w:val="24"/>
-          <w:highlight w:val="white"/>
-        </w:rPr>
-        <w:t xml:space="preserve">, Funciones o </w:t>
-      </w:r>
-      <w:proofErr w:type="spellStart"/>
-      <w:r>
-        <w:rPr>
-          <w:rFonts w:ascii="Calibri" w:eastAsia="Calibri" w:hAnsi="Calibri" w:cs="Calibri"/>
-          <w:color w:val="333333"/>
-          <w:sz w:val="24"/>
-          <w:szCs w:val="24"/>
-          <w:highlight w:val="white"/>
-        </w:rPr>
-        <w:t>Triggers</w:t>
-      </w:r>
-      <w:proofErr w:type="spellEnd"/>
-      <w:r>
-        <w:rPr>
-          <w:rFonts w:ascii="Calibri" w:eastAsia="Calibri" w:hAnsi="Calibri" w:cs="Calibri"/>
-          <w:color w:val="333333"/>
-          <w:sz w:val="24"/>
-          <w:szCs w:val="24"/>
-          <w:highlight w:val="white"/>
-        </w:rPr>
-        <w:t xml:space="preserve"> que íbamos necesitando a medida que </w:t>
-      </w:r>
-      <w:proofErr w:type="spellStart"/>
-      <w:r>
-        <w:rPr>
-          <w:rFonts w:ascii="Calibri" w:eastAsia="Calibri" w:hAnsi="Calibri" w:cs="Calibri"/>
-          <w:color w:val="333333"/>
-          <w:sz w:val="24"/>
-          <w:szCs w:val="24"/>
-          <w:highlight w:val="white"/>
-        </w:rPr>
-        <w:t>avanzabamos</w:t>
-      </w:r>
-      <w:proofErr w:type="spellEnd"/>
-      <w:r>
-        <w:rPr>
-          <w:rFonts w:ascii="Calibri" w:eastAsia="Calibri" w:hAnsi="Calibri" w:cs="Calibri"/>
-          <w:color w:val="333333"/>
-          <w:sz w:val="24"/>
-          <w:szCs w:val="24"/>
-          <w:highlight w:val="white"/>
-        </w:rPr>
-        <w:t>.</w:t>
+        <w:t>Por último, la forma sistemática de trabajo que adoptamos fue la de dividirnos los diferentes partes de la aplicación, e ir trabajando conjuntamente las pantallas, el código de la aplicación y al mismo tiempo los Stored Procedures, Funciones o Triggers que íbamos necesitando a medida que avanzabamos.</w:t>
       </w:r>
     </w:p>
     <w:p>
@@ -1630,7 +1281,6 @@
         </w:rPr>
         <w:t xml:space="preserve"> </w:t>
       </w:r>
-      <w:proofErr w:type="spellStart"/>
       <w:r>
         <w:rPr>
           <w:rFonts w:ascii="Calibri" w:eastAsia="Calibri" w:hAnsi="Calibri" w:cs="Calibri"/>
@@ -1640,9 +1290,18 @@
           <w:szCs w:val="24"/>
           <w:highlight w:val="white"/>
         </w:rPr>
-        <w:t>AerolineaFrba</w:t>
-      </w:r>
-      <w:proofErr w:type="spellEnd"/>
+        <w:t>AerolineaFrba:</w:t>
+      </w:r>
+      <w:r>
+        <w:rPr>
+          <w:rFonts w:ascii="Calibri" w:eastAsia="Calibri" w:hAnsi="Calibri" w:cs="Calibri"/>
+          <w:color w:val="333333"/>
+          <w:sz w:val="24"/>
+          <w:szCs w:val="24"/>
+          <w:highlight w:val="white"/>
+        </w:rPr>
+        <w:t xml:space="preserve"> es el proyecto que almacena todos los formularios necesarios para poder utilizar todos los casos de usos planteados en la consigna, como así también al archivo de configuración del sistema (‘</w:t>
+      </w:r>
       <w:r>
         <w:rPr>
           <w:rFonts w:ascii="Calibri" w:eastAsia="Calibri" w:hAnsi="Calibri" w:cs="Calibri"/>
@@ -1652,7 +1311,7 @@
           <w:szCs w:val="24"/>
           <w:highlight w:val="white"/>
         </w:rPr>
-        <w:t>:</w:t>
+        <w:t>app.config</w:t>
       </w:r>
       <w:r>
         <w:rPr>
@@ -1662,10 +1321,23 @@
           <w:szCs w:val="24"/>
           <w:highlight w:val="white"/>
         </w:rPr>
-        <w:t xml:space="preserve"> es el proyecto que almacena todos los formularios necesarios para poder utilizar todos los casos de usos planteados en la consigna, como así también al archivo de configuración del sistema (‘</w:t>
-      </w:r>
-      <w:proofErr w:type="spellStart"/>
-      <w:r>
+        <w:t>’).</w:t>
+      </w:r>
+    </w:p>
+    <w:p>
+      <w:pPr>
+        <w:spacing w:line="240" w:lineRule="auto"/>
+      </w:pPr>
+    </w:p>
+    <w:p>
+      <w:pPr>
+        <w:numPr>
+          <w:ilvl w:val="0"/>
+          <w:numId w:val="14"/>
+        </w:numPr>
+        <w:spacing w:line="240" w:lineRule="auto"/>
+        <w:ind w:hanging="360"/>
+        <w:contextualSpacing/>
         <w:rPr>
           <w:rFonts w:ascii="Calibri" w:eastAsia="Calibri" w:hAnsi="Calibri" w:cs="Calibri"/>
           <w:b/>
@@ -1674,34 +1346,8 @@
           <w:szCs w:val="24"/>
           <w:highlight w:val="white"/>
         </w:rPr>
-        <w:t>app.config</w:t>
-      </w:r>
-      <w:proofErr w:type="spellEnd"/>
-      <w:r>
-        <w:rPr>
-          <w:rFonts w:ascii="Calibri" w:eastAsia="Calibri" w:hAnsi="Calibri" w:cs="Calibri"/>
-          <w:color w:val="333333"/>
-          <w:sz w:val="24"/>
-          <w:szCs w:val="24"/>
-          <w:highlight w:val="white"/>
-        </w:rPr>
-        <w:t>’).</w:t>
-      </w:r>
-    </w:p>
-    <w:p>
-      <w:pPr>
-        <w:spacing w:line="240" w:lineRule="auto"/>
-      </w:pPr>
-    </w:p>
-    <w:p>
-      <w:pPr>
-        <w:numPr>
-          <w:ilvl w:val="0"/>
-          <w:numId w:val="14"/>
-        </w:numPr>
-        <w:spacing w:line="240" w:lineRule="auto"/>
-        <w:ind w:hanging="360"/>
-        <w:contextualSpacing/>
+      </w:pPr>
+      <w:r>
         <w:rPr>
           <w:rFonts w:ascii="Calibri" w:eastAsia="Calibri" w:hAnsi="Calibri" w:cs="Calibri"/>
           <w:b/>
@@ -1710,8 +1356,33 @@
           <w:szCs w:val="24"/>
           <w:highlight w:val="white"/>
         </w:rPr>
-      </w:pPr>
-      <w:r>
+        <w:t xml:space="preserve">Configuración: </w:t>
+      </w:r>
+      <w:r>
+        <w:rPr>
+          <w:rFonts w:ascii="Calibri" w:eastAsia="Calibri" w:hAnsi="Calibri" w:cs="Calibri"/>
+          <w:color w:val="333333"/>
+          <w:sz w:val="24"/>
+          <w:szCs w:val="24"/>
+          <w:highlight w:val="white"/>
+        </w:rPr>
+        <w:t>es el proyecto encargado de manejar las distintas configuraciones que se encuentran en el archivo de configuración del proyecto y que necesita el sistema para funcionar. Por ejemplo, la connection string de la base de datos y la fecha del sistema.</w:t>
+      </w:r>
+    </w:p>
+    <w:p>
+      <w:pPr>
+        <w:spacing w:line="240" w:lineRule="auto"/>
+      </w:pPr>
+    </w:p>
+    <w:p>
+      <w:pPr>
+        <w:numPr>
+          <w:ilvl w:val="0"/>
+          <w:numId w:val="14"/>
+        </w:numPr>
+        <w:spacing w:line="240" w:lineRule="auto"/>
+        <w:ind w:hanging="360"/>
+        <w:contextualSpacing/>
         <w:rPr>
           <w:rFonts w:ascii="Calibri" w:eastAsia="Calibri" w:hAnsi="Calibri" w:cs="Calibri"/>
           <w:b/>
@@ -1720,87 +1391,8 @@
           <w:szCs w:val="24"/>
           <w:highlight w:val="white"/>
         </w:rPr>
-        <w:t xml:space="preserve">Configuración: </w:t>
-      </w:r>
-      <w:r>
-        <w:rPr>
-          <w:rFonts w:ascii="Calibri" w:eastAsia="Calibri" w:hAnsi="Calibri" w:cs="Calibri"/>
-          <w:color w:val="333333"/>
-          <w:sz w:val="24"/>
-          <w:szCs w:val="24"/>
-          <w:highlight w:val="white"/>
-        </w:rPr>
-        <w:t>es el proyecto encargado de maneja</w:t>
-      </w:r>
-      <w:r>
-        <w:rPr>
-          <w:rFonts w:ascii="Calibri" w:eastAsia="Calibri" w:hAnsi="Calibri" w:cs="Calibri"/>
-          <w:color w:val="333333"/>
-          <w:sz w:val="24"/>
-          <w:szCs w:val="24"/>
-          <w:highlight w:val="white"/>
-        </w:rPr>
-        <w:t xml:space="preserve">r las distintas configuraciones que se encuentran en el archivo de configuración del proyecto y que necesita el sistema para funcionar. Por ejemplo, la </w:t>
-      </w:r>
-      <w:proofErr w:type="spellStart"/>
-      <w:r>
-        <w:rPr>
-          <w:rFonts w:ascii="Calibri" w:eastAsia="Calibri" w:hAnsi="Calibri" w:cs="Calibri"/>
-          <w:color w:val="333333"/>
-          <w:sz w:val="24"/>
-          <w:szCs w:val="24"/>
-          <w:highlight w:val="white"/>
-        </w:rPr>
-        <w:t>connection</w:t>
-      </w:r>
-      <w:proofErr w:type="spellEnd"/>
-      <w:r>
-        <w:rPr>
-          <w:rFonts w:ascii="Calibri" w:eastAsia="Calibri" w:hAnsi="Calibri" w:cs="Calibri"/>
-          <w:color w:val="333333"/>
-          <w:sz w:val="24"/>
-          <w:szCs w:val="24"/>
-          <w:highlight w:val="white"/>
-        </w:rPr>
-        <w:t xml:space="preserve"> </w:t>
-      </w:r>
-      <w:proofErr w:type="spellStart"/>
-      <w:r>
-        <w:rPr>
-          <w:rFonts w:ascii="Calibri" w:eastAsia="Calibri" w:hAnsi="Calibri" w:cs="Calibri"/>
-          <w:color w:val="333333"/>
-          <w:sz w:val="24"/>
-          <w:szCs w:val="24"/>
-          <w:highlight w:val="white"/>
-        </w:rPr>
-        <w:t>string</w:t>
-      </w:r>
-      <w:proofErr w:type="spellEnd"/>
-      <w:r>
-        <w:rPr>
-          <w:rFonts w:ascii="Calibri" w:eastAsia="Calibri" w:hAnsi="Calibri" w:cs="Calibri"/>
-          <w:color w:val="333333"/>
-          <w:sz w:val="24"/>
-          <w:szCs w:val="24"/>
-          <w:highlight w:val="white"/>
-        </w:rPr>
-        <w:t xml:space="preserve"> de la base de datos y la fecha del sistema.</w:t>
-      </w:r>
-    </w:p>
-    <w:p>
-      <w:pPr>
-        <w:spacing w:line="240" w:lineRule="auto"/>
-      </w:pPr>
-    </w:p>
-    <w:p>
-      <w:pPr>
-        <w:numPr>
-          <w:ilvl w:val="0"/>
-          <w:numId w:val="14"/>
-        </w:numPr>
-        <w:spacing w:line="240" w:lineRule="auto"/>
-        <w:ind w:hanging="360"/>
-        <w:contextualSpacing/>
+      </w:pPr>
+      <w:r>
         <w:rPr>
           <w:rFonts w:ascii="Calibri" w:eastAsia="Calibri" w:hAnsi="Calibri" w:cs="Calibri"/>
           <w:b/>
@@ -1809,17 +1401,26 @@
           <w:szCs w:val="24"/>
           <w:highlight w:val="white"/>
         </w:rPr>
-      </w:pPr>
+        <w:t>Filtros:</w:t>
+      </w:r>
+      <w:r>
+        <w:rPr>
+          <w:rFonts w:ascii="Calibri" w:eastAsia="Calibri" w:hAnsi="Calibri" w:cs="Calibri"/>
+          <w:color w:val="333333"/>
+          <w:sz w:val="24"/>
+          <w:szCs w:val="24"/>
+          <w:highlight w:val="white"/>
+        </w:rPr>
+        <w:t xml:space="preserve"> es el proyecto que representa los datos introducidos en los filtros de búsqueda para las consultas, tanto para las búsquedas exactas (comparan por ‘</w:t>
+      </w:r>
       <w:r>
         <w:rPr>
           <w:rFonts w:ascii="Calibri" w:eastAsia="Calibri" w:hAnsi="Calibri" w:cs="Calibri"/>
           <w:b/>
           <w:color w:val="333333"/>
-          <w:sz w:val="24"/>
-          <w:szCs w:val="24"/>
-          <w:highlight w:val="white"/>
-        </w:rPr>
-        <w:t>Filtros:</w:t>
+          <w:highlight w:val="white"/>
+        </w:rPr>
+        <w:t>=</w:t>
       </w:r>
       <w:r>
         <w:rPr>
@@ -1829,17 +1430,7 @@
           <w:szCs w:val="24"/>
           <w:highlight w:val="white"/>
         </w:rPr>
-        <w:t xml:space="preserve"> es el proyecto que representa lo</w:t>
-      </w:r>
-      <w:r>
-        <w:rPr>
-          <w:rFonts w:ascii="Calibri" w:eastAsia="Calibri" w:hAnsi="Calibri" w:cs="Calibri"/>
-          <w:color w:val="333333"/>
-          <w:sz w:val="24"/>
-          <w:szCs w:val="24"/>
-          <w:highlight w:val="white"/>
-        </w:rPr>
-        <w:t>s datos introducidos en los filtros de búsqueda para las consultas, tanto para las búsquedas exactas (comparan por ‘</w:t>
+        <w:t>’), como las inexactas (comparan por ‘</w:t>
       </w:r>
       <w:r>
         <w:rPr>
@@ -1848,7 +1439,7 @@
           <w:color w:val="333333"/>
           <w:highlight w:val="white"/>
         </w:rPr>
-        <w:t>=</w:t>
+        <w:t>LIKE</w:t>
       </w:r>
       <w:r>
         <w:rPr>
@@ -1858,74 +1449,33 @@
           <w:szCs w:val="24"/>
           <w:highlight w:val="white"/>
         </w:rPr>
-        <w:t>’), como las inexactas (comparan por ‘</w:t>
-      </w:r>
-      <w:r>
+        <w:t>’). Estos filtros fueron utilizados en las pantallas de ABM’s como así también para la realización del listado estadístico.</w:t>
+      </w:r>
+    </w:p>
+    <w:p>
+      <w:pPr>
+        <w:spacing w:line="240" w:lineRule="auto"/>
+      </w:pPr>
+    </w:p>
+    <w:p>
+      <w:pPr>
+        <w:numPr>
+          <w:ilvl w:val="0"/>
+          <w:numId w:val="14"/>
+        </w:numPr>
+        <w:spacing w:line="240" w:lineRule="auto"/>
+        <w:ind w:hanging="360"/>
+        <w:contextualSpacing/>
         <w:rPr>
           <w:rFonts w:ascii="Calibri" w:eastAsia="Calibri" w:hAnsi="Calibri" w:cs="Calibri"/>
           <w:b/>
           <w:color w:val="333333"/>
-          <w:highlight w:val="white"/>
-        </w:rPr>
-        <w:t>LIKE</w:t>
-      </w:r>
-      <w:r>
-        <w:rPr>
-          <w:rFonts w:ascii="Calibri" w:eastAsia="Calibri" w:hAnsi="Calibri" w:cs="Calibri"/>
-          <w:color w:val="333333"/>
-          <w:sz w:val="24"/>
-          <w:szCs w:val="24"/>
-          <w:highlight w:val="white"/>
-        </w:rPr>
-        <w:t xml:space="preserve">’). Estos filtros fueron utilizados en las pantallas de </w:t>
-      </w:r>
-      <w:proofErr w:type="spellStart"/>
-      <w:r>
-        <w:rPr>
-          <w:rFonts w:ascii="Calibri" w:eastAsia="Calibri" w:hAnsi="Calibri" w:cs="Calibri"/>
-          <w:color w:val="333333"/>
-          <w:sz w:val="24"/>
-          <w:szCs w:val="24"/>
-          <w:highlight w:val="white"/>
-        </w:rPr>
-        <w:t>ABM’s</w:t>
-      </w:r>
-      <w:proofErr w:type="spellEnd"/>
-      <w:r>
-        <w:rPr>
-          <w:rFonts w:ascii="Calibri" w:eastAsia="Calibri" w:hAnsi="Calibri" w:cs="Calibri"/>
-          <w:color w:val="333333"/>
-          <w:sz w:val="24"/>
-          <w:szCs w:val="24"/>
-          <w:highlight w:val="white"/>
-        </w:rPr>
-        <w:t xml:space="preserve"> como así también para la realizació</w:t>
-      </w:r>
-      <w:r>
-        <w:rPr>
-          <w:rFonts w:ascii="Calibri" w:eastAsia="Calibri" w:hAnsi="Calibri" w:cs="Calibri"/>
-          <w:color w:val="333333"/>
-          <w:sz w:val="24"/>
-          <w:szCs w:val="24"/>
-          <w:highlight w:val="white"/>
-        </w:rPr>
-        <w:t>n del listado estadístico.</w:t>
-      </w:r>
-    </w:p>
-    <w:p>
-      <w:pPr>
-        <w:spacing w:line="240" w:lineRule="auto"/>
-      </w:pPr>
-    </w:p>
-    <w:p>
-      <w:pPr>
-        <w:numPr>
-          <w:ilvl w:val="0"/>
-          <w:numId w:val="14"/>
-        </w:numPr>
-        <w:spacing w:line="240" w:lineRule="auto"/>
-        <w:ind w:hanging="360"/>
-        <w:contextualSpacing/>
+          <w:sz w:val="24"/>
+          <w:szCs w:val="24"/>
+          <w:highlight w:val="white"/>
+        </w:rPr>
+      </w:pPr>
+      <w:r>
         <w:rPr>
           <w:rFonts w:ascii="Calibri" w:eastAsia="Calibri" w:hAnsi="Calibri" w:cs="Calibri"/>
           <w:b/>
@@ -1934,8 +1484,33 @@
           <w:szCs w:val="24"/>
           <w:highlight w:val="white"/>
         </w:rPr>
-      </w:pPr>
-      <w:r>
+        <w:t>Herramientas:</w:t>
+      </w:r>
+      <w:r>
+        <w:rPr>
+          <w:rFonts w:ascii="Calibri" w:eastAsia="Calibri" w:hAnsi="Calibri" w:cs="Calibri"/>
+          <w:color w:val="333333"/>
+          <w:sz w:val="24"/>
+          <w:szCs w:val="24"/>
+          <w:highlight w:val="white"/>
+        </w:rPr>
+        <w:t xml:space="preserve"> se encarga de realizar validaciones de tipos a partir de datos introducidos por el usuario, como así también encriptar la contraseña de un nuevo usuario. También incluimos una validación de formato de matrículas de aeronave.</w:t>
+      </w:r>
+    </w:p>
+    <w:p>
+      <w:pPr>
+        <w:spacing w:line="240" w:lineRule="auto"/>
+      </w:pPr>
+    </w:p>
+    <w:p>
+      <w:pPr>
+        <w:numPr>
+          <w:ilvl w:val="0"/>
+          <w:numId w:val="14"/>
+        </w:numPr>
+        <w:spacing w:line="240" w:lineRule="auto"/>
+        <w:ind w:hanging="360"/>
+        <w:contextualSpacing/>
         <w:rPr>
           <w:rFonts w:ascii="Calibri" w:eastAsia="Calibri" w:hAnsi="Calibri" w:cs="Calibri"/>
           <w:b/>
@@ -1944,33 +1519,8 @@
           <w:szCs w:val="24"/>
           <w:highlight w:val="white"/>
         </w:rPr>
-        <w:t>Herramientas:</w:t>
-      </w:r>
-      <w:r>
-        <w:rPr>
-          <w:rFonts w:ascii="Calibri" w:eastAsia="Calibri" w:hAnsi="Calibri" w:cs="Calibri"/>
-          <w:color w:val="333333"/>
-          <w:sz w:val="24"/>
-          <w:szCs w:val="24"/>
-          <w:highlight w:val="white"/>
-        </w:rPr>
-        <w:t xml:space="preserve"> se encarga de realizar validaciones de tipos a partir de datos introducidos por el usuario, como así también encriptar la contraseña de un nuevo usuario. También incluimos una validación de formato de matrículas de aeronave.</w:t>
-      </w:r>
-    </w:p>
-    <w:p>
-      <w:pPr>
-        <w:spacing w:line="240" w:lineRule="auto"/>
-      </w:pPr>
-    </w:p>
-    <w:p>
-      <w:pPr>
-        <w:numPr>
-          <w:ilvl w:val="0"/>
-          <w:numId w:val="14"/>
-        </w:numPr>
-        <w:spacing w:line="240" w:lineRule="auto"/>
-        <w:ind w:hanging="360"/>
-        <w:contextualSpacing/>
+      </w:pPr>
+      <w:r>
         <w:rPr>
           <w:rFonts w:ascii="Calibri" w:eastAsia="Calibri" w:hAnsi="Calibri" w:cs="Calibri"/>
           <w:b/>
@@ -1979,8 +1529,33 @@
           <w:szCs w:val="24"/>
           <w:highlight w:val="white"/>
         </w:rPr>
-      </w:pPr>
-      <w:r>
+        <w:t>Persistencia:</w:t>
+      </w:r>
+      <w:r>
+        <w:rPr>
+          <w:rFonts w:ascii="Calibri" w:eastAsia="Calibri" w:hAnsi="Calibri" w:cs="Calibri"/>
+          <w:color w:val="333333"/>
+          <w:sz w:val="24"/>
+          <w:szCs w:val="24"/>
+          <w:highlight w:val="white"/>
+        </w:rPr>
+        <w:t xml:space="preserve"> es el encargado de representar a cada entidad particular que identificamos  en la consigna, como así también las clases encargadas de manejar a dichos objetos en la base de datos (tanto para obtenerlas, como para impactar algún cambio).</w:t>
+      </w:r>
+    </w:p>
+    <w:p>
+      <w:pPr>
+        <w:spacing w:line="240" w:lineRule="auto"/>
+      </w:pPr>
+    </w:p>
+    <w:p>
+      <w:pPr>
+        <w:numPr>
+          <w:ilvl w:val="0"/>
+          <w:numId w:val="14"/>
+        </w:numPr>
+        <w:spacing w:line="240" w:lineRule="auto"/>
+        <w:ind w:hanging="360"/>
+        <w:contextualSpacing/>
         <w:rPr>
           <w:rFonts w:ascii="Calibri" w:eastAsia="Calibri" w:hAnsi="Calibri" w:cs="Calibri"/>
           <w:b/>
@@ -1989,43 +1564,8 @@
           <w:szCs w:val="24"/>
           <w:highlight w:val="white"/>
         </w:rPr>
-        <w:t>Persistencia:</w:t>
-      </w:r>
-      <w:r>
-        <w:rPr>
-          <w:rFonts w:ascii="Calibri" w:eastAsia="Calibri" w:hAnsi="Calibri" w:cs="Calibri"/>
-          <w:color w:val="333333"/>
-          <w:sz w:val="24"/>
-          <w:szCs w:val="24"/>
-          <w:highlight w:val="white"/>
-        </w:rPr>
-        <w:t xml:space="preserve"> es el encargado</w:t>
-      </w:r>
-      <w:r>
-        <w:rPr>
-          <w:rFonts w:ascii="Calibri" w:eastAsia="Calibri" w:hAnsi="Calibri" w:cs="Calibri"/>
-          <w:color w:val="333333"/>
-          <w:sz w:val="24"/>
-          <w:szCs w:val="24"/>
-          <w:highlight w:val="white"/>
-        </w:rPr>
-        <w:t xml:space="preserve"> de representar a cada entidad particular que identificamos  en la consigna, como así también las clases encargadas de manejar a dichos objetos en la base de datos (tanto para obtenerlas, como para impactar algún cambio).</w:t>
-      </w:r>
-    </w:p>
-    <w:p>
-      <w:pPr>
-        <w:spacing w:line="240" w:lineRule="auto"/>
-      </w:pPr>
-    </w:p>
-    <w:p>
-      <w:pPr>
-        <w:numPr>
-          <w:ilvl w:val="0"/>
-          <w:numId w:val="14"/>
-        </w:numPr>
-        <w:spacing w:line="240" w:lineRule="auto"/>
-        <w:ind w:hanging="360"/>
-        <w:contextualSpacing/>
+      </w:pPr>
+      <w:r>
         <w:rPr>
           <w:rFonts w:ascii="Calibri" w:eastAsia="Calibri" w:hAnsi="Calibri" w:cs="Calibri"/>
           <w:b/>
@@ -2034,7 +1574,168 @@
           <w:szCs w:val="24"/>
           <w:highlight w:val="white"/>
         </w:rPr>
-      </w:pPr>
+        <w:t>Sesión:</w:t>
+      </w:r>
+      <w:r>
+        <w:rPr>
+          <w:rFonts w:ascii="Calibri" w:eastAsia="Calibri" w:hAnsi="Calibri" w:cs="Calibri"/>
+          <w:color w:val="333333"/>
+          <w:sz w:val="24"/>
+          <w:szCs w:val="24"/>
+          <w:highlight w:val="white"/>
+        </w:rPr>
+        <w:t xml:space="preserve"> es el proyecto encargado de manejar información del usuario logueado que está ejecutando el sistema. Cuenta con la información del usuario logueado y el rol con el que eligió loguearse. Este proyecto fue muy útil ya que fue utilizado al momento de registrar el usuario (administrador) que realiza las compras y  las devoluciones.</w:t>
+      </w:r>
+    </w:p>
+    <w:p>
+      <w:pPr>
+        <w:spacing w:line="240" w:lineRule="auto"/>
+      </w:pPr>
+    </w:p>
+    <w:p>
+      <w:pPr>
+        <w:spacing w:line="240" w:lineRule="auto"/>
+      </w:pPr>
+    </w:p>
+    <w:p>
+      <w:pPr>
+        <w:spacing w:line="240" w:lineRule="auto"/>
+      </w:pPr>
+    </w:p>
+    <w:p>
+      <w:pPr>
+        <w:spacing w:line="240" w:lineRule="auto"/>
+      </w:pPr>
+    </w:p>
+    <w:p>
+      <w:pPr>
+        <w:spacing w:line="240" w:lineRule="auto"/>
+      </w:pPr>
+    </w:p>
+    <w:p>
+      <w:pPr>
+        <w:spacing w:line="240" w:lineRule="auto"/>
+      </w:pPr>
+    </w:p>
+    <w:p>
+      <w:pPr>
+        <w:spacing w:line="240" w:lineRule="auto"/>
+      </w:pPr>
+    </w:p>
+    <w:p>
+      <w:pPr>
+        <w:spacing w:line="240" w:lineRule="auto"/>
+      </w:pPr>
+    </w:p>
+    <w:p>
+      <w:pPr>
+        <w:spacing w:line="240" w:lineRule="auto"/>
+      </w:pPr>
+    </w:p>
+    <w:p>
+      <w:pPr>
+        <w:spacing w:line="240" w:lineRule="auto"/>
+      </w:pPr>
+    </w:p>
+    <w:p>
+      <w:pPr>
+        <w:spacing w:line="240" w:lineRule="auto"/>
+      </w:pPr>
+    </w:p>
+    <w:p>
+      <w:pPr>
+        <w:spacing w:line="240" w:lineRule="auto"/>
+      </w:pPr>
+    </w:p>
+    <w:p>
+      <w:pPr>
+        <w:spacing w:line="240" w:lineRule="auto"/>
+      </w:pPr>
+    </w:p>
+    <w:p>
+      <w:pPr>
+        <w:spacing w:line="240" w:lineRule="auto"/>
+      </w:pPr>
+    </w:p>
+    <w:p>
+      <w:pPr>
+        <w:spacing w:line="240" w:lineRule="auto"/>
+      </w:pPr>
+    </w:p>
+    <w:p>
+      <w:pPr>
+        <w:spacing w:line="240" w:lineRule="auto"/>
+      </w:pPr>
+    </w:p>
+    <w:p>
+      <w:pPr>
+        <w:spacing w:line="240" w:lineRule="auto"/>
+      </w:pPr>
+    </w:p>
+    <w:p>
+      <w:pPr>
+        <w:pStyle w:val="Ttulo1"/>
+        <w:contextualSpacing w:val="0"/>
+      </w:pPr>
+      <w:bookmarkStart w:id="2" w:name="h.7hmjd0shlryk" w:colFirst="0" w:colLast="0"/>
+      <w:bookmarkEnd w:id="2"/>
+      <w:r>
+        <w:lastRenderedPageBreak/>
+        <w:t>Consideraciones generales</w:t>
+      </w:r>
+    </w:p>
+    <w:p>
+      <w:pPr>
+        <w:spacing w:line="240" w:lineRule="auto"/>
+      </w:pPr>
+    </w:p>
+    <w:p>
+      <w:pPr>
+        <w:spacing w:line="240" w:lineRule="auto"/>
+      </w:pPr>
+      <w:r>
+        <w:rPr>
+          <w:rFonts w:ascii="Calibri" w:eastAsia="Calibri" w:hAnsi="Calibri" w:cs="Calibri"/>
+          <w:color w:val="333333"/>
+          <w:sz w:val="24"/>
+          <w:szCs w:val="24"/>
+          <w:highlight w:val="white"/>
+        </w:rPr>
+        <w:t>A medida que desarrollamos la solución, ocurría que nos encontrábamos con situaciones ambiguas, de las cuales podían surgir varias interpretaciones, es por esto que realizamos el siguiente listado de consideraciones.</w:t>
+      </w:r>
+    </w:p>
+    <w:p>
+      <w:pPr>
+        <w:spacing w:line="240" w:lineRule="auto"/>
+      </w:pPr>
+    </w:p>
+    <w:p>
+      <w:pPr>
+        <w:numPr>
+          <w:ilvl w:val="0"/>
+          <w:numId w:val="3"/>
+        </w:numPr>
+        <w:spacing w:line="240" w:lineRule="auto"/>
+        <w:ind w:hanging="360"/>
+        <w:contextualSpacing/>
+        <w:rPr>
+          <w:rFonts w:ascii="Calibri" w:eastAsia="Calibri" w:hAnsi="Calibri" w:cs="Calibri"/>
+          <w:color w:val="333333"/>
+          <w:sz w:val="24"/>
+          <w:szCs w:val="24"/>
+          <w:highlight w:val="white"/>
+        </w:rPr>
+      </w:pPr>
+      <w:r>
+        <w:rPr>
+          <w:rFonts w:ascii="Calibri" w:eastAsia="Calibri" w:hAnsi="Calibri" w:cs="Calibri"/>
+          <w:color w:val="333333"/>
+          <w:sz w:val="24"/>
+          <w:szCs w:val="24"/>
+          <w:highlight w:val="white"/>
+        </w:rPr>
+        <w:t>A la hora de realizar los filtros de búsqueda en todas las funcionalidades que los necesitan, decidimos implementar dos tipos de búsquedas. Por un lado, una búsqueda exacta (filtrar por ‘</w:t>
+      </w:r>
       <w:r>
         <w:rPr>
           <w:rFonts w:ascii="Calibri" w:eastAsia="Calibri" w:hAnsi="Calibri" w:cs="Calibri"/>
@@ -2044,7 +1745,7 @@
           <w:szCs w:val="24"/>
           <w:highlight w:val="white"/>
         </w:rPr>
-        <w:t>Sesión:</w:t>
+        <w:t>=</w:t>
       </w:r>
       <w:r>
         <w:rPr>
@@ -2054,253 +1755,7 @@
           <w:szCs w:val="24"/>
           <w:highlight w:val="white"/>
         </w:rPr>
-        <w:t xml:space="preserve"> es el proyecto encargado </w:t>
-      </w:r>
-      <w:r>
-        <w:rPr>
-          <w:rFonts w:ascii="Calibri" w:eastAsia="Calibri" w:hAnsi="Calibri" w:cs="Calibri"/>
-          <w:color w:val="333333"/>
-          <w:sz w:val="24"/>
-          <w:szCs w:val="24"/>
-          <w:highlight w:val="white"/>
-        </w:rPr>
-        <w:t xml:space="preserve">de manejar información del usuario </w:t>
-      </w:r>
-      <w:proofErr w:type="spellStart"/>
-      <w:r>
-        <w:rPr>
-          <w:rFonts w:ascii="Calibri" w:eastAsia="Calibri" w:hAnsi="Calibri" w:cs="Calibri"/>
-          <w:color w:val="333333"/>
-          <w:sz w:val="24"/>
-          <w:szCs w:val="24"/>
-          <w:highlight w:val="white"/>
-        </w:rPr>
-        <w:t>logueado</w:t>
-      </w:r>
-      <w:proofErr w:type="spellEnd"/>
-      <w:r>
-        <w:rPr>
-          <w:rFonts w:ascii="Calibri" w:eastAsia="Calibri" w:hAnsi="Calibri" w:cs="Calibri"/>
-          <w:color w:val="333333"/>
-          <w:sz w:val="24"/>
-          <w:szCs w:val="24"/>
-          <w:highlight w:val="white"/>
-        </w:rPr>
-        <w:t xml:space="preserve"> que está ejecutando el sistema. Cuenta con la información del usuario </w:t>
-      </w:r>
-      <w:proofErr w:type="spellStart"/>
-      <w:r>
-        <w:rPr>
-          <w:rFonts w:ascii="Calibri" w:eastAsia="Calibri" w:hAnsi="Calibri" w:cs="Calibri"/>
-          <w:color w:val="333333"/>
-          <w:sz w:val="24"/>
-          <w:szCs w:val="24"/>
-          <w:highlight w:val="white"/>
-        </w:rPr>
-        <w:t>logueado</w:t>
-      </w:r>
-      <w:proofErr w:type="spellEnd"/>
-      <w:r>
-        <w:rPr>
-          <w:rFonts w:ascii="Calibri" w:eastAsia="Calibri" w:hAnsi="Calibri" w:cs="Calibri"/>
-          <w:color w:val="333333"/>
-          <w:sz w:val="24"/>
-          <w:szCs w:val="24"/>
-          <w:highlight w:val="white"/>
-        </w:rPr>
-        <w:t xml:space="preserve"> y el rol con el que eligió </w:t>
-      </w:r>
-      <w:proofErr w:type="spellStart"/>
-      <w:r>
-        <w:rPr>
-          <w:rFonts w:ascii="Calibri" w:eastAsia="Calibri" w:hAnsi="Calibri" w:cs="Calibri"/>
-          <w:color w:val="333333"/>
-          <w:sz w:val="24"/>
-          <w:szCs w:val="24"/>
-          <w:highlight w:val="white"/>
-        </w:rPr>
-        <w:t>loguearse</w:t>
-      </w:r>
-      <w:proofErr w:type="spellEnd"/>
-      <w:r>
-        <w:rPr>
-          <w:rFonts w:ascii="Calibri" w:eastAsia="Calibri" w:hAnsi="Calibri" w:cs="Calibri"/>
-          <w:color w:val="333333"/>
-          <w:sz w:val="24"/>
-          <w:szCs w:val="24"/>
-          <w:highlight w:val="white"/>
-        </w:rPr>
-        <w:t>. Este proyecto fue muy útil ya que fue utilizado al momento de registrar el usuario (administrad</w:t>
-      </w:r>
-      <w:r>
-        <w:rPr>
-          <w:rFonts w:ascii="Calibri" w:eastAsia="Calibri" w:hAnsi="Calibri" w:cs="Calibri"/>
-          <w:color w:val="333333"/>
-          <w:sz w:val="24"/>
-          <w:szCs w:val="24"/>
-          <w:highlight w:val="white"/>
-        </w:rPr>
-        <w:t>or) que realiza las compras y  las devoluciones.</w:t>
-      </w:r>
-    </w:p>
-    <w:p>
-      <w:pPr>
-        <w:spacing w:line="240" w:lineRule="auto"/>
-      </w:pPr>
-    </w:p>
-    <w:p>
-      <w:pPr>
-        <w:spacing w:line="240" w:lineRule="auto"/>
-      </w:pPr>
-    </w:p>
-    <w:p>
-      <w:pPr>
-        <w:spacing w:line="240" w:lineRule="auto"/>
-      </w:pPr>
-    </w:p>
-    <w:p>
-      <w:pPr>
-        <w:spacing w:line="240" w:lineRule="auto"/>
-      </w:pPr>
-    </w:p>
-    <w:p>
-      <w:pPr>
-        <w:spacing w:line="240" w:lineRule="auto"/>
-      </w:pPr>
-    </w:p>
-    <w:p>
-      <w:pPr>
-        <w:spacing w:line="240" w:lineRule="auto"/>
-      </w:pPr>
-    </w:p>
-    <w:p>
-      <w:pPr>
-        <w:spacing w:line="240" w:lineRule="auto"/>
-      </w:pPr>
-    </w:p>
-    <w:p>
-      <w:pPr>
-        <w:spacing w:line="240" w:lineRule="auto"/>
-      </w:pPr>
-    </w:p>
-    <w:p>
-      <w:pPr>
-        <w:spacing w:line="240" w:lineRule="auto"/>
-      </w:pPr>
-    </w:p>
-    <w:p>
-      <w:pPr>
-        <w:spacing w:line="240" w:lineRule="auto"/>
-      </w:pPr>
-    </w:p>
-    <w:p>
-      <w:pPr>
-        <w:spacing w:line="240" w:lineRule="auto"/>
-      </w:pPr>
-    </w:p>
-    <w:p>
-      <w:pPr>
-        <w:spacing w:line="240" w:lineRule="auto"/>
-      </w:pPr>
-    </w:p>
-    <w:p>
-      <w:pPr>
-        <w:spacing w:line="240" w:lineRule="auto"/>
-      </w:pPr>
-    </w:p>
-    <w:p>
-      <w:pPr>
-        <w:spacing w:line="240" w:lineRule="auto"/>
-      </w:pPr>
-    </w:p>
-    <w:p>
-      <w:pPr>
-        <w:spacing w:line="240" w:lineRule="auto"/>
-      </w:pPr>
-    </w:p>
-    <w:p>
-      <w:pPr>
-        <w:spacing w:line="240" w:lineRule="auto"/>
-      </w:pPr>
-    </w:p>
-    <w:p>
-      <w:pPr>
-        <w:spacing w:line="240" w:lineRule="auto"/>
-      </w:pPr>
-    </w:p>
-    <w:p>
-      <w:pPr>
-        <w:pStyle w:val="Ttulo1"/>
-        <w:contextualSpacing w:val="0"/>
-      </w:pPr>
-      <w:bookmarkStart w:id="2" w:name="h.7hmjd0shlryk" w:colFirst="0" w:colLast="0"/>
-      <w:bookmarkEnd w:id="2"/>
-      <w:r>
-        <w:lastRenderedPageBreak/>
-        <w:t>Consideraciones generales</w:t>
-      </w:r>
-    </w:p>
-    <w:p>
-      <w:pPr>
-        <w:spacing w:line="240" w:lineRule="auto"/>
-      </w:pPr>
-    </w:p>
-    <w:p>
-      <w:pPr>
-        <w:spacing w:line="240" w:lineRule="auto"/>
-      </w:pPr>
-      <w:r>
-        <w:rPr>
-          <w:rFonts w:ascii="Calibri" w:eastAsia="Calibri" w:hAnsi="Calibri" w:cs="Calibri"/>
-          <w:color w:val="333333"/>
-          <w:sz w:val="24"/>
-          <w:szCs w:val="24"/>
-          <w:highlight w:val="white"/>
-        </w:rPr>
-        <w:t>A medida que desarrollamos la solución, ocurría que nos encontrábamos con situaciones ambiguas, de las cuales podían surgir varias interpretaciones, es por esto que realizamos el siguiente listado de consideraciones.</w:t>
-      </w:r>
-    </w:p>
-    <w:p>
-      <w:pPr>
-        <w:spacing w:line="240" w:lineRule="auto"/>
-      </w:pPr>
-    </w:p>
-    <w:p>
-      <w:pPr>
-        <w:numPr>
-          <w:ilvl w:val="0"/>
-          <w:numId w:val="3"/>
-        </w:numPr>
-        <w:spacing w:line="240" w:lineRule="auto"/>
-        <w:ind w:hanging="360"/>
-        <w:contextualSpacing/>
-        <w:rPr>
-          <w:rFonts w:ascii="Calibri" w:eastAsia="Calibri" w:hAnsi="Calibri" w:cs="Calibri"/>
-          <w:color w:val="333333"/>
-          <w:sz w:val="24"/>
-          <w:szCs w:val="24"/>
-          <w:highlight w:val="white"/>
-        </w:rPr>
-      </w:pPr>
-      <w:r>
-        <w:rPr>
-          <w:rFonts w:ascii="Calibri" w:eastAsia="Calibri" w:hAnsi="Calibri" w:cs="Calibri"/>
-          <w:color w:val="333333"/>
-          <w:sz w:val="24"/>
-          <w:szCs w:val="24"/>
-          <w:highlight w:val="white"/>
-        </w:rPr>
-        <w:t>A la hora de realizar los filtros de b</w:t>
-      </w:r>
-      <w:r>
-        <w:rPr>
-          <w:rFonts w:ascii="Calibri" w:eastAsia="Calibri" w:hAnsi="Calibri" w:cs="Calibri"/>
-          <w:color w:val="333333"/>
-          <w:sz w:val="24"/>
-          <w:szCs w:val="24"/>
-          <w:highlight w:val="white"/>
-        </w:rPr>
-        <w:t>úsqueda en todas las funcionalidades que los necesitan, decidimos implementar dos tipos de búsquedas. Por un lado, una búsqueda exacta (filtrar por ‘</w:t>
+        <w:t>’), y por otro, una búsqueda inexacta (filtrar por ‘</w:t>
       </w:r>
       <w:r>
         <w:rPr>
@@ -2311,7 +1766,7 @@
           <w:szCs w:val="24"/>
           <w:highlight w:val="white"/>
         </w:rPr>
-        <w:t>=</w:t>
+        <w:t>LIKE</w:t>
       </w:r>
       <w:r>
         <w:rPr>
@@ -2321,7 +1776,35 @@
           <w:szCs w:val="24"/>
           <w:highlight w:val="white"/>
         </w:rPr>
-        <w:t>’), y por otro, una búsqueda inexacta (filtrar por ‘</w:t>
+        <w:t>’). La primera de estas permite filtrar resultados pasándole cualquier tipo de dato (texto libre, selección acotada, selección de fechas), mientras que la última permite únicamente filtrar por tipos de datos de texto, es decir, que no permite realizar una búsqueda inexacta con valores numéricos o fechas. Para poder realizar esto, decidimos inhabilitar los controles que no cumplen con dicha condición y volver a habilitarlos en el caso que el usuario decida realizar una búsqueda exacta.</w:t>
+      </w:r>
+    </w:p>
+    <w:p>
+      <w:pPr>
+        <w:numPr>
+          <w:ilvl w:val="0"/>
+          <w:numId w:val="3"/>
+        </w:numPr>
+        <w:spacing w:line="240" w:lineRule="auto"/>
+        <w:ind w:hanging="360"/>
+        <w:contextualSpacing/>
+        <w:rPr>
+          <w:rFonts w:ascii="Calibri" w:eastAsia="Calibri" w:hAnsi="Calibri" w:cs="Calibri"/>
+          <w:color w:val="333333"/>
+          <w:sz w:val="24"/>
+          <w:szCs w:val="24"/>
+          <w:highlight w:val="white"/>
+        </w:rPr>
+      </w:pPr>
+      <w:r>
+        <w:rPr>
+          <w:rFonts w:ascii="Calibri" w:eastAsia="Calibri" w:hAnsi="Calibri" w:cs="Calibri"/>
+          <w:color w:val="333333"/>
+          <w:sz w:val="24"/>
+          <w:szCs w:val="24"/>
+          <w:highlight w:val="white"/>
+        </w:rPr>
+        <w:t>Se pedía en la consigna que todas las bajas realizadas (en los distintos ABM’s) en el sistema fueran lógicas. Para esto, fue necesario agregar una columna ‘</w:t>
       </w:r>
       <w:r>
         <w:rPr>
@@ -2332,7 +1815,7 @@
           <w:szCs w:val="24"/>
           <w:highlight w:val="white"/>
         </w:rPr>
-        <w:t>LIKE</w:t>
+        <w:t>Habilitado</w:t>
       </w:r>
       <w:r>
         <w:rPr>
@@ -2342,87 +1825,7 @@
           <w:szCs w:val="24"/>
           <w:highlight w:val="white"/>
         </w:rPr>
-        <w:t>’). La primera de estas permite filtrar resultados</w:t>
-      </w:r>
-      <w:r>
-        <w:rPr>
-          <w:rFonts w:ascii="Calibri" w:eastAsia="Calibri" w:hAnsi="Calibri" w:cs="Calibri"/>
-          <w:color w:val="333333"/>
-          <w:sz w:val="24"/>
-          <w:szCs w:val="24"/>
-          <w:highlight w:val="white"/>
-        </w:rPr>
-        <w:t xml:space="preserve"> pasándole cualquier tipo de dato (texto libre, selección acotada, selección de fechas), mientras que la última permite únicamente filtrar por tipos de datos de texto, es decir, que no permite realizar una búsqueda inexacta con valores numéricos o fechas. </w:t>
-      </w:r>
-      <w:r>
-        <w:rPr>
-          <w:rFonts w:ascii="Calibri" w:eastAsia="Calibri" w:hAnsi="Calibri" w:cs="Calibri"/>
-          <w:color w:val="333333"/>
-          <w:sz w:val="24"/>
-          <w:szCs w:val="24"/>
-          <w:highlight w:val="white"/>
-        </w:rPr>
-        <w:t>Para poder realizar esto, decidimos inhabilitar los controles que no cumplen con dicha condición y volver a habilitarlos en el caso que el usuario decida realizar una búsqueda exacta.</w:t>
-      </w:r>
-    </w:p>
-    <w:p>
-      <w:pPr>
-        <w:numPr>
-          <w:ilvl w:val="0"/>
-          <w:numId w:val="3"/>
-        </w:numPr>
-        <w:spacing w:line="240" w:lineRule="auto"/>
-        <w:ind w:hanging="360"/>
-        <w:contextualSpacing/>
-        <w:rPr>
-          <w:rFonts w:ascii="Calibri" w:eastAsia="Calibri" w:hAnsi="Calibri" w:cs="Calibri"/>
-          <w:color w:val="333333"/>
-          <w:sz w:val="24"/>
-          <w:szCs w:val="24"/>
-          <w:highlight w:val="white"/>
-        </w:rPr>
-      </w:pPr>
-      <w:r>
-        <w:rPr>
-          <w:rFonts w:ascii="Calibri" w:eastAsia="Calibri" w:hAnsi="Calibri" w:cs="Calibri"/>
-          <w:color w:val="333333"/>
-          <w:sz w:val="24"/>
-          <w:szCs w:val="24"/>
-          <w:highlight w:val="white"/>
-        </w:rPr>
-        <w:t>Se pedía en la consigna que todas las bajas realizadas (en los distintos</w:t>
-      </w:r>
-      <w:r>
-        <w:rPr>
-          <w:rFonts w:ascii="Calibri" w:eastAsia="Calibri" w:hAnsi="Calibri" w:cs="Calibri"/>
-          <w:color w:val="333333"/>
-          <w:sz w:val="24"/>
-          <w:szCs w:val="24"/>
-          <w:highlight w:val="white"/>
-        </w:rPr>
-        <w:t xml:space="preserve"> </w:t>
-      </w:r>
-      <w:proofErr w:type="spellStart"/>
-      <w:r>
-        <w:rPr>
-          <w:rFonts w:ascii="Calibri" w:eastAsia="Calibri" w:hAnsi="Calibri" w:cs="Calibri"/>
-          <w:color w:val="333333"/>
-          <w:sz w:val="24"/>
-          <w:szCs w:val="24"/>
-          <w:highlight w:val="white"/>
-        </w:rPr>
-        <w:t>ABM’s</w:t>
-      </w:r>
-      <w:proofErr w:type="spellEnd"/>
-      <w:r>
-        <w:rPr>
-          <w:rFonts w:ascii="Calibri" w:eastAsia="Calibri" w:hAnsi="Calibri" w:cs="Calibri"/>
-          <w:color w:val="333333"/>
-          <w:sz w:val="24"/>
-          <w:szCs w:val="24"/>
-          <w:highlight w:val="white"/>
-        </w:rPr>
-        <w:t>) en el sistema fueran lógicas. Para esto, fue necesario agregar una columna ‘</w:t>
+        <w:t>’ a las distintas tablas donde se debían realizar eliminaciones. Cuando efectivamente se realizaba esta acción sobre alguna de dichas tablas, en vez de ejecutar una consulta ‘</w:t>
       </w:r>
       <w:r>
         <w:rPr>
@@ -2433,7 +1836,7 @@
           <w:szCs w:val="24"/>
           <w:highlight w:val="white"/>
         </w:rPr>
-        <w:t>Habilitado</w:t>
+        <w:t>DELETE</w:t>
       </w:r>
       <w:r>
         <w:rPr>
@@ -2443,17 +1846,7 @@
           <w:szCs w:val="24"/>
           <w:highlight w:val="white"/>
         </w:rPr>
-        <w:t>’ a las distintas tablas donde se debían realizar eliminaciones. Cuando efectivamente se realizaba esta acción sobre alguna de dichas tablas, en vez de ejecutar u</w:t>
-      </w:r>
-      <w:r>
-        <w:rPr>
-          <w:rFonts w:ascii="Calibri" w:eastAsia="Calibri" w:hAnsi="Calibri" w:cs="Calibri"/>
-          <w:color w:val="333333"/>
-          <w:sz w:val="24"/>
-          <w:szCs w:val="24"/>
-          <w:highlight w:val="white"/>
-        </w:rPr>
-        <w:t>na consulta ‘</w:t>
+        <w:t>’, efectuábamos una consulta ‘</w:t>
       </w:r>
       <w:r>
         <w:rPr>
@@ -2464,7 +1857,7 @@
           <w:szCs w:val="24"/>
           <w:highlight w:val="white"/>
         </w:rPr>
-        <w:t>DELETE</w:t>
+        <w:t>UPDATE</w:t>
       </w:r>
       <w:r>
         <w:rPr>
@@ -2474,7 +1867,28 @@
           <w:szCs w:val="24"/>
           <w:highlight w:val="white"/>
         </w:rPr>
-        <w:t>’, efectuábamos una consulta ‘</w:t>
+        <w:t>’ que lo único que realizaba era setearle el valor “</w:t>
+      </w:r>
+      <w:r>
+        <w:rPr>
+          <w:rFonts w:ascii="Calibri" w:eastAsia="Calibri" w:hAnsi="Calibri" w:cs="Calibri"/>
+          <w:i/>
+          <w:color w:val="333333"/>
+          <w:sz w:val="24"/>
+          <w:szCs w:val="24"/>
+          <w:highlight w:val="white"/>
+        </w:rPr>
+        <w:t>False</w:t>
+      </w:r>
+      <w:r>
+        <w:rPr>
+          <w:rFonts w:ascii="Calibri" w:eastAsia="Calibri" w:hAnsi="Calibri" w:cs="Calibri"/>
+          <w:color w:val="333333"/>
+          <w:sz w:val="24"/>
+          <w:szCs w:val="24"/>
+          <w:highlight w:val="white"/>
+        </w:rPr>
+        <w:t>” al campo ‘</w:t>
       </w:r>
       <w:r>
         <w:rPr>
@@ -2485,7 +1899,7 @@
           <w:szCs w:val="24"/>
           <w:highlight w:val="white"/>
         </w:rPr>
-        <w:t>UPDATE</w:t>
+        <w:t>Habilitado</w:t>
       </w:r>
       <w:r>
         <w:rPr>
@@ -2495,9 +1909,13 @@
           <w:szCs w:val="24"/>
           <w:highlight w:val="white"/>
         </w:rPr>
-        <w:t xml:space="preserve">’ que lo único que realizaba era </w:t>
-      </w:r>
-      <w:proofErr w:type="spellStart"/>
+        <w:t>’ del registro a eliminar.</w:t>
+      </w:r>
+    </w:p>
+    <w:p>
+      <w:pPr>
+        <w:spacing w:line="240" w:lineRule="auto"/>
+      </w:pPr>
       <w:r>
         <w:rPr>
           <w:rFonts w:ascii="Calibri" w:eastAsia="Calibri" w:hAnsi="Calibri" w:cs="Calibri"/>
@@ -2506,9 +1924,13 @@
           <w:szCs w:val="24"/>
           <w:highlight w:val="white"/>
         </w:rPr>
-        <w:t>setearle</w:t>
-      </w:r>
-      <w:proofErr w:type="spellEnd"/>
+        <w:t xml:space="preserve"> </w:t>
+      </w:r>
+    </w:p>
+    <w:p>
+      <w:pPr>
+        <w:spacing w:line="240" w:lineRule="auto"/>
+      </w:pPr>
       <w:r>
         <w:rPr>
           <w:rFonts w:ascii="Calibri" w:eastAsia="Calibri" w:hAnsi="Calibri" w:cs="Calibri"/>
@@ -2517,89 +1939,7 @@
           <w:szCs w:val="24"/>
           <w:highlight w:val="white"/>
         </w:rPr>
-        <w:t xml:space="preserve"> el valor “</w:t>
-      </w:r>
-      <w:r>
-        <w:rPr>
-          <w:rFonts w:ascii="Calibri" w:eastAsia="Calibri" w:hAnsi="Calibri" w:cs="Calibri"/>
-          <w:i/>
-          <w:color w:val="333333"/>
-          <w:sz w:val="24"/>
-          <w:szCs w:val="24"/>
-          <w:highlight w:val="white"/>
-        </w:rPr>
-        <w:t>False</w:t>
-      </w:r>
-      <w:r>
-        <w:rPr>
-          <w:rFonts w:ascii="Calibri" w:eastAsia="Calibri" w:hAnsi="Calibri" w:cs="Calibri"/>
-          <w:color w:val="333333"/>
-          <w:sz w:val="24"/>
-          <w:szCs w:val="24"/>
-          <w:highlight w:val="white"/>
-        </w:rPr>
-        <w:t>” al campo ‘</w:t>
-      </w:r>
-      <w:r>
-        <w:rPr>
-          <w:rFonts w:ascii="Calibri" w:eastAsia="Calibri" w:hAnsi="Calibri" w:cs="Calibri"/>
-          <w:b/>
-          <w:color w:val="333333"/>
-          <w:sz w:val="24"/>
-          <w:szCs w:val="24"/>
-          <w:highlight w:val="white"/>
-        </w:rPr>
-        <w:t>Habilitado</w:t>
-      </w:r>
-      <w:r>
-        <w:rPr>
-          <w:rFonts w:ascii="Calibri" w:eastAsia="Calibri" w:hAnsi="Calibri" w:cs="Calibri"/>
-          <w:color w:val="333333"/>
-          <w:sz w:val="24"/>
-          <w:szCs w:val="24"/>
-          <w:highlight w:val="white"/>
-        </w:rPr>
-        <w:t>’ del registro a eliminar.</w:t>
-      </w:r>
-    </w:p>
-    <w:p>
-      <w:pPr>
-        <w:spacing w:line="240" w:lineRule="auto"/>
-      </w:pPr>
-      <w:r>
-        <w:rPr>
-          <w:rFonts w:ascii="Calibri" w:eastAsia="Calibri" w:hAnsi="Calibri" w:cs="Calibri"/>
-          <w:color w:val="333333"/>
-          <w:sz w:val="24"/>
-          <w:szCs w:val="24"/>
-          <w:highlight w:val="white"/>
-        </w:rPr>
-        <w:t xml:space="preserve"> </w:t>
-      </w:r>
-    </w:p>
-    <w:p>
-      <w:pPr>
-        <w:spacing w:line="240" w:lineRule="auto"/>
-      </w:pPr>
-      <w:r>
-        <w:rPr>
-          <w:rFonts w:ascii="Calibri" w:eastAsia="Calibri" w:hAnsi="Calibri" w:cs="Calibri"/>
-          <w:color w:val="333333"/>
-          <w:sz w:val="24"/>
-          <w:szCs w:val="24"/>
-          <w:highlight w:val="white"/>
-        </w:rPr>
-        <w:t>A continuación, presentamos una serie de decisiones concretas que hemos tomado a la hora de d</w:t>
-      </w:r>
-      <w:r>
-        <w:rPr>
-          <w:rFonts w:ascii="Calibri" w:eastAsia="Calibri" w:hAnsi="Calibri" w:cs="Calibri"/>
-          <w:color w:val="333333"/>
-          <w:sz w:val="24"/>
-          <w:szCs w:val="24"/>
-          <w:highlight w:val="white"/>
-        </w:rPr>
-        <w:t>esarrollar la solución, para poder hacer frente a  estas distintas situaciones problemáticas, las mismas están divididas en los distintos requerimientos:</w:t>
+        <w:t>A continuación, presentamos una serie de decisiones concretas que hemos tomado a la hora de desarrollar la solución, para poder hacer frente a  estas distintas situaciones problemáticas, las mismas están divididas en los distintos requerimientos:</w:t>
       </w:r>
     </w:p>
     <w:p>
@@ -2642,15 +1982,7 @@
           <w:sz w:val="24"/>
           <w:szCs w:val="24"/>
         </w:rPr>
-        <w:t>En esta funcionalidad, solo realizamos la búsqueda por Nombre de Rol ya que es el único ca</w:t>
-      </w:r>
-      <w:r>
-        <w:rPr>
-          <w:rFonts w:ascii="Calibri" w:eastAsia="Calibri" w:hAnsi="Calibri" w:cs="Calibri"/>
-          <w:sz w:val="24"/>
-          <w:szCs w:val="24"/>
-        </w:rPr>
-        <w:t>mpo que no es autogenerado que tiene la tabla de Rol de nuestra solución.</w:t>
+        <w:t>En esta funcionalidad, solo realizamos la búsqueda por Nombre de Rol ya que es el único campo que no es autogenerado que tiene la tabla de Rol de nuestra solución.</w:t>
       </w:r>
     </w:p>
     <w:p>
@@ -2696,25 +2028,7 @@
           <w:sz w:val="24"/>
           <w:szCs w:val="24"/>
         </w:rPr>
-        <w:t xml:space="preserve">Se utilizó un </w:t>
-      </w:r>
-      <w:proofErr w:type="spellStart"/>
-      <w:r>
-        <w:rPr>
-          <w:rFonts w:ascii="Calibri" w:eastAsia="Calibri" w:hAnsi="Calibri" w:cs="Calibri"/>
-          <w:sz w:val="24"/>
-          <w:szCs w:val="24"/>
-        </w:rPr>
-        <w:t>trigger</w:t>
-      </w:r>
-      <w:proofErr w:type="spellEnd"/>
-      <w:r>
-        <w:rPr>
-          <w:rFonts w:ascii="Calibri" w:eastAsia="Calibri" w:hAnsi="Calibri" w:cs="Calibri"/>
-          <w:sz w:val="24"/>
-          <w:szCs w:val="24"/>
-        </w:rPr>
-        <w:t xml:space="preserve"> (explicado más abajo) para cumplir con la funcionalidad de quitar los roles inhabilitados a aquellos usuarios que lo poseen.</w:t>
+        <w:t>Se utilizó un trigger (explicado más abajo) para cumplir con la funcionalidad de quitar los roles inhabilitados a aquellos usuarios que lo poseen.</w:t>
       </w:r>
     </w:p>
     <w:p/>
@@ -2729,13 +2043,8 @@
       </w:pPr>
       <w:bookmarkStart w:id="4" w:name="h.1oqp5tx40b61" w:colFirst="0" w:colLast="0"/>
       <w:bookmarkEnd w:id="4"/>
-      <w:proofErr w:type="spellStart"/>
-      <w:r>
-        <w:t>Login</w:t>
-      </w:r>
-      <w:proofErr w:type="spellEnd"/>
-      <w:r>
-        <w:t xml:space="preserve"> y seguridad</w:t>
+      <w:r>
+        <w:t>Login y seguridad</w:t>
       </w:r>
     </w:p>
     <w:p>
@@ -2767,34 +2076,14 @@
         <w:spacing w:line="240" w:lineRule="auto"/>
         <w:ind w:firstLine="720"/>
       </w:pPr>
-      <w:proofErr w:type="spellStart"/>
-      <w:r>
-        <w:rPr>
-          <w:rFonts w:ascii="Calibri" w:eastAsia="Calibri" w:hAnsi="Calibri" w:cs="Calibri"/>
-          <w:sz w:val="24"/>
-          <w:szCs w:val="24"/>
-          <w:highlight w:val="white"/>
-        </w:rPr>
-        <w:t>Username</w:t>
-      </w:r>
-      <w:proofErr w:type="spellEnd"/>
-      <w:r>
-        <w:rPr>
-          <w:rFonts w:ascii="Calibri" w:eastAsia="Calibri" w:hAnsi="Calibri" w:cs="Calibri"/>
-          <w:sz w:val="24"/>
-          <w:szCs w:val="24"/>
-          <w:highlight w:val="white"/>
-        </w:rPr>
-        <w:t>: “admin1” Contraseña: “w23e” Rol: Admini</w:t>
-      </w:r>
-      <w:r>
-        <w:rPr>
-          <w:rFonts w:ascii="Calibri" w:eastAsia="Calibri" w:hAnsi="Calibri" w:cs="Calibri"/>
-          <w:sz w:val="24"/>
-          <w:szCs w:val="24"/>
-          <w:highlight w:val="white"/>
-        </w:rPr>
-        <w:t>strador</w:t>
+      <w:r>
+        <w:rPr>
+          <w:rFonts w:ascii="Calibri" w:eastAsia="Calibri" w:hAnsi="Calibri" w:cs="Calibri"/>
+          <w:sz w:val="24"/>
+          <w:szCs w:val="24"/>
+          <w:highlight w:val="white"/>
+        </w:rPr>
+        <w:t>Username: “admin1” Contraseña: “w23e” Rol: Administrador</w:t>
       </w:r>
     </w:p>
     <w:p>
@@ -2802,25 +2091,14 @@
         <w:spacing w:line="240" w:lineRule="auto"/>
         <w:ind w:left="720"/>
       </w:pPr>
-      <w:proofErr w:type="spellStart"/>
-      <w:r>
-        <w:rPr>
-          <w:rFonts w:ascii="Calibri" w:eastAsia="Calibri" w:hAnsi="Calibri" w:cs="Calibri"/>
-          <w:sz w:val="24"/>
-          <w:szCs w:val="24"/>
-          <w:highlight w:val="white"/>
-        </w:rPr>
-        <w:t>Username</w:t>
-      </w:r>
-      <w:proofErr w:type="spellEnd"/>
-      <w:r>
-        <w:rPr>
-          <w:rFonts w:ascii="Calibri" w:eastAsia="Calibri" w:hAnsi="Calibri" w:cs="Calibri"/>
-          <w:sz w:val="24"/>
-          <w:szCs w:val="24"/>
-          <w:highlight w:val="white"/>
-        </w:rPr>
-        <w:t>: “admin2” Contraseña: “w23e” Rol: Administrador</w:t>
+      <w:r>
+        <w:rPr>
+          <w:rFonts w:ascii="Calibri" w:eastAsia="Calibri" w:hAnsi="Calibri" w:cs="Calibri"/>
+          <w:sz w:val="24"/>
+          <w:szCs w:val="24"/>
+          <w:highlight w:val="white"/>
+        </w:rPr>
+        <w:t>Username: “admin2” Contraseña: “w23e” Rol: Administrador</w:t>
       </w:r>
     </w:p>
     <w:p>
@@ -2828,25 +2106,14 @@
         <w:spacing w:line="240" w:lineRule="auto"/>
         <w:ind w:left="720"/>
       </w:pPr>
-      <w:proofErr w:type="spellStart"/>
-      <w:r>
-        <w:rPr>
-          <w:rFonts w:ascii="Calibri" w:eastAsia="Calibri" w:hAnsi="Calibri" w:cs="Calibri"/>
-          <w:sz w:val="24"/>
-          <w:szCs w:val="24"/>
-          <w:highlight w:val="white"/>
-        </w:rPr>
-        <w:t>Username</w:t>
-      </w:r>
-      <w:proofErr w:type="spellEnd"/>
-      <w:r>
-        <w:rPr>
-          <w:rFonts w:ascii="Calibri" w:eastAsia="Calibri" w:hAnsi="Calibri" w:cs="Calibri"/>
-          <w:sz w:val="24"/>
-          <w:szCs w:val="24"/>
-          <w:highlight w:val="white"/>
-        </w:rPr>
-        <w:t>: “admin3” Contraseña: “w23e” Rol: Administrador</w:t>
+      <w:r>
+        <w:rPr>
+          <w:rFonts w:ascii="Calibri" w:eastAsia="Calibri" w:hAnsi="Calibri" w:cs="Calibri"/>
+          <w:sz w:val="24"/>
+          <w:szCs w:val="24"/>
+          <w:highlight w:val="white"/>
+        </w:rPr>
+        <w:t>Username: “admin3” Contraseña: “w23e” Rol: Administrador</w:t>
       </w:r>
     </w:p>
     <w:p>
@@ -2854,25 +2121,14 @@
         <w:spacing w:line="240" w:lineRule="auto"/>
         <w:ind w:left="720"/>
       </w:pPr>
-      <w:proofErr w:type="spellStart"/>
-      <w:r>
-        <w:rPr>
-          <w:rFonts w:ascii="Calibri" w:eastAsia="Calibri" w:hAnsi="Calibri" w:cs="Calibri"/>
-          <w:sz w:val="24"/>
-          <w:szCs w:val="24"/>
-          <w:highlight w:val="white"/>
-        </w:rPr>
-        <w:t>Username</w:t>
-      </w:r>
-      <w:proofErr w:type="spellEnd"/>
-      <w:r>
-        <w:rPr>
-          <w:rFonts w:ascii="Calibri" w:eastAsia="Calibri" w:hAnsi="Calibri" w:cs="Calibri"/>
-          <w:sz w:val="24"/>
-          <w:szCs w:val="24"/>
-          <w:highlight w:val="white"/>
-        </w:rPr>
-        <w:t>: “admin4” Contraseña: “w23e” Rol: Administrador</w:t>
+      <w:r>
+        <w:rPr>
+          <w:rFonts w:ascii="Calibri" w:eastAsia="Calibri" w:hAnsi="Calibri" w:cs="Calibri"/>
+          <w:sz w:val="24"/>
+          <w:szCs w:val="24"/>
+          <w:highlight w:val="white"/>
+        </w:rPr>
+        <w:t>Username: “admin4” Contraseña: “w23e” Rol: Administrador</w:t>
       </w:r>
     </w:p>
     <w:p>
@@ -2887,16 +2143,7 @@
           <w:szCs w:val="24"/>
           <w:highlight w:val="white"/>
         </w:rPr>
-        <w:t>Y un usuario administrador general que tiene todas las funcionalidades del si</w:t>
-      </w:r>
-      <w:r>
-        <w:rPr>
-          <w:rFonts w:ascii="Calibri" w:eastAsia="Calibri" w:hAnsi="Calibri" w:cs="Calibri"/>
-          <w:sz w:val="24"/>
-          <w:szCs w:val="24"/>
-          <w:highlight w:val="white"/>
-        </w:rPr>
-        <w:t>stema:</w:t>
+        <w:t>Y un usuario administrador general que tiene todas las funcionalidades del sistema:</w:t>
       </w:r>
     </w:p>
     <w:p>
@@ -2904,57 +2151,15 @@
         <w:spacing w:line="240" w:lineRule="auto"/>
         <w:ind w:left="720"/>
       </w:pPr>
-      <w:proofErr w:type="spellStart"/>
-      <w:r>
-        <w:rPr>
-          <w:rFonts w:ascii="Calibri" w:eastAsia="Calibri" w:hAnsi="Calibri" w:cs="Calibri"/>
-          <w:sz w:val="24"/>
-          <w:szCs w:val="24"/>
-          <w:highlight w:val="white"/>
-        </w:rPr>
-        <w:t>Username</w:t>
-      </w:r>
-      <w:proofErr w:type="spellEnd"/>
-      <w:r>
-        <w:rPr>
-          <w:rFonts w:ascii="Calibri" w:eastAsia="Calibri" w:hAnsi="Calibri" w:cs="Calibri"/>
-          <w:sz w:val="24"/>
-          <w:szCs w:val="24"/>
-          <w:highlight w:val="white"/>
-        </w:rPr>
-        <w:t>: “</w:t>
-      </w:r>
-      <w:proofErr w:type="spellStart"/>
-      <w:r>
-        <w:rPr>
-          <w:rFonts w:ascii="Calibri" w:eastAsia="Calibri" w:hAnsi="Calibri" w:cs="Calibri"/>
-          <w:sz w:val="24"/>
-          <w:szCs w:val="24"/>
-          <w:highlight w:val="white"/>
-        </w:rPr>
-        <w:t>admin</w:t>
-      </w:r>
-      <w:proofErr w:type="spellEnd"/>
-      <w:r>
-        <w:rPr>
-          <w:rFonts w:ascii="Calibri" w:eastAsia="Calibri" w:hAnsi="Calibri" w:cs="Calibri"/>
-          <w:sz w:val="24"/>
-          <w:szCs w:val="24"/>
-          <w:highlight w:val="white"/>
-        </w:rPr>
-        <w:t xml:space="preserve">” Contraseña: “w23e” Rol: </w:t>
-      </w:r>
-      <w:proofErr w:type="spellStart"/>
-      <w:r>
-        <w:rPr>
-          <w:rFonts w:ascii="Calibri" w:eastAsia="Calibri" w:hAnsi="Calibri" w:cs="Calibri"/>
-          <w:sz w:val="24"/>
-          <w:szCs w:val="24"/>
-          <w:highlight w:val="white"/>
-        </w:rPr>
-        <w:t>AdministradorGeneral</w:t>
-      </w:r>
-      <w:proofErr w:type="spellEnd"/>
+      <w:r>
+        <w:rPr>
+          <w:rFonts w:ascii="Calibri" w:eastAsia="Calibri" w:hAnsi="Calibri" w:cs="Calibri"/>
+          <w:sz w:val="24"/>
+          <w:szCs w:val="24"/>
+          <w:highlight w:val="white"/>
+        </w:rPr>
+        <w:t>Username: “admin” Contraseña: “w23e” Rol: AdministradorGeneral</w:t>
+      </w:r>
     </w:p>
     <w:p>
       <w:pPr>
@@ -2979,27 +2184,7 @@
           <w:szCs w:val="24"/>
           <w:highlight w:val="white"/>
         </w:rPr>
-        <w:t xml:space="preserve">Para todos estos usuarios creados en el script de creación inicial, se </w:t>
-      </w:r>
-      <w:proofErr w:type="spellStart"/>
-      <w:r>
-        <w:rPr>
-          <w:rFonts w:ascii="Calibri" w:eastAsia="Calibri" w:hAnsi="Calibri" w:cs="Calibri"/>
-          <w:sz w:val="24"/>
-          <w:szCs w:val="24"/>
-          <w:highlight w:val="white"/>
-        </w:rPr>
-        <w:t>hardcodeo</w:t>
-      </w:r>
-      <w:proofErr w:type="spellEnd"/>
-      <w:r>
-        <w:rPr>
-          <w:rFonts w:ascii="Calibri" w:eastAsia="Calibri" w:hAnsi="Calibri" w:cs="Calibri"/>
-          <w:sz w:val="24"/>
-          <w:szCs w:val="24"/>
-          <w:highlight w:val="white"/>
-        </w:rPr>
-        <w:t xml:space="preserve"> la contraseña señalada ya encriptada, ya que el sistema valida las contraseñas </w:t>
+        <w:t xml:space="preserve">Para todos estos usuarios creados en el script de creación inicial, se hardcodeo la contraseña señalada ya encriptada, ya que el sistema valida las contraseñas </w:t>
       </w:r>
       <w:r>
         <w:rPr>
@@ -3009,16 +2194,7 @@
           <w:highlight w:val="white"/>
         </w:rPr>
         <w:lastRenderedPageBreak/>
-        <w:t>utilizando el algoritmo SH</w:t>
-      </w:r>
-      <w:r>
-        <w:rPr>
-          <w:rFonts w:ascii="Calibri" w:eastAsia="Calibri" w:hAnsi="Calibri" w:cs="Calibri"/>
-          <w:sz w:val="24"/>
-          <w:szCs w:val="24"/>
-          <w:highlight w:val="white"/>
-        </w:rPr>
-        <w:t>A256 de encriptación. Para esto contamos con una clase  ‘</w:t>
+        <w:t>utilizando el algoritmo SHA256 de encriptación. Para esto contamos con una clase  ‘</w:t>
       </w:r>
       <w:r>
         <w:rPr>
@@ -3063,16 +2239,7 @@
           <w:szCs w:val="24"/>
           <w:highlight w:val="white"/>
         </w:rPr>
-        <w:t>Agregamos además la posibilidad de que un usuario modifique su contraseña, esto es posible una vez que algún usuario admini</w:t>
-      </w:r>
-      <w:r>
-        <w:rPr>
-          <w:rFonts w:ascii="Calibri" w:eastAsia="Calibri" w:hAnsi="Calibri" w:cs="Calibri"/>
-          <w:sz w:val="24"/>
-          <w:szCs w:val="24"/>
-          <w:highlight w:val="white"/>
-        </w:rPr>
-        <w:t>strador ingresa al sistema.</w:t>
+        <w:t>Agregamos además la posibilidad de que un usuario modifique su contraseña, esto es posible una vez que algún usuario administrador ingresa al sistema.</w:t>
       </w:r>
     </w:p>
     <w:p>
@@ -3096,45 +2263,8 @@
           <w:sz w:val="24"/>
           <w:szCs w:val="24"/>
         </w:rPr>
-        <w:t xml:space="preserve">Para el manejo del usuario </w:t>
-      </w:r>
-      <w:proofErr w:type="spellStart"/>
-      <w:r>
-        <w:rPr>
-          <w:rFonts w:ascii="Calibri" w:eastAsia="Calibri" w:hAnsi="Calibri" w:cs="Calibri"/>
-          <w:sz w:val="24"/>
-          <w:szCs w:val="24"/>
-        </w:rPr>
-        <w:t>logueado</w:t>
-      </w:r>
-      <w:proofErr w:type="spellEnd"/>
-      <w:r>
-        <w:rPr>
-          <w:rFonts w:ascii="Calibri" w:eastAsia="Calibri" w:hAnsi="Calibri" w:cs="Calibri"/>
-          <w:sz w:val="24"/>
-          <w:szCs w:val="24"/>
-        </w:rPr>
-        <w:t xml:space="preserve">, en vez de instanciar un objeto Usuario en el momento que se </w:t>
-      </w:r>
-      <w:proofErr w:type="spellStart"/>
-      <w:r>
-        <w:rPr>
-          <w:rFonts w:ascii="Calibri" w:eastAsia="Calibri" w:hAnsi="Calibri" w:cs="Calibri"/>
-          <w:sz w:val="24"/>
-          <w:szCs w:val="24"/>
-        </w:rPr>
-        <w:t>loguea</w:t>
-      </w:r>
-      <w:proofErr w:type="spellEnd"/>
-      <w:r>
-        <w:rPr>
-          <w:rFonts w:ascii="Calibri" w:eastAsia="Calibri" w:hAnsi="Calibri" w:cs="Calibri"/>
-          <w:sz w:val="24"/>
-          <w:szCs w:val="24"/>
-        </w:rPr>
-        <w:t xml:space="preserve"> el usuario e ir pasando dicho objeto entre las distintas pantallas que lo necesiten, decidimos crear una clase global ‘</w:t>
-      </w:r>
-      <w:proofErr w:type="spellStart"/>
+        <w:t>Para el manejo del usuario logueado, en vez de instanciar un objeto Usuario en el momento que se loguea el usuario e ir pasando dicho objeto entre las distintas pantallas que lo necesiten, decidimos crear una clase global ‘</w:t>
+      </w:r>
       <w:r>
         <w:rPr>
           <w:rFonts w:ascii="Calibri" w:eastAsia="Calibri" w:hAnsi="Calibri" w:cs="Calibri"/>
@@ -3142,79 +2272,15 @@
           <w:sz w:val="24"/>
           <w:szCs w:val="24"/>
         </w:rPr>
-        <w:t>Admin</w:t>
-      </w:r>
-      <w:r>
-        <w:rPr>
-          <w:rFonts w:ascii="Calibri" w:eastAsia="Calibri" w:hAnsi="Calibri" w:cs="Calibri"/>
-          <w:b/>
-          <w:sz w:val="24"/>
-          <w:szCs w:val="24"/>
-        </w:rPr>
-        <w:t>istradorSesion</w:t>
-      </w:r>
-      <w:proofErr w:type="spellEnd"/>
-      <w:r>
-        <w:rPr>
-          <w:rFonts w:ascii="Calibri" w:eastAsia="Calibri" w:hAnsi="Calibri" w:cs="Calibri"/>
-          <w:sz w:val="24"/>
-          <w:szCs w:val="24"/>
-        </w:rPr>
-        <w:t xml:space="preserve">’, encargada de contener la información del usuario </w:t>
-      </w:r>
-      <w:proofErr w:type="spellStart"/>
-      <w:r>
-        <w:rPr>
-          <w:rFonts w:ascii="Calibri" w:eastAsia="Calibri" w:hAnsi="Calibri" w:cs="Calibri"/>
-          <w:sz w:val="24"/>
-          <w:szCs w:val="24"/>
-        </w:rPr>
-        <w:t>logueado</w:t>
-      </w:r>
-      <w:proofErr w:type="spellEnd"/>
-      <w:r>
-        <w:rPr>
-          <w:rFonts w:ascii="Calibri" w:eastAsia="Calibri" w:hAnsi="Calibri" w:cs="Calibri"/>
-          <w:sz w:val="24"/>
-          <w:szCs w:val="24"/>
-        </w:rPr>
-        <w:t xml:space="preserve">, el rol con el que se </w:t>
-      </w:r>
-      <w:proofErr w:type="spellStart"/>
-      <w:r>
-        <w:rPr>
-          <w:rFonts w:ascii="Calibri" w:eastAsia="Calibri" w:hAnsi="Calibri" w:cs="Calibri"/>
-          <w:sz w:val="24"/>
-          <w:szCs w:val="24"/>
-        </w:rPr>
-        <w:t>logueo</w:t>
-      </w:r>
-      <w:proofErr w:type="spellEnd"/>
-      <w:r>
-        <w:rPr>
-          <w:rFonts w:ascii="Calibri" w:eastAsia="Calibri" w:hAnsi="Calibri" w:cs="Calibri"/>
-          <w:sz w:val="24"/>
-          <w:szCs w:val="24"/>
-        </w:rPr>
-        <w:t xml:space="preserve"> y el momento de </w:t>
-      </w:r>
-      <w:proofErr w:type="spellStart"/>
-      <w:r>
-        <w:rPr>
-          <w:rFonts w:ascii="Calibri" w:eastAsia="Calibri" w:hAnsi="Calibri" w:cs="Calibri"/>
-          <w:sz w:val="24"/>
-          <w:szCs w:val="24"/>
-        </w:rPr>
-        <w:t>login</w:t>
-      </w:r>
-      <w:proofErr w:type="spellEnd"/>
-      <w:r>
-        <w:rPr>
-          <w:rFonts w:ascii="Calibri" w:eastAsia="Calibri" w:hAnsi="Calibri" w:cs="Calibri"/>
-          <w:sz w:val="24"/>
-          <w:szCs w:val="24"/>
-        </w:rPr>
-        <w:t xml:space="preserve">. </w:t>
+        <w:t>AdministradorSesion</w:t>
+      </w:r>
+      <w:r>
+        <w:rPr>
+          <w:rFonts w:ascii="Calibri" w:eastAsia="Calibri" w:hAnsi="Calibri" w:cs="Calibri"/>
+          <w:sz w:val="24"/>
+          <w:szCs w:val="24"/>
+        </w:rPr>
+        <w:t xml:space="preserve">’, encargada de contener la información del usuario logueado, el rol con el que se logueo y el momento de login. </w:t>
       </w:r>
     </w:p>
     <w:p>
@@ -3238,33 +2304,7 @@
           <w:sz w:val="24"/>
           <w:szCs w:val="24"/>
         </w:rPr>
-        <w:t xml:space="preserve">Todos los usuarios empiezan teniendo una cantidad de intentos posibles de error de contraseña igual a 3. Esta se va descontando </w:t>
-      </w:r>
-      <w:r>
-        <w:rPr>
-          <w:rFonts w:ascii="Calibri" w:eastAsia="Calibri" w:hAnsi="Calibri" w:cs="Calibri"/>
-          <w:sz w:val="24"/>
-          <w:szCs w:val="24"/>
-        </w:rPr>
-        <w:t xml:space="preserve">en la medida que el usuario realice un </w:t>
-      </w:r>
-      <w:proofErr w:type="spellStart"/>
-      <w:r>
-        <w:rPr>
-          <w:rFonts w:ascii="Calibri" w:eastAsia="Calibri" w:hAnsi="Calibri" w:cs="Calibri"/>
-          <w:sz w:val="24"/>
-          <w:szCs w:val="24"/>
-        </w:rPr>
-        <w:t>logueo</w:t>
-      </w:r>
-      <w:proofErr w:type="spellEnd"/>
-      <w:r>
-        <w:rPr>
-          <w:rFonts w:ascii="Calibri" w:eastAsia="Calibri" w:hAnsi="Calibri" w:cs="Calibri"/>
-          <w:sz w:val="24"/>
-          <w:szCs w:val="24"/>
-        </w:rPr>
-        <w:t xml:space="preserve"> fallido. Si cumple con 3 equivocaciones, el usuario quedará inhabilitado y no es posible volver a habilitarlo.</w:t>
+        <w:t>Todos los usuarios empiezan teniendo una cantidad de intentos posibles de error de contraseña igual a 3. Esta se va descontando en la medida que el usuario realice un logueo fallido. Si cumple con 3 equivocaciones, el usuario quedará inhabilitado y no es posible volver a habilitarlo.</w:t>
       </w:r>
     </w:p>
     <w:p/>
@@ -3305,16 +2345,7 @@
           <w:szCs w:val="24"/>
           <w:highlight w:val="white"/>
         </w:rPr>
-        <w:t>Para los usuarios nuevos, es decir, los que se van a ir generando mediante nue</w:t>
-      </w:r>
-      <w:r>
-        <w:rPr>
-          <w:rFonts w:ascii="Calibri" w:eastAsia="Calibri" w:hAnsi="Calibri" w:cs="Calibri"/>
-          <w:sz w:val="24"/>
-          <w:szCs w:val="24"/>
-          <w:highlight w:val="white"/>
-        </w:rPr>
-        <w:t>stro sistema desarrollado, también utilizamos la clase ‘</w:t>
+        <w:t>Para los usuarios nuevos, es decir, los que se van a ir generando mediante nuestro sistema desarrollado, también utilizamos la clase ‘</w:t>
       </w:r>
       <w:r>
         <w:rPr>
@@ -3359,16 +2390,7 @@
           <w:szCs w:val="24"/>
           <w:highlight w:val="white"/>
         </w:rPr>
-        <w:t>Como en la consign</w:t>
-      </w:r>
-      <w:r>
-        <w:rPr>
-          <w:rFonts w:ascii="Calibri" w:eastAsia="Calibri" w:hAnsi="Calibri" w:cs="Calibri"/>
-          <w:sz w:val="24"/>
-          <w:szCs w:val="24"/>
-          <w:highlight w:val="white"/>
-        </w:rPr>
-        <w:t>a no estaba especificado, decidimos que para los nuevos usuarios ingresados, no se puede seleccionar un rol para los mismos, sino que por default el sistema los ingresa con rol Administrador.</w:t>
+        <w:t>Como en la consigna no estaba especificado, decidimos que para los nuevos usuarios ingresados, no se puede seleccionar un rol para los mismos, sino que por default el sistema los ingresa con rol Administrador.</w:t>
       </w:r>
     </w:p>
     <w:p/>
@@ -3432,15 +2454,7 @@
           <w:sz w:val="24"/>
           <w:szCs w:val="24"/>
         </w:rPr>
-        <w:t>La búsqueda de este ABM únicamente se puede realizar por el nombre de la ciudad, ya que es el único campo no auto</w:t>
-      </w:r>
-      <w:r>
-        <w:rPr>
-          <w:rFonts w:ascii="Calibri" w:eastAsia="Calibri" w:hAnsi="Calibri" w:cs="Calibri"/>
-          <w:sz w:val="24"/>
-          <w:szCs w:val="24"/>
-        </w:rPr>
-        <w:t>generado que tiene nuestra tabla Ciudad de nuestra solución.</w:t>
+        <w:t>La búsqueda de este ABM únicamente se puede realizar por el nombre de la ciudad, ya que es el único campo no autogenerado que tiene nuestra tabla Ciudad de nuestra solución.</w:t>
       </w:r>
     </w:p>
     <w:p>
@@ -3464,15 +2478,7 @@
           <w:sz w:val="24"/>
           <w:szCs w:val="24"/>
         </w:rPr>
-        <w:t>En este ABM, tomamos la decisión de que en caso de querer realizar una baja de una ciudad, esta no será posible si tiene viajes designados. Y en caso de que sea posible, la misma será en forma fí</w:t>
-      </w:r>
-      <w:r>
-        <w:rPr>
-          <w:rFonts w:ascii="Calibri" w:eastAsia="Calibri" w:hAnsi="Calibri" w:cs="Calibri"/>
-          <w:sz w:val="24"/>
-          <w:szCs w:val="24"/>
-        </w:rPr>
-        <w:t>sica.</w:t>
+        <w:t>En este ABM, tomamos la decisión de que en caso de querer realizar una baja de una ciudad, esta no será posible si tiene viajes designados. Y en caso de que sea posible, la misma será en forma física.</w:t>
       </w:r>
     </w:p>
     <w:p/>
@@ -3536,15 +2542,7 @@
           <w:sz w:val="24"/>
           <w:szCs w:val="24"/>
         </w:rPr>
-        <w:t xml:space="preserve">Para este </w:t>
-      </w:r>
-      <w:r>
-        <w:rPr>
-          <w:rFonts w:ascii="Calibri" w:eastAsia="Calibri" w:hAnsi="Calibri" w:cs="Calibri"/>
-          <w:sz w:val="24"/>
-          <w:szCs w:val="24"/>
-        </w:rPr>
-        <w:t>ABM se utilizó una búsqueda completa, es decir, por todos los campos que tiene nuestra tabla de Ruta no autogenerados.</w:t>
+        <w:t>Para este ABM se utilizó una búsqueda completa, es decir, por todos los campos que tiene nuestra tabla de Ruta no autogenerados.</w:t>
       </w:r>
     </w:p>
     <w:p>
@@ -3568,33 +2566,7 @@
           <w:sz w:val="24"/>
           <w:szCs w:val="24"/>
         </w:rPr>
-        <w:t>Para inhabilitar una ruta se hace desde la pantalla de búsqueda (botón de Inhabilitar). Para volver a habilitarla, se debe hacer desde la</w:t>
-      </w:r>
-      <w:r>
-        <w:rPr>
-          <w:rFonts w:ascii="Calibri" w:eastAsia="Calibri" w:hAnsi="Calibri" w:cs="Calibri"/>
-          <w:sz w:val="24"/>
-          <w:szCs w:val="24"/>
-        </w:rPr>
-        <w:t xml:space="preserve"> parte de modificar la ruta (con el </w:t>
-      </w:r>
-      <w:proofErr w:type="spellStart"/>
-      <w:r>
-        <w:rPr>
-          <w:rFonts w:ascii="Calibri" w:eastAsia="Calibri" w:hAnsi="Calibri" w:cs="Calibri"/>
-          <w:sz w:val="24"/>
-          <w:szCs w:val="24"/>
-        </w:rPr>
-        <w:t>check</w:t>
-      </w:r>
-      <w:proofErr w:type="spellEnd"/>
-      <w:r>
-        <w:rPr>
-          <w:rFonts w:ascii="Calibri" w:eastAsia="Calibri" w:hAnsi="Calibri" w:cs="Calibri"/>
-          <w:sz w:val="24"/>
-          <w:szCs w:val="24"/>
-        </w:rPr>
-        <w:t>).</w:t>
+        <w:t>Para inhabilitar una ruta se hace desde la pantalla de búsqueda (botón de Inhabilitar). Para volver a habilitarla, se debe hacer desde la parte de modificar la ruta (con el check).</w:t>
       </w:r>
     </w:p>
     <w:p>
@@ -3664,15 +2636,7 @@
           <w:sz w:val="24"/>
           <w:szCs w:val="24"/>
         </w:rPr>
-        <w:t>En este ABM realizamos la búsqueda por varios campos como matrícula, model</w:t>
-      </w:r>
-      <w:r>
-        <w:rPr>
-          <w:rFonts w:ascii="Calibri" w:eastAsia="Calibri" w:hAnsi="Calibri" w:cs="Calibri"/>
-          <w:sz w:val="24"/>
-          <w:szCs w:val="24"/>
-        </w:rPr>
-        <w:t>o, aeronave y fecha alta.</w:t>
+        <w:t>En este ABM realizamos la búsqueda por varios campos como matrícula, modelo, aeronave y fecha alta.</w:t>
       </w:r>
     </w:p>
     <w:p>
@@ -3696,25 +2660,7 @@
           <w:sz w:val="24"/>
           <w:szCs w:val="24"/>
         </w:rPr>
-        <w:t xml:space="preserve">Para buscar con el filtro de la fecha de alta de una aeronave es necesario seleccionar esa opción ya que </w:t>
-      </w:r>
-      <w:proofErr w:type="spellStart"/>
-      <w:r>
-        <w:rPr>
-          <w:rFonts w:ascii="Calibri" w:eastAsia="Calibri" w:hAnsi="Calibri" w:cs="Calibri"/>
-          <w:sz w:val="24"/>
-          <w:szCs w:val="24"/>
-        </w:rPr>
-        <w:t>sino</w:t>
-      </w:r>
-      <w:proofErr w:type="spellEnd"/>
-      <w:r>
-        <w:rPr>
-          <w:rFonts w:ascii="Calibri" w:eastAsia="Calibri" w:hAnsi="Calibri" w:cs="Calibri"/>
-          <w:sz w:val="24"/>
-          <w:szCs w:val="24"/>
-        </w:rPr>
-        <w:t xml:space="preserve"> siempre busca por la fecha del día.</w:t>
+        <w:t>Para buscar con el filtro de la fecha de alta de una aeronave es necesario seleccionar esa opción ya que sino siempre busca por la fecha del día.</w:t>
       </w:r>
     </w:p>
     <w:p>
@@ -3738,25 +2684,7 @@
           <w:sz w:val="24"/>
           <w:szCs w:val="24"/>
         </w:rPr>
-        <w:t xml:space="preserve">Siempre antes de listar las aeronaves se verifica mediante un </w:t>
-      </w:r>
-      <w:proofErr w:type="spellStart"/>
-      <w:r>
-        <w:rPr>
-          <w:rFonts w:ascii="Calibri" w:eastAsia="Calibri" w:hAnsi="Calibri" w:cs="Calibri"/>
-          <w:sz w:val="24"/>
-          <w:szCs w:val="24"/>
-        </w:rPr>
-        <w:t>procedure</w:t>
-      </w:r>
-      <w:proofErr w:type="spellEnd"/>
-      <w:r>
-        <w:rPr>
-          <w:rFonts w:ascii="Calibri" w:eastAsia="Calibri" w:hAnsi="Calibri" w:cs="Calibri"/>
-          <w:sz w:val="24"/>
-          <w:szCs w:val="24"/>
-        </w:rPr>
-        <w:t xml:space="preserve"> si hay aeronaves que volvieron a estar habilitadas ya que terminó su período de fuera de servicio.</w:t>
+        <w:t>Siempre antes de listar las aeronaves se verifica mediante un procedure si hay aeronaves que volvieron a estar habilitadas ya que terminó su período de fuera de servicio.</w:t>
       </w:r>
     </w:p>
     <w:p>
@@ -3780,15 +2708,7 @@
           <w:sz w:val="24"/>
           <w:szCs w:val="24"/>
         </w:rPr>
-        <w:t>En la modificación, se pueden modificar todos los campos de una aeronave siempre y cu</w:t>
-      </w:r>
-      <w:r>
-        <w:rPr>
-          <w:rFonts w:ascii="Calibri" w:eastAsia="Calibri" w:hAnsi="Calibri" w:cs="Calibri"/>
-          <w:sz w:val="24"/>
-          <w:szCs w:val="24"/>
-        </w:rPr>
-        <w:t>ando no tenga viajes asignados, menos la fecha alta ya que consideramos que no es un campo que tendría sentido que varíe.</w:t>
+        <w:t>En la modificación, se pueden modificar todos los campos de una aeronave siempre y cuando no tenga viajes asignados, menos la fecha alta ya que consideramos que no es un campo que tendría sentido que varíe.</w:t>
       </w:r>
     </w:p>
     <w:p>
@@ -3812,15 +2732,7 @@
           <w:sz w:val="24"/>
           <w:szCs w:val="24"/>
         </w:rPr>
-        <w:t>A la hora de dar de baja una aeronave y elegir la opción de reemplazar la aeronave por otra y tiene que dar de alta una nueva para hac</w:t>
-      </w:r>
-      <w:r>
-        <w:rPr>
-          <w:rFonts w:ascii="Calibri" w:eastAsia="Calibri" w:hAnsi="Calibri" w:cs="Calibri"/>
-          <w:sz w:val="24"/>
-          <w:szCs w:val="24"/>
-        </w:rPr>
-        <w:t>er esto, validamos que esta última tenga que tener como mínimo la misma cantidad de butacas de cada tipo que la aeronave a reemplazar.</w:t>
+        <w:t>A la hora de dar de baja una aeronave y elegir la opción de reemplazar la aeronave por otra y tiene que dar de alta una nueva para hacer esto, validamos que esta última tenga que tener como mínimo la misma cantidad de butacas de cada tipo que la aeronave a reemplazar.</w:t>
       </w:r>
     </w:p>
     <w:p>
@@ -3844,23 +2756,7 @@
           <w:sz w:val="24"/>
           <w:szCs w:val="24"/>
         </w:rPr>
-        <w:t>Para la cantidad de butacas de aeronaves ya existentes en la base de datos maestra, consideramos la cantidad de pasajes q</w:t>
-      </w:r>
-      <w:r>
-        <w:rPr>
-          <w:rFonts w:ascii="Calibri" w:eastAsia="Calibri" w:hAnsi="Calibri" w:cs="Calibri"/>
-          <w:sz w:val="24"/>
-          <w:szCs w:val="24"/>
-        </w:rPr>
-        <w:t>ue había, en base a su número de butaca, tipo y aeronave a la que pertenecía. En cambio, la cantidad de butacas de aeronaves nuevas se ingresa manualmente e impacta directamente en la tabla de butacas. Entonces, a la hora de consultar la cantidad de butaca</w:t>
-      </w:r>
-      <w:r>
-        <w:rPr>
-          <w:rFonts w:ascii="Calibri" w:eastAsia="Calibri" w:hAnsi="Calibri" w:cs="Calibri"/>
-          <w:sz w:val="24"/>
-          <w:szCs w:val="24"/>
-        </w:rPr>
-        <w:t>s de una aeronave, se consulta directamente esta última tabla.</w:t>
+        <w:t>Para la cantidad de butacas de aeronaves ya existentes en la base de datos maestra, consideramos la cantidad de pasajes que había, en base a su número de butaca, tipo y aeronave a la que pertenecía. En cambio, la cantidad de butacas de aeronaves nuevas se ingresa manualmente e impacta directamente en la tabla de butacas. Entonces, a la hora de consultar la cantidad de butacas de una aeronave, se consulta directamente esta última tabla.</w:t>
       </w:r>
     </w:p>
     <w:p>
@@ -3884,15 +2780,7 @@
           <w:sz w:val="24"/>
           <w:szCs w:val="24"/>
         </w:rPr>
-        <w:t>Además en la modificación de la aeronave, si ésta es posible, es decir que no tiene viajes asignados, existe un ABM de butacas para la misma. Las butacas se pueden habilitar e inhabilitar y mod</w:t>
-      </w:r>
-      <w:r>
-        <w:rPr>
-          <w:rFonts w:ascii="Calibri" w:eastAsia="Calibri" w:hAnsi="Calibri" w:cs="Calibri"/>
-          <w:sz w:val="24"/>
-          <w:szCs w:val="24"/>
-        </w:rPr>
-        <w:t>ificar su servicio.</w:t>
+        <w:t>Además en la modificación de la aeronave, si ésta es posible, es decir que no tiene viajes asignados, existe un ABM de butacas para la misma. Las butacas se pueden habilitar e inhabilitar y modificar su servicio.</w:t>
       </w:r>
     </w:p>
     <w:p/>
@@ -3956,33 +2844,7 @@
           <w:sz w:val="24"/>
           <w:szCs w:val="24"/>
         </w:rPr>
-        <w:t>Cuando se elige la ciudad origen sólo se mostrarán aquellas que pertenezcan a una ruta que contenga el servicio de la aeronave seleccionada. Como así también al momento de seleccionar el destino solo será posible optar por aquellas ciudades que tengan en s</w:t>
-      </w:r>
-      <w:r>
-        <w:rPr>
-          <w:rFonts w:ascii="Calibri" w:eastAsia="Calibri" w:hAnsi="Calibri" w:cs="Calibri"/>
-          <w:sz w:val="24"/>
-          <w:szCs w:val="24"/>
-        </w:rPr>
-        <w:t xml:space="preserve">u ruta a la ciudad origen </w:t>
-      </w:r>
-      <w:proofErr w:type="gramStart"/>
-      <w:r>
-        <w:rPr>
-          <w:rFonts w:ascii="Calibri" w:eastAsia="Calibri" w:hAnsi="Calibri" w:cs="Calibri"/>
-          <w:sz w:val="24"/>
-          <w:szCs w:val="24"/>
-        </w:rPr>
-        <w:t>establecida</w:t>
-      </w:r>
-      <w:proofErr w:type="gramEnd"/>
-      <w:r>
-        <w:rPr>
-          <w:rFonts w:ascii="Calibri" w:eastAsia="Calibri" w:hAnsi="Calibri" w:cs="Calibri"/>
-          <w:sz w:val="24"/>
-          <w:szCs w:val="24"/>
-        </w:rPr>
-        <w:t>.</w:t>
+        <w:t>Cuando se elige la ciudad origen sólo se mostrarán aquellas que pertenezcan a una ruta que contenga el servicio de la aeronave seleccionada. Como así también al momento de seleccionar el destino solo será posible optar por aquellas ciudades que tengan en su ruta a la ciudad origen establecida.</w:t>
       </w:r>
     </w:p>
     <w:p>
@@ -4046,15 +2908,7 @@
           <w:sz w:val="24"/>
           <w:szCs w:val="24"/>
         </w:rPr>
-        <w:t>Para registrar la lleg</w:t>
-      </w:r>
-      <w:r>
-        <w:rPr>
-          <w:rFonts w:ascii="Calibri" w:eastAsia="Calibri" w:hAnsi="Calibri" w:cs="Calibri"/>
-          <w:sz w:val="24"/>
-          <w:szCs w:val="24"/>
-        </w:rPr>
-        <w:t>ada de un viaje el usuario deberá ingresar la ciudad origen, ciudad destino, y fecha de salida del mismo para poder así estar habilitado para modificar la fecha de llegada.</w:t>
+        <w:t>Para registrar la llegada de un viaje el usuario deberá ingresar la ciudad origen, ciudad destino, y fecha de salida del mismo para poder así estar habilitado para modificar la fecha de llegada.</w:t>
       </w:r>
     </w:p>
     <w:p>
@@ -4078,15 +2932,7 @@
           <w:sz w:val="24"/>
           <w:szCs w:val="24"/>
         </w:rPr>
-        <w:t xml:space="preserve">Una vez validado lo mencionado anteriormente se procederá a mostrar la información </w:t>
-      </w:r>
-      <w:r>
-        <w:rPr>
-          <w:rFonts w:ascii="Calibri" w:eastAsia="Calibri" w:hAnsi="Calibri" w:cs="Calibri"/>
-          <w:sz w:val="24"/>
-          <w:szCs w:val="24"/>
-        </w:rPr>
-        <w:t>de la aeronave que realiza el viaje y la opción de registrar la fecha, la cual deberá ser posterior a la fecha de salida y cumplir con que sea un tiempo de vuelo menor a 24hs.</w:t>
+        <w:t>Una vez validado lo mencionado anteriormente se procederá a mostrar la información de la aeronave que realiza el viaje y la opción de registrar la fecha, la cual deberá ser posterior a la fecha de salida y cumplir con que sea un tiempo de vuelo menor a 24hs.</w:t>
       </w:r>
     </w:p>
     <w:p>
@@ -4110,15 +2956,7 @@
           <w:sz w:val="24"/>
           <w:szCs w:val="24"/>
         </w:rPr>
-        <w:t>En esta funcionalidad también se suman las millas de pasajero frecuente de todos</w:t>
-      </w:r>
-      <w:r>
-        <w:rPr>
-          <w:rFonts w:ascii="Calibri" w:eastAsia="Calibri" w:hAnsi="Calibri" w:cs="Calibri"/>
-          <w:sz w:val="24"/>
-          <w:szCs w:val="24"/>
-        </w:rPr>
-        <w:t xml:space="preserve"> los clientes que viajaron o enviaron las encomiendas.</w:t>
+        <w:t>En esta funcionalidad también se suman las millas de pasajero frecuente de todos los clientes que viajaron o enviaron las encomiendas.</w:t>
       </w:r>
     </w:p>
     <w:p/>
@@ -4182,83 +3020,7 @@
           <w:szCs w:val="24"/>
           <w:highlight w:val="white"/>
         </w:rPr>
-        <w:t>Los campos se llenan automáticamente l</w:t>
-      </w:r>
-      <w:r>
-        <w:rPr>
-          <w:rFonts w:ascii="Calibri" w:eastAsia="Calibri" w:hAnsi="Calibri" w:cs="Calibri"/>
-          <w:color w:val="333333"/>
-          <w:sz w:val="24"/>
-          <w:szCs w:val="24"/>
-          <w:highlight w:val="white"/>
-        </w:rPr>
-        <w:t xml:space="preserve">uego de ingresar el tipo y número de documento y haciendo </w:t>
-      </w:r>
-      <w:proofErr w:type="spellStart"/>
-      <w:r>
-        <w:rPr>
-          <w:rFonts w:ascii="Calibri" w:eastAsia="Calibri" w:hAnsi="Calibri" w:cs="Calibri"/>
-          <w:color w:val="333333"/>
-          <w:sz w:val="24"/>
-          <w:szCs w:val="24"/>
-          <w:highlight w:val="white"/>
-        </w:rPr>
-        <w:t>click</w:t>
-      </w:r>
-      <w:proofErr w:type="spellEnd"/>
-      <w:r>
-        <w:rPr>
-          <w:rFonts w:ascii="Calibri" w:eastAsia="Calibri" w:hAnsi="Calibri" w:cs="Calibri"/>
-          <w:color w:val="333333"/>
-          <w:sz w:val="24"/>
-          <w:szCs w:val="24"/>
-          <w:highlight w:val="white"/>
-        </w:rPr>
-        <w:t xml:space="preserve"> en otro </w:t>
-      </w:r>
-      <w:proofErr w:type="spellStart"/>
-      <w:r>
-        <w:rPr>
-          <w:rFonts w:ascii="Calibri" w:eastAsia="Calibri" w:hAnsi="Calibri" w:cs="Calibri"/>
-          <w:color w:val="333333"/>
-          <w:sz w:val="24"/>
-          <w:szCs w:val="24"/>
-          <w:highlight w:val="white"/>
-        </w:rPr>
-        <w:t>text</w:t>
-      </w:r>
-      <w:proofErr w:type="spellEnd"/>
-      <w:r>
-        <w:rPr>
-          <w:rFonts w:ascii="Calibri" w:eastAsia="Calibri" w:hAnsi="Calibri" w:cs="Calibri"/>
-          <w:color w:val="333333"/>
-          <w:sz w:val="24"/>
-          <w:szCs w:val="24"/>
-          <w:highlight w:val="white"/>
-        </w:rPr>
-        <w:t xml:space="preserve"> box o seleccionando la butaca, o bien tocando </w:t>
-      </w:r>
-      <w:proofErr w:type="spellStart"/>
-      <w:r>
-        <w:rPr>
-          <w:rFonts w:ascii="Calibri" w:eastAsia="Calibri" w:hAnsi="Calibri" w:cs="Calibri"/>
-          <w:color w:val="333333"/>
-          <w:sz w:val="24"/>
-          <w:szCs w:val="24"/>
-          <w:highlight w:val="white"/>
-        </w:rPr>
-        <w:t>Enter</w:t>
-      </w:r>
-      <w:proofErr w:type="spellEnd"/>
-      <w:r>
-        <w:rPr>
-          <w:rFonts w:ascii="Calibri" w:eastAsia="Calibri" w:hAnsi="Calibri" w:cs="Calibri"/>
-          <w:color w:val="333333"/>
-          <w:sz w:val="24"/>
-          <w:szCs w:val="24"/>
-          <w:highlight w:val="white"/>
-        </w:rPr>
-        <w:t>.</w:t>
+        <w:t>Los campos se llenan automáticamente luego de ingresar el tipo y número de documento y haciendo click en otro text box o seleccionando la butaca, o bien tocando Enter.</w:t>
       </w:r>
     </w:p>
     <w:p>
@@ -4282,15 +3044,7 @@
           <w:sz w:val="24"/>
           <w:szCs w:val="24"/>
         </w:rPr>
-        <w:t>Para acotar los resultados debido a la gran cantidad de viajes existentes en la base de datos, decidimos que la búsqueda de vu</w:t>
-      </w:r>
-      <w:r>
-        <w:rPr>
-          <w:rFonts w:ascii="Calibri" w:eastAsia="Calibri" w:hAnsi="Calibri" w:cs="Calibri"/>
-          <w:sz w:val="24"/>
-          <w:szCs w:val="24"/>
-        </w:rPr>
-        <w:t>elos para comprar pasajes o encomiendas, sólo pueda realizarse buscando exactamente por origen, destino y fecha deseada.</w:t>
+        <w:t>Para acotar los resultados debido a la gran cantidad de viajes existentes en la base de datos, decidimos que la búsqueda de vuelos para comprar pasajes o encomiendas, sólo pueda realizarse buscando exactamente por origen, destino y fecha deseada.</w:t>
       </w:r>
     </w:p>
     <w:p>
@@ -4314,33 +3068,7 @@
           <w:sz w:val="24"/>
           <w:szCs w:val="24"/>
         </w:rPr>
-        <w:t xml:space="preserve">Las opciones de pago dependen del rol del usuario </w:t>
-      </w:r>
-      <w:proofErr w:type="spellStart"/>
-      <w:r>
-        <w:rPr>
-          <w:rFonts w:ascii="Calibri" w:eastAsia="Calibri" w:hAnsi="Calibri" w:cs="Calibri"/>
-          <w:sz w:val="24"/>
-          <w:szCs w:val="24"/>
-        </w:rPr>
-        <w:t>logueado</w:t>
-      </w:r>
-      <w:proofErr w:type="spellEnd"/>
-      <w:r>
-        <w:rPr>
-          <w:rFonts w:ascii="Calibri" w:eastAsia="Calibri" w:hAnsi="Calibri" w:cs="Calibri"/>
-          <w:sz w:val="24"/>
-          <w:szCs w:val="24"/>
-        </w:rPr>
-        <w:t>. Si es cliente, sólo puede pagar con tarjeta, en cambio un administrador pue</w:t>
-      </w:r>
-      <w:r>
-        <w:rPr>
-          <w:rFonts w:ascii="Calibri" w:eastAsia="Calibri" w:hAnsi="Calibri" w:cs="Calibri"/>
-          <w:sz w:val="24"/>
-          <w:szCs w:val="24"/>
-        </w:rPr>
-        <w:t>de hacerlo tanto con tarjeta como en efectivo.</w:t>
+        <w:t>Las opciones de pago dependen del rol del usuario logueado. Si es cliente, sólo puede pagar con tarjeta, en cambio un administrador puede hacerlo tanto con tarjeta como en efectivo.</w:t>
       </w:r>
     </w:p>
     <w:p>
@@ -4364,15 +3092,7 @@
           <w:sz w:val="24"/>
           <w:szCs w:val="24"/>
         </w:rPr>
-        <w:t>El formulario de carga de datos de una tarjeta de crédito posee información (como por ejemplo, vencimiento o código de seguridad) que está para hacer el formulario más real. En realidad, no los procesamos ni g</w:t>
-      </w:r>
-      <w:r>
-        <w:rPr>
-          <w:rFonts w:ascii="Calibri" w:eastAsia="Calibri" w:hAnsi="Calibri" w:cs="Calibri"/>
-          <w:sz w:val="24"/>
-          <w:szCs w:val="24"/>
-        </w:rPr>
-        <w:t>uardamos porque entendemos que en la realidad, esos datos se compararían contra una base de datos de algún banco o empresa de tarjetas.</w:t>
+        <w:t>El formulario de carga de datos de una tarjeta de crédito posee información (como por ejemplo, vencimiento o código de seguridad) que está para hacer el formulario más real. En realidad, no los procesamos ni guardamos porque entendemos que en la realidad, esos datos se compararían contra una base de datos de algún banco o empresa de tarjetas.</w:t>
       </w:r>
     </w:p>
     <w:p>
@@ -4416,10 +3136,7 @@
       <w:bookmarkStart w:id="13" w:name="h.5dtj2kopuju5" w:colFirst="0" w:colLast="0"/>
       <w:bookmarkEnd w:id="13"/>
       <w:r>
-        <w:t xml:space="preserve">Devolución/Cancelación de </w:t>
-      </w:r>
-      <w:r>
-        <w:t>pasaje y/o encomienda</w:t>
+        <w:t>Devolución/Cancelación de pasaje y/o encomienda</w:t>
       </w:r>
     </w:p>
     <w:p>
@@ -4443,25 +3160,7 @@
           <w:sz w:val="24"/>
           <w:szCs w:val="24"/>
         </w:rPr>
-        <w:t xml:space="preserve">Para proceder a la devolución de las compras o encomiendas de un cliente en particular el usuario deberá ingresar el </w:t>
-      </w:r>
-      <w:proofErr w:type="spellStart"/>
-      <w:r>
-        <w:rPr>
-          <w:rFonts w:ascii="Calibri" w:eastAsia="Calibri" w:hAnsi="Calibri" w:cs="Calibri"/>
-          <w:sz w:val="24"/>
-          <w:szCs w:val="24"/>
-        </w:rPr>
-        <w:t>dni</w:t>
-      </w:r>
-      <w:proofErr w:type="spellEnd"/>
-      <w:r>
-        <w:rPr>
-          <w:rFonts w:ascii="Calibri" w:eastAsia="Calibri" w:hAnsi="Calibri" w:cs="Calibri"/>
-          <w:sz w:val="24"/>
-          <w:szCs w:val="24"/>
-        </w:rPr>
-        <w:t xml:space="preserve"> del mismo. Una vez validada su existencia se mostrarán todas las posibles devoluciones a realizar. </w:t>
+        <w:t xml:space="preserve">Para proceder a la devolución de las compras o encomiendas de un cliente en particular el usuario deberá ingresar el dni del mismo. Una vez validada su existencia se mostrarán todas las posibles devoluciones a realizar. </w:t>
       </w:r>
     </w:p>
     <w:p>
@@ -4485,15 +3184,7 @@
           <w:sz w:val="24"/>
           <w:szCs w:val="24"/>
         </w:rPr>
-        <w:t>En el caso qu</w:t>
-      </w:r>
-      <w:r>
-        <w:rPr>
-          <w:rFonts w:ascii="Calibri" w:eastAsia="Calibri" w:hAnsi="Calibri" w:cs="Calibri"/>
-          <w:sz w:val="24"/>
-          <w:szCs w:val="24"/>
-        </w:rPr>
-        <w:t>e se ingrese un número de documento que esté por duplicado en la base de datos, se le exigirá al usuario que ingrese la fecha de nacimiento del mismo para poder así identificarlo unívocamente.</w:t>
+        <w:t>En el caso que se ingrese un número de documento que esté por duplicado en la base de datos, se le exigirá al usuario que ingrese la fecha de nacimiento del mismo para poder así identificarlo unívocamente.</w:t>
       </w:r>
     </w:p>
     <w:p>
@@ -4533,10 +3224,7 @@
       <w:bookmarkStart w:id="14" w:name="h.3ocmz868hu69" w:colFirst="0" w:colLast="0"/>
       <w:bookmarkEnd w:id="14"/>
       <w:r>
-        <w:t>Consulta de millas de pasajero frecuen</w:t>
-      </w:r>
-      <w:r>
-        <w:t>te</w:t>
+        <w:t>Consulta de millas de pasajero frecuente</w:t>
       </w:r>
     </w:p>
     <w:p>
@@ -4560,15 +3248,7 @@
           <w:sz w:val="24"/>
           <w:szCs w:val="24"/>
         </w:rPr>
-        <w:t xml:space="preserve">Para ingresar a esta funcionalidad, se le pide al Cliente/Administrador que ingrese el tipo y número de documento de quién quiere consultar sus millas. En caso que se encuentre en la base de datos dos números de documento repetidos, se le solicitará al </w:t>
-      </w:r>
-      <w:r>
-        <w:rPr>
-          <w:rFonts w:ascii="Calibri" w:eastAsia="Calibri" w:hAnsi="Calibri" w:cs="Calibri"/>
-          <w:sz w:val="24"/>
-          <w:szCs w:val="24"/>
-        </w:rPr>
-        <w:t>cliente su fecha de nacimiento para su identificación.</w:t>
+        <w:t>Para ingresar a esta funcionalidad, se le pide al Cliente/Administrador que ingrese el tipo y número de documento de quién quiere consultar sus millas. En caso que se encuentre en la base de datos dos números de documento repetidos, se le solicitará al cliente su fecha de nacimiento para su identificación.</w:t>
       </w:r>
     </w:p>
     <w:p>
@@ -4592,15 +3272,7 @@
           <w:sz w:val="24"/>
           <w:szCs w:val="24"/>
         </w:rPr>
-        <w:t>Como esta funcionalidad pide un registro de las millas del cliente (todos los movimientos para conseguirlas), se muestra por un lado, todas las compras del cliente (tanto pasajes como encomiendas) como</w:t>
-      </w:r>
-      <w:r>
-        <w:rPr>
-          <w:rFonts w:ascii="Calibri" w:eastAsia="Calibri" w:hAnsi="Calibri" w:cs="Calibri"/>
-          <w:sz w:val="24"/>
-          <w:szCs w:val="24"/>
-        </w:rPr>
-        <w:t xml:space="preserve"> la cantidad de millas que suman por esa operación. Por otro lado se muestran los canjes realizados por el cliente con todo su detalle. </w:t>
+        <w:t xml:space="preserve">Como esta funcionalidad pide un registro de las millas del cliente (todos los movimientos para conseguirlas), se muestra por un lado, todas las compras del cliente (tanto pasajes como encomiendas) como la cantidad de millas que suman por esa operación. Por otro lado se muestran los canjes realizados por el cliente con todo su detalle. </w:t>
       </w:r>
     </w:p>
     <w:p>
@@ -4624,15 +3296,7 @@
           <w:sz w:val="24"/>
           <w:szCs w:val="24"/>
         </w:rPr>
-        <w:t>Cuando lista todos los registros con los movimientos del cliente, se van sumando las millas en caso que sea compra y re</w:t>
-      </w:r>
-      <w:r>
-        <w:rPr>
-          <w:rFonts w:ascii="Calibri" w:eastAsia="Calibri" w:hAnsi="Calibri" w:cs="Calibri"/>
-          <w:sz w:val="24"/>
-          <w:szCs w:val="24"/>
-        </w:rPr>
-        <w:t>stando en caso que sea canje y se muestra la totalidad de las millas con las que el cliente cuenta.</w:t>
+        <w:t>Cuando lista todos los registros con los movimientos del cliente, se van sumando las millas en caso que sea compra y restando en caso que sea canje y se muestra la totalidad de las millas con las que el cliente cuenta.</w:t>
       </w:r>
     </w:p>
     <w:p/>
@@ -4674,15 +3338,7 @@
           <w:sz w:val="24"/>
           <w:szCs w:val="24"/>
         </w:rPr>
-        <w:t>Para ingresar a esta funcionalidad, se le pide al Cliente/Administrador que ingrese el tipo y número de documento de quién quiere realizar</w:t>
-      </w:r>
-      <w:r>
-        <w:rPr>
-          <w:rFonts w:ascii="Calibri" w:eastAsia="Calibri" w:hAnsi="Calibri" w:cs="Calibri"/>
-          <w:sz w:val="24"/>
-          <w:szCs w:val="24"/>
-        </w:rPr>
-        <w:t xml:space="preserve"> el canje. En caso que se encuentre en la base de datos dos números de documento repetidos, se le solicitará al cliente su fecha de nacimiento para su identificación.</w:t>
+        <w:t>Para ingresar a esta funcionalidad, se le pide al Cliente/Administrador que ingrese el tipo y número de documento de quién quiere realizar el canje. En caso que se encuentre en la base de datos dos números de documento repetidos, se le solicitará al cliente su fecha de nacimiento para su identificación.</w:t>
       </w:r>
     </w:p>
     <w:p>
@@ -4706,15 +3362,7 @@
           <w:sz w:val="24"/>
           <w:szCs w:val="24"/>
         </w:rPr>
-        <w:t>Agregamos a la base de datos algunos productos con respectivos valores inventados de mill</w:t>
-      </w:r>
-      <w:r>
-        <w:rPr>
-          <w:rFonts w:ascii="Calibri" w:eastAsia="Calibri" w:hAnsi="Calibri" w:cs="Calibri"/>
-          <w:sz w:val="24"/>
-          <w:szCs w:val="24"/>
-        </w:rPr>
-        <w:t>as y cantidades de stock.</w:t>
+        <w:t>Agregamos a la base de datos algunos productos con respectivos valores inventados de millas y cantidades de stock.</w:t>
       </w:r>
     </w:p>
     <w:p>
@@ -4826,15 +3474,7 @@
           <w:sz w:val="24"/>
           <w:szCs w:val="24"/>
         </w:rPr>
-        <w:t xml:space="preserve">Además de mostrar las </w:t>
-      </w:r>
-      <w:r>
-        <w:rPr>
-          <w:rFonts w:ascii="Calibri" w:eastAsia="Calibri" w:hAnsi="Calibri" w:cs="Calibri"/>
-          <w:sz w:val="24"/>
-          <w:szCs w:val="24"/>
-        </w:rPr>
-        <w:t>descripciones del TOP 5 determinado para cada estadística se muestra el valor que justifica dicho posicionamiento.</w:t>
+        <w:t>Además de mostrar las descripciones del TOP 5 determinado para cada estadística se muestra el valor que justifica dicho posicionamiento.</w:t>
       </w:r>
     </w:p>
     <w:p/>
@@ -4888,34 +3528,47 @@
           <w:noProof/>
         </w:rPr>
         <w:drawing>
-          <wp:inline distT="114300" distB="114300" distL="114300" distR="114300">
-            <wp:extent cx="7739063" cy="5311854"/>
-            <wp:effectExtent l="0" t="0" r="0" b="0"/>
-            <wp:docPr id="2" name="image03.png" descr="DER Gestión.png"/>
-            <wp:cNvGraphicFramePr/>
+          <wp:inline distT="0" distB="0" distL="0" distR="0">
+            <wp:extent cx="7832090" cy="5384562"/>
+            <wp:effectExtent l="0" t="0" r="0" b="6985"/>
+            <wp:docPr id="3" name="Imagen 3" descr="C:\Users\Melanie Jarabroviski\Documents\UTN\3ro\Gestion de Datos\GDD\TP2C2015 K3073 EL_PUNTERO 12\DER.png"/>
+            <wp:cNvGraphicFramePr>
+              <a:graphicFrameLocks xmlns:a="http://schemas.openxmlformats.org/drawingml/2006/main" noChangeAspect="1"/>
+            </wp:cNvGraphicFramePr>
             <a:graphic xmlns:a="http://schemas.openxmlformats.org/drawingml/2006/main">
               <a:graphicData uri="http://schemas.openxmlformats.org/drawingml/2006/picture">
                 <pic:pic xmlns:pic="http://schemas.openxmlformats.org/drawingml/2006/picture">
                   <pic:nvPicPr>
-                    <pic:cNvPr id="0" name="image03.png" descr="DER Gestión.png"/>
-                    <pic:cNvPicPr preferRelativeResize="0"/>
+                    <pic:cNvPr id="0" name="Picture 1" descr="C:\Users\Melanie Jarabroviski\Documents\UTN\3ro\Gestion de Datos\GDD\TP2C2015 K3073 EL_PUNTERO 12\DER.png"/>
+                    <pic:cNvPicPr>
+                      <a:picLocks noChangeAspect="1" noChangeArrowheads="1"/>
+                    </pic:cNvPicPr>
                   </pic:nvPicPr>
                   <pic:blipFill>
-                    <a:blip r:embed="rId8"/>
+                    <a:blip r:embed="rId8" cstate="print">
+                      <a:extLst>
+                        <a:ext uri="{28A0092B-C50C-407E-A947-70E740481C1C}">
+                          <a14:useLocalDpi xmlns:a14="http://schemas.microsoft.com/office/drawing/2010/main" val="0"/>
+                        </a:ext>
+                      </a:extLst>
+                    </a:blip>
                     <a:srcRect/>
                     <a:stretch>
                       <a:fillRect/>
                     </a:stretch>
                   </pic:blipFill>
-                  <pic:spPr>
+                  <pic:spPr bwMode="auto">
                     <a:xfrm>
                       <a:off x="0" y="0"/>
-                      <a:ext cx="7739063" cy="5311854"/>
+                      <a:ext cx="7837639" cy="5388377"/>
                     </a:xfrm>
                     <a:prstGeom prst="rect">
                       <a:avLst/>
                     </a:prstGeom>
-                    <a:ln/>
+                    <a:noFill/>
+                    <a:ln>
+                      <a:noFill/>
+                    </a:ln>
                   </pic:spPr>
                 </pic:pic>
               </a:graphicData>
@@ -4936,17 +3589,24 @@
     <w:p/>
     <w:p/>
     <w:p/>
-    <w:p/>
-    <w:p>
-      <w:bookmarkStart w:id="18" w:name="_GoBack"/>
-      <w:bookmarkEnd w:id="18"/>
-    </w:p>
     <w:p>
       <w:pPr>
         <w:pStyle w:val="Ttulo1"/>
         <w:contextualSpacing w:val="0"/>
-      </w:pPr>
-      <w:bookmarkStart w:id="19" w:name="h.5vstg7f3zdin" w:colFirst="0" w:colLast="0"/>
+        <w:rPr>
+          <w:rFonts w:ascii="Arial" w:eastAsia="Arial" w:hAnsi="Arial" w:cs="Arial"/>
+          <w:b w:val="0"/>
+          <w:sz w:val="22"/>
+          <w:szCs w:val="22"/>
+          <w:u w:val="none"/>
+        </w:rPr>
+      </w:pPr>
+      <w:bookmarkStart w:id="18" w:name="h.5vstg7f3zdin" w:colFirst="0" w:colLast="0"/>
+      <w:bookmarkEnd w:id="18"/>
+    </w:p>
+    <w:p/>
+    <w:p>
+      <w:bookmarkStart w:id="19" w:name="_GoBack"/>
       <w:bookmarkEnd w:id="19"/>
     </w:p>
     <w:p>
@@ -4957,6 +3617,7 @@
       <w:bookmarkStart w:id="20" w:name="h.ls40e4wlme9k" w:colFirst="0" w:colLast="0"/>
       <w:bookmarkEnd w:id="20"/>
       <w:r>
+        <w:lastRenderedPageBreak/>
         <w:t>Consultas</w:t>
       </w:r>
     </w:p>
@@ -4971,26 +3632,26 @@
           <w:sz w:val="24"/>
           <w:szCs w:val="24"/>
         </w:rPr>
-        <w:t>A la hora de realizar las consultas, tras investigar sobre el motor de la base de datos y cómo conectarnos con este desde el C#, averiguamos que hay dos tipos de consultas: las que están almacenadas directamente en la base de datos y se ejecutan desde el c</w:t>
-      </w:r>
-      <w:r>
-        <w:rPr>
-          <w:rFonts w:ascii="Calibri" w:eastAsia="Calibri" w:hAnsi="Calibri" w:cs="Calibri"/>
-          <w:sz w:val="24"/>
-          <w:szCs w:val="24"/>
-        </w:rPr>
-        <w:t>ódigo (</w:t>
-      </w:r>
-      <w:proofErr w:type="spellStart"/>
-      <w:r>
-        <w:rPr>
-          <w:rFonts w:ascii="Calibri" w:eastAsia="Calibri" w:hAnsi="Calibri" w:cs="Calibri"/>
-          <w:sz w:val="24"/>
-          <w:szCs w:val="24"/>
-        </w:rPr>
-        <w:t>stored</w:t>
-      </w:r>
-      <w:proofErr w:type="spellEnd"/>
+        <w:t>A la hora de realizar las consultas, tras investigar sobre el motor de la base de datos y cómo conectarnos con este desde el C#, averiguamos que hay dos tipos de consultas: las que están almacenadas directamente en la base de datos y se ejecutan desde el código (stored procedures/command type) o las que están escritas directamente en el código y se ejecutan desde él mismo (command type). Aquí es donde tuvimos que tomar la primer decisión, cuál de los dos tipos elegir. Tras ver que era más cómodo y que agregado a esto, se debía entregar un archivo SQL que se encargue de preparar todo el entorno de la base de datos (tablas, consultas, disparadores), decidimos volcarnos hacia el lado de las consultas almacenadas en la base de datos.</w:t>
+      </w:r>
+    </w:p>
+    <w:p>
+      <w:pPr>
+        <w:spacing w:line="240" w:lineRule="auto"/>
+      </w:pPr>
+      <w:r>
+        <w:rPr>
+          <w:rFonts w:ascii="Calibri" w:eastAsia="Calibri" w:hAnsi="Calibri" w:cs="Calibri"/>
+          <w:sz w:val="24"/>
+          <w:szCs w:val="24"/>
+        </w:rPr>
+        <w:t>Una vez que ya sabíamos cómo y dónde debíamos almacenarlas, tuvimos que empezar a desarrollarlas. No tomamos ninguna decisión en particular para hacer esto, sino que a medida que cada miembro del grupo encontraba que era necesario crear una nueva query, la agregaba al script inicial en su posición adecuada para que nada realizado anteriormente deje de funcionar.</w:t>
+      </w:r>
+    </w:p>
+    <w:p>
+      <w:pPr>
+        <w:spacing w:line="240" w:lineRule="auto"/>
+      </w:pPr>
       <w:r>
         <w:rPr>
           <w:rFonts w:ascii="Calibri" w:eastAsia="Calibri" w:hAnsi="Calibri" w:cs="Calibri"/>
@@ -4999,164 +3660,6 @@
         </w:rPr>
         <w:t xml:space="preserve"> </w:t>
       </w:r>
-      <w:proofErr w:type="spellStart"/>
-      <w:r>
-        <w:rPr>
-          <w:rFonts w:ascii="Calibri" w:eastAsia="Calibri" w:hAnsi="Calibri" w:cs="Calibri"/>
-          <w:sz w:val="24"/>
-          <w:szCs w:val="24"/>
-        </w:rPr>
-        <w:t>procedures</w:t>
-      </w:r>
-      <w:proofErr w:type="spellEnd"/>
-      <w:r>
-        <w:rPr>
-          <w:rFonts w:ascii="Calibri" w:eastAsia="Calibri" w:hAnsi="Calibri" w:cs="Calibri"/>
-          <w:sz w:val="24"/>
-          <w:szCs w:val="24"/>
-        </w:rPr>
-        <w:t>/</w:t>
-      </w:r>
-      <w:proofErr w:type="spellStart"/>
-      <w:r>
-        <w:rPr>
-          <w:rFonts w:ascii="Calibri" w:eastAsia="Calibri" w:hAnsi="Calibri" w:cs="Calibri"/>
-          <w:sz w:val="24"/>
-          <w:szCs w:val="24"/>
-        </w:rPr>
-        <w:t>command</w:t>
-      </w:r>
-      <w:proofErr w:type="spellEnd"/>
-      <w:r>
-        <w:rPr>
-          <w:rFonts w:ascii="Calibri" w:eastAsia="Calibri" w:hAnsi="Calibri" w:cs="Calibri"/>
-          <w:sz w:val="24"/>
-          <w:szCs w:val="24"/>
-        </w:rPr>
-        <w:t xml:space="preserve"> </w:t>
-      </w:r>
-      <w:proofErr w:type="spellStart"/>
-      <w:r>
-        <w:rPr>
-          <w:rFonts w:ascii="Calibri" w:eastAsia="Calibri" w:hAnsi="Calibri" w:cs="Calibri"/>
-          <w:sz w:val="24"/>
-          <w:szCs w:val="24"/>
-        </w:rPr>
-        <w:t>type</w:t>
-      </w:r>
-      <w:proofErr w:type="spellEnd"/>
-      <w:r>
-        <w:rPr>
-          <w:rFonts w:ascii="Calibri" w:eastAsia="Calibri" w:hAnsi="Calibri" w:cs="Calibri"/>
-          <w:sz w:val="24"/>
-          <w:szCs w:val="24"/>
-        </w:rPr>
-        <w:t>) o las que están escritas directamente en el código y se ejecutan desde él mismo (</w:t>
-      </w:r>
-      <w:proofErr w:type="spellStart"/>
-      <w:r>
-        <w:rPr>
-          <w:rFonts w:ascii="Calibri" w:eastAsia="Calibri" w:hAnsi="Calibri" w:cs="Calibri"/>
-          <w:sz w:val="24"/>
-          <w:szCs w:val="24"/>
-        </w:rPr>
-        <w:t>command</w:t>
-      </w:r>
-      <w:proofErr w:type="spellEnd"/>
-      <w:r>
-        <w:rPr>
-          <w:rFonts w:ascii="Calibri" w:eastAsia="Calibri" w:hAnsi="Calibri" w:cs="Calibri"/>
-          <w:sz w:val="24"/>
-          <w:szCs w:val="24"/>
-        </w:rPr>
-        <w:t xml:space="preserve"> </w:t>
-      </w:r>
-      <w:proofErr w:type="spellStart"/>
-      <w:r>
-        <w:rPr>
-          <w:rFonts w:ascii="Calibri" w:eastAsia="Calibri" w:hAnsi="Calibri" w:cs="Calibri"/>
-          <w:sz w:val="24"/>
-          <w:szCs w:val="24"/>
-        </w:rPr>
-        <w:t>type</w:t>
-      </w:r>
-      <w:proofErr w:type="spellEnd"/>
-      <w:r>
-        <w:rPr>
-          <w:rFonts w:ascii="Calibri" w:eastAsia="Calibri" w:hAnsi="Calibri" w:cs="Calibri"/>
-          <w:sz w:val="24"/>
-          <w:szCs w:val="24"/>
-        </w:rPr>
-        <w:t>). Aquí es donde tuvimos que tomar la primer decisión, cuál de los dos tipos elegir. Tras ver que era más cómodo y que agreg</w:t>
-      </w:r>
-      <w:r>
-        <w:rPr>
-          <w:rFonts w:ascii="Calibri" w:eastAsia="Calibri" w:hAnsi="Calibri" w:cs="Calibri"/>
-          <w:sz w:val="24"/>
-          <w:szCs w:val="24"/>
-        </w:rPr>
-        <w:t>ado a esto, se debía entregar un archivo SQL que se encargue de preparar todo el entorno de la base de datos (tablas, consultas, disparadores), decidimos volcarnos hacia el lado de las consultas almacenadas en la base de datos.</w:t>
-      </w:r>
-    </w:p>
-    <w:p>
-      <w:pPr>
-        <w:spacing w:line="240" w:lineRule="auto"/>
-      </w:pPr>
-      <w:r>
-        <w:rPr>
-          <w:rFonts w:ascii="Calibri" w:eastAsia="Calibri" w:hAnsi="Calibri" w:cs="Calibri"/>
-          <w:sz w:val="24"/>
-          <w:szCs w:val="24"/>
-        </w:rPr>
-        <w:t>Una vez que ya sabíamos cómo</w:t>
-      </w:r>
-      <w:r>
-        <w:rPr>
-          <w:rFonts w:ascii="Calibri" w:eastAsia="Calibri" w:hAnsi="Calibri" w:cs="Calibri"/>
-          <w:sz w:val="24"/>
-          <w:szCs w:val="24"/>
-        </w:rPr>
-        <w:t xml:space="preserve"> y dónde debíamos almacenarlas, tuvimos que empezar a desarrollarlas. No tomamos ninguna decisión en particular para hacer esto, sino que a medida que cada miembro del grupo encontraba que era necesario crear una nueva </w:t>
-      </w:r>
-      <w:proofErr w:type="spellStart"/>
-      <w:r>
-        <w:rPr>
-          <w:rFonts w:ascii="Calibri" w:eastAsia="Calibri" w:hAnsi="Calibri" w:cs="Calibri"/>
-          <w:sz w:val="24"/>
-          <w:szCs w:val="24"/>
-        </w:rPr>
-        <w:t>query</w:t>
-      </w:r>
-      <w:proofErr w:type="spellEnd"/>
-      <w:r>
-        <w:rPr>
-          <w:rFonts w:ascii="Calibri" w:eastAsia="Calibri" w:hAnsi="Calibri" w:cs="Calibri"/>
-          <w:sz w:val="24"/>
-          <w:szCs w:val="24"/>
-        </w:rPr>
-        <w:t xml:space="preserve">, la agregaba al script inicial </w:t>
-      </w:r>
-      <w:r>
-        <w:rPr>
-          <w:rFonts w:ascii="Calibri" w:eastAsia="Calibri" w:hAnsi="Calibri" w:cs="Calibri"/>
-          <w:sz w:val="24"/>
-          <w:szCs w:val="24"/>
-        </w:rPr>
-        <w:t>en su posición adecuada para que nada realizado anteriormente deje de funcionar.</w:t>
-      </w:r>
-    </w:p>
-    <w:p>
-      <w:pPr>
-        <w:spacing w:line="240" w:lineRule="auto"/>
-      </w:pPr>
-      <w:r>
-        <w:rPr>
-          <w:rFonts w:ascii="Calibri" w:eastAsia="Calibri" w:hAnsi="Calibri" w:cs="Calibri"/>
-          <w:sz w:val="24"/>
-          <w:szCs w:val="24"/>
-        </w:rPr>
-        <w:t xml:space="preserve"> </w:t>
-      </w:r>
     </w:p>
     <w:p>
       <w:pPr>
@@ -5199,7 +3702,6 @@
           <w:szCs w:val="24"/>
         </w:rPr>
       </w:pPr>
-      <w:proofErr w:type="spellStart"/>
       <w:r>
         <w:rPr>
           <w:rFonts w:ascii="Calibri" w:eastAsia="Calibri" w:hAnsi="Calibri" w:cs="Calibri"/>
@@ -5207,8 +3709,32 @@
           <w:sz w:val="24"/>
           <w:szCs w:val="24"/>
         </w:rPr>
-        <w:t>Execut</w:t>
-      </w:r>
+        <w:t xml:space="preserve">ExecuteNonQuery: </w:t>
+      </w:r>
+      <w:r>
+        <w:rPr>
+          <w:rFonts w:ascii="Calibri" w:eastAsia="Calibri" w:hAnsi="Calibri" w:cs="Calibri"/>
+          <w:sz w:val="24"/>
+          <w:szCs w:val="24"/>
+        </w:rPr>
+        <w:t>las que realizan la inserción/modificación/baja de registros de la base de datos y retornan la cantidad de registros afectados.</w:t>
+      </w:r>
+    </w:p>
+    <w:p>
+      <w:pPr>
+        <w:numPr>
+          <w:ilvl w:val="0"/>
+          <w:numId w:val="22"/>
+        </w:numPr>
+        <w:spacing w:line="240" w:lineRule="auto"/>
+        <w:ind w:hanging="360"/>
+        <w:contextualSpacing/>
+        <w:rPr>
+          <w:rFonts w:ascii="Calibri" w:eastAsia="Calibri" w:hAnsi="Calibri" w:cs="Calibri"/>
+          <w:sz w:val="24"/>
+          <w:szCs w:val="24"/>
+        </w:rPr>
+      </w:pPr>
       <w:r>
         <w:rPr>
           <w:rFonts w:ascii="Calibri" w:eastAsia="Calibri" w:hAnsi="Calibri" w:cs="Calibri"/>
@@ -5216,9 +3742,32 @@
           <w:sz w:val="24"/>
           <w:szCs w:val="24"/>
         </w:rPr>
-        <w:t>eNonQuery</w:t>
-      </w:r>
-      <w:proofErr w:type="spellEnd"/>
+        <w:t xml:space="preserve">ExecuteScalar: </w:t>
+      </w:r>
+      <w:r>
+        <w:rPr>
+          <w:rFonts w:ascii="Calibri" w:eastAsia="Calibri" w:hAnsi="Calibri" w:cs="Calibri"/>
+          <w:sz w:val="24"/>
+          <w:szCs w:val="24"/>
+        </w:rPr>
+        <w:t>las que realizan la inserción/modificación/baja de registros de la base de datos y retornan la primera columna de la primera fila del conjunto de resultados devuelto por la consulta.</w:t>
+      </w:r>
+    </w:p>
+    <w:p>
+      <w:pPr>
+        <w:numPr>
+          <w:ilvl w:val="0"/>
+          <w:numId w:val="22"/>
+        </w:numPr>
+        <w:spacing w:line="240" w:lineRule="auto"/>
+        <w:ind w:hanging="360"/>
+        <w:contextualSpacing/>
+        <w:rPr>
+          <w:rFonts w:ascii="Calibri" w:eastAsia="Calibri" w:hAnsi="Calibri" w:cs="Calibri"/>
+          <w:sz w:val="24"/>
+          <w:szCs w:val="24"/>
+        </w:rPr>
+      </w:pPr>
       <w:r>
         <w:rPr>
           <w:rFonts w:ascii="Calibri" w:eastAsia="Calibri" w:hAnsi="Calibri" w:cs="Calibri"/>
@@ -5226,103 +3775,7 @@
           <w:sz w:val="24"/>
           <w:szCs w:val="24"/>
         </w:rPr>
-        <w:t xml:space="preserve">: </w:t>
-      </w:r>
-      <w:r>
-        <w:rPr>
-          <w:rFonts w:ascii="Calibri" w:eastAsia="Calibri" w:hAnsi="Calibri" w:cs="Calibri"/>
-          <w:sz w:val="24"/>
-          <w:szCs w:val="24"/>
-        </w:rPr>
-        <w:t>las que realizan la inserción/modificación/baja de registros de la base de datos y retornan la cantidad de registros afectados.</w:t>
-      </w:r>
-    </w:p>
-    <w:p>
-      <w:pPr>
-        <w:numPr>
-          <w:ilvl w:val="0"/>
-          <w:numId w:val="22"/>
-        </w:numPr>
-        <w:spacing w:line="240" w:lineRule="auto"/>
-        <w:ind w:hanging="360"/>
-        <w:contextualSpacing/>
-        <w:rPr>
-          <w:rFonts w:ascii="Calibri" w:eastAsia="Calibri" w:hAnsi="Calibri" w:cs="Calibri"/>
-          <w:sz w:val="24"/>
-          <w:szCs w:val="24"/>
-        </w:rPr>
-      </w:pPr>
-      <w:proofErr w:type="spellStart"/>
-      <w:r>
-        <w:rPr>
-          <w:rFonts w:ascii="Calibri" w:eastAsia="Calibri" w:hAnsi="Calibri" w:cs="Calibri"/>
-          <w:b/>
-          <w:sz w:val="24"/>
-          <w:szCs w:val="24"/>
-        </w:rPr>
-        <w:t>ExecuteScalar</w:t>
-      </w:r>
-      <w:proofErr w:type="spellEnd"/>
-      <w:r>
-        <w:rPr>
-          <w:rFonts w:ascii="Calibri" w:eastAsia="Calibri" w:hAnsi="Calibri" w:cs="Calibri"/>
-          <w:b/>
-          <w:sz w:val="24"/>
-          <w:szCs w:val="24"/>
-        </w:rPr>
-        <w:t xml:space="preserve">: </w:t>
-      </w:r>
-      <w:r>
-        <w:rPr>
-          <w:rFonts w:ascii="Calibri" w:eastAsia="Calibri" w:hAnsi="Calibri" w:cs="Calibri"/>
-          <w:sz w:val="24"/>
-          <w:szCs w:val="24"/>
-        </w:rPr>
-        <w:t>las que realizan la inserción/modificación/baja de registros de la base de datos y retornan la primera</w:t>
-      </w:r>
-      <w:r>
-        <w:rPr>
-          <w:rFonts w:ascii="Calibri" w:eastAsia="Calibri" w:hAnsi="Calibri" w:cs="Calibri"/>
-          <w:sz w:val="24"/>
-          <w:szCs w:val="24"/>
-        </w:rPr>
-        <w:t xml:space="preserve"> columna de la primera fila del conjunto de resultados devuelto por la consulta.</w:t>
-      </w:r>
-    </w:p>
-    <w:p>
-      <w:pPr>
-        <w:numPr>
-          <w:ilvl w:val="0"/>
-          <w:numId w:val="22"/>
-        </w:numPr>
-        <w:spacing w:line="240" w:lineRule="auto"/>
-        <w:ind w:hanging="360"/>
-        <w:contextualSpacing/>
-        <w:rPr>
-          <w:rFonts w:ascii="Calibri" w:eastAsia="Calibri" w:hAnsi="Calibri" w:cs="Calibri"/>
-          <w:sz w:val="24"/>
-          <w:szCs w:val="24"/>
-        </w:rPr>
-      </w:pPr>
-      <w:proofErr w:type="spellStart"/>
-      <w:r>
-        <w:rPr>
-          <w:rFonts w:ascii="Calibri" w:eastAsia="Calibri" w:hAnsi="Calibri" w:cs="Calibri"/>
-          <w:b/>
-          <w:sz w:val="24"/>
-          <w:szCs w:val="24"/>
-        </w:rPr>
-        <w:t>ExecuteReader</w:t>
-      </w:r>
-      <w:proofErr w:type="spellEnd"/>
-      <w:r>
-        <w:rPr>
-          <w:rFonts w:ascii="Calibri" w:eastAsia="Calibri" w:hAnsi="Calibri" w:cs="Calibri"/>
-          <w:b/>
-          <w:sz w:val="24"/>
-          <w:szCs w:val="24"/>
-        </w:rPr>
-        <w:t xml:space="preserve">: </w:t>
+        <w:t xml:space="preserve">ExecuteReader: </w:t>
       </w:r>
       <w:r>
         <w:rPr>
@@ -5350,41 +3803,21 @@
       </w:pPr>
       <w:bookmarkStart w:id="21" w:name="h.5ewy7y2stzsl" w:colFirst="0" w:colLast="0"/>
       <w:bookmarkEnd w:id="21"/>
-      <w:proofErr w:type="spellStart"/>
       <w:r>
         <w:t>Triggers</w:t>
       </w:r>
-      <w:proofErr w:type="spellEnd"/>
-    </w:p>
-    <w:p>
-      <w:pPr>
-        <w:spacing w:line="240" w:lineRule="auto"/>
-      </w:pPr>
-      <w:r>
-        <w:rPr>
-          <w:rFonts w:ascii="Calibri" w:eastAsia="Calibri" w:hAnsi="Calibri" w:cs="Calibri"/>
-          <w:sz w:val="24"/>
-          <w:szCs w:val="24"/>
-        </w:rPr>
-        <w:t xml:space="preserve">Realizamos un </w:t>
-      </w:r>
-      <w:proofErr w:type="spellStart"/>
-      <w:r>
-        <w:rPr>
-          <w:rFonts w:ascii="Calibri" w:eastAsia="Calibri" w:hAnsi="Calibri" w:cs="Calibri"/>
-          <w:sz w:val="24"/>
-          <w:szCs w:val="24"/>
-        </w:rPr>
-        <w:t>trigger</w:t>
-      </w:r>
-      <w:proofErr w:type="spellEnd"/>
-      <w:r>
-        <w:rPr>
-          <w:rFonts w:ascii="Calibri" w:eastAsia="Calibri" w:hAnsi="Calibri" w:cs="Calibri"/>
-          <w:sz w:val="24"/>
-          <w:szCs w:val="24"/>
-        </w:rPr>
-        <w:t xml:space="preserve"> </w:t>
+    </w:p>
+    <w:p>
+      <w:pPr>
+        <w:spacing w:line="240" w:lineRule="auto"/>
+      </w:pPr>
+      <w:r>
+        <w:rPr>
+          <w:rFonts w:ascii="Calibri" w:eastAsia="Calibri" w:hAnsi="Calibri" w:cs="Calibri"/>
+          <w:sz w:val="24"/>
+          <w:szCs w:val="24"/>
+        </w:rPr>
+        <w:t xml:space="preserve">Realizamos un trigger </w:t>
       </w:r>
       <w:r>
         <w:rPr>
@@ -5393,27 +3826,7 @@
           <w:sz w:val="24"/>
           <w:szCs w:val="24"/>
         </w:rPr>
-        <w:t>‘</w:t>
-      </w:r>
-      <w:proofErr w:type="spellStart"/>
-      <w:r>
-        <w:rPr>
-          <w:rFonts w:ascii="Calibri" w:eastAsia="Calibri" w:hAnsi="Calibri" w:cs="Calibri"/>
-          <w:b/>
-          <w:sz w:val="24"/>
-          <w:szCs w:val="24"/>
-        </w:rPr>
-        <w:t>Tr_DeshabilitarUsuariosConRolDeshabilitado</w:t>
-      </w:r>
-      <w:proofErr w:type="spellEnd"/>
-      <w:r>
-        <w:rPr>
-          <w:rFonts w:ascii="Calibri" w:eastAsia="Calibri" w:hAnsi="Calibri" w:cs="Calibri"/>
-          <w:b/>
-          <w:sz w:val="24"/>
-          <w:szCs w:val="24"/>
-        </w:rPr>
-        <w:t>’</w:t>
+        <w:t>‘Tr_DeshabilitarUsuariosConRolDeshabilitado’</w:t>
       </w:r>
       <w:r>
         <w:rPr>
@@ -5487,7 +3900,7 @@
       <w:rPr>
         <w:noProof/>
       </w:rPr>
-      <w:t>10</w:t>
+      <w:t>9</w:t>
     </w:r>
     <w:r>
       <w:fldChar w:fldCharType="end"/>

</xml_diff>

<commit_message>
Cambios en registro llegada y en el calculo de millas
</commit_message>
<xml_diff>
--- a/Estrategia.docx
+++ b/Estrategia.docx
@@ -530,8 +530,13 @@
         <w:ind w:left="720"/>
       </w:pPr>
       <w:hyperlink w:anchor="h.u27mw9axvzi">
+        <w:proofErr w:type="spellStart"/>
         <w:r>
-          <w:t>Login y seguridad</w:t>
+          <w:t>Login</w:t>
+        </w:r>
+        <w:proofErr w:type="spellEnd"/>
+        <w:r>
+          <w:t xml:space="preserve"> y seguridad</w:t>
         </w:r>
       </w:hyperlink>
       <w:r>
@@ -766,9 +771,11 @@
         <w:ind w:left="360"/>
       </w:pPr>
       <w:hyperlink w:anchor="h.5ewy7y2stzsl">
+        <w:proofErr w:type="spellStart"/>
         <w:r>
           <w:t>Triggers</w:t>
         </w:r>
+        <w:proofErr w:type="spellEnd"/>
       </w:hyperlink>
       <w:r>
         <w:t>………………………………………………………………………</w:t>
@@ -1037,6 +1044,7 @@
         </w:rPr>
         <w:t>Para esto, realizamos cuatro clases distintas. Dichas clases son: ‘</w:t>
       </w:r>
+      <w:proofErr w:type="spellStart"/>
       <w:r>
         <w:rPr>
           <w:rFonts w:ascii="Calibri" w:eastAsia="Calibri" w:hAnsi="Calibri" w:cs="Calibri"/>
@@ -1048,16 +1056,40 @@
         </w:rPr>
         <w:t>DBManager</w:t>
       </w:r>
-      <w:r>
-        <w:rPr>
-          <w:rFonts w:ascii="Calibri" w:eastAsia="Calibri" w:hAnsi="Calibri" w:cs="Calibri"/>
-          <w:color w:val="333333"/>
-          <w:sz w:val="24"/>
-          <w:szCs w:val="24"/>
-          <w:highlight w:val="white"/>
-        </w:rPr>
-        <w:t>’ (encargada de manejar la conexión con la base de datos, que implementa el patrón Singleton para que exista una única conexión por sistema), ‘</w:t>
-      </w:r>
+      <w:proofErr w:type="spellEnd"/>
+      <w:r>
+        <w:rPr>
+          <w:rFonts w:ascii="Calibri" w:eastAsia="Calibri" w:hAnsi="Calibri" w:cs="Calibri"/>
+          <w:color w:val="333333"/>
+          <w:sz w:val="24"/>
+          <w:szCs w:val="24"/>
+          <w:highlight w:val="white"/>
+        </w:rPr>
+        <w:t xml:space="preserve">’ (encargada de manejar la conexión con la base de datos, que implementa el patrón </w:t>
+      </w:r>
+      <w:proofErr w:type="spellStart"/>
+      <w:r>
+        <w:rPr>
+          <w:rFonts w:ascii="Calibri" w:eastAsia="Calibri" w:hAnsi="Calibri" w:cs="Calibri"/>
+          <w:color w:val="333333"/>
+          <w:sz w:val="24"/>
+          <w:szCs w:val="24"/>
+          <w:highlight w:val="white"/>
+        </w:rPr>
+        <w:t>Singleton</w:t>
+      </w:r>
+      <w:proofErr w:type="spellEnd"/>
+      <w:r>
+        <w:rPr>
+          <w:rFonts w:ascii="Calibri" w:eastAsia="Calibri" w:hAnsi="Calibri" w:cs="Calibri"/>
+          <w:color w:val="333333"/>
+          <w:sz w:val="24"/>
+          <w:szCs w:val="24"/>
+          <w:highlight w:val="white"/>
+        </w:rPr>
+        <w:t xml:space="preserve"> para que exista una única conexión por sistema), ‘</w:t>
+      </w:r>
+      <w:proofErr w:type="spellStart"/>
       <w:r>
         <w:rPr>
           <w:rFonts w:ascii="Calibri" w:eastAsia="Calibri" w:hAnsi="Calibri" w:cs="Calibri"/>
@@ -1069,6 +1101,7 @@
         </w:rPr>
         <w:t>DBQueries</w:t>
       </w:r>
+      <w:proofErr w:type="spellEnd"/>
       <w:r>
         <w:rPr>
           <w:rFonts w:ascii="Calibri" w:eastAsia="Calibri" w:hAnsi="Calibri" w:cs="Calibri"/>
@@ -1079,6 +1112,7 @@
         </w:rPr>
         <w:t>’ (encargada de manejar los nombres de todas las consultas existentes en la base de datos), ‘</w:t>
       </w:r>
+      <w:proofErr w:type="spellStart"/>
       <w:r>
         <w:rPr>
           <w:rFonts w:ascii="Calibri" w:eastAsia="Calibri" w:hAnsi="Calibri" w:cs="Calibri"/>
@@ -1090,16 +1124,84 @@
         </w:rPr>
         <w:t>StoreProcedure</w:t>
       </w:r>
-      <w:r>
-        <w:rPr>
-          <w:rFonts w:ascii="Calibri" w:eastAsia="Calibri" w:hAnsi="Calibri" w:cs="Calibri"/>
-          <w:color w:val="333333"/>
-          <w:sz w:val="24"/>
-          <w:szCs w:val="24"/>
-          <w:highlight w:val="white"/>
-        </w:rPr>
-        <w:t>’ (encargada de impactar a la base de datos, es la que ejecuta los métodos de ExecuteNonQuery, ExecuteScalar y ExecuteReader) y ‘</w:t>
-      </w:r>
+      <w:proofErr w:type="spellEnd"/>
+      <w:r>
+        <w:rPr>
+          <w:rFonts w:ascii="Calibri" w:eastAsia="Calibri" w:hAnsi="Calibri" w:cs="Calibri"/>
+          <w:color w:val="333333"/>
+          <w:sz w:val="24"/>
+          <w:szCs w:val="24"/>
+          <w:highlight w:val="white"/>
+        </w:rPr>
+        <w:t xml:space="preserve">’ (encargada de impactar a la base de datos, es la que ejecuta los métodos de </w:t>
+      </w:r>
+      <w:proofErr w:type="spellStart"/>
+      <w:r>
+        <w:rPr>
+          <w:rFonts w:ascii="Calibri" w:eastAsia="Calibri" w:hAnsi="Calibri" w:cs="Calibri"/>
+          <w:color w:val="333333"/>
+          <w:sz w:val="24"/>
+          <w:szCs w:val="24"/>
+          <w:highlight w:val="white"/>
+        </w:rPr>
+        <w:t>ExecuteNonQuery</w:t>
+      </w:r>
+      <w:proofErr w:type="spellEnd"/>
+      <w:r>
+        <w:rPr>
+          <w:rFonts w:ascii="Calibri" w:eastAsia="Calibri" w:hAnsi="Calibri" w:cs="Calibri"/>
+          <w:color w:val="333333"/>
+          <w:sz w:val="24"/>
+          <w:szCs w:val="24"/>
+          <w:highlight w:val="white"/>
+        </w:rPr>
+        <w:t xml:space="preserve">, </w:t>
+      </w:r>
+      <w:proofErr w:type="spellStart"/>
+      <w:r>
+        <w:rPr>
+          <w:rFonts w:ascii="Calibri" w:eastAsia="Calibri" w:hAnsi="Calibri" w:cs="Calibri"/>
+          <w:color w:val="333333"/>
+          <w:sz w:val="24"/>
+          <w:szCs w:val="24"/>
+          <w:highlight w:val="white"/>
+        </w:rPr>
+        <w:t>ExecuteScalar</w:t>
+      </w:r>
+      <w:proofErr w:type="spellEnd"/>
+      <w:r>
+        <w:rPr>
+          <w:rFonts w:ascii="Calibri" w:eastAsia="Calibri" w:hAnsi="Calibri" w:cs="Calibri"/>
+          <w:color w:val="333333"/>
+          <w:sz w:val="24"/>
+          <w:szCs w:val="24"/>
+          <w:highlight w:val="white"/>
+        </w:rPr>
+        <w:t xml:space="preserve"> y </w:t>
+      </w:r>
+      <w:proofErr w:type="spellStart"/>
+      <w:r>
+        <w:rPr>
+          <w:rFonts w:ascii="Calibri" w:eastAsia="Calibri" w:hAnsi="Calibri" w:cs="Calibri"/>
+          <w:color w:val="333333"/>
+          <w:sz w:val="24"/>
+          <w:szCs w:val="24"/>
+          <w:highlight w:val="white"/>
+        </w:rPr>
+        <w:t>ExecuteReader</w:t>
+      </w:r>
+      <w:proofErr w:type="spellEnd"/>
+      <w:r>
+        <w:rPr>
+          <w:rFonts w:ascii="Calibri" w:eastAsia="Calibri" w:hAnsi="Calibri" w:cs="Calibri"/>
+          <w:color w:val="333333"/>
+          <w:sz w:val="24"/>
+          <w:szCs w:val="24"/>
+          <w:highlight w:val="white"/>
+        </w:rPr>
+        <w:t>) y ‘</w:t>
+      </w:r>
+      <w:proofErr w:type="spellStart"/>
       <w:r>
         <w:rPr>
           <w:rFonts w:ascii="Calibri" w:eastAsia="Calibri" w:hAnsi="Calibri" w:cs="Calibri"/>
@@ -1111,6 +1213,7 @@
         </w:rPr>
         <w:t>SPParameter</w:t>
       </w:r>
+      <w:proofErr w:type="spellEnd"/>
       <w:r>
         <w:rPr>
           <w:rFonts w:ascii="Calibri" w:eastAsia="Calibri" w:hAnsi="Calibri" w:cs="Calibri"/>
@@ -1139,47 +1242,201 @@
           <w:szCs w:val="24"/>
           <w:highlight w:val="white"/>
         </w:rPr>
-        <w:t>Una vez que pudimos efectivamente comunicarnos con la base de datos, comenzamos a desarrollar las distintas funcionalidades. La primer fue el Login, que creemos que es uno de los puntos más importantes para poder comprender y desarrollar la plataforma, además de ser el primero que cronológicamente debe ver un usuario al entrar a la aplicación.</w:t>
-      </w:r>
-    </w:p>
-    <w:p>
-      <w:pPr>
-        <w:spacing w:line="240" w:lineRule="auto"/>
-      </w:pPr>
-    </w:p>
-    <w:p>
-      <w:pPr>
-        <w:spacing w:line="240" w:lineRule="auto"/>
-      </w:pPr>
-      <w:r>
-        <w:rPr>
-          <w:rFonts w:ascii="Calibri" w:eastAsia="Calibri" w:hAnsi="Calibri" w:cs="Calibri"/>
-          <w:color w:val="333333"/>
-          <w:sz w:val="24"/>
-          <w:szCs w:val="24"/>
-          <w:highlight w:val="white"/>
-        </w:rPr>
-        <w:t xml:space="preserve"> Y además esto nos permitió empezar a realizar pruebas y a familiarizarnos con elementos como DataGridViews, Queries, pasaje de parámetros, etc. testeando las conexiones y ayudándonos a acostumbrarnos a la forma de trabajo que necesitaríamos para la realización del TP.</w:t>
-      </w:r>
-    </w:p>
-    <w:p>
-      <w:pPr>
-        <w:spacing w:line="240" w:lineRule="auto"/>
-      </w:pPr>
-    </w:p>
-    <w:p>
-      <w:pPr>
-        <w:spacing w:line="240" w:lineRule="auto"/>
-      </w:pPr>
-      <w:r>
-        <w:rPr>
-          <w:rFonts w:ascii="Calibri" w:eastAsia="Calibri" w:hAnsi="Calibri" w:cs="Calibri"/>
-          <w:color w:val="333333"/>
-          <w:sz w:val="24"/>
-          <w:szCs w:val="24"/>
-          <w:highlight w:val="white"/>
-        </w:rPr>
-        <w:t>Por último, la forma sistemática de trabajo que adoptamos fue la de dividirnos los diferentes partes de la aplicación, e ir trabajando conjuntamente las pantallas, el código de la aplicación y al mismo tiempo los Stored Procedures, Funciones o Triggers que íbamos necesitando a medida que avanzabamos.</w:t>
+        <w:t xml:space="preserve">Una vez que pudimos efectivamente comunicarnos con la base de datos, comenzamos a desarrollar las distintas funcionalidades. La primer fue el </w:t>
+      </w:r>
+      <w:proofErr w:type="spellStart"/>
+      <w:r>
+        <w:rPr>
+          <w:rFonts w:ascii="Calibri" w:eastAsia="Calibri" w:hAnsi="Calibri" w:cs="Calibri"/>
+          <w:color w:val="333333"/>
+          <w:sz w:val="24"/>
+          <w:szCs w:val="24"/>
+          <w:highlight w:val="white"/>
+        </w:rPr>
+        <w:t>Login</w:t>
+      </w:r>
+      <w:proofErr w:type="spellEnd"/>
+      <w:r>
+        <w:rPr>
+          <w:rFonts w:ascii="Calibri" w:eastAsia="Calibri" w:hAnsi="Calibri" w:cs="Calibri"/>
+          <w:color w:val="333333"/>
+          <w:sz w:val="24"/>
+          <w:szCs w:val="24"/>
+          <w:highlight w:val="white"/>
+        </w:rPr>
+        <w:t>, que creemos que es uno de los puntos más importantes para poder comprender y desarrollar la plataforma, además de ser el primero que cronológicamente debe ver un usuario al entrar a la aplicación.</w:t>
+      </w:r>
+    </w:p>
+    <w:p>
+      <w:pPr>
+        <w:spacing w:line="240" w:lineRule="auto"/>
+      </w:pPr>
+    </w:p>
+    <w:p>
+      <w:pPr>
+        <w:spacing w:line="240" w:lineRule="auto"/>
+      </w:pPr>
+      <w:r>
+        <w:rPr>
+          <w:rFonts w:ascii="Calibri" w:eastAsia="Calibri" w:hAnsi="Calibri" w:cs="Calibri"/>
+          <w:color w:val="333333"/>
+          <w:sz w:val="24"/>
+          <w:szCs w:val="24"/>
+          <w:highlight w:val="white"/>
+        </w:rPr>
+        <w:t xml:space="preserve"> Y además esto nos permitió empezar a realizar pruebas y a familiarizarnos con elementos como </w:t>
+      </w:r>
+      <w:proofErr w:type="spellStart"/>
+      <w:r>
+        <w:rPr>
+          <w:rFonts w:ascii="Calibri" w:eastAsia="Calibri" w:hAnsi="Calibri" w:cs="Calibri"/>
+          <w:color w:val="333333"/>
+          <w:sz w:val="24"/>
+          <w:szCs w:val="24"/>
+          <w:highlight w:val="white"/>
+        </w:rPr>
+        <w:t>DataGridViews</w:t>
+      </w:r>
+      <w:proofErr w:type="spellEnd"/>
+      <w:r>
+        <w:rPr>
+          <w:rFonts w:ascii="Calibri" w:eastAsia="Calibri" w:hAnsi="Calibri" w:cs="Calibri"/>
+          <w:color w:val="333333"/>
+          <w:sz w:val="24"/>
+          <w:szCs w:val="24"/>
+          <w:highlight w:val="white"/>
+        </w:rPr>
+        <w:t xml:space="preserve">, </w:t>
+      </w:r>
+      <w:proofErr w:type="spellStart"/>
+      <w:r>
+        <w:rPr>
+          <w:rFonts w:ascii="Calibri" w:eastAsia="Calibri" w:hAnsi="Calibri" w:cs="Calibri"/>
+          <w:color w:val="333333"/>
+          <w:sz w:val="24"/>
+          <w:szCs w:val="24"/>
+          <w:highlight w:val="white"/>
+        </w:rPr>
+        <w:t>Queries</w:t>
+      </w:r>
+      <w:proofErr w:type="spellEnd"/>
+      <w:r>
+        <w:rPr>
+          <w:rFonts w:ascii="Calibri" w:eastAsia="Calibri" w:hAnsi="Calibri" w:cs="Calibri"/>
+          <w:color w:val="333333"/>
+          <w:sz w:val="24"/>
+          <w:szCs w:val="24"/>
+          <w:highlight w:val="white"/>
+        </w:rPr>
+        <w:t>, pasaje de parámetros, etc. testeando las conexiones y ayudándonos a acostumbrarnos a la forma de trabajo que necesitaríamos para la realización del TP.</w:t>
+      </w:r>
+    </w:p>
+    <w:p>
+      <w:pPr>
+        <w:spacing w:line="240" w:lineRule="auto"/>
+      </w:pPr>
+    </w:p>
+    <w:p>
+      <w:pPr>
+        <w:spacing w:line="240" w:lineRule="auto"/>
+      </w:pPr>
+      <w:r>
+        <w:rPr>
+          <w:rFonts w:ascii="Calibri" w:eastAsia="Calibri" w:hAnsi="Calibri" w:cs="Calibri"/>
+          <w:color w:val="333333"/>
+          <w:sz w:val="24"/>
+          <w:szCs w:val="24"/>
+          <w:highlight w:val="white"/>
+        </w:rPr>
+        <w:t xml:space="preserve">Por último, la forma sistemática de trabajo que adoptamos fue la de dividirnos los diferentes partes de la aplicación, e ir trabajando conjuntamente las pantallas, el código de la aplicación y al mismo tiempo los </w:t>
+      </w:r>
+      <w:proofErr w:type="spellStart"/>
+      <w:r>
+        <w:rPr>
+          <w:rFonts w:ascii="Calibri" w:eastAsia="Calibri" w:hAnsi="Calibri" w:cs="Calibri"/>
+          <w:color w:val="333333"/>
+          <w:sz w:val="24"/>
+          <w:szCs w:val="24"/>
+          <w:highlight w:val="white"/>
+        </w:rPr>
+        <w:t>Stored</w:t>
+      </w:r>
+      <w:proofErr w:type="spellEnd"/>
+      <w:r>
+        <w:rPr>
+          <w:rFonts w:ascii="Calibri" w:eastAsia="Calibri" w:hAnsi="Calibri" w:cs="Calibri"/>
+          <w:color w:val="333333"/>
+          <w:sz w:val="24"/>
+          <w:szCs w:val="24"/>
+          <w:highlight w:val="white"/>
+        </w:rPr>
+        <w:t xml:space="preserve"> </w:t>
+      </w:r>
+      <w:proofErr w:type="spellStart"/>
+      <w:r>
+        <w:rPr>
+          <w:rFonts w:ascii="Calibri" w:eastAsia="Calibri" w:hAnsi="Calibri" w:cs="Calibri"/>
+          <w:color w:val="333333"/>
+          <w:sz w:val="24"/>
+          <w:szCs w:val="24"/>
+          <w:highlight w:val="white"/>
+        </w:rPr>
+        <w:t>Procedures</w:t>
+      </w:r>
+      <w:proofErr w:type="spellEnd"/>
+      <w:r>
+        <w:rPr>
+          <w:rFonts w:ascii="Calibri" w:eastAsia="Calibri" w:hAnsi="Calibri" w:cs="Calibri"/>
+          <w:color w:val="333333"/>
+          <w:sz w:val="24"/>
+          <w:szCs w:val="24"/>
+          <w:highlight w:val="white"/>
+        </w:rPr>
+        <w:t xml:space="preserve">, Funciones o </w:t>
+      </w:r>
+      <w:proofErr w:type="spellStart"/>
+      <w:r>
+        <w:rPr>
+          <w:rFonts w:ascii="Calibri" w:eastAsia="Calibri" w:hAnsi="Calibri" w:cs="Calibri"/>
+          <w:color w:val="333333"/>
+          <w:sz w:val="24"/>
+          <w:szCs w:val="24"/>
+          <w:highlight w:val="white"/>
+        </w:rPr>
+        <w:t>Triggers</w:t>
+      </w:r>
+      <w:proofErr w:type="spellEnd"/>
+      <w:r>
+        <w:rPr>
+          <w:rFonts w:ascii="Calibri" w:eastAsia="Calibri" w:hAnsi="Calibri" w:cs="Calibri"/>
+          <w:color w:val="333333"/>
+          <w:sz w:val="24"/>
+          <w:szCs w:val="24"/>
+          <w:highlight w:val="white"/>
+        </w:rPr>
+        <w:t xml:space="preserve"> que íbamos necesitando a medida que </w:t>
+      </w:r>
+      <w:proofErr w:type="spellStart"/>
+      <w:r>
+        <w:rPr>
+          <w:rFonts w:ascii="Calibri" w:eastAsia="Calibri" w:hAnsi="Calibri" w:cs="Calibri"/>
+          <w:color w:val="333333"/>
+          <w:sz w:val="24"/>
+          <w:szCs w:val="24"/>
+          <w:highlight w:val="white"/>
+        </w:rPr>
+        <w:t>avanzabamos</w:t>
+      </w:r>
+      <w:proofErr w:type="spellEnd"/>
+      <w:r>
+        <w:rPr>
+          <w:rFonts w:ascii="Calibri" w:eastAsia="Calibri" w:hAnsi="Calibri" w:cs="Calibri"/>
+          <w:color w:val="333333"/>
+          <w:sz w:val="24"/>
+          <w:szCs w:val="24"/>
+          <w:highlight w:val="white"/>
+        </w:rPr>
+        <w:t>.</w:t>
       </w:r>
     </w:p>
     <w:p>
@@ -1281,6 +1538,7 @@
         </w:rPr>
         <w:t xml:space="preserve"> </w:t>
       </w:r>
+      <w:proofErr w:type="spellStart"/>
       <w:r>
         <w:rPr>
           <w:rFonts w:ascii="Calibri" w:eastAsia="Calibri" w:hAnsi="Calibri" w:cs="Calibri"/>
@@ -1290,7 +1548,19 @@
           <w:szCs w:val="24"/>
           <w:highlight w:val="white"/>
         </w:rPr>
-        <w:t>AerolineaFrba:</w:t>
+        <w:t>AerolineaFrba</w:t>
+      </w:r>
+      <w:proofErr w:type="spellEnd"/>
+      <w:r>
+        <w:rPr>
+          <w:rFonts w:ascii="Calibri" w:eastAsia="Calibri" w:hAnsi="Calibri" w:cs="Calibri"/>
+          <w:b/>
+          <w:color w:val="333333"/>
+          <w:sz w:val="24"/>
+          <w:szCs w:val="24"/>
+          <w:highlight w:val="white"/>
+        </w:rPr>
+        <w:t>:</w:t>
       </w:r>
       <w:r>
         <w:rPr>
@@ -1302,6 +1572,7 @@
         </w:rPr>
         <w:t xml:space="preserve"> es el proyecto que almacena todos los formularios necesarios para poder utilizar todos los casos de usos planteados en la consigna, como así también al archivo de configuración del sistema (‘</w:t>
       </w:r>
+      <w:proofErr w:type="spellStart"/>
       <w:r>
         <w:rPr>
           <w:rFonts w:ascii="Calibri" w:eastAsia="Calibri" w:hAnsi="Calibri" w:cs="Calibri"/>
@@ -1313,6 +1584,7 @@
         </w:rPr>
         <w:t>app.config</w:t>
       </w:r>
+      <w:proofErr w:type="spellEnd"/>
       <w:r>
         <w:rPr>
           <w:rFonts w:ascii="Calibri" w:eastAsia="Calibri" w:hAnsi="Calibri" w:cs="Calibri"/>
@@ -1366,7 +1638,51 @@
           <w:szCs w:val="24"/>
           <w:highlight w:val="white"/>
         </w:rPr>
-        <w:t>es el proyecto encargado de manejar las distintas configuraciones que se encuentran en el archivo de configuración del proyecto y que necesita el sistema para funcionar. Por ejemplo, la connection string de la base de datos y la fecha del sistema.</w:t>
+        <w:t xml:space="preserve">es el proyecto encargado de manejar las distintas configuraciones que se encuentran en el archivo de configuración del proyecto y que necesita el sistema para funcionar. Por ejemplo, la </w:t>
+      </w:r>
+      <w:proofErr w:type="spellStart"/>
+      <w:r>
+        <w:rPr>
+          <w:rFonts w:ascii="Calibri" w:eastAsia="Calibri" w:hAnsi="Calibri" w:cs="Calibri"/>
+          <w:color w:val="333333"/>
+          <w:sz w:val="24"/>
+          <w:szCs w:val="24"/>
+          <w:highlight w:val="white"/>
+        </w:rPr>
+        <w:t>connection</w:t>
+      </w:r>
+      <w:proofErr w:type="spellEnd"/>
+      <w:r>
+        <w:rPr>
+          <w:rFonts w:ascii="Calibri" w:eastAsia="Calibri" w:hAnsi="Calibri" w:cs="Calibri"/>
+          <w:color w:val="333333"/>
+          <w:sz w:val="24"/>
+          <w:szCs w:val="24"/>
+          <w:highlight w:val="white"/>
+        </w:rPr>
+        <w:t xml:space="preserve"> </w:t>
+      </w:r>
+      <w:proofErr w:type="spellStart"/>
+      <w:r>
+        <w:rPr>
+          <w:rFonts w:ascii="Calibri" w:eastAsia="Calibri" w:hAnsi="Calibri" w:cs="Calibri"/>
+          <w:color w:val="333333"/>
+          <w:sz w:val="24"/>
+          <w:szCs w:val="24"/>
+          <w:highlight w:val="white"/>
+        </w:rPr>
+        <w:t>string</w:t>
+      </w:r>
+      <w:proofErr w:type="spellEnd"/>
+      <w:r>
+        <w:rPr>
+          <w:rFonts w:ascii="Calibri" w:eastAsia="Calibri" w:hAnsi="Calibri" w:cs="Calibri"/>
+          <w:color w:val="333333"/>
+          <w:sz w:val="24"/>
+          <w:szCs w:val="24"/>
+          <w:highlight w:val="white"/>
+        </w:rPr>
+        <w:t xml:space="preserve"> de la base de datos y la fecha del sistema.</w:t>
       </w:r>
     </w:p>
     <w:p>
@@ -1449,7 +1765,29 @@
           <w:szCs w:val="24"/>
           <w:highlight w:val="white"/>
         </w:rPr>
-        <w:t>’). Estos filtros fueron utilizados en las pantallas de ABM’s como así también para la realización del listado estadístico.</w:t>
+        <w:t xml:space="preserve">’). Estos filtros fueron utilizados en las pantallas de </w:t>
+      </w:r>
+      <w:proofErr w:type="spellStart"/>
+      <w:r>
+        <w:rPr>
+          <w:rFonts w:ascii="Calibri" w:eastAsia="Calibri" w:hAnsi="Calibri" w:cs="Calibri"/>
+          <w:color w:val="333333"/>
+          <w:sz w:val="24"/>
+          <w:szCs w:val="24"/>
+          <w:highlight w:val="white"/>
+        </w:rPr>
+        <w:t>ABM’s</w:t>
+      </w:r>
+      <w:proofErr w:type="spellEnd"/>
+      <w:r>
+        <w:rPr>
+          <w:rFonts w:ascii="Calibri" w:eastAsia="Calibri" w:hAnsi="Calibri" w:cs="Calibri"/>
+          <w:color w:val="333333"/>
+          <w:sz w:val="24"/>
+          <w:szCs w:val="24"/>
+          <w:highlight w:val="white"/>
+        </w:rPr>
+        <w:t xml:space="preserve"> como así también para la realización del listado estadístico.</w:t>
       </w:r>
     </w:p>
     <w:p>
@@ -1584,7 +1922,73 @@
           <w:szCs w:val="24"/>
           <w:highlight w:val="white"/>
         </w:rPr>
-        <w:t xml:space="preserve"> es el proyecto encargado de manejar información del usuario logueado que está ejecutando el sistema. Cuenta con la información del usuario logueado y el rol con el que eligió loguearse. Este proyecto fue muy útil ya que fue utilizado al momento de registrar el usuario (administrador) que realiza las compras y  las devoluciones.</w:t>
+        <w:t xml:space="preserve"> es el proyecto encargado de manejar información del usuario </w:t>
+      </w:r>
+      <w:proofErr w:type="spellStart"/>
+      <w:r>
+        <w:rPr>
+          <w:rFonts w:ascii="Calibri" w:eastAsia="Calibri" w:hAnsi="Calibri" w:cs="Calibri"/>
+          <w:color w:val="333333"/>
+          <w:sz w:val="24"/>
+          <w:szCs w:val="24"/>
+          <w:highlight w:val="white"/>
+        </w:rPr>
+        <w:t>logueado</w:t>
+      </w:r>
+      <w:proofErr w:type="spellEnd"/>
+      <w:r>
+        <w:rPr>
+          <w:rFonts w:ascii="Calibri" w:eastAsia="Calibri" w:hAnsi="Calibri" w:cs="Calibri"/>
+          <w:color w:val="333333"/>
+          <w:sz w:val="24"/>
+          <w:szCs w:val="24"/>
+          <w:highlight w:val="white"/>
+        </w:rPr>
+        <w:t xml:space="preserve"> que está ejecutando el sistema. Cuenta con la información del usuario </w:t>
+      </w:r>
+      <w:proofErr w:type="spellStart"/>
+      <w:r>
+        <w:rPr>
+          <w:rFonts w:ascii="Calibri" w:eastAsia="Calibri" w:hAnsi="Calibri" w:cs="Calibri"/>
+          <w:color w:val="333333"/>
+          <w:sz w:val="24"/>
+          <w:szCs w:val="24"/>
+          <w:highlight w:val="white"/>
+        </w:rPr>
+        <w:t>logueado</w:t>
+      </w:r>
+      <w:proofErr w:type="spellEnd"/>
+      <w:r>
+        <w:rPr>
+          <w:rFonts w:ascii="Calibri" w:eastAsia="Calibri" w:hAnsi="Calibri" w:cs="Calibri"/>
+          <w:color w:val="333333"/>
+          <w:sz w:val="24"/>
+          <w:szCs w:val="24"/>
+          <w:highlight w:val="white"/>
+        </w:rPr>
+        <w:t xml:space="preserve"> y el rol con el que eligió </w:t>
+      </w:r>
+      <w:proofErr w:type="spellStart"/>
+      <w:r>
+        <w:rPr>
+          <w:rFonts w:ascii="Calibri" w:eastAsia="Calibri" w:hAnsi="Calibri" w:cs="Calibri"/>
+          <w:color w:val="333333"/>
+          <w:sz w:val="24"/>
+          <w:szCs w:val="24"/>
+          <w:highlight w:val="white"/>
+        </w:rPr>
+        <w:t>loguearse</w:t>
+      </w:r>
+      <w:proofErr w:type="spellEnd"/>
+      <w:r>
+        <w:rPr>
+          <w:rFonts w:ascii="Calibri" w:eastAsia="Calibri" w:hAnsi="Calibri" w:cs="Calibri"/>
+          <w:color w:val="333333"/>
+          <w:sz w:val="24"/>
+          <w:szCs w:val="24"/>
+          <w:highlight w:val="white"/>
+        </w:rPr>
+        <w:t>. Este proyecto fue muy útil ya que fue utilizado al momento de registrar el usuario (administrador) que realiza las compras y  las devoluciones.</w:t>
       </w:r>
     </w:p>
     <w:p>
@@ -1804,7 +2208,29 @@
           <w:szCs w:val="24"/>
           <w:highlight w:val="white"/>
         </w:rPr>
-        <w:t>Se pedía en la consigna que todas las bajas realizadas (en los distintos ABM’s) en el sistema fueran lógicas. Para esto, fue necesario agregar una columna ‘</w:t>
+        <w:t xml:space="preserve">Se pedía en la consigna que todas las bajas realizadas (en los distintos </w:t>
+      </w:r>
+      <w:proofErr w:type="spellStart"/>
+      <w:r>
+        <w:rPr>
+          <w:rFonts w:ascii="Calibri" w:eastAsia="Calibri" w:hAnsi="Calibri" w:cs="Calibri"/>
+          <w:color w:val="333333"/>
+          <w:sz w:val="24"/>
+          <w:szCs w:val="24"/>
+          <w:highlight w:val="white"/>
+        </w:rPr>
+        <w:t>ABM’s</w:t>
+      </w:r>
+      <w:proofErr w:type="spellEnd"/>
+      <w:r>
+        <w:rPr>
+          <w:rFonts w:ascii="Calibri" w:eastAsia="Calibri" w:hAnsi="Calibri" w:cs="Calibri"/>
+          <w:color w:val="333333"/>
+          <w:sz w:val="24"/>
+          <w:szCs w:val="24"/>
+          <w:highlight w:val="white"/>
+        </w:rPr>
+        <w:t>) en el sistema fueran lógicas. Para esto, fue necesario agregar una columna ‘</w:t>
       </w:r>
       <w:r>
         <w:rPr>
@@ -1867,7 +2293,29 @@
           <w:szCs w:val="24"/>
           <w:highlight w:val="white"/>
         </w:rPr>
-        <w:t>’ que lo único que realizaba era setearle el valor “</w:t>
+        <w:t xml:space="preserve">’ que lo único que realizaba era </w:t>
+      </w:r>
+      <w:proofErr w:type="spellStart"/>
+      <w:r>
+        <w:rPr>
+          <w:rFonts w:ascii="Calibri" w:eastAsia="Calibri" w:hAnsi="Calibri" w:cs="Calibri"/>
+          <w:color w:val="333333"/>
+          <w:sz w:val="24"/>
+          <w:szCs w:val="24"/>
+          <w:highlight w:val="white"/>
+        </w:rPr>
+        <w:t>setearle</w:t>
+      </w:r>
+      <w:proofErr w:type="spellEnd"/>
+      <w:r>
+        <w:rPr>
+          <w:rFonts w:ascii="Calibri" w:eastAsia="Calibri" w:hAnsi="Calibri" w:cs="Calibri"/>
+          <w:color w:val="333333"/>
+          <w:sz w:val="24"/>
+          <w:szCs w:val="24"/>
+          <w:highlight w:val="white"/>
+        </w:rPr>
+        <w:t xml:space="preserve"> el valor “</w:t>
       </w:r>
       <w:r>
         <w:rPr>
@@ -2028,7 +2476,25 @@
           <w:sz w:val="24"/>
           <w:szCs w:val="24"/>
         </w:rPr>
-        <w:t>Se utilizó un trigger (explicado más abajo) para cumplir con la funcionalidad de quitar los roles inhabilitados a aquellos usuarios que lo poseen.</w:t>
+        <w:t xml:space="preserve">Se utilizó un </w:t>
+      </w:r>
+      <w:proofErr w:type="spellStart"/>
+      <w:r>
+        <w:rPr>
+          <w:rFonts w:ascii="Calibri" w:eastAsia="Calibri" w:hAnsi="Calibri" w:cs="Calibri"/>
+          <w:sz w:val="24"/>
+          <w:szCs w:val="24"/>
+        </w:rPr>
+        <w:t>trigger</w:t>
+      </w:r>
+      <w:proofErr w:type="spellEnd"/>
+      <w:r>
+        <w:rPr>
+          <w:rFonts w:ascii="Calibri" w:eastAsia="Calibri" w:hAnsi="Calibri" w:cs="Calibri"/>
+          <w:sz w:val="24"/>
+          <w:szCs w:val="24"/>
+        </w:rPr>
+        <w:t xml:space="preserve"> (explicado más abajo) para cumplir con la funcionalidad de quitar los roles inhabilitados a aquellos usuarios que lo poseen.</w:t>
       </w:r>
     </w:p>
     <w:p/>
@@ -2043,8 +2509,13 @@
       </w:pPr>
       <w:bookmarkStart w:id="4" w:name="h.1oqp5tx40b61" w:colFirst="0" w:colLast="0"/>
       <w:bookmarkEnd w:id="4"/>
-      <w:r>
-        <w:t>Login y seguridad</w:t>
+      <w:proofErr w:type="spellStart"/>
+      <w:r>
+        <w:t>Login</w:t>
+      </w:r>
+      <w:proofErr w:type="spellEnd"/>
+      <w:r>
+        <w:t xml:space="preserve"> y seguridad</w:t>
       </w:r>
     </w:p>
     <w:p>
@@ -2076,14 +2547,25 @@
         <w:spacing w:line="240" w:lineRule="auto"/>
         <w:ind w:firstLine="720"/>
       </w:pPr>
-      <w:r>
-        <w:rPr>
-          <w:rFonts w:ascii="Calibri" w:eastAsia="Calibri" w:hAnsi="Calibri" w:cs="Calibri"/>
-          <w:sz w:val="24"/>
-          <w:szCs w:val="24"/>
-          <w:highlight w:val="white"/>
-        </w:rPr>
-        <w:t>Username: “admin1” Contraseña: “w23e” Rol: Administrador</w:t>
+      <w:proofErr w:type="spellStart"/>
+      <w:r>
+        <w:rPr>
+          <w:rFonts w:ascii="Calibri" w:eastAsia="Calibri" w:hAnsi="Calibri" w:cs="Calibri"/>
+          <w:sz w:val="24"/>
+          <w:szCs w:val="24"/>
+          <w:highlight w:val="white"/>
+        </w:rPr>
+        <w:t>Username</w:t>
+      </w:r>
+      <w:proofErr w:type="spellEnd"/>
+      <w:r>
+        <w:rPr>
+          <w:rFonts w:ascii="Calibri" w:eastAsia="Calibri" w:hAnsi="Calibri" w:cs="Calibri"/>
+          <w:sz w:val="24"/>
+          <w:szCs w:val="24"/>
+          <w:highlight w:val="white"/>
+        </w:rPr>
+        <w:t>: “admin1” Contraseña: “w23e” Rol: Administrador</w:t>
       </w:r>
     </w:p>
     <w:p>
@@ -2091,14 +2573,25 @@
         <w:spacing w:line="240" w:lineRule="auto"/>
         <w:ind w:left="720"/>
       </w:pPr>
-      <w:r>
-        <w:rPr>
-          <w:rFonts w:ascii="Calibri" w:eastAsia="Calibri" w:hAnsi="Calibri" w:cs="Calibri"/>
-          <w:sz w:val="24"/>
-          <w:szCs w:val="24"/>
-          <w:highlight w:val="white"/>
-        </w:rPr>
-        <w:t>Username: “admin2” Contraseña: “w23e” Rol: Administrador</w:t>
+      <w:proofErr w:type="spellStart"/>
+      <w:r>
+        <w:rPr>
+          <w:rFonts w:ascii="Calibri" w:eastAsia="Calibri" w:hAnsi="Calibri" w:cs="Calibri"/>
+          <w:sz w:val="24"/>
+          <w:szCs w:val="24"/>
+          <w:highlight w:val="white"/>
+        </w:rPr>
+        <w:t>Username</w:t>
+      </w:r>
+      <w:proofErr w:type="spellEnd"/>
+      <w:r>
+        <w:rPr>
+          <w:rFonts w:ascii="Calibri" w:eastAsia="Calibri" w:hAnsi="Calibri" w:cs="Calibri"/>
+          <w:sz w:val="24"/>
+          <w:szCs w:val="24"/>
+          <w:highlight w:val="white"/>
+        </w:rPr>
+        <w:t>: “admin2” Contraseña: “w23e” Rol: Administrador</w:t>
       </w:r>
     </w:p>
     <w:p>
@@ -2106,14 +2599,25 @@
         <w:spacing w:line="240" w:lineRule="auto"/>
         <w:ind w:left="720"/>
       </w:pPr>
-      <w:r>
-        <w:rPr>
-          <w:rFonts w:ascii="Calibri" w:eastAsia="Calibri" w:hAnsi="Calibri" w:cs="Calibri"/>
-          <w:sz w:val="24"/>
-          <w:szCs w:val="24"/>
-          <w:highlight w:val="white"/>
-        </w:rPr>
-        <w:t>Username: “admin3” Contraseña: “w23e” Rol: Administrador</w:t>
+      <w:proofErr w:type="spellStart"/>
+      <w:r>
+        <w:rPr>
+          <w:rFonts w:ascii="Calibri" w:eastAsia="Calibri" w:hAnsi="Calibri" w:cs="Calibri"/>
+          <w:sz w:val="24"/>
+          <w:szCs w:val="24"/>
+          <w:highlight w:val="white"/>
+        </w:rPr>
+        <w:t>Username</w:t>
+      </w:r>
+      <w:proofErr w:type="spellEnd"/>
+      <w:r>
+        <w:rPr>
+          <w:rFonts w:ascii="Calibri" w:eastAsia="Calibri" w:hAnsi="Calibri" w:cs="Calibri"/>
+          <w:sz w:val="24"/>
+          <w:szCs w:val="24"/>
+          <w:highlight w:val="white"/>
+        </w:rPr>
+        <w:t>: “admin3” Contraseña: “w23e” Rol: Administrador</w:t>
       </w:r>
     </w:p>
     <w:p>
@@ -2121,14 +2625,25 @@
         <w:spacing w:line="240" w:lineRule="auto"/>
         <w:ind w:left="720"/>
       </w:pPr>
-      <w:r>
-        <w:rPr>
-          <w:rFonts w:ascii="Calibri" w:eastAsia="Calibri" w:hAnsi="Calibri" w:cs="Calibri"/>
-          <w:sz w:val="24"/>
-          <w:szCs w:val="24"/>
-          <w:highlight w:val="white"/>
-        </w:rPr>
-        <w:t>Username: “admin4” Contraseña: “w23e” Rol: Administrador</w:t>
+      <w:proofErr w:type="spellStart"/>
+      <w:r>
+        <w:rPr>
+          <w:rFonts w:ascii="Calibri" w:eastAsia="Calibri" w:hAnsi="Calibri" w:cs="Calibri"/>
+          <w:sz w:val="24"/>
+          <w:szCs w:val="24"/>
+          <w:highlight w:val="white"/>
+        </w:rPr>
+        <w:t>Username</w:t>
+      </w:r>
+      <w:proofErr w:type="spellEnd"/>
+      <w:r>
+        <w:rPr>
+          <w:rFonts w:ascii="Calibri" w:eastAsia="Calibri" w:hAnsi="Calibri" w:cs="Calibri"/>
+          <w:sz w:val="24"/>
+          <w:szCs w:val="24"/>
+          <w:highlight w:val="white"/>
+        </w:rPr>
+        <w:t>: “admin4” Contraseña: “w23e” Rol: Administrador</w:t>
       </w:r>
     </w:p>
     <w:p>
@@ -2151,15 +2666,57 @@
         <w:spacing w:line="240" w:lineRule="auto"/>
         <w:ind w:left="720"/>
       </w:pPr>
-      <w:r>
-        <w:rPr>
-          <w:rFonts w:ascii="Calibri" w:eastAsia="Calibri" w:hAnsi="Calibri" w:cs="Calibri"/>
-          <w:sz w:val="24"/>
-          <w:szCs w:val="24"/>
-          <w:highlight w:val="white"/>
-        </w:rPr>
-        <w:t>Username: “admin” Contraseña: “w23e” Rol: AdministradorGeneral</w:t>
-      </w:r>
+      <w:proofErr w:type="spellStart"/>
+      <w:r>
+        <w:rPr>
+          <w:rFonts w:ascii="Calibri" w:eastAsia="Calibri" w:hAnsi="Calibri" w:cs="Calibri"/>
+          <w:sz w:val="24"/>
+          <w:szCs w:val="24"/>
+          <w:highlight w:val="white"/>
+        </w:rPr>
+        <w:t>Username</w:t>
+      </w:r>
+      <w:proofErr w:type="spellEnd"/>
+      <w:r>
+        <w:rPr>
+          <w:rFonts w:ascii="Calibri" w:eastAsia="Calibri" w:hAnsi="Calibri" w:cs="Calibri"/>
+          <w:sz w:val="24"/>
+          <w:szCs w:val="24"/>
+          <w:highlight w:val="white"/>
+        </w:rPr>
+        <w:t>: “</w:t>
+      </w:r>
+      <w:proofErr w:type="spellStart"/>
+      <w:r>
+        <w:rPr>
+          <w:rFonts w:ascii="Calibri" w:eastAsia="Calibri" w:hAnsi="Calibri" w:cs="Calibri"/>
+          <w:sz w:val="24"/>
+          <w:szCs w:val="24"/>
+          <w:highlight w:val="white"/>
+        </w:rPr>
+        <w:t>admin</w:t>
+      </w:r>
+      <w:proofErr w:type="spellEnd"/>
+      <w:r>
+        <w:rPr>
+          <w:rFonts w:ascii="Calibri" w:eastAsia="Calibri" w:hAnsi="Calibri" w:cs="Calibri"/>
+          <w:sz w:val="24"/>
+          <w:szCs w:val="24"/>
+          <w:highlight w:val="white"/>
+        </w:rPr>
+        <w:t xml:space="preserve">” Contraseña: “w23e” Rol: </w:t>
+      </w:r>
+      <w:proofErr w:type="spellStart"/>
+      <w:r>
+        <w:rPr>
+          <w:rFonts w:ascii="Calibri" w:eastAsia="Calibri" w:hAnsi="Calibri" w:cs="Calibri"/>
+          <w:sz w:val="24"/>
+          <w:szCs w:val="24"/>
+          <w:highlight w:val="white"/>
+        </w:rPr>
+        <w:t>AdministradorGeneral</w:t>
+      </w:r>
+      <w:proofErr w:type="spellEnd"/>
     </w:p>
     <w:p>
       <w:pPr>
@@ -2184,7 +2741,27 @@
           <w:szCs w:val="24"/>
           <w:highlight w:val="white"/>
         </w:rPr>
-        <w:t xml:space="preserve">Para todos estos usuarios creados en el script de creación inicial, se hardcodeo la contraseña señalada ya encriptada, ya que el sistema valida las contraseñas </w:t>
+        <w:t xml:space="preserve">Para todos estos usuarios creados en el script de creación inicial, se </w:t>
+      </w:r>
+      <w:proofErr w:type="spellStart"/>
+      <w:r>
+        <w:rPr>
+          <w:rFonts w:ascii="Calibri" w:eastAsia="Calibri" w:hAnsi="Calibri" w:cs="Calibri"/>
+          <w:sz w:val="24"/>
+          <w:szCs w:val="24"/>
+          <w:highlight w:val="white"/>
+        </w:rPr>
+        <w:t>hardcodeo</w:t>
+      </w:r>
+      <w:proofErr w:type="spellEnd"/>
+      <w:r>
+        <w:rPr>
+          <w:rFonts w:ascii="Calibri" w:eastAsia="Calibri" w:hAnsi="Calibri" w:cs="Calibri"/>
+          <w:sz w:val="24"/>
+          <w:szCs w:val="24"/>
+          <w:highlight w:val="white"/>
+        </w:rPr>
+        <w:t xml:space="preserve"> la contraseña señalada ya encriptada, ya que el sistema valida las contraseñas </w:t>
       </w:r>
       <w:r>
         <w:rPr>
@@ -2263,8 +2840,45 @@
           <w:sz w:val="24"/>
           <w:szCs w:val="24"/>
         </w:rPr>
-        <w:t>Para el manejo del usuario logueado, en vez de instanciar un objeto Usuario en el momento que se loguea el usuario e ir pasando dicho objeto entre las distintas pantallas que lo necesiten, decidimos crear una clase global ‘</w:t>
-      </w:r>
+        <w:t xml:space="preserve">Para el manejo del usuario </w:t>
+      </w:r>
+      <w:proofErr w:type="spellStart"/>
+      <w:r>
+        <w:rPr>
+          <w:rFonts w:ascii="Calibri" w:eastAsia="Calibri" w:hAnsi="Calibri" w:cs="Calibri"/>
+          <w:sz w:val="24"/>
+          <w:szCs w:val="24"/>
+        </w:rPr>
+        <w:t>logueado</w:t>
+      </w:r>
+      <w:proofErr w:type="spellEnd"/>
+      <w:r>
+        <w:rPr>
+          <w:rFonts w:ascii="Calibri" w:eastAsia="Calibri" w:hAnsi="Calibri" w:cs="Calibri"/>
+          <w:sz w:val="24"/>
+          <w:szCs w:val="24"/>
+        </w:rPr>
+        <w:t xml:space="preserve">, en vez de instanciar un objeto Usuario en el momento que se </w:t>
+      </w:r>
+      <w:proofErr w:type="spellStart"/>
+      <w:r>
+        <w:rPr>
+          <w:rFonts w:ascii="Calibri" w:eastAsia="Calibri" w:hAnsi="Calibri" w:cs="Calibri"/>
+          <w:sz w:val="24"/>
+          <w:szCs w:val="24"/>
+        </w:rPr>
+        <w:t>loguea</w:t>
+      </w:r>
+      <w:proofErr w:type="spellEnd"/>
+      <w:r>
+        <w:rPr>
+          <w:rFonts w:ascii="Calibri" w:eastAsia="Calibri" w:hAnsi="Calibri" w:cs="Calibri"/>
+          <w:sz w:val="24"/>
+          <w:szCs w:val="24"/>
+        </w:rPr>
+        <w:t xml:space="preserve"> el usuario e ir pasando dicho objeto entre las distintas pantallas que lo necesiten, decidimos crear una clase global ‘</w:t>
+      </w:r>
+      <w:proofErr w:type="spellStart"/>
       <w:r>
         <w:rPr>
           <w:rFonts w:ascii="Calibri" w:eastAsia="Calibri" w:hAnsi="Calibri" w:cs="Calibri"/>
@@ -2274,13 +2888,68 @@
         </w:rPr>
         <w:t>AdministradorSesion</w:t>
       </w:r>
-      <w:r>
-        <w:rPr>
-          <w:rFonts w:ascii="Calibri" w:eastAsia="Calibri" w:hAnsi="Calibri" w:cs="Calibri"/>
-          <w:sz w:val="24"/>
-          <w:szCs w:val="24"/>
-        </w:rPr>
-        <w:t xml:space="preserve">’, encargada de contener la información del usuario logueado, el rol con el que se logueo y el momento de login. </w:t>
+      <w:proofErr w:type="spellEnd"/>
+      <w:r>
+        <w:rPr>
+          <w:rFonts w:ascii="Calibri" w:eastAsia="Calibri" w:hAnsi="Calibri" w:cs="Calibri"/>
+          <w:sz w:val="24"/>
+          <w:szCs w:val="24"/>
+        </w:rPr>
+        <w:t xml:space="preserve">’, encargada de contener la información del usuario </w:t>
+      </w:r>
+      <w:proofErr w:type="spellStart"/>
+      <w:r>
+        <w:rPr>
+          <w:rFonts w:ascii="Calibri" w:eastAsia="Calibri" w:hAnsi="Calibri" w:cs="Calibri"/>
+          <w:sz w:val="24"/>
+          <w:szCs w:val="24"/>
+        </w:rPr>
+        <w:t>logueado</w:t>
+      </w:r>
+      <w:proofErr w:type="spellEnd"/>
+      <w:r>
+        <w:rPr>
+          <w:rFonts w:ascii="Calibri" w:eastAsia="Calibri" w:hAnsi="Calibri" w:cs="Calibri"/>
+          <w:sz w:val="24"/>
+          <w:szCs w:val="24"/>
+        </w:rPr>
+        <w:t xml:space="preserve">, el rol con el que se </w:t>
+      </w:r>
+      <w:proofErr w:type="spellStart"/>
+      <w:r>
+        <w:rPr>
+          <w:rFonts w:ascii="Calibri" w:eastAsia="Calibri" w:hAnsi="Calibri" w:cs="Calibri"/>
+          <w:sz w:val="24"/>
+          <w:szCs w:val="24"/>
+        </w:rPr>
+        <w:t>logueo</w:t>
+      </w:r>
+      <w:proofErr w:type="spellEnd"/>
+      <w:r>
+        <w:rPr>
+          <w:rFonts w:ascii="Calibri" w:eastAsia="Calibri" w:hAnsi="Calibri" w:cs="Calibri"/>
+          <w:sz w:val="24"/>
+          <w:szCs w:val="24"/>
+        </w:rPr>
+        <w:t xml:space="preserve"> y el momento de </w:t>
+      </w:r>
+      <w:proofErr w:type="spellStart"/>
+      <w:r>
+        <w:rPr>
+          <w:rFonts w:ascii="Calibri" w:eastAsia="Calibri" w:hAnsi="Calibri" w:cs="Calibri"/>
+          <w:sz w:val="24"/>
+          <w:szCs w:val="24"/>
+        </w:rPr>
+        <w:t>login</w:t>
+      </w:r>
+      <w:proofErr w:type="spellEnd"/>
+      <w:r>
+        <w:rPr>
+          <w:rFonts w:ascii="Calibri" w:eastAsia="Calibri" w:hAnsi="Calibri" w:cs="Calibri"/>
+          <w:sz w:val="24"/>
+          <w:szCs w:val="24"/>
+        </w:rPr>
+        <w:t xml:space="preserve">. </w:t>
       </w:r>
     </w:p>
     <w:p>
@@ -2304,7 +2973,25 @@
           <w:sz w:val="24"/>
           <w:szCs w:val="24"/>
         </w:rPr>
-        <w:t>Todos los usuarios empiezan teniendo una cantidad de intentos posibles de error de contraseña igual a 3. Esta se va descontando en la medida que el usuario realice un logueo fallido. Si cumple con 3 equivocaciones, el usuario quedará inhabilitado y no es posible volver a habilitarlo.</w:t>
+        <w:t xml:space="preserve">Todos los usuarios empiezan teniendo una cantidad de intentos posibles de error de contraseña igual a 3. Esta se va descontando en la medida que el usuario realice un </w:t>
+      </w:r>
+      <w:proofErr w:type="spellStart"/>
+      <w:r>
+        <w:rPr>
+          <w:rFonts w:ascii="Calibri" w:eastAsia="Calibri" w:hAnsi="Calibri" w:cs="Calibri"/>
+          <w:sz w:val="24"/>
+          <w:szCs w:val="24"/>
+        </w:rPr>
+        <w:t>logueo</w:t>
+      </w:r>
+      <w:proofErr w:type="spellEnd"/>
+      <w:r>
+        <w:rPr>
+          <w:rFonts w:ascii="Calibri" w:eastAsia="Calibri" w:hAnsi="Calibri" w:cs="Calibri"/>
+          <w:sz w:val="24"/>
+          <w:szCs w:val="24"/>
+        </w:rPr>
+        <w:t xml:space="preserve"> fallido. Si cumple con 3 equivocaciones, el usuario quedará inhabilitado y no es posible volver a habilitarlo.</w:t>
       </w:r>
     </w:p>
     <w:p/>
@@ -2566,7 +3253,25 @@
           <w:sz w:val="24"/>
           <w:szCs w:val="24"/>
         </w:rPr>
-        <w:t>Para inhabilitar una ruta se hace desde la pantalla de búsqueda (botón de Inhabilitar). Para volver a habilitarla, se debe hacer desde la parte de modificar la ruta (con el check).</w:t>
+        <w:t xml:space="preserve">Para inhabilitar una ruta se hace desde la pantalla de búsqueda (botón de Inhabilitar). Para volver a habilitarla, se debe hacer desde la parte de modificar la ruta (con el </w:t>
+      </w:r>
+      <w:proofErr w:type="spellStart"/>
+      <w:r>
+        <w:rPr>
+          <w:rFonts w:ascii="Calibri" w:eastAsia="Calibri" w:hAnsi="Calibri" w:cs="Calibri"/>
+          <w:sz w:val="24"/>
+          <w:szCs w:val="24"/>
+        </w:rPr>
+        <w:t>check</w:t>
+      </w:r>
+      <w:proofErr w:type="spellEnd"/>
+      <w:r>
+        <w:rPr>
+          <w:rFonts w:ascii="Calibri" w:eastAsia="Calibri" w:hAnsi="Calibri" w:cs="Calibri"/>
+          <w:sz w:val="24"/>
+          <w:szCs w:val="24"/>
+        </w:rPr>
+        <w:t>).</w:t>
       </w:r>
     </w:p>
     <w:p>
@@ -2660,7 +3365,25 @@
           <w:sz w:val="24"/>
           <w:szCs w:val="24"/>
         </w:rPr>
-        <w:t>Para buscar con el filtro de la fecha de alta de una aeronave es necesario seleccionar esa opción ya que sino siempre busca por la fecha del día.</w:t>
+        <w:t xml:space="preserve">Para buscar con el filtro de la fecha de alta de una aeronave es necesario seleccionar esa opción ya que </w:t>
+      </w:r>
+      <w:proofErr w:type="spellStart"/>
+      <w:r>
+        <w:rPr>
+          <w:rFonts w:ascii="Calibri" w:eastAsia="Calibri" w:hAnsi="Calibri" w:cs="Calibri"/>
+          <w:sz w:val="24"/>
+          <w:szCs w:val="24"/>
+        </w:rPr>
+        <w:t>sino</w:t>
+      </w:r>
+      <w:proofErr w:type="spellEnd"/>
+      <w:r>
+        <w:rPr>
+          <w:rFonts w:ascii="Calibri" w:eastAsia="Calibri" w:hAnsi="Calibri" w:cs="Calibri"/>
+          <w:sz w:val="24"/>
+          <w:szCs w:val="24"/>
+        </w:rPr>
+        <w:t xml:space="preserve"> siempre busca por la fecha del día.</w:t>
       </w:r>
     </w:p>
     <w:p>
@@ -2684,7 +3407,25 @@
           <w:sz w:val="24"/>
           <w:szCs w:val="24"/>
         </w:rPr>
-        <w:t>Siempre antes de listar las aeronaves se verifica mediante un procedure si hay aeronaves que volvieron a estar habilitadas ya que terminó su período de fuera de servicio.</w:t>
+        <w:t xml:space="preserve">Siempre antes de listar las aeronaves se verifica mediante un </w:t>
+      </w:r>
+      <w:proofErr w:type="spellStart"/>
+      <w:r>
+        <w:rPr>
+          <w:rFonts w:ascii="Calibri" w:eastAsia="Calibri" w:hAnsi="Calibri" w:cs="Calibri"/>
+          <w:sz w:val="24"/>
+          <w:szCs w:val="24"/>
+        </w:rPr>
+        <w:t>procedure</w:t>
+      </w:r>
+      <w:proofErr w:type="spellEnd"/>
+      <w:r>
+        <w:rPr>
+          <w:rFonts w:ascii="Calibri" w:eastAsia="Calibri" w:hAnsi="Calibri" w:cs="Calibri"/>
+          <w:sz w:val="24"/>
+          <w:szCs w:val="24"/>
+        </w:rPr>
+        <w:t xml:space="preserve"> si hay aeronaves que volvieron a estar habilitadas ya que terminó su período de fuera de servicio.</w:t>
       </w:r>
     </w:p>
     <w:p>
@@ -2708,7 +3449,15 @@
           <w:sz w:val="24"/>
           <w:szCs w:val="24"/>
         </w:rPr>
-        <w:t>En la modificación, se pueden modificar todos los campos de una aeronave siempre y cuando no tenga viajes asignados, menos la fecha alta ya que consideramos que no es un campo que tendría sentido que varíe.</w:t>
+        <w:t>En la modificación, se pueden modificar todos los campos de una aeronave siempre y cuando no tenga viajes asignados, menos la fecha alta ya que consideramos que no es un campo que tendría s</w:t>
+      </w:r>
+      <w:r>
+        <w:rPr>
+          <w:rFonts w:ascii="Calibri" w:eastAsia="Calibri" w:hAnsi="Calibri" w:cs="Calibri"/>
+          <w:sz w:val="24"/>
+          <w:szCs w:val="24"/>
+        </w:rPr>
+        <w:t>entido que varíe, a menos que esta fecha no haya llegado.</w:t>
       </w:r>
     </w:p>
     <w:p>
@@ -2732,7 +3481,33 @@
           <w:sz w:val="24"/>
           <w:szCs w:val="24"/>
         </w:rPr>
-        <w:t>A la hora de dar de baja una aeronave y elegir la opción de reemplazar la aeronave por otra y tiene que dar de alta una nueva para hacer esto, validamos que esta última tenga que tener como mínimo la misma cantidad de butacas de cada tipo que la aeronave a reemplazar.</w:t>
+        <w:t>A la hora de dar de baja una aeronave y elegir la opción de reemplazar la aeronave por otra y tiene que dar de alta una nueva para hacer esto, validamos que esta última tenga que tener como mínimo la misma cantidad de butacas de cada tipo</w:t>
+      </w:r>
+      <w:r>
+        <w:rPr>
+          <w:rFonts w:ascii="Calibri" w:eastAsia="Calibri" w:hAnsi="Calibri" w:cs="Calibri"/>
+          <w:sz w:val="24"/>
+          <w:szCs w:val="24"/>
+        </w:rPr>
+        <w:t xml:space="preserve"> que la aeronave a reemplazar, como así también con la cantidad de </w:t>
+      </w:r>
+      <w:proofErr w:type="spellStart"/>
+      <w:r>
+        <w:rPr>
+          <w:rFonts w:ascii="Calibri" w:eastAsia="Calibri" w:hAnsi="Calibri" w:cs="Calibri"/>
+          <w:sz w:val="24"/>
+          <w:szCs w:val="24"/>
+        </w:rPr>
+        <w:t>KGs</w:t>
+      </w:r>
+      <w:proofErr w:type="spellEnd"/>
+      <w:r>
+        <w:rPr>
+          <w:rFonts w:ascii="Calibri" w:eastAsia="Calibri" w:hAnsi="Calibri" w:cs="Calibri"/>
+          <w:sz w:val="24"/>
+          <w:szCs w:val="24"/>
+        </w:rPr>
+        <w:t>.</w:t>
       </w:r>
     </w:p>
     <w:p>
@@ -2780,8 +3555,18 @@
           <w:sz w:val="24"/>
           <w:szCs w:val="24"/>
         </w:rPr>
-        <w:t>Además en la modificación de la aeronave, si ésta es posible, es decir que no tiene viajes asignados, existe un ABM de butacas para la misma. Las butacas se pueden habilitar e inhabilitar y modificar su servicio.</w:t>
-      </w:r>
+        <w:t>Además en la modificación de la aeronave, si ésta es posible, es decir que no tiene viajes asignados, existe un ABM de butacas para la misma. Las butacas se pueden habilitar e inha</w:t>
+      </w:r>
+      <w:r>
+        <w:rPr>
+          <w:rFonts w:ascii="Calibri" w:eastAsia="Calibri" w:hAnsi="Calibri" w:cs="Calibri"/>
+          <w:sz w:val="24"/>
+          <w:szCs w:val="24"/>
+        </w:rPr>
+        <w:t>bilitar, modificar su servicio y agregar nuevas.</w:t>
+      </w:r>
+      <w:bookmarkStart w:id="9" w:name="_GoBack"/>
+      <w:bookmarkEnd w:id="9"/>
     </w:p>
     <w:p/>
     <w:p>
@@ -2793,8 +3578,8 @@
         </w:numPr>
         <w:ind w:hanging="360"/>
       </w:pPr>
-      <w:bookmarkStart w:id="9" w:name="h.wemy9jh82uzi" w:colFirst="0" w:colLast="0"/>
-      <w:bookmarkEnd w:id="9"/>
+      <w:bookmarkStart w:id="10" w:name="h.wemy9jh82uzi" w:colFirst="0" w:colLast="0"/>
+      <w:bookmarkEnd w:id="10"/>
       <w:r>
         <w:t>Generación de Viaje</w:t>
       </w:r>
@@ -2844,7 +3629,25 @@
           <w:sz w:val="24"/>
           <w:szCs w:val="24"/>
         </w:rPr>
-        <w:t>Cuando se elige la ciudad origen sólo se mostrarán aquellas que pertenezcan a una ruta que contenga el servicio de la aeronave seleccionada. Como así también al momento de seleccionar el destino solo será posible optar por aquellas ciudades que tengan en su ruta a la ciudad origen establecida.</w:t>
+        <w:t xml:space="preserve">Cuando se elige la ciudad origen sólo se mostrarán aquellas que pertenezcan a una ruta que contenga el servicio de la aeronave seleccionada. Como así también al momento de seleccionar el destino solo será posible optar por aquellas ciudades que tengan en su ruta a la ciudad origen </w:t>
+      </w:r>
+      <w:proofErr w:type="gramStart"/>
+      <w:r>
+        <w:rPr>
+          <w:rFonts w:ascii="Calibri" w:eastAsia="Calibri" w:hAnsi="Calibri" w:cs="Calibri"/>
+          <w:sz w:val="24"/>
+          <w:szCs w:val="24"/>
+        </w:rPr>
+        <w:t>establecida</w:t>
+      </w:r>
+      <w:proofErr w:type="gramEnd"/>
+      <w:r>
+        <w:rPr>
+          <w:rFonts w:ascii="Calibri" w:eastAsia="Calibri" w:hAnsi="Calibri" w:cs="Calibri"/>
+          <w:sz w:val="24"/>
+          <w:szCs w:val="24"/>
+        </w:rPr>
+        <w:t>.</w:t>
       </w:r>
     </w:p>
     <w:p>
@@ -2881,8 +3684,8 @@
         </w:numPr>
         <w:ind w:hanging="360"/>
       </w:pPr>
-      <w:bookmarkStart w:id="10" w:name="h.obw9w21l8pva" w:colFirst="0" w:colLast="0"/>
-      <w:bookmarkEnd w:id="10"/>
+      <w:bookmarkStart w:id="11" w:name="h.obw9w21l8pva" w:colFirst="0" w:colLast="0"/>
+      <w:bookmarkEnd w:id="11"/>
       <w:r>
         <w:t>Registro de llegada a Destino</w:t>
       </w:r>
@@ -2969,8 +3772,8 @@
         </w:numPr>
         <w:ind w:hanging="360"/>
       </w:pPr>
-      <w:bookmarkStart w:id="11" w:name="h.pzim472tucpv" w:colFirst="0" w:colLast="0"/>
-      <w:bookmarkEnd w:id="11"/>
+      <w:bookmarkStart w:id="12" w:name="h.pzim472tucpv" w:colFirst="0" w:colLast="0"/>
+      <w:bookmarkEnd w:id="12"/>
       <w:r>
         <w:lastRenderedPageBreak/>
         <w:t>Compra de pasaje/encomienda</w:t>
@@ -2988,8 +3791,8 @@
           <w:b w:val="0"/>
         </w:rPr>
       </w:pPr>
-      <w:bookmarkStart w:id="12" w:name="h.nury1evedwtk" w:colFirst="0" w:colLast="0"/>
-      <w:bookmarkEnd w:id="12"/>
+      <w:bookmarkStart w:id="13" w:name="h.nury1evedwtk" w:colFirst="0" w:colLast="0"/>
+      <w:bookmarkEnd w:id="13"/>
       <w:r>
         <w:rPr>
           <w:b w:val="0"/>
@@ -3020,7 +3823,73 @@
           <w:szCs w:val="24"/>
           <w:highlight w:val="white"/>
         </w:rPr>
-        <w:t>Los campos se llenan automáticamente luego de ingresar el tipo y número de documento y haciendo click en otro text box o seleccionando la butaca, o bien tocando Enter.</w:t>
+        <w:t xml:space="preserve">Los campos se llenan automáticamente luego de ingresar el tipo y número de documento y haciendo </w:t>
+      </w:r>
+      <w:proofErr w:type="spellStart"/>
+      <w:r>
+        <w:rPr>
+          <w:rFonts w:ascii="Calibri" w:eastAsia="Calibri" w:hAnsi="Calibri" w:cs="Calibri"/>
+          <w:color w:val="333333"/>
+          <w:sz w:val="24"/>
+          <w:szCs w:val="24"/>
+          <w:highlight w:val="white"/>
+        </w:rPr>
+        <w:t>click</w:t>
+      </w:r>
+      <w:proofErr w:type="spellEnd"/>
+      <w:r>
+        <w:rPr>
+          <w:rFonts w:ascii="Calibri" w:eastAsia="Calibri" w:hAnsi="Calibri" w:cs="Calibri"/>
+          <w:color w:val="333333"/>
+          <w:sz w:val="24"/>
+          <w:szCs w:val="24"/>
+          <w:highlight w:val="white"/>
+        </w:rPr>
+        <w:t xml:space="preserve"> en otro </w:t>
+      </w:r>
+      <w:proofErr w:type="spellStart"/>
+      <w:r>
+        <w:rPr>
+          <w:rFonts w:ascii="Calibri" w:eastAsia="Calibri" w:hAnsi="Calibri" w:cs="Calibri"/>
+          <w:color w:val="333333"/>
+          <w:sz w:val="24"/>
+          <w:szCs w:val="24"/>
+          <w:highlight w:val="white"/>
+        </w:rPr>
+        <w:t>text</w:t>
+      </w:r>
+      <w:proofErr w:type="spellEnd"/>
+      <w:r>
+        <w:rPr>
+          <w:rFonts w:ascii="Calibri" w:eastAsia="Calibri" w:hAnsi="Calibri" w:cs="Calibri"/>
+          <w:color w:val="333333"/>
+          <w:sz w:val="24"/>
+          <w:szCs w:val="24"/>
+          <w:highlight w:val="white"/>
+        </w:rPr>
+        <w:t xml:space="preserve"> box o seleccionando la butaca, o bien tocando </w:t>
+      </w:r>
+      <w:proofErr w:type="spellStart"/>
+      <w:r>
+        <w:rPr>
+          <w:rFonts w:ascii="Calibri" w:eastAsia="Calibri" w:hAnsi="Calibri" w:cs="Calibri"/>
+          <w:color w:val="333333"/>
+          <w:sz w:val="24"/>
+          <w:szCs w:val="24"/>
+          <w:highlight w:val="white"/>
+        </w:rPr>
+        <w:t>Enter</w:t>
+      </w:r>
+      <w:proofErr w:type="spellEnd"/>
+      <w:r>
+        <w:rPr>
+          <w:rFonts w:ascii="Calibri" w:eastAsia="Calibri" w:hAnsi="Calibri" w:cs="Calibri"/>
+          <w:color w:val="333333"/>
+          <w:sz w:val="24"/>
+          <w:szCs w:val="24"/>
+          <w:highlight w:val="white"/>
+        </w:rPr>
+        <w:t>.</w:t>
       </w:r>
     </w:p>
     <w:p>
@@ -3068,7 +3937,25 @@
           <w:sz w:val="24"/>
           <w:szCs w:val="24"/>
         </w:rPr>
-        <w:t>Las opciones de pago dependen del rol del usuario logueado. Si es cliente, sólo puede pagar con tarjeta, en cambio un administrador puede hacerlo tanto con tarjeta como en efectivo.</w:t>
+        <w:t xml:space="preserve">Las opciones de pago dependen del rol del usuario </w:t>
+      </w:r>
+      <w:proofErr w:type="spellStart"/>
+      <w:r>
+        <w:rPr>
+          <w:rFonts w:ascii="Calibri" w:eastAsia="Calibri" w:hAnsi="Calibri" w:cs="Calibri"/>
+          <w:sz w:val="24"/>
+          <w:szCs w:val="24"/>
+        </w:rPr>
+        <w:t>logueado</w:t>
+      </w:r>
+      <w:proofErr w:type="spellEnd"/>
+      <w:r>
+        <w:rPr>
+          <w:rFonts w:ascii="Calibri" w:eastAsia="Calibri" w:hAnsi="Calibri" w:cs="Calibri"/>
+          <w:sz w:val="24"/>
+          <w:szCs w:val="24"/>
+        </w:rPr>
+        <w:t>. Si es cliente, sólo puede pagar con tarjeta, en cambio un administrador puede hacerlo tanto con tarjeta como en efectivo.</w:t>
       </w:r>
     </w:p>
     <w:p>
@@ -3133,8 +4020,8 @@
         </w:numPr>
         <w:ind w:hanging="360"/>
       </w:pPr>
-      <w:bookmarkStart w:id="13" w:name="h.5dtj2kopuju5" w:colFirst="0" w:colLast="0"/>
-      <w:bookmarkEnd w:id="13"/>
+      <w:bookmarkStart w:id="14" w:name="h.5dtj2kopuju5" w:colFirst="0" w:colLast="0"/>
+      <w:bookmarkEnd w:id="14"/>
       <w:r>
         <w:t>Devolución/Cancelación de pasaje y/o encomienda</w:t>
       </w:r>
@@ -3160,7 +4047,25 @@
           <w:sz w:val="24"/>
           <w:szCs w:val="24"/>
         </w:rPr>
-        <w:t xml:space="preserve">Para proceder a la devolución de las compras o encomiendas de un cliente en particular el usuario deberá ingresar el dni del mismo. Una vez validada su existencia se mostrarán todas las posibles devoluciones a realizar. </w:t>
+        <w:t xml:space="preserve">Para proceder a la devolución de las compras o encomiendas de un cliente en particular el usuario deberá ingresar el </w:t>
+      </w:r>
+      <w:proofErr w:type="spellStart"/>
+      <w:r>
+        <w:rPr>
+          <w:rFonts w:ascii="Calibri" w:eastAsia="Calibri" w:hAnsi="Calibri" w:cs="Calibri"/>
+          <w:sz w:val="24"/>
+          <w:szCs w:val="24"/>
+        </w:rPr>
+        <w:t>dni</w:t>
+      </w:r>
+      <w:proofErr w:type="spellEnd"/>
+      <w:r>
+        <w:rPr>
+          <w:rFonts w:ascii="Calibri" w:eastAsia="Calibri" w:hAnsi="Calibri" w:cs="Calibri"/>
+          <w:sz w:val="24"/>
+          <w:szCs w:val="24"/>
+        </w:rPr>
+        <w:t xml:space="preserve"> del mismo. Una vez validada su existencia se mostrarán todas las posibles devoluciones a realizar. </w:t>
       </w:r>
     </w:p>
     <w:p>
@@ -3221,8 +4126,8 @@
         </w:numPr>
         <w:ind w:hanging="360"/>
       </w:pPr>
-      <w:bookmarkStart w:id="14" w:name="h.3ocmz868hu69" w:colFirst="0" w:colLast="0"/>
-      <w:bookmarkEnd w:id="14"/>
+      <w:bookmarkStart w:id="15" w:name="h.3ocmz868hu69" w:colFirst="0" w:colLast="0"/>
+      <w:bookmarkEnd w:id="15"/>
       <w:r>
         <w:t>Consulta de millas de pasajero frecuente</w:t>
       </w:r>
@@ -3310,8 +4215,8 @@
         </w:numPr>
         <w:ind w:hanging="360"/>
       </w:pPr>
-      <w:bookmarkStart w:id="15" w:name="h.p9n54e7722rd" w:colFirst="0" w:colLast="0"/>
-      <w:bookmarkEnd w:id="15"/>
+      <w:bookmarkStart w:id="16" w:name="h.p9n54e7722rd" w:colFirst="0" w:colLast="0"/>
+      <w:bookmarkEnd w:id="16"/>
       <w:r>
         <w:lastRenderedPageBreak/>
         <w:t>Canje de millas</w:t>
@@ -3399,8 +4304,8 @@
         </w:numPr>
         <w:ind w:hanging="360"/>
       </w:pPr>
-      <w:bookmarkStart w:id="16" w:name="h.8n2apn82iv1i" w:colFirst="0" w:colLast="0"/>
-      <w:bookmarkEnd w:id="16"/>
+      <w:bookmarkStart w:id="17" w:name="h.8n2apn82iv1i" w:colFirst="0" w:colLast="0"/>
+      <w:bookmarkEnd w:id="17"/>
       <w:r>
         <w:t>Listado Estadístico</w:t>
       </w:r>
@@ -3510,8 +4415,8 @@
         <w:pStyle w:val="Ttulo1"/>
         <w:contextualSpacing w:val="0"/>
       </w:pPr>
-      <w:bookmarkStart w:id="17" w:name="h.hklnpvdjn92u" w:colFirst="0" w:colLast="0"/>
-      <w:bookmarkEnd w:id="17"/>
+      <w:bookmarkStart w:id="18" w:name="h.hklnpvdjn92u" w:colFirst="0" w:colLast="0"/>
+      <w:bookmarkEnd w:id="18"/>
       <w:r>
         <w:lastRenderedPageBreak/>
         <w:t>DER</w:t>
@@ -3601,14 +4506,11 @@
           <w:u w:val="none"/>
         </w:rPr>
       </w:pPr>
-      <w:bookmarkStart w:id="18" w:name="h.5vstg7f3zdin" w:colFirst="0" w:colLast="0"/>
-      <w:bookmarkEnd w:id="18"/>
+      <w:bookmarkStart w:id="19" w:name="h.5vstg7f3zdin" w:colFirst="0" w:colLast="0"/>
+      <w:bookmarkEnd w:id="19"/>
     </w:p>
     <w:p/>
-    <w:p>
-      <w:bookmarkStart w:id="19" w:name="_GoBack"/>
-      <w:bookmarkEnd w:id="19"/>
-    </w:p>
+    <w:p/>
     <w:p>
       <w:pPr>
         <w:pStyle w:val="Ttulo1"/>
@@ -3632,20 +4534,146 @@
           <w:sz w:val="24"/>
           <w:szCs w:val="24"/>
         </w:rPr>
-        <w:t>A la hora de realizar las consultas, tras investigar sobre el motor de la base de datos y cómo conectarnos con este desde el C#, averiguamos que hay dos tipos de consultas: las que están almacenadas directamente en la base de datos y se ejecutan desde el código (stored procedures/command type) o las que están escritas directamente en el código y se ejecutan desde él mismo (command type). Aquí es donde tuvimos que tomar la primer decisión, cuál de los dos tipos elegir. Tras ver que era más cómodo y que agregado a esto, se debía entregar un archivo SQL que se encargue de preparar todo el entorno de la base de datos (tablas, consultas, disparadores), decidimos volcarnos hacia el lado de las consultas almacenadas en la base de datos.</w:t>
-      </w:r>
-    </w:p>
-    <w:p>
-      <w:pPr>
-        <w:spacing w:line="240" w:lineRule="auto"/>
-      </w:pPr>
-      <w:r>
-        <w:rPr>
-          <w:rFonts w:ascii="Calibri" w:eastAsia="Calibri" w:hAnsi="Calibri" w:cs="Calibri"/>
-          <w:sz w:val="24"/>
-          <w:szCs w:val="24"/>
-        </w:rPr>
-        <w:t>Una vez que ya sabíamos cómo y dónde debíamos almacenarlas, tuvimos que empezar a desarrollarlas. No tomamos ninguna decisión en particular para hacer esto, sino que a medida que cada miembro del grupo encontraba que era necesario crear una nueva query, la agregaba al script inicial en su posición adecuada para que nada realizado anteriormente deje de funcionar.</w:t>
+        <w:t>A la hora de realizar las consultas, tras investigar sobre el motor de la base de datos y cómo conectarnos con este desde el C#, averiguamos que hay dos tipos de consultas: las que están almacenadas directamente en la base de datos y se ejecutan desde el código (</w:t>
+      </w:r>
+      <w:proofErr w:type="spellStart"/>
+      <w:r>
+        <w:rPr>
+          <w:rFonts w:ascii="Calibri" w:eastAsia="Calibri" w:hAnsi="Calibri" w:cs="Calibri"/>
+          <w:sz w:val="24"/>
+          <w:szCs w:val="24"/>
+        </w:rPr>
+        <w:t>stored</w:t>
+      </w:r>
+      <w:proofErr w:type="spellEnd"/>
+      <w:r>
+        <w:rPr>
+          <w:rFonts w:ascii="Calibri" w:eastAsia="Calibri" w:hAnsi="Calibri" w:cs="Calibri"/>
+          <w:sz w:val="24"/>
+          <w:szCs w:val="24"/>
+        </w:rPr>
+        <w:t xml:space="preserve"> </w:t>
+      </w:r>
+      <w:proofErr w:type="spellStart"/>
+      <w:r>
+        <w:rPr>
+          <w:rFonts w:ascii="Calibri" w:eastAsia="Calibri" w:hAnsi="Calibri" w:cs="Calibri"/>
+          <w:sz w:val="24"/>
+          <w:szCs w:val="24"/>
+        </w:rPr>
+        <w:t>procedures</w:t>
+      </w:r>
+      <w:proofErr w:type="spellEnd"/>
+      <w:r>
+        <w:rPr>
+          <w:rFonts w:ascii="Calibri" w:eastAsia="Calibri" w:hAnsi="Calibri" w:cs="Calibri"/>
+          <w:sz w:val="24"/>
+          <w:szCs w:val="24"/>
+        </w:rPr>
+        <w:t>/</w:t>
+      </w:r>
+      <w:proofErr w:type="spellStart"/>
+      <w:r>
+        <w:rPr>
+          <w:rFonts w:ascii="Calibri" w:eastAsia="Calibri" w:hAnsi="Calibri" w:cs="Calibri"/>
+          <w:sz w:val="24"/>
+          <w:szCs w:val="24"/>
+        </w:rPr>
+        <w:t>command</w:t>
+      </w:r>
+      <w:proofErr w:type="spellEnd"/>
+      <w:r>
+        <w:rPr>
+          <w:rFonts w:ascii="Calibri" w:eastAsia="Calibri" w:hAnsi="Calibri" w:cs="Calibri"/>
+          <w:sz w:val="24"/>
+          <w:szCs w:val="24"/>
+        </w:rPr>
+        <w:t xml:space="preserve"> </w:t>
+      </w:r>
+      <w:proofErr w:type="spellStart"/>
+      <w:r>
+        <w:rPr>
+          <w:rFonts w:ascii="Calibri" w:eastAsia="Calibri" w:hAnsi="Calibri" w:cs="Calibri"/>
+          <w:sz w:val="24"/>
+          <w:szCs w:val="24"/>
+        </w:rPr>
+        <w:t>type</w:t>
+      </w:r>
+      <w:proofErr w:type="spellEnd"/>
+      <w:r>
+        <w:rPr>
+          <w:rFonts w:ascii="Calibri" w:eastAsia="Calibri" w:hAnsi="Calibri" w:cs="Calibri"/>
+          <w:sz w:val="24"/>
+          <w:szCs w:val="24"/>
+        </w:rPr>
+        <w:t>) o las que están escritas directamente en el código y se ejecutan desde él mismo (</w:t>
+      </w:r>
+      <w:proofErr w:type="spellStart"/>
+      <w:r>
+        <w:rPr>
+          <w:rFonts w:ascii="Calibri" w:eastAsia="Calibri" w:hAnsi="Calibri" w:cs="Calibri"/>
+          <w:sz w:val="24"/>
+          <w:szCs w:val="24"/>
+        </w:rPr>
+        <w:t>command</w:t>
+      </w:r>
+      <w:proofErr w:type="spellEnd"/>
+      <w:r>
+        <w:rPr>
+          <w:rFonts w:ascii="Calibri" w:eastAsia="Calibri" w:hAnsi="Calibri" w:cs="Calibri"/>
+          <w:sz w:val="24"/>
+          <w:szCs w:val="24"/>
+        </w:rPr>
+        <w:t xml:space="preserve"> </w:t>
+      </w:r>
+      <w:proofErr w:type="spellStart"/>
+      <w:r>
+        <w:rPr>
+          <w:rFonts w:ascii="Calibri" w:eastAsia="Calibri" w:hAnsi="Calibri" w:cs="Calibri"/>
+          <w:sz w:val="24"/>
+          <w:szCs w:val="24"/>
+        </w:rPr>
+        <w:t>type</w:t>
+      </w:r>
+      <w:proofErr w:type="spellEnd"/>
+      <w:r>
+        <w:rPr>
+          <w:rFonts w:ascii="Calibri" w:eastAsia="Calibri" w:hAnsi="Calibri" w:cs="Calibri"/>
+          <w:sz w:val="24"/>
+          <w:szCs w:val="24"/>
+        </w:rPr>
+        <w:t>). Aquí es donde tuvimos que tomar la primer decisión, cuál de los dos tipos elegir. Tras ver que era más cómodo y que agregado a esto, se debía entregar un archivo SQL que se encargue de preparar todo el entorno de la base de datos (tablas, consultas, disparadores), decidimos volcarnos hacia el lado de las consultas almacenadas en la base de datos.</w:t>
+      </w:r>
+    </w:p>
+    <w:p>
+      <w:pPr>
+        <w:spacing w:line="240" w:lineRule="auto"/>
+      </w:pPr>
+      <w:r>
+        <w:rPr>
+          <w:rFonts w:ascii="Calibri" w:eastAsia="Calibri" w:hAnsi="Calibri" w:cs="Calibri"/>
+          <w:sz w:val="24"/>
+          <w:szCs w:val="24"/>
+        </w:rPr>
+        <w:t xml:space="preserve">Una vez que ya sabíamos cómo y dónde debíamos almacenarlas, tuvimos que empezar a desarrollarlas. No tomamos ninguna decisión en particular para hacer esto, sino que a medida que cada miembro del grupo encontraba que era necesario crear una nueva </w:t>
+      </w:r>
+      <w:proofErr w:type="spellStart"/>
+      <w:r>
+        <w:rPr>
+          <w:rFonts w:ascii="Calibri" w:eastAsia="Calibri" w:hAnsi="Calibri" w:cs="Calibri"/>
+          <w:sz w:val="24"/>
+          <w:szCs w:val="24"/>
+        </w:rPr>
+        <w:t>query</w:t>
+      </w:r>
+      <w:proofErr w:type="spellEnd"/>
+      <w:r>
+        <w:rPr>
+          <w:rFonts w:ascii="Calibri" w:eastAsia="Calibri" w:hAnsi="Calibri" w:cs="Calibri"/>
+          <w:sz w:val="24"/>
+          <w:szCs w:val="24"/>
+        </w:rPr>
+        <w:t>, la agregaba al script inicial en su posición adecuada para que nada realizado anteriormente deje de funcionar.</w:t>
       </w:r>
     </w:p>
     <w:p>
@@ -3702,6 +4730,7 @@
           <w:szCs w:val="24"/>
         </w:rPr>
       </w:pPr>
+      <w:proofErr w:type="spellStart"/>
       <w:r>
         <w:rPr>
           <w:rFonts w:ascii="Calibri" w:eastAsia="Calibri" w:hAnsi="Calibri" w:cs="Calibri"/>
@@ -3709,7 +4738,17 @@
           <w:sz w:val="24"/>
           <w:szCs w:val="24"/>
         </w:rPr>
-        <w:t xml:space="preserve">ExecuteNonQuery: </w:t>
+        <w:t>ExecuteNonQuery</w:t>
+      </w:r>
+      <w:proofErr w:type="spellEnd"/>
+      <w:r>
+        <w:rPr>
+          <w:rFonts w:ascii="Calibri" w:eastAsia="Calibri" w:hAnsi="Calibri" w:cs="Calibri"/>
+          <w:b/>
+          <w:sz w:val="24"/>
+          <w:szCs w:val="24"/>
+        </w:rPr>
+        <w:t xml:space="preserve">: </w:t>
       </w:r>
       <w:r>
         <w:rPr>
@@ -3735,6 +4774,7 @@
           <w:szCs w:val="24"/>
         </w:rPr>
       </w:pPr>
+      <w:proofErr w:type="spellStart"/>
       <w:r>
         <w:rPr>
           <w:rFonts w:ascii="Calibri" w:eastAsia="Calibri" w:hAnsi="Calibri" w:cs="Calibri"/>
@@ -3742,7 +4782,17 @@
           <w:sz w:val="24"/>
           <w:szCs w:val="24"/>
         </w:rPr>
-        <w:t xml:space="preserve">ExecuteScalar: </w:t>
+        <w:t>ExecuteScalar</w:t>
+      </w:r>
+      <w:proofErr w:type="spellEnd"/>
+      <w:r>
+        <w:rPr>
+          <w:rFonts w:ascii="Calibri" w:eastAsia="Calibri" w:hAnsi="Calibri" w:cs="Calibri"/>
+          <w:b/>
+          <w:sz w:val="24"/>
+          <w:szCs w:val="24"/>
+        </w:rPr>
+        <w:t xml:space="preserve">: </w:t>
       </w:r>
       <w:r>
         <w:rPr>
@@ -3768,6 +4818,7 @@
           <w:szCs w:val="24"/>
         </w:rPr>
       </w:pPr>
+      <w:proofErr w:type="spellStart"/>
       <w:r>
         <w:rPr>
           <w:rFonts w:ascii="Calibri" w:eastAsia="Calibri" w:hAnsi="Calibri" w:cs="Calibri"/>
@@ -3775,7 +4826,17 @@
           <w:sz w:val="24"/>
           <w:szCs w:val="24"/>
         </w:rPr>
-        <w:t xml:space="preserve">ExecuteReader: </w:t>
+        <w:t>ExecuteReader</w:t>
+      </w:r>
+      <w:proofErr w:type="spellEnd"/>
+      <w:r>
+        <w:rPr>
+          <w:rFonts w:ascii="Calibri" w:eastAsia="Calibri" w:hAnsi="Calibri" w:cs="Calibri"/>
+          <w:b/>
+          <w:sz w:val="24"/>
+          <w:szCs w:val="24"/>
+        </w:rPr>
+        <w:t xml:space="preserve">: </w:t>
       </w:r>
       <w:r>
         <w:rPr>
@@ -3803,21 +4864,41 @@
       </w:pPr>
       <w:bookmarkStart w:id="21" w:name="h.5ewy7y2stzsl" w:colFirst="0" w:colLast="0"/>
       <w:bookmarkEnd w:id="21"/>
+      <w:proofErr w:type="spellStart"/>
       <w:r>
         <w:t>Triggers</w:t>
       </w:r>
-    </w:p>
-    <w:p>
-      <w:pPr>
-        <w:spacing w:line="240" w:lineRule="auto"/>
-      </w:pPr>
-      <w:r>
-        <w:rPr>
-          <w:rFonts w:ascii="Calibri" w:eastAsia="Calibri" w:hAnsi="Calibri" w:cs="Calibri"/>
-          <w:sz w:val="24"/>
-          <w:szCs w:val="24"/>
-        </w:rPr>
-        <w:t xml:space="preserve">Realizamos un trigger </w:t>
+      <w:proofErr w:type="spellEnd"/>
+    </w:p>
+    <w:p>
+      <w:pPr>
+        <w:spacing w:line="240" w:lineRule="auto"/>
+      </w:pPr>
+      <w:r>
+        <w:rPr>
+          <w:rFonts w:ascii="Calibri" w:eastAsia="Calibri" w:hAnsi="Calibri" w:cs="Calibri"/>
+          <w:sz w:val="24"/>
+          <w:szCs w:val="24"/>
+        </w:rPr>
+        <w:t xml:space="preserve">Realizamos un </w:t>
+      </w:r>
+      <w:proofErr w:type="spellStart"/>
+      <w:r>
+        <w:rPr>
+          <w:rFonts w:ascii="Calibri" w:eastAsia="Calibri" w:hAnsi="Calibri" w:cs="Calibri"/>
+          <w:sz w:val="24"/>
+          <w:szCs w:val="24"/>
+        </w:rPr>
+        <w:t>trigger</w:t>
+      </w:r>
+      <w:proofErr w:type="spellEnd"/>
+      <w:r>
+        <w:rPr>
+          <w:rFonts w:ascii="Calibri" w:eastAsia="Calibri" w:hAnsi="Calibri" w:cs="Calibri"/>
+          <w:sz w:val="24"/>
+          <w:szCs w:val="24"/>
+        </w:rPr>
+        <w:t xml:space="preserve"> </w:t>
       </w:r>
       <w:r>
         <w:rPr>
@@ -3826,7 +4907,27 @@
           <w:sz w:val="24"/>
           <w:szCs w:val="24"/>
         </w:rPr>
-        <w:t>‘Tr_DeshabilitarUsuariosConRolDeshabilitado’</w:t>
+        <w:t>‘</w:t>
+      </w:r>
+      <w:proofErr w:type="spellStart"/>
+      <w:r>
+        <w:rPr>
+          <w:rFonts w:ascii="Calibri" w:eastAsia="Calibri" w:hAnsi="Calibri" w:cs="Calibri"/>
+          <w:b/>
+          <w:sz w:val="24"/>
+          <w:szCs w:val="24"/>
+        </w:rPr>
+        <w:t>Tr_DeshabilitarUsuariosConRolDeshabilitado</w:t>
+      </w:r>
+      <w:proofErr w:type="spellEnd"/>
+      <w:r>
+        <w:rPr>
+          <w:rFonts w:ascii="Calibri" w:eastAsia="Calibri" w:hAnsi="Calibri" w:cs="Calibri"/>
+          <w:b/>
+          <w:sz w:val="24"/>
+          <w:szCs w:val="24"/>
+        </w:rPr>
+        <w:t>’</w:t>
       </w:r>
       <w:r>
         <w:rPr>
@@ -3900,7 +5001,7 @@
       <w:rPr>
         <w:noProof/>
       </w:rPr>
-      <w:t>9</w:t>
+      <w:t>10</w:t>
     </w:r>
     <w:r>
       <w:fldChar w:fldCharType="end"/>

</xml_diff>

<commit_message>
Estrategia y script de creacion inicial
</commit_message>
<xml_diff>
--- a/Estrategia.docx
+++ b/Estrategia.docx
@@ -2362,6 +2362,34 @@
     </w:p>
     <w:p>
       <w:pPr>
+        <w:numPr>
+          <w:ilvl w:val="0"/>
+          <w:numId w:val="3"/>
+        </w:numPr>
+        <w:spacing w:line="240" w:lineRule="auto"/>
+        <w:ind w:hanging="360"/>
+        <w:contextualSpacing/>
+        <w:rPr>
+          <w:rFonts w:ascii="Calibri" w:eastAsia="Calibri" w:hAnsi="Calibri" w:cs="Calibri"/>
+          <w:color w:val="333333"/>
+          <w:sz w:val="24"/>
+          <w:szCs w:val="24"/>
+          <w:highlight w:val="white"/>
+        </w:rPr>
+      </w:pPr>
+      <w:r>
+        <w:rPr>
+          <w:rFonts w:ascii="Calibri" w:eastAsia="Calibri" w:hAnsi="Calibri" w:cs="Calibri"/>
+          <w:color w:val="333333"/>
+          <w:sz w:val="24"/>
+          <w:szCs w:val="24"/>
+          <w:highlight w:val="white"/>
+        </w:rPr>
+        <w:t>Consideramos que los viajes que existían en la tabla maestra ya estaban registrados como que habían llegado a destino ya que tenían una fecha de llegada y no podríamos perder ese dato en la migración.</w:t>
+      </w:r>
+    </w:p>
+    <w:p>
+      <w:pPr>
         <w:spacing w:line="240" w:lineRule="auto"/>
       </w:pPr>
       <w:r>
@@ -2674,6 +2702,7 @@
           <w:szCs w:val="24"/>
           <w:highlight w:val="white"/>
         </w:rPr>
+        <w:lastRenderedPageBreak/>
         <w:t>Username</w:t>
       </w:r>
       <w:proofErr w:type="spellEnd"/>
@@ -2761,17 +2790,7 @@
           <w:szCs w:val="24"/>
           <w:highlight w:val="white"/>
         </w:rPr>
-        <w:t xml:space="preserve"> la contraseña señalada ya encriptada, ya que el sistema valida las contraseñas </w:t>
-      </w:r>
-      <w:r>
-        <w:rPr>
-          <w:rFonts w:ascii="Calibri" w:eastAsia="Calibri" w:hAnsi="Calibri" w:cs="Calibri"/>
-          <w:sz w:val="24"/>
-          <w:szCs w:val="24"/>
-          <w:highlight w:val="white"/>
-        </w:rPr>
-        <w:lastRenderedPageBreak/>
-        <w:t>utilizando el algoritmo SHA256 de encriptación. Para esto contamos con una clase  ‘</w:t>
+        <w:t xml:space="preserve"> la contraseña señalada ya encriptada, ya que el sistema valida las contraseñas utilizando el algoritmo SHA256 de encriptación. Para esto contamos con una clase  ‘</w:t>
       </w:r>
       <w:r>
         <w:rPr>
@@ -3300,6 +3319,31 @@
     </w:p>
     <w:p>
       <w:pPr>
+        <w:numPr>
+          <w:ilvl w:val="0"/>
+          <w:numId w:val="18"/>
+        </w:numPr>
+        <w:spacing w:line="240" w:lineRule="auto"/>
+        <w:ind w:hanging="360"/>
+        <w:contextualSpacing/>
+        <w:rPr>
+          <w:rFonts w:ascii="Calibri" w:eastAsia="Calibri" w:hAnsi="Calibri" w:cs="Calibri"/>
+          <w:sz w:val="24"/>
+          <w:szCs w:val="24"/>
+        </w:rPr>
+      </w:pPr>
+      <w:r>
+        <w:rPr>
+          <w:rFonts w:ascii="Calibri" w:eastAsia="Calibri" w:hAnsi="Calibri" w:cs="Calibri"/>
+          <w:sz w:val="24"/>
+          <w:szCs w:val="24"/>
+        </w:rPr>
+        <w:lastRenderedPageBreak/>
+        <w:t>En la modificación, no se valida la existencia de códigos de ruta duplicados ya que en las rutas provenientes de la tabla maestra esto es admitido. En el alta, se verifica este requerimiento.</w:t>
+      </w:r>
+    </w:p>
+    <w:p>
+      <w:pPr>
         <w:spacing w:line="240" w:lineRule="auto"/>
       </w:pPr>
     </w:p>
@@ -3316,7 +3360,6 @@
       <w:bookmarkStart w:id="8" w:name="h.ux75sazerjgv" w:colFirst="0" w:colLast="0"/>
       <w:bookmarkEnd w:id="8"/>
       <w:r>
-        <w:lastRenderedPageBreak/>
         <w:t>ABM de Aeronave</w:t>
       </w:r>
     </w:p>
@@ -3565,8 +3608,6 @@
         </w:rPr>
         <w:t>bilitar, modificar su servicio y agregar nuevas.</w:t>
       </w:r>
-      <w:bookmarkStart w:id="9" w:name="_GoBack"/>
-      <w:bookmarkEnd w:id="9"/>
     </w:p>
     <w:p/>
     <w:p>
@@ -3578,8 +3619,8 @@
         </w:numPr>
         <w:ind w:hanging="360"/>
       </w:pPr>
-      <w:bookmarkStart w:id="10" w:name="h.wemy9jh82uzi" w:colFirst="0" w:colLast="0"/>
-      <w:bookmarkEnd w:id="10"/>
+      <w:bookmarkStart w:id="9" w:name="h.wemy9jh82uzi" w:colFirst="0" w:colLast="0"/>
+      <w:bookmarkEnd w:id="9"/>
       <w:r>
         <w:t>Generación de Viaje</w:t>
       </w:r>
@@ -3684,8 +3725,8 @@
         </w:numPr>
         <w:ind w:hanging="360"/>
       </w:pPr>
-      <w:bookmarkStart w:id="11" w:name="h.obw9w21l8pva" w:colFirst="0" w:colLast="0"/>
-      <w:bookmarkEnd w:id="11"/>
+      <w:bookmarkStart w:id="10" w:name="h.obw9w21l8pva" w:colFirst="0" w:colLast="0"/>
+      <w:bookmarkEnd w:id="10"/>
       <w:r>
         <w:t>Registro de llegada a Destino</w:t>
       </w:r>
@@ -3735,7 +3776,16 @@
           <w:sz w:val="24"/>
           <w:szCs w:val="24"/>
         </w:rPr>
-        <w:t>Una vez validado lo mencionado anteriormente se procederá a mostrar la información de la aeronave que realiza el viaje y la opción de registrar la fecha, la cual deberá ser posterior a la fecha de salida y cumplir con que sea un tiempo de vuelo menor a 24hs.</w:t>
+        <w:t xml:space="preserve">Una vez validado lo mencionado anteriormente se procederá a mostrar la información de la aeronave que realiza el viaje y la opción de registrar la fecha, la </w:t>
+      </w:r>
+      <w:r>
+        <w:rPr>
+          <w:rFonts w:ascii="Calibri" w:eastAsia="Calibri" w:hAnsi="Calibri" w:cs="Calibri"/>
+          <w:sz w:val="24"/>
+          <w:szCs w:val="24"/>
+        </w:rPr>
+        <w:lastRenderedPageBreak/>
+        <w:t>cual deberá ser posterior a la fecha de salida y cumplir con que sea un tiempo de vuelo menor a 24hs.</w:t>
       </w:r>
     </w:p>
     <w:p>
@@ -3760,6 +3810,30 @@
           <w:szCs w:val="24"/>
         </w:rPr>
         <w:t>En esta funcionalidad también se suman las millas de pasajero frecuente de todos los clientes que viajaron o enviaron las encomiendas.</w:t>
+      </w:r>
+    </w:p>
+    <w:p>
+      <w:pPr>
+        <w:numPr>
+          <w:ilvl w:val="0"/>
+          <w:numId w:val="8"/>
+        </w:numPr>
+        <w:spacing w:line="240" w:lineRule="auto"/>
+        <w:ind w:hanging="360"/>
+        <w:contextualSpacing/>
+        <w:rPr>
+          <w:rFonts w:ascii="Calibri" w:eastAsia="Calibri" w:hAnsi="Calibri" w:cs="Calibri"/>
+          <w:sz w:val="24"/>
+          <w:szCs w:val="24"/>
+        </w:rPr>
+      </w:pPr>
+      <w:r>
+        <w:rPr>
+          <w:rFonts w:ascii="Calibri" w:eastAsia="Calibri" w:hAnsi="Calibri" w:cs="Calibri"/>
+          <w:sz w:val="24"/>
+          <w:szCs w:val="24"/>
+        </w:rPr>
+        <w:t>Un viaje que estaba planeado para una aeronave, una fecha y una ciudad de origen determinados puede llegar a cualquier ciudad de destino inclusive a la misma de la que partió (esto puede ocurrir por algún imprevisto). Esta consideración se efectuó para poder validar si el avión debía arribar a esa ciudad de destino o no. Por lo tanto, el avión puede recorrer una ruta inexistente en el sistema. Si bien se puede registrar el arribo a otro destino, este cambio no impacta en la base de datos y todas las funcionalidades que de esta derivaban (por ejemplo, el registro de las millas), se ejecutan en forma normal.</w:t>
       </w:r>
     </w:p>
     <w:p/>
@@ -3772,10 +3846,9 @@
         </w:numPr>
         <w:ind w:hanging="360"/>
       </w:pPr>
-      <w:bookmarkStart w:id="12" w:name="h.pzim472tucpv" w:colFirst="0" w:colLast="0"/>
-      <w:bookmarkEnd w:id="12"/>
-      <w:r>
-        <w:lastRenderedPageBreak/>
+      <w:bookmarkStart w:id="11" w:name="h.pzim472tucpv" w:colFirst="0" w:colLast="0"/>
+      <w:bookmarkEnd w:id="11"/>
+      <w:r>
         <w:t>Compra de pasaje/encomienda</w:t>
       </w:r>
     </w:p>
@@ -3791,8 +3864,8 @@
           <w:b w:val="0"/>
         </w:rPr>
       </w:pPr>
-      <w:bookmarkStart w:id="13" w:name="h.nury1evedwtk" w:colFirst="0" w:colLast="0"/>
-      <w:bookmarkEnd w:id="13"/>
+      <w:bookmarkStart w:id="12" w:name="h.nury1evedwtk" w:colFirst="0" w:colLast="0"/>
+      <w:bookmarkEnd w:id="12"/>
       <w:r>
         <w:rPr>
           <w:b w:val="0"/>
@@ -4020,8 +4093,8 @@
         </w:numPr>
         <w:ind w:hanging="360"/>
       </w:pPr>
-      <w:bookmarkStart w:id="14" w:name="h.5dtj2kopuju5" w:colFirst="0" w:colLast="0"/>
-      <w:bookmarkEnd w:id="14"/>
+      <w:bookmarkStart w:id="13" w:name="h.5dtj2kopuju5" w:colFirst="0" w:colLast="0"/>
+      <w:bookmarkEnd w:id="13"/>
       <w:r>
         <w:t>Devolución/Cancelación de pasaje y/o encomienda</w:t>
       </w:r>
@@ -4126,9 +4199,10 @@
         </w:numPr>
         <w:ind w:hanging="360"/>
       </w:pPr>
-      <w:bookmarkStart w:id="15" w:name="h.3ocmz868hu69" w:colFirst="0" w:colLast="0"/>
-      <w:bookmarkEnd w:id="15"/>
-      <w:r>
+      <w:bookmarkStart w:id="14" w:name="h.3ocmz868hu69" w:colFirst="0" w:colLast="0"/>
+      <w:bookmarkEnd w:id="14"/>
+      <w:r>
+        <w:lastRenderedPageBreak/>
         <w:t>Consulta de millas de pasajero frecuente</w:t>
       </w:r>
     </w:p>
@@ -4202,6 +4276,48 @@
           <w:szCs w:val="24"/>
         </w:rPr>
         <w:t>Cuando lista todos los registros con los movimientos del cliente, se van sumando las millas en caso que sea compra y restando en caso que sea canje y se muestra la totalidad de las millas con las que el cliente cuenta.</w:t>
+      </w:r>
+    </w:p>
+    <w:p>
+      <w:pPr>
+        <w:numPr>
+          <w:ilvl w:val="0"/>
+          <w:numId w:val="19"/>
+        </w:numPr>
+        <w:spacing w:line="240" w:lineRule="auto"/>
+        <w:ind w:hanging="360"/>
+        <w:contextualSpacing/>
+        <w:rPr>
+          <w:rFonts w:ascii="Calibri" w:eastAsia="Calibri" w:hAnsi="Calibri" w:cs="Calibri"/>
+          <w:sz w:val="24"/>
+          <w:szCs w:val="24"/>
+        </w:rPr>
+      </w:pPr>
+      <w:r>
+        <w:rPr>
+          <w:rFonts w:ascii="Calibri" w:eastAsia="Calibri" w:hAnsi="Calibri" w:cs="Calibri"/>
+          <w:sz w:val="24"/>
+          <w:szCs w:val="24"/>
+        </w:rPr>
+        <w:t xml:space="preserve">Cada vez que se inicia la aplicación, se ejecuta un </w:t>
+      </w:r>
+      <w:proofErr w:type="spellStart"/>
+      <w:r>
+        <w:rPr>
+          <w:rFonts w:ascii="Calibri" w:eastAsia="Calibri" w:hAnsi="Calibri" w:cs="Calibri"/>
+          <w:sz w:val="24"/>
+          <w:szCs w:val="24"/>
+        </w:rPr>
+        <w:t>procedure</w:t>
+      </w:r>
+      <w:proofErr w:type="spellEnd"/>
+      <w:r>
+        <w:rPr>
+          <w:rFonts w:ascii="Calibri" w:eastAsia="Calibri" w:hAnsi="Calibri" w:cs="Calibri"/>
+          <w:sz w:val="24"/>
+          <w:szCs w:val="24"/>
+        </w:rPr>
+        <w:t xml:space="preserve"> que resta las millas vencidas de los clientes y a la vez, elimina sus registros de la base de datos.</w:t>
       </w:r>
     </w:p>
     <w:p/>
@@ -4215,10 +4331,9 @@
         </w:numPr>
         <w:ind w:hanging="360"/>
       </w:pPr>
-      <w:bookmarkStart w:id="16" w:name="h.p9n54e7722rd" w:colFirst="0" w:colLast="0"/>
-      <w:bookmarkEnd w:id="16"/>
-      <w:r>
-        <w:lastRenderedPageBreak/>
+      <w:bookmarkStart w:id="15" w:name="h.p9n54e7722rd" w:colFirst="0" w:colLast="0"/>
+      <w:bookmarkEnd w:id="15"/>
+      <w:r>
         <w:t>Canje de millas</w:t>
       </w:r>
     </w:p>
@@ -4304,8 +4419,8 @@
         </w:numPr>
         <w:ind w:hanging="360"/>
       </w:pPr>
-      <w:bookmarkStart w:id="17" w:name="h.8n2apn82iv1i" w:colFirst="0" w:colLast="0"/>
-      <w:bookmarkEnd w:id="17"/>
+      <w:bookmarkStart w:id="16" w:name="h.8n2apn82iv1i" w:colFirst="0" w:colLast="0"/>
+      <w:bookmarkEnd w:id="16"/>
       <w:r>
         <w:t>Listado Estadístico</w:t>
       </w:r>
@@ -4391,34 +4506,40 @@
     <w:p/>
     <w:p/>
     <w:p/>
-    <w:p/>
-    <w:p/>
-    <w:p/>
-    <w:p/>
-    <w:p/>
-    <w:p/>
-    <w:p/>
-    <w:p/>
-    <w:p/>
-    <w:p/>
-    <w:p/>
-    <w:p/>
-    <w:p/>
-    <w:p/>
-    <w:p/>
-    <w:p/>
-    <w:p/>
-    <w:p/>
-    <w:p/>
     <w:p>
       <w:pPr>
         <w:pStyle w:val="Ttulo1"/>
         <w:contextualSpacing w:val="0"/>
-      </w:pPr>
-      <w:bookmarkStart w:id="18" w:name="h.hklnpvdjn92u" w:colFirst="0" w:colLast="0"/>
-      <w:bookmarkEnd w:id="18"/>
-      <w:r>
-        <w:lastRenderedPageBreak/>
+        <w:rPr>
+          <w:rFonts w:ascii="Arial" w:eastAsia="Arial" w:hAnsi="Arial" w:cs="Arial"/>
+          <w:b w:val="0"/>
+          <w:sz w:val="22"/>
+          <w:szCs w:val="22"/>
+          <w:u w:val="none"/>
+        </w:rPr>
+      </w:pPr>
+      <w:bookmarkStart w:id="17" w:name="h.hklnpvdjn92u" w:colFirst="0" w:colLast="0"/>
+      <w:bookmarkEnd w:id="17"/>
+    </w:p>
+    <w:p>
+      <w:pPr>
+        <w:pStyle w:val="Ttulo1"/>
+        <w:contextualSpacing w:val="0"/>
+        <w:rPr>
+          <w:rFonts w:ascii="Arial" w:eastAsia="Arial" w:hAnsi="Arial" w:cs="Arial"/>
+          <w:b w:val="0"/>
+          <w:sz w:val="22"/>
+          <w:szCs w:val="22"/>
+          <w:u w:val="none"/>
+        </w:rPr>
+      </w:pPr>
+    </w:p>
+    <w:p>
+      <w:pPr>
+        <w:pStyle w:val="Ttulo1"/>
+        <w:contextualSpacing w:val="0"/>
+      </w:pPr>
+      <w:r>
         <w:t>DER</w:t>
       </w:r>
     </w:p>
@@ -4506,11 +4627,13 @@
           <w:u w:val="none"/>
         </w:rPr>
       </w:pPr>
-      <w:bookmarkStart w:id="19" w:name="h.5vstg7f3zdin" w:colFirst="0" w:colLast="0"/>
+      <w:bookmarkStart w:id="18" w:name="h.5vstg7f3zdin" w:colFirst="0" w:colLast="0"/>
+      <w:bookmarkEnd w:id="18"/>
+    </w:p>
+    <w:p>
+      <w:bookmarkStart w:id="19" w:name="_GoBack"/>
       <w:bookmarkEnd w:id="19"/>
     </w:p>
-    <w:p/>
-    <w:p/>
     <w:p>
       <w:pPr>
         <w:pStyle w:val="Ttulo1"/>

</xml_diff>

<commit_message>
Reemplazo de butacas en la baja de aeronave
</commit_message>
<xml_diff>
--- a/Estrategia.docx
+++ b/Estrategia.docx
@@ -530,13 +530,8 @@
         <w:ind w:left="720"/>
       </w:pPr>
       <w:hyperlink w:anchor="h.u27mw9axvzi">
-        <w:proofErr w:type="spellStart"/>
         <w:r>
-          <w:t>Login</w:t>
-        </w:r>
-        <w:proofErr w:type="spellEnd"/>
-        <w:r>
-          <w:t xml:space="preserve"> y seguridad</w:t>
+          <w:t>Login y seguridad</w:t>
         </w:r>
       </w:hyperlink>
       <w:r>
@@ -642,7 +637,7 @@
         </w:r>
       </w:hyperlink>
       <w:r>
-        <w:t>……………………………………………….6</w:t>
+        <w:t>……………………………………………….7</w:t>
       </w:r>
     </w:p>
     <w:p>
@@ -687,8 +682,10 @@
         <w:t>……………………………...</w:t>
       </w:r>
       <w:r>
-        <w:t>…..7</w:t>
-      </w:r>
+        <w:t>…..8</w:t>
+      </w:r>
+      <w:bookmarkStart w:id="0" w:name="_GoBack"/>
+      <w:bookmarkEnd w:id="0"/>
     </w:p>
     <w:p>
       <w:pPr>
@@ -771,11 +768,9 @@
         <w:ind w:left="360"/>
       </w:pPr>
       <w:hyperlink w:anchor="h.5ewy7y2stzsl">
-        <w:proofErr w:type="spellStart"/>
         <w:r>
           <w:t>Triggers</w:t>
         </w:r>
-        <w:proofErr w:type="spellEnd"/>
       </w:hyperlink>
       <w:r>
         <w:t>………………………………………………………………………</w:t>
@@ -933,8 +928,8 @@
         <w:pStyle w:val="Ttulo1"/>
         <w:contextualSpacing w:val="0"/>
       </w:pPr>
-      <w:bookmarkStart w:id="0" w:name="h.9pugn03c3q4d" w:colFirst="0" w:colLast="0"/>
-      <w:bookmarkEnd w:id="0"/>
+      <w:bookmarkStart w:id="1" w:name="h.9pugn03c3q4d" w:colFirst="0" w:colLast="0"/>
+      <w:bookmarkEnd w:id="1"/>
       <w:r>
         <w:lastRenderedPageBreak/>
         <w:t>Estrategia</w:t>
@@ -1044,7 +1039,6 @@
         </w:rPr>
         <w:t>Para esto, realizamos cuatro clases distintas. Dichas clases son: ‘</w:t>
       </w:r>
-      <w:proofErr w:type="spellStart"/>
       <w:r>
         <w:rPr>
           <w:rFonts w:ascii="Calibri" w:eastAsia="Calibri" w:hAnsi="Calibri" w:cs="Calibri"/>
@@ -1056,40 +1050,16 @@
         </w:rPr>
         <w:t>DBManager</w:t>
       </w:r>
-      <w:proofErr w:type="spellEnd"/>
-      <w:r>
-        <w:rPr>
-          <w:rFonts w:ascii="Calibri" w:eastAsia="Calibri" w:hAnsi="Calibri" w:cs="Calibri"/>
-          <w:color w:val="333333"/>
-          <w:sz w:val="24"/>
-          <w:szCs w:val="24"/>
-          <w:highlight w:val="white"/>
-        </w:rPr>
-        <w:t xml:space="preserve">’ (encargada de manejar la conexión con la base de datos, que implementa el patrón </w:t>
-      </w:r>
-      <w:proofErr w:type="spellStart"/>
-      <w:r>
-        <w:rPr>
-          <w:rFonts w:ascii="Calibri" w:eastAsia="Calibri" w:hAnsi="Calibri" w:cs="Calibri"/>
-          <w:color w:val="333333"/>
-          <w:sz w:val="24"/>
-          <w:szCs w:val="24"/>
-          <w:highlight w:val="white"/>
-        </w:rPr>
-        <w:t>Singleton</w:t>
-      </w:r>
-      <w:proofErr w:type="spellEnd"/>
-      <w:r>
-        <w:rPr>
-          <w:rFonts w:ascii="Calibri" w:eastAsia="Calibri" w:hAnsi="Calibri" w:cs="Calibri"/>
-          <w:color w:val="333333"/>
-          <w:sz w:val="24"/>
-          <w:szCs w:val="24"/>
-          <w:highlight w:val="white"/>
-        </w:rPr>
-        <w:t xml:space="preserve"> para que exista una única conexión por sistema), ‘</w:t>
-      </w:r>
-      <w:proofErr w:type="spellStart"/>
+      <w:r>
+        <w:rPr>
+          <w:rFonts w:ascii="Calibri" w:eastAsia="Calibri" w:hAnsi="Calibri" w:cs="Calibri"/>
+          <w:color w:val="333333"/>
+          <w:sz w:val="24"/>
+          <w:szCs w:val="24"/>
+          <w:highlight w:val="white"/>
+        </w:rPr>
+        <w:t>’ (encargada de manejar la conexión con la base de datos, que implementa el patrón Singleton para que exista una única conexión por sistema), ‘</w:t>
+      </w:r>
       <w:r>
         <w:rPr>
           <w:rFonts w:ascii="Calibri" w:eastAsia="Calibri" w:hAnsi="Calibri" w:cs="Calibri"/>
@@ -1101,7 +1071,6 @@
         </w:rPr>
         <w:t>DBQueries</w:t>
       </w:r>
-      <w:proofErr w:type="spellEnd"/>
       <w:r>
         <w:rPr>
           <w:rFonts w:ascii="Calibri" w:eastAsia="Calibri" w:hAnsi="Calibri" w:cs="Calibri"/>
@@ -1112,7 +1081,6 @@
         </w:rPr>
         <w:t>’ (encargada de manejar los nombres de todas las consultas existentes en la base de datos), ‘</w:t>
       </w:r>
-      <w:proofErr w:type="spellStart"/>
       <w:r>
         <w:rPr>
           <w:rFonts w:ascii="Calibri" w:eastAsia="Calibri" w:hAnsi="Calibri" w:cs="Calibri"/>
@@ -1124,84 +1092,16 @@
         </w:rPr>
         <w:t>StoreProcedure</w:t>
       </w:r>
-      <w:proofErr w:type="spellEnd"/>
-      <w:r>
-        <w:rPr>
-          <w:rFonts w:ascii="Calibri" w:eastAsia="Calibri" w:hAnsi="Calibri" w:cs="Calibri"/>
-          <w:color w:val="333333"/>
-          <w:sz w:val="24"/>
-          <w:szCs w:val="24"/>
-          <w:highlight w:val="white"/>
-        </w:rPr>
-        <w:t xml:space="preserve">’ (encargada de impactar a la base de datos, es la que ejecuta los métodos de </w:t>
-      </w:r>
-      <w:proofErr w:type="spellStart"/>
-      <w:r>
-        <w:rPr>
-          <w:rFonts w:ascii="Calibri" w:eastAsia="Calibri" w:hAnsi="Calibri" w:cs="Calibri"/>
-          <w:color w:val="333333"/>
-          <w:sz w:val="24"/>
-          <w:szCs w:val="24"/>
-          <w:highlight w:val="white"/>
-        </w:rPr>
-        <w:t>ExecuteNonQuery</w:t>
-      </w:r>
-      <w:proofErr w:type="spellEnd"/>
-      <w:r>
-        <w:rPr>
-          <w:rFonts w:ascii="Calibri" w:eastAsia="Calibri" w:hAnsi="Calibri" w:cs="Calibri"/>
-          <w:color w:val="333333"/>
-          <w:sz w:val="24"/>
-          <w:szCs w:val="24"/>
-          <w:highlight w:val="white"/>
-        </w:rPr>
-        <w:t xml:space="preserve">, </w:t>
-      </w:r>
-      <w:proofErr w:type="spellStart"/>
-      <w:r>
-        <w:rPr>
-          <w:rFonts w:ascii="Calibri" w:eastAsia="Calibri" w:hAnsi="Calibri" w:cs="Calibri"/>
-          <w:color w:val="333333"/>
-          <w:sz w:val="24"/>
-          <w:szCs w:val="24"/>
-          <w:highlight w:val="white"/>
-        </w:rPr>
-        <w:t>ExecuteScalar</w:t>
-      </w:r>
-      <w:proofErr w:type="spellEnd"/>
-      <w:r>
-        <w:rPr>
-          <w:rFonts w:ascii="Calibri" w:eastAsia="Calibri" w:hAnsi="Calibri" w:cs="Calibri"/>
-          <w:color w:val="333333"/>
-          <w:sz w:val="24"/>
-          <w:szCs w:val="24"/>
-          <w:highlight w:val="white"/>
-        </w:rPr>
-        <w:t xml:space="preserve"> y </w:t>
-      </w:r>
-      <w:proofErr w:type="spellStart"/>
-      <w:r>
-        <w:rPr>
-          <w:rFonts w:ascii="Calibri" w:eastAsia="Calibri" w:hAnsi="Calibri" w:cs="Calibri"/>
-          <w:color w:val="333333"/>
-          <w:sz w:val="24"/>
-          <w:szCs w:val="24"/>
-          <w:highlight w:val="white"/>
-        </w:rPr>
-        <w:t>ExecuteReader</w:t>
-      </w:r>
-      <w:proofErr w:type="spellEnd"/>
-      <w:r>
-        <w:rPr>
-          <w:rFonts w:ascii="Calibri" w:eastAsia="Calibri" w:hAnsi="Calibri" w:cs="Calibri"/>
-          <w:color w:val="333333"/>
-          <w:sz w:val="24"/>
-          <w:szCs w:val="24"/>
-          <w:highlight w:val="white"/>
-        </w:rPr>
-        <w:t>) y ‘</w:t>
-      </w:r>
-      <w:proofErr w:type="spellStart"/>
+      <w:r>
+        <w:rPr>
+          <w:rFonts w:ascii="Calibri" w:eastAsia="Calibri" w:hAnsi="Calibri" w:cs="Calibri"/>
+          <w:color w:val="333333"/>
+          <w:sz w:val="24"/>
+          <w:szCs w:val="24"/>
+          <w:highlight w:val="white"/>
+        </w:rPr>
+        <w:t>’ (encargada de impactar a la base de datos, es la que ejecuta los métodos de ExecuteNonQuery, ExecuteScalar y ExecuteReader) y ‘</w:t>
+      </w:r>
       <w:r>
         <w:rPr>
           <w:rFonts w:ascii="Calibri" w:eastAsia="Calibri" w:hAnsi="Calibri" w:cs="Calibri"/>
@@ -1213,7 +1113,6 @@
         </w:rPr>
         <w:t>SPParameter</w:t>
       </w:r>
-      <w:proofErr w:type="spellEnd"/>
       <w:r>
         <w:rPr>
           <w:rFonts w:ascii="Calibri" w:eastAsia="Calibri" w:hAnsi="Calibri" w:cs="Calibri"/>
@@ -1242,201 +1141,47 @@
           <w:szCs w:val="24"/>
           <w:highlight w:val="white"/>
         </w:rPr>
-        <w:t xml:space="preserve">Una vez que pudimos efectivamente comunicarnos con la base de datos, comenzamos a desarrollar las distintas funcionalidades. La primer fue el </w:t>
-      </w:r>
-      <w:proofErr w:type="spellStart"/>
-      <w:r>
-        <w:rPr>
-          <w:rFonts w:ascii="Calibri" w:eastAsia="Calibri" w:hAnsi="Calibri" w:cs="Calibri"/>
-          <w:color w:val="333333"/>
-          <w:sz w:val="24"/>
-          <w:szCs w:val="24"/>
-          <w:highlight w:val="white"/>
-        </w:rPr>
-        <w:t>Login</w:t>
-      </w:r>
-      <w:proofErr w:type="spellEnd"/>
-      <w:r>
-        <w:rPr>
-          <w:rFonts w:ascii="Calibri" w:eastAsia="Calibri" w:hAnsi="Calibri" w:cs="Calibri"/>
-          <w:color w:val="333333"/>
-          <w:sz w:val="24"/>
-          <w:szCs w:val="24"/>
-          <w:highlight w:val="white"/>
-        </w:rPr>
-        <w:t>, que creemos que es uno de los puntos más importantes para poder comprender y desarrollar la plataforma, además de ser el primero que cronológicamente debe ver un usuario al entrar a la aplicación.</w:t>
-      </w:r>
-    </w:p>
-    <w:p>
-      <w:pPr>
-        <w:spacing w:line="240" w:lineRule="auto"/>
-      </w:pPr>
-    </w:p>
-    <w:p>
-      <w:pPr>
-        <w:spacing w:line="240" w:lineRule="auto"/>
-      </w:pPr>
-      <w:r>
-        <w:rPr>
-          <w:rFonts w:ascii="Calibri" w:eastAsia="Calibri" w:hAnsi="Calibri" w:cs="Calibri"/>
-          <w:color w:val="333333"/>
-          <w:sz w:val="24"/>
-          <w:szCs w:val="24"/>
-          <w:highlight w:val="white"/>
-        </w:rPr>
-        <w:t xml:space="preserve"> Y además esto nos permitió empezar a realizar pruebas y a familiarizarnos con elementos como </w:t>
-      </w:r>
-      <w:proofErr w:type="spellStart"/>
-      <w:r>
-        <w:rPr>
-          <w:rFonts w:ascii="Calibri" w:eastAsia="Calibri" w:hAnsi="Calibri" w:cs="Calibri"/>
-          <w:color w:val="333333"/>
-          <w:sz w:val="24"/>
-          <w:szCs w:val="24"/>
-          <w:highlight w:val="white"/>
-        </w:rPr>
-        <w:t>DataGridViews</w:t>
-      </w:r>
-      <w:proofErr w:type="spellEnd"/>
-      <w:r>
-        <w:rPr>
-          <w:rFonts w:ascii="Calibri" w:eastAsia="Calibri" w:hAnsi="Calibri" w:cs="Calibri"/>
-          <w:color w:val="333333"/>
-          <w:sz w:val="24"/>
-          <w:szCs w:val="24"/>
-          <w:highlight w:val="white"/>
-        </w:rPr>
-        <w:t xml:space="preserve">, </w:t>
-      </w:r>
-      <w:proofErr w:type="spellStart"/>
-      <w:r>
-        <w:rPr>
-          <w:rFonts w:ascii="Calibri" w:eastAsia="Calibri" w:hAnsi="Calibri" w:cs="Calibri"/>
-          <w:color w:val="333333"/>
-          <w:sz w:val="24"/>
-          <w:szCs w:val="24"/>
-          <w:highlight w:val="white"/>
-        </w:rPr>
-        <w:t>Queries</w:t>
-      </w:r>
-      <w:proofErr w:type="spellEnd"/>
-      <w:r>
-        <w:rPr>
-          <w:rFonts w:ascii="Calibri" w:eastAsia="Calibri" w:hAnsi="Calibri" w:cs="Calibri"/>
-          <w:color w:val="333333"/>
-          <w:sz w:val="24"/>
-          <w:szCs w:val="24"/>
-          <w:highlight w:val="white"/>
-        </w:rPr>
-        <w:t>, pasaje de parámetros, etc. testeando las conexiones y ayudándonos a acostumbrarnos a la forma de trabajo que necesitaríamos para la realización del TP.</w:t>
-      </w:r>
-    </w:p>
-    <w:p>
-      <w:pPr>
-        <w:spacing w:line="240" w:lineRule="auto"/>
-      </w:pPr>
-    </w:p>
-    <w:p>
-      <w:pPr>
-        <w:spacing w:line="240" w:lineRule="auto"/>
-      </w:pPr>
-      <w:r>
-        <w:rPr>
-          <w:rFonts w:ascii="Calibri" w:eastAsia="Calibri" w:hAnsi="Calibri" w:cs="Calibri"/>
-          <w:color w:val="333333"/>
-          <w:sz w:val="24"/>
-          <w:szCs w:val="24"/>
-          <w:highlight w:val="white"/>
-        </w:rPr>
-        <w:t xml:space="preserve">Por último, la forma sistemática de trabajo que adoptamos fue la de dividirnos los diferentes partes de la aplicación, e ir trabajando conjuntamente las pantallas, el código de la aplicación y al mismo tiempo los </w:t>
-      </w:r>
-      <w:proofErr w:type="spellStart"/>
-      <w:r>
-        <w:rPr>
-          <w:rFonts w:ascii="Calibri" w:eastAsia="Calibri" w:hAnsi="Calibri" w:cs="Calibri"/>
-          <w:color w:val="333333"/>
-          <w:sz w:val="24"/>
-          <w:szCs w:val="24"/>
-          <w:highlight w:val="white"/>
-        </w:rPr>
-        <w:t>Stored</w:t>
-      </w:r>
-      <w:proofErr w:type="spellEnd"/>
-      <w:r>
-        <w:rPr>
-          <w:rFonts w:ascii="Calibri" w:eastAsia="Calibri" w:hAnsi="Calibri" w:cs="Calibri"/>
-          <w:color w:val="333333"/>
-          <w:sz w:val="24"/>
-          <w:szCs w:val="24"/>
-          <w:highlight w:val="white"/>
-        </w:rPr>
-        <w:t xml:space="preserve"> </w:t>
-      </w:r>
-      <w:proofErr w:type="spellStart"/>
-      <w:r>
-        <w:rPr>
-          <w:rFonts w:ascii="Calibri" w:eastAsia="Calibri" w:hAnsi="Calibri" w:cs="Calibri"/>
-          <w:color w:val="333333"/>
-          <w:sz w:val="24"/>
-          <w:szCs w:val="24"/>
-          <w:highlight w:val="white"/>
-        </w:rPr>
-        <w:t>Procedures</w:t>
-      </w:r>
-      <w:proofErr w:type="spellEnd"/>
-      <w:r>
-        <w:rPr>
-          <w:rFonts w:ascii="Calibri" w:eastAsia="Calibri" w:hAnsi="Calibri" w:cs="Calibri"/>
-          <w:color w:val="333333"/>
-          <w:sz w:val="24"/>
-          <w:szCs w:val="24"/>
-          <w:highlight w:val="white"/>
-        </w:rPr>
-        <w:t xml:space="preserve">, Funciones o </w:t>
-      </w:r>
-      <w:proofErr w:type="spellStart"/>
-      <w:r>
-        <w:rPr>
-          <w:rFonts w:ascii="Calibri" w:eastAsia="Calibri" w:hAnsi="Calibri" w:cs="Calibri"/>
-          <w:color w:val="333333"/>
-          <w:sz w:val="24"/>
-          <w:szCs w:val="24"/>
-          <w:highlight w:val="white"/>
-        </w:rPr>
-        <w:t>Triggers</w:t>
-      </w:r>
-      <w:proofErr w:type="spellEnd"/>
-      <w:r>
-        <w:rPr>
-          <w:rFonts w:ascii="Calibri" w:eastAsia="Calibri" w:hAnsi="Calibri" w:cs="Calibri"/>
-          <w:color w:val="333333"/>
-          <w:sz w:val="24"/>
-          <w:szCs w:val="24"/>
-          <w:highlight w:val="white"/>
-        </w:rPr>
-        <w:t xml:space="preserve"> que íbamos necesitando a medida que </w:t>
-      </w:r>
-      <w:proofErr w:type="spellStart"/>
-      <w:r>
-        <w:rPr>
-          <w:rFonts w:ascii="Calibri" w:eastAsia="Calibri" w:hAnsi="Calibri" w:cs="Calibri"/>
-          <w:color w:val="333333"/>
-          <w:sz w:val="24"/>
-          <w:szCs w:val="24"/>
-          <w:highlight w:val="white"/>
-        </w:rPr>
-        <w:t>avanzabamos</w:t>
-      </w:r>
-      <w:proofErr w:type="spellEnd"/>
-      <w:r>
-        <w:rPr>
-          <w:rFonts w:ascii="Calibri" w:eastAsia="Calibri" w:hAnsi="Calibri" w:cs="Calibri"/>
-          <w:color w:val="333333"/>
-          <w:sz w:val="24"/>
-          <w:szCs w:val="24"/>
-          <w:highlight w:val="white"/>
-        </w:rPr>
-        <w:t>.</w:t>
+        <w:t>Una vez que pudimos efectivamente comunicarnos con la base de datos, comenzamos a desarrollar las distintas funcionalidades. La primer fue el Login, que creemos que es uno de los puntos más importantes para poder comprender y desarrollar la plataforma, además de ser el primero que cronológicamente debe ver un usuario al entrar a la aplicación.</w:t>
+      </w:r>
+    </w:p>
+    <w:p>
+      <w:pPr>
+        <w:spacing w:line="240" w:lineRule="auto"/>
+      </w:pPr>
+    </w:p>
+    <w:p>
+      <w:pPr>
+        <w:spacing w:line="240" w:lineRule="auto"/>
+      </w:pPr>
+      <w:r>
+        <w:rPr>
+          <w:rFonts w:ascii="Calibri" w:eastAsia="Calibri" w:hAnsi="Calibri" w:cs="Calibri"/>
+          <w:color w:val="333333"/>
+          <w:sz w:val="24"/>
+          <w:szCs w:val="24"/>
+          <w:highlight w:val="white"/>
+        </w:rPr>
+        <w:t xml:space="preserve"> Y además esto nos permitió empezar a realizar pruebas y a familiarizarnos con elementos como DataGridViews, Queries, pasaje de parámetros, etc. testeando las conexiones y ayudándonos a acostumbrarnos a la forma de trabajo que necesitaríamos para la realización del TP.</w:t>
+      </w:r>
+    </w:p>
+    <w:p>
+      <w:pPr>
+        <w:spacing w:line="240" w:lineRule="auto"/>
+      </w:pPr>
+    </w:p>
+    <w:p>
+      <w:pPr>
+        <w:spacing w:line="240" w:lineRule="auto"/>
+      </w:pPr>
+      <w:r>
+        <w:rPr>
+          <w:rFonts w:ascii="Calibri" w:eastAsia="Calibri" w:hAnsi="Calibri" w:cs="Calibri"/>
+          <w:color w:val="333333"/>
+          <w:sz w:val="24"/>
+          <w:szCs w:val="24"/>
+          <w:highlight w:val="white"/>
+        </w:rPr>
+        <w:t>Por último, la forma sistemática de trabajo que adoptamos fue la de dividirnos los diferentes partes de la aplicación, e ir trabajando conjuntamente las pantallas, el código de la aplicación y al mismo tiempo los Stored Procedures, Funciones o Triggers que íbamos necesitando a medida que avanzabamos.</w:t>
       </w:r>
     </w:p>
     <w:p>
@@ -1479,8 +1224,8 @@
         <w:pStyle w:val="Ttulo1"/>
         <w:contextualSpacing w:val="0"/>
       </w:pPr>
-      <w:bookmarkStart w:id="1" w:name="h.2v9ym0wpaglq" w:colFirst="0" w:colLast="0"/>
-      <w:bookmarkEnd w:id="1"/>
+      <w:bookmarkStart w:id="2" w:name="h.2v9ym0wpaglq" w:colFirst="0" w:colLast="0"/>
+      <w:bookmarkEnd w:id="2"/>
       <w:r>
         <w:lastRenderedPageBreak/>
         <w:t>Estructura general del proyecto</w:t>
@@ -1538,7 +1283,6 @@
         </w:rPr>
         <w:t xml:space="preserve"> </w:t>
       </w:r>
-      <w:proofErr w:type="spellStart"/>
       <w:r>
         <w:rPr>
           <w:rFonts w:ascii="Calibri" w:eastAsia="Calibri" w:hAnsi="Calibri" w:cs="Calibri"/>
@@ -1548,9 +1292,18 @@
           <w:szCs w:val="24"/>
           <w:highlight w:val="white"/>
         </w:rPr>
-        <w:t>AerolineaFrba</w:t>
-      </w:r>
-      <w:proofErr w:type="spellEnd"/>
+        <w:t>AerolineaFrba:</w:t>
+      </w:r>
+      <w:r>
+        <w:rPr>
+          <w:rFonts w:ascii="Calibri" w:eastAsia="Calibri" w:hAnsi="Calibri" w:cs="Calibri"/>
+          <w:color w:val="333333"/>
+          <w:sz w:val="24"/>
+          <w:szCs w:val="24"/>
+          <w:highlight w:val="white"/>
+        </w:rPr>
+        <w:t xml:space="preserve"> es el proyecto que almacena todos los formularios necesarios para poder utilizar todos los casos de usos planteados en la consigna, como así también al archivo de configuración del sistema (‘</w:t>
+      </w:r>
       <w:r>
         <w:rPr>
           <w:rFonts w:ascii="Calibri" w:eastAsia="Calibri" w:hAnsi="Calibri" w:cs="Calibri"/>
@@ -1560,20 +1313,33 @@
           <w:szCs w:val="24"/>
           <w:highlight w:val="white"/>
         </w:rPr>
-        <w:t>:</w:t>
-      </w:r>
-      <w:r>
-        <w:rPr>
-          <w:rFonts w:ascii="Calibri" w:eastAsia="Calibri" w:hAnsi="Calibri" w:cs="Calibri"/>
-          <w:color w:val="333333"/>
-          <w:sz w:val="24"/>
-          <w:szCs w:val="24"/>
-          <w:highlight w:val="white"/>
-        </w:rPr>
-        <w:t xml:space="preserve"> es el proyecto que almacena todos los formularios necesarios para poder utilizar todos los casos de usos planteados en la consigna, como así también al archivo de configuración del sistema (‘</w:t>
-      </w:r>
-      <w:proofErr w:type="spellStart"/>
-      <w:r>
+        <w:t>app.config</w:t>
+      </w:r>
+      <w:r>
+        <w:rPr>
+          <w:rFonts w:ascii="Calibri" w:eastAsia="Calibri" w:hAnsi="Calibri" w:cs="Calibri"/>
+          <w:color w:val="333333"/>
+          <w:sz w:val="24"/>
+          <w:szCs w:val="24"/>
+          <w:highlight w:val="white"/>
+        </w:rPr>
+        <w:t>’).</w:t>
+      </w:r>
+    </w:p>
+    <w:p>
+      <w:pPr>
+        <w:spacing w:line="240" w:lineRule="auto"/>
+      </w:pPr>
+    </w:p>
+    <w:p>
+      <w:pPr>
+        <w:numPr>
+          <w:ilvl w:val="0"/>
+          <w:numId w:val="14"/>
+        </w:numPr>
+        <w:spacing w:line="240" w:lineRule="auto"/>
+        <w:ind w:hanging="360"/>
+        <w:contextualSpacing/>
         <w:rPr>
           <w:rFonts w:ascii="Calibri" w:eastAsia="Calibri" w:hAnsi="Calibri" w:cs="Calibri"/>
           <w:b/>
@@ -1582,18 +1348,27 @@
           <w:szCs w:val="24"/>
           <w:highlight w:val="white"/>
         </w:rPr>
-        <w:t>app.config</w:t>
-      </w:r>
-      <w:proofErr w:type="spellEnd"/>
-      <w:r>
-        <w:rPr>
-          <w:rFonts w:ascii="Calibri" w:eastAsia="Calibri" w:hAnsi="Calibri" w:cs="Calibri"/>
-          <w:color w:val="333333"/>
-          <w:sz w:val="24"/>
-          <w:szCs w:val="24"/>
-          <w:highlight w:val="white"/>
-        </w:rPr>
-        <w:t>’).</w:t>
+      </w:pPr>
+      <w:r>
+        <w:rPr>
+          <w:rFonts w:ascii="Calibri" w:eastAsia="Calibri" w:hAnsi="Calibri" w:cs="Calibri"/>
+          <w:b/>
+          <w:color w:val="333333"/>
+          <w:sz w:val="24"/>
+          <w:szCs w:val="24"/>
+          <w:highlight w:val="white"/>
+        </w:rPr>
+        <w:t xml:space="preserve">Configuración: </w:t>
+      </w:r>
+      <w:r>
+        <w:rPr>
+          <w:rFonts w:ascii="Calibri" w:eastAsia="Calibri" w:hAnsi="Calibri" w:cs="Calibri"/>
+          <w:color w:val="333333"/>
+          <w:sz w:val="24"/>
+          <w:szCs w:val="24"/>
+          <w:highlight w:val="white"/>
+        </w:rPr>
+        <w:t>es el proyecto encargado de manejar las distintas configuraciones que se encuentran en el archivo de configuración del proyecto y que necesita el sistema para funcionar. Por ejemplo, la connection string de la base de datos y la fecha del sistema.</w:t>
       </w:r>
     </w:p>
     <w:p>
@@ -1628,61 +1403,55 @@
           <w:szCs w:val="24"/>
           <w:highlight w:val="white"/>
         </w:rPr>
-        <w:t xml:space="preserve">Configuración: </w:t>
-      </w:r>
-      <w:r>
-        <w:rPr>
-          <w:rFonts w:ascii="Calibri" w:eastAsia="Calibri" w:hAnsi="Calibri" w:cs="Calibri"/>
-          <w:color w:val="333333"/>
-          <w:sz w:val="24"/>
-          <w:szCs w:val="24"/>
-          <w:highlight w:val="white"/>
-        </w:rPr>
-        <w:t xml:space="preserve">es el proyecto encargado de manejar las distintas configuraciones que se encuentran en el archivo de configuración del proyecto y que necesita el sistema para funcionar. Por ejemplo, la </w:t>
-      </w:r>
-      <w:proofErr w:type="spellStart"/>
-      <w:r>
-        <w:rPr>
-          <w:rFonts w:ascii="Calibri" w:eastAsia="Calibri" w:hAnsi="Calibri" w:cs="Calibri"/>
-          <w:color w:val="333333"/>
-          <w:sz w:val="24"/>
-          <w:szCs w:val="24"/>
-          <w:highlight w:val="white"/>
-        </w:rPr>
-        <w:t>connection</w:t>
-      </w:r>
-      <w:proofErr w:type="spellEnd"/>
-      <w:r>
-        <w:rPr>
-          <w:rFonts w:ascii="Calibri" w:eastAsia="Calibri" w:hAnsi="Calibri" w:cs="Calibri"/>
-          <w:color w:val="333333"/>
-          <w:sz w:val="24"/>
-          <w:szCs w:val="24"/>
-          <w:highlight w:val="white"/>
-        </w:rPr>
-        <w:t xml:space="preserve"> </w:t>
-      </w:r>
-      <w:proofErr w:type="spellStart"/>
-      <w:r>
-        <w:rPr>
-          <w:rFonts w:ascii="Calibri" w:eastAsia="Calibri" w:hAnsi="Calibri" w:cs="Calibri"/>
-          <w:color w:val="333333"/>
-          <w:sz w:val="24"/>
-          <w:szCs w:val="24"/>
-          <w:highlight w:val="white"/>
-        </w:rPr>
-        <w:t>string</w:t>
-      </w:r>
-      <w:proofErr w:type="spellEnd"/>
-      <w:r>
-        <w:rPr>
-          <w:rFonts w:ascii="Calibri" w:eastAsia="Calibri" w:hAnsi="Calibri" w:cs="Calibri"/>
-          <w:color w:val="333333"/>
-          <w:sz w:val="24"/>
-          <w:szCs w:val="24"/>
-          <w:highlight w:val="white"/>
-        </w:rPr>
-        <w:t xml:space="preserve"> de la base de datos y la fecha del sistema.</w:t>
+        <w:t>Filtros:</w:t>
+      </w:r>
+      <w:r>
+        <w:rPr>
+          <w:rFonts w:ascii="Calibri" w:eastAsia="Calibri" w:hAnsi="Calibri" w:cs="Calibri"/>
+          <w:color w:val="333333"/>
+          <w:sz w:val="24"/>
+          <w:szCs w:val="24"/>
+          <w:highlight w:val="white"/>
+        </w:rPr>
+        <w:t xml:space="preserve"> es el proyecto que representa los datos introducidos en los filtros de búsqueda para las consultas, tanto para las búsquedas exactas (comparan por ‘</w:t>
+      </w:r>
+      <w:r>
+        <w:rPr>
+          <w:rFonts w:ascii="Calibri" w:eastAsia="Calibri" w:hAnsi="Calibri" w:cs="Calibri"/>
+          <w:b/>
+          <w:color w:val="333333"/>
+          <w:highlight w:val="white"/>
+        </w:rPr>
+        <w:t>=</w:t>
+      </w:r>
+      <w:r>
+        <w:rPr>
+          <w:rFonts w:ascii="Calibri" w:eastAsia="Calibri" w:hAnsi="Calibri" w:cs="Calibri"/>
+          <w:color w:val="333333"/>
+          <w:sz w:val="24"/>
+          <w:szCs w:val="24"/>
+          <w:highlight w:val="white"/>
+        </w:rPr>
+        <w:t>’), como las inexactas (comparan por ‘</w:t>
+      </w:r>
+      <w:r>
+        <w:rPr>
+          <w:rFonts w:ascii="Calibri" w:eastAsia="Calibri" w:hAnsi="Calibri" w:cs="Calibri"/>
+          <w:b/>
+          <w:color w:val="333333"/>
+          <w:highlight w:val="white"/>
+        </w:rPr>
+        <w:t>LIKE</w:t>
+      </w:r>
+      <w:r>
+        <w:rPr>
+          <w:rFonts w:ascii="Calibri" w:eastAsia="Calibri" w:hAnsi="Calibri" w:cs="Calibri"/>
+          <w:color w:val="333333"/>
+          <w:sz w:val="24"/>
+          <w:szCs w:val="24"/>
+          <w:highlight w:val="white"/>
+        </w:rPr>
+        <w:t>’). Estos filtros fueron utilizados en las pantallas de ABM’s como así también para la realización del listado estadístico.</w:t>
       </w:r>
     </w:p>
     <w:p>
@@ -1717,77 +1486,62 @@
           <w:szCs w:val="24"/>
           <w:highlight w:val="white"/>
         </w:rPr>
-        <w:t>Filtros:</w:t>
-      </w:r>
-      <w:r>
-        <w:rPr>
-          <w:rFonts w:ascii="Calibri" w:eastAsia="Calibri" w:hAnsi="Calibri" w:cs="Calibri"/>
-          <w:color w:val="333333"/>
-          <w:sz w:val="24"/>
-          <w:szCs w:val="24"/>
-          <w:highlight w:val="white"/>
-        </w:rPr>
-        <w:t xml:space="preserve"> es el proyecto que representa los datos introducidos en los filtros de búsqueda para las consultas, tanto para las búsquedas exactas (comparan por ‘</w:t>
-      </w:r>
-      <w:r>
+        <w:t>Herramientas:</w:t>
+      </w:r>
+      <w:r>
+        <w:rPr>
+          <w:rFonts w:ascii="Calibri" w:eastAsia="Calibri" w:hAnsi="Calibri" w:cs="Calibri"/>
+          <w:color w:val="333333"/>
+          <w:sz w:val="24"/>
+          <w:szCs w:val="24"/>
+          <w:highlight w:val="white"/>
+        </w:rPr>
+        <w:t xml:space="preserve"> se encarga de realizar validaciones de tipos a partir de datos introducidos por el usuario, como así también encriptar la contraseña de un nuevo usuario. También incluimos una validación de formato de matrículas de aeronave.</w:t>
+      </w:r>
+    </w:p>
+    <w:p>
+      <w:pPr>
+        <w:spacing w:line="240" w:lineRule="auto"/>
+      </w:pPr>
+    </w:p>
+    <w:p>
+      <w:pPr>
+        <w:numPr>
+          <w:ilvl w:val="0"/>
+          <w:numId w:val="14"/>
+        </w:numPr>
+        <w:spacing w:line="240" w:lineRule="auto"/>
+        <w:ind w:hanging="360"/>
+        <w:contextualSpacing/>
         <w:rPr>
           <w:rFonts w:ascii="Calibri" w:eastAsia="Calibri" w:hAnsi="Calibri" w:cs="Calibri"/>
           <w:b/>
           <w:color w:val="333333"/>
-          <w:highlight w:val="white"/>
-        </w:rPr>
-        <w:t>=</w:t>
-      </w:r>
-      <w:r>
-        <w:rPr>
-          <w:rFonts w:ascii="Calibri" w:eastAsia="Calibri" w:hAnsi="Calibri" w:cs="Calibri"/>
-          <w:color w:val="333333"/>
-          <w:sz w:val="24"/>
-          <w:szCs w:val="24"/>
-          <w:highlight w:val="white"/>
-        </w:rPr>
-        <w:t>’), como las inexactas (comparan por ‘</w:t>
-      </w:r>
+          <w:sz w:val="24"/>
+          <w:szCs w:val="24"/>
+          <w:highlight w:val="white"/>
+        </w:rPr>
+      </w:pPr>
       <w:r>
         <w:rPr>
           <w:rFonts w:ascii="Calibri" w:eastAsia="Calibri" w:hAnsi="Calibri" w:cs="Calibri"/>
           <w:b/>
           <w:color w:val="333333"/>
-          <w:highlight w:val="white"/>
-        </w:rPr>
-        <w:t>LIKE</w:t>
-      </w:r>
-      <w:r>
-        <w:rPr>
-          <w:rFonts w:ascii="Calibri" w:eastAsia="Calibri" w:hAnsi="Calibri" w:cs="Calibri"/>
-          <w:color w:val="333333"/>
-          <w:sz w:val="24"/>
-          <w:szCs w:val="24"/>
-          <w:highlight w:val="white"/>
-        </w:rPr>
-        <w:t xml:space="preserve">’). Estos filtros fueron utilizados en las pantallas de </w:t>
-      </w:r>
-      <w:proofErr w:type="spellStart"/>
-      <w:r>
-        <w:rPr>
-          <w:rFonts w:ascii="Calibri" w:eastAsia="Calibri" w:hAnsi="Calibri" w:cs="Calibri"/>
-          <w:color w:val="333333"/>
-          <w:sz w:val="24"/>
-          <w:szCs w:val="24"/>
-          <w:highlight w:val="white"/>
-        </w:rPr>
-        <w:t>ABM’s</w:t>
-      </w:r>
-      <w:proofErr w:type="spellEnd"/>
-      <w:r>
-        <w:rPr>
-          <w:rFonts w:ascii="Calibri" w:eastAsia="Calibri" w:hAnsi="Calibri" w:cs="Calibri"/>
-          <w:color w:val="333333"/>
-          <w:sz w:val="24"/>
-          <w:szCs w:val="24"/>
-          <w:highlight w:val="white"/>
-        </w:rPr>
-        <w:t xml:space="preserve"> como así también para la realización del listado estadístico.</w:t>
+          <w:sz w:val="24"/>
+          <w:szCs w:val="24"/>
+          <w:highlight w:val="white"/>
+        </w:rPr>
+        <w:t>Persistencia:</w:t>
+      </w:r>
+      <w:r>
+        <w:rPr>
+          <w:rFonts w:ascii="Calibri" w:eastAsia="Calibri" w:hAnsi="Calibri" w:cs="Calibri"/>
+          <w:color w:val="333333"/>
+          <w:sz w:val="24"/>
+          <w:szCs w:val="24"/>
+          <w:highlight w:val="white"/>
+        </w:rPr>
+        <w:t xml:space="preserve"> es el encargado de representar a cada entidad particular que identificamos  en la consigna, como así también las clases encargadas de manejar a dichos objetos en la base de datos (tanto para obtenerlas, como para impactar algún cambio).</w:t>
       </w:r>
     </w:p>
     <w:p>
@@ -1822,96 +1576,6 @@
           <w:szCs w:val="24"/>
           <w:highlight w:val="white"/>
         </w:rPr>
-        <w:t>Herramientas:</w:t>
-      </w:r>
-      <w:r>
-        <w:rPr>
-          <w:rFonts w:ascii="Calibri" w:eastAsia="Calibri" w:hAnsi="Calibri" w:cs="Calibri"/>
-          <w:color w:val="333333"/>
-          <w:sz w:val="24"/>
-          <w:szCs w:val="24"/>
-          <w:highlight w:val="white"/>
-        </w:rPr>
-        <w:t xml:space="preserve"> se encarga de realizar validaciones de tipos a partir de datos introducidos por el usuario, como así también encriptar la contraseña de un nuevo usuario. También incluimos una validación de formato de matrículas de aeronave.</w:t>
-      </w:r>
-    </w:p>
-    <w:p>
-      <w:pPr>
-        <w:spacing w:line="240" w:lineRule="auto"/>
-      </w:pPr>
-    </w:p>
-    <w:p>
-      <w:pPr>
-        <w:numPr>
-          <w:ilvl w:val="0"/>
-          <w:numId w:val="14"/>
-        </w:numPr>
-        <w:spacing w:line="240" w:lineRule="auto"/>
-        <w:ind w:hanging="360"/>
-        <w:contextualSpacing/>
-        <w:rPr>
-          <w:rFonts w:ascii="Calibri" w:eastAsia="Calibri" w:hAnsi="Calibri" w:cs="Calibri"/>
-          <w:b/>
-          <w:color w:val="333333"/>
-          <w:sz w:val="24"/>
-          <w:szCs w:val="24"/>
-          <w:highlight w:val="white"/>
-        </w:rPr>
-      </w:pPr>
-      <w:r>
-        <w:rPr>
-          <w:rFonts w:ascii="Calibri" w:eastAsia="Calibri" w:hAnsi="Calibri" w:cs="Calibri"/>
-          <w:b/>
-          <w:color w:val="333333"/>
-          <w:sz w:val="24"/>
-          <w:szCs w:val="24"/>
-          <w:highlight w:val="white"/>
-        </w:rPr>
-        <w:t>Persistencia:</w:t>
-      </w:r>
-      <w:r>
-        <w:rPr>
-          <w:rFonts w:ascii="Calibri" w:eastAsia="Calibri" w:hAnsi="Calibri" w:cs="Calibri"/>
-          <w:color w:val="333333"/>
-          <w:sz w:val="24"/>
-          <w:szCs w:val="24"/>
-          <w:highlight w:val="white"/>
-        </w:rPr>
-        <w:t xml:space="preserve"> es el encargado de representar a cada entidad particular que identificamos  en la consigna, como así también las clases encargadas de manejar a dichos objetos en la base de datos (tanto para obtenerlas, como para impactar algún cambio).</w:t>
-      </w:r>
-    </w:p>
-    <w:p>
-      <w:pPr>
-        <w:spacing w:line="240" w:lineRule="auto"/>
-      </w:pPr>
-    </w:p>
-    <w:p>
-      <w:pPr>
-        <w:numPr>
-          <w:ilvl w:val="0"/>
-          <w:numId w:val="14"/>
-        </w:numPr>
-        <w:spacing w:line="240" w:lineRule="auto"/>
-        <w:ind w:hanging="360"/>
-        <w:contextualSpacing/>
-        <w:rPr>
-          <w:rFonts w:ascii="Calibri" w:eastAsia="Calibri" w:hAnsi="Calibri" w:cs="Calibri"/>
-          <w:b/>
-          <w:color w:val="333333"/>
-          <w:sz w:val="24"/>
-          <w:szCs w:val="24"/>
-          <w:highlight w:val="white"/>
-        </w:rPr>
-      </w:pPr>
-      <w:r>
-        <w:rPr>
-          <w:rFonts w:ascii="Calibri" w:eastAsia="Calibri" w:hAnsi="Calibri" w:cs="Calibri"/>
-          <w:b/>
-          <w:color w:val="333333"/>
-          <w:sz w:val="24"/>
-          <w:szCs w:val="24"/>
-          <w:highlight w:val="white"/>
-        </w:rPr>
         <w:t>Sesión:</w:t>
       </w:r>
       <w:r>
@@ -1922,73 +1586,7 @@
           <w:szCs w:val="24"/>
           <w:highlight w:val="white"/>
         </w:rPr>
-        <w:t xml:space="preserve"> es el proyecto encargado de manejar información del usuario </w:t>
-      </w:r>
-      <w:proofErr w:type="spellStart"/>
-      <w:r>
-        <w:rPr>
-          <w:rFonts w:ascii="Calibri" w:eastAsia="Calibri" w:hAnsi="Calibri" w:cs="Calibri"/>
-          <w:color w:val="333333"/>
-          <w:sz w:val="24"/>
-          <w:szCs w:val="24"/>
-          <w:highlight w:val="white"/>
-        </w:rPr>
-        <w:t>logueado</w:t>
-      </w:r>
-      <w:proofErr w:type="spellEnd"/>
-      <w:r>
-        <w:rPr>
-          <w:rFonts w:ascii="Calibri" w:eastAsia="Calibri" w:hAnsi="Calibri" w:cs="Calibri"/>
-          <w:color w:val="333333"/>
-          <w:sz w:val="24"/>
-          <w:szCs w:val="24"/>
-          <w:highlight w:val="white"/>
-        </w:rPr>
-        <w:t xml:space="preserve"> que está ejecutando el sistema. Cuenta con la información del usuario </w:t>
-      </w:r>
-      <w:proofErr w:type="spellStart"/>
-      <w:r>
-        <w:rPr>
-          <w:rFonts w:ascii="Calibri" w:eastAsia="Calibri" w:hAnsi="Calibri" w:cs="Calibri"/>
-          <w:color w:val="333333"/>
-          <w:sz w:val="24"/>
-          <w:szCs w:val="24"/>
-          <w:highlight w:val="white"/>
-        </w:rPr>
-        <w:t>logueado</w:t>
-      </w:r>
-      <w:proofErr w:type="spellEnd"/>
-      <w:r>
-        <w:rPr>
-          <w:rFonts w:ascii="Calibri" w:eastAsia="Calibri" w:hAnsi="Calibri" w:cs="Calibri"/>
-          <w:color w:val="333333"/>
-          <w:sz w:val="24"/>
-          <w:szCs w:val="24"/>
-          <w:highlight w:val="white"/>
-        </w:rPr>
-        <w:t xml:space="preserve"> y el rol con el que eligió </w:t>
-      </w:r>
-      <w:proofErr w:type="spellStart"/>
-      <w:r>
-        <w:rPr>
-          <w:rFonts w:ascii="Calibri" w:eastAsia="Calibri" w:hAnsi="Calibri" w:cs="Calibri"/>
-          <w:color w:val="333333"/>
-          <w:sz w:val="24"/>
-          <w:szCs w:val="24"/>
-          <w:highlight w:val="white"/>
-        </w:rPr>
-        <w:t>loguearse</w:t>
-      </w:r>
-      <w:proofErr w:type="spellEnd"/>
-      <w:r>
-        <w:rPr>
-          <w:rFonts w:ascii="Calibri" w:eastAsia="Calibri" w:hAnsi="Calibri" w:cs="Calibri"/>
-          <w:color w:val="333333"/>
-          <w:sz w:val="24"/>
-          <w:szCs w:val="24"/>
-          <w:highlight w:val="white"/>
-        </w:rPr>
-        <w:t>. Este proyecto fue muy útil ya que fue utilizado al momento de registrar el usuario (administrador) que realiza las compras y  las devoluciones.</w:t>
+        <w:t xml:space="preserve"> es el proyecto encargado de manejar información del usuario logueado que está ejecutando el sistema. Cuenta con la información del usuario logueado y el rol con el que eligió loguearse. Este proyecto fue muy útil ya que fue utilizado al momento de registrar el usuario (administrador) que realiza las compras y  las devoluciones.</w:t>
       </w:r>
     </w:p>
     <w:p>
@@ -2081,8 +1679,8 @@
         <w:pStyle w:val="Ttulo1"/>
         <w:contextualSpacing w:val="0"/>
       </w:pPr>
-      <w:bookmarkStart w:id="2" w:name="h.7hmjd0shlryk" w:colFirst="0" w:colLast="0"/>
-      <w:bookmarkEnd w:id="2"/>
+      <w:bookmarkStart w:id="3" w:name="h.7hmjd0shlryk" w:colFirst="0" w:colLast="0"/>
+      <w:bookmarkEnd w:id="3"/>
       <w:r>
         <w:lastRenderedPageBreak/>
         <w:t>Consideraciones generales</w:t>
@@ -2208,29 +1806,7 @@
           <w:szCs w:val="24"/>
           <w:highlight w:val="white"/>
         </w:rPr>
-        <w:t xml:space="preserve">Se pedía en la consigna que todas las bajas realizadas (en los distintos </w:t>
-      </w:r>
-      <w:proofErr w:type="spellStart"/>
-      <w:r>
-        <w:rPr>
-          <w:rFonts w:ascii="Calibri" w:eastAsia="Calibri" w:hAnsi="Calibri" w:cs="Calibri"/>
-          <w:color w:val="333333"/>
-          <w:sz w:val="24"/>
-          <w:szCs w:val="24"/>
-          <w:highlight w:val="white"/>
-        </w:rPr>
-        <w:t>ABM’s</w:t>
-      </w:r>
-      <w:proofErr w:type="spellEnd"/>
-      <w:r>
-        <w:rPr>
-          <w:rFonts w:ascii="Calibri" w:eastAsia="Calibri" w:hAnsi="Calibri" w:cs="Calibri"/>
-          <w:color w:val="333333"/>
-          <w:sz w:val="24"/>
-          <w:szCs w:val="24"/>
-          <w:highlight w:val="white"/>
-        </w:rPr>
-        <w:t>) en el sistema fueran lógicas. Para esto, fue necesario agregar una columna ‘</w:t>
+        <w:t>Se pedía en la consigna que todas las bajas realizadas (en los distintos ABM’s) en el sistema fueran lógicas. Para esto, fue necesario agregar una columna ‘</w:t>
       </w:r>
       <w:r>
         <w:rPr>
@@ -2293,29 +1869,7 @@
           <w:szCs w:val="24"/>
           <w:highlight w:val="white"/>
         </w:rPr>
-        <w:t xml:space="preserve">’ que lo único que realizaba era </w:t>
-      </w:r>
-      <w:proofErr w:type="spellStart"/>
-      <w:r>
-        <w:rPr>
-          <w:rFonts w:ascii="Calibri" w:eastAsia="Calibri" w:hAnsi="Calibri" w:cs="Calibri"/>
-          <w:color w:val="333333"/>
-          <w:sz w:val="24"/>
-          <w:szCs w:val="24"/>
-          <w:highlight w:val="white"/>
-        </w:rPr>
-        <w:t>setearle</w:t>
-      </w:r>
-      <w:proofErr w:type="spellEnd"/>
-      <w:r>
-        <w:rPr>
-          <w:rFonts w:ascii="Calibri" w:eastAsia="Calibri" w:hAnsi="Calibri" w:cs="Calibri"/>
-          <w:color w:val="333333"/>
-          <w:sz w:val="24"/>
-          <w:szCs w:val="24"/>
-          <w:highlight w:val="white"/>
-        </w:rPr>
-        <w:t xml:space="preserve"> el valor “</w:t>
+        <w:t>’ que lo único que realizaba era setearle el valor “</w:t>
       </w:r>
       <w:r>
         <w:rPr>
@@ -2432,8 +1986,8 @@
         </w:numPr>
         <w:ind w:hanging="360"/>
       </w:pPr>
-      <w:bookmarkStart w:id="3" w:name="h.d8et2hpfklx8" w:colFirst="0" w:colLast="0"/>
-      <w:bookmarkEnd w:id="3"/>
+      <w:bookmarkStart w:id="4" w:name="h.d8et2hpfklx8" w:colFirst="0" w:colLast="0"/>
+      <w:bookmarkEnd w:id="4"/>
       <w:r>
         <w:t>ABM de Rol</w:t>
       </w:r>
@@ -2504,25 +2058,7 @@
           <w:sz w:val="24"/>
           <w:szCs w:val="24"/>
         </w:rPr>
-        <w:t xml:space="preserve">Se utilizó un </w:t>
-      </w:r>
-      <w:proofErr w:type="spellStart"/>
-      <w:r>
-        <w:rPr>
-          <w:rFonts w:ascii="Calibri" w:eastAsia="Calibri" w:hAnsi="Calibri" w:cs="Calibri"/>
-          <w:sz w:val="24"/>
-          <w:szCs w:val="24"/>
-        </w:rPr>
-        <w:t>trigger</w:t>
-      </w:r>
-      <w:proofErr w:type="spellEnd"/>
-      <w:r>
-        <w:rPr>
-          <w:rFonts w:ascii="Calibri" w:eastAsia="Calibri" w:hAnsi="Calibri" w:cs="Calibri"/>
-          <w:sz w:val="24"/>
-          <w:szCs w:val="24"/>
-        </w:rPr>
-        <w:t xml:space="preserve"> (explicado más abajo) para cumplir con la funcionalidad de quitar los roles inhabilitados a aquellos usuarios que lo poseen.</w:t>
+        <w:t>Se utilizó un trigger (explicado más abajo) para cumplir con la funcionalidad de quitar los roles inhabilitados a aquellos usuarios que lo poseen.</w:t>
       </w:r>
     </w:p>
     <w:p/>
@@ -2535,15 +2071,10 @@
         </w:numPr>
         <w:ind w:hanging="360"/>
       </w:pPr>
-      <w:bookmarkStart w:id="4" w:name="h.1oqp5tx40b61" w:colFirst="0" w:colLast="0"/>
-      <w:bookmarkEnd w:id="4"/>
-      <w:proofErr w:type="spellStart"/>
-      <w:r>
-        <w:t>Login</w:t>
-      </w:r>
-      <w:proofErr w:type="spellEnd"/>
-      <w:r>
-        <w:t xml:space="preserve"> y seguridad</w:t>
+      <w:bookmarkStart w:id="5" w:name="h.1oqp5tx40b61" w:colFirst="0" w:colLast="0"/>
+      <w:bookmarkEnd w:id="5"/>
+      <w:r>
+        <w:t>Login y seguridad</w:t>
       </w:r>
     </w:p>
     <w:p>
@@ -2575,25 +2106,14 @@
         <w:spacing w:line="240" w:lineRule="auto"/>
         <w:ind w:firstLine="720"/>
       </w:pPr>
-      <w:proofErr w:type="spellStart"/>
-      <w:r>
-        <w:rPr>
-          <w:rFonts w:ascii="Calibri" w:eastAsia="Calibri" w:hAnsi="Calibri" w:cs="Calibri"/>
-          <w:sz w:val="24"/>
-          <w:szCs w:val="24"/>
-          <w:highlight w:val="white"/>
-        </w:rPr>
-        <w:t>Username</w:t>
-      </w:r>
-      <w:proofErr w:type="spellEnd"/>
-      <w:r>
-        <w:rPr>
-          <w:rFonts w:ascii="Calibri" w:eastAsia="Calibri" w:hAnsi="Calibri" w:cs="Calibri"/>
-          <w:sz w:val="24"/>
-          <w:szCs w:val="24"/>
-          <w:highlight w:val="white"/>
-        </w:rPr>
-        <w:t>: “admin1” Contraseña: “w23e” Rol: Administrador</w:t>
+      <w:r>
+        <w:rPr>
+          <w:rFonts w:ascii="Calibri" w:eastAsia="Calibri" w:hAnsi="Calibri" w:cs="Calibri"/>
+          <w:sz w:val="24"/>
+          <w:szCs w:val="24"/>
+          <w:highlight w:val="white"/>
+        </w:rPr>
+        <w:t>Username: “admin1” Contraseña: “w23e” Rol: Administrador</w:t>
       </w:r>
     </w:p>
     <w:p>
@@ -2601,25 +2121,14 @@
         <w:spacing w:line="240" w:lineRule="auto"/>
         <w:ind w:left="720"/>
       </w:pPr>
-      <w:proofErr w:type="spellStart"/>
-      <w:r>
-        <w:rPr>
-          <w:rFonts w:ascii="Calibri" w:eastAsia="Calibri" w:hAnsi="Calibri" w:cs="Calibri"/>
-          <w:sz w:val="24"/>
-          <w:szCs w:val="24"/>
-          <w:highlight w:val="white"/>
-        </w:rPr>
-        <w:t>Username</w:t>
-      </w:r>
-      <w:proofErr w:type="spellEnd"/>
-      <w:r>
-        <w:rPr>
-          <w:rFonts w:ascii="Calibri" w:eastAsia="Calibri" w:hAnsi="Calibri" w:cs="Calibri"/>
-          <w:sz w:val="24"/>
-          <w:szCs w:val="24"/>
-          <w:highlight w:val="white"/>
-        </w:rPr>
-        <w:t>: “admin2” Contraseña: “w23e” Rol: Administrador</w:t>
+      <w:r>
+        <w:rPr>
+          <w:rFonts w:ascii="Calibri" w:eastAsia="Calibri" w:hAnsi="Calibri" w:cs="Calibri"/>
+          <w:sz w:val="24"/>
+          <w:szCs w:val="24"/>
+          <w:highlight w:val="white"/>
+        </w:rPr>
+        <w:t>Username: “admin2” Contraseña: “w23e” Rol: Administrador</w:t>
       </w:r>
     </w:p>
     <w:p>
@@ -2627,25 +2136,14 @@
         <w:spacing w:line="240" w:lineRule="auto"/>
         <w:ind w:left="720"/>
       </w:pPr>
-      <w:proofErr w:type="spellStart"/>
-      <w:r>
-        <w:rPr>
-          <w:rFonts w:ascii="Calibri" w:eastAsia="Calibri" w:hAnsi="Calibri" w:cs="Calibri"/>
-          <w:sz w:val="24"/>
-          <w:szCs w:val="24"/>
-          <w:highlight w:val="white"/>
-        </w:rPr>
-        <w:t>Username</w:t>
-      </w:r>
-      <w:proofErr w:type="spellEnd"/>
-      <w:r>
-        <w:rPr>
-          <w:rFonts w:ascii="Calibri" w:eastAsia="Calibri" w:hAnsi="Calibri" w:cs="Calibri"/>
-          <w:sz w:val="24"/>
-          <w:szCs w:val="24"/>
-          <w:highlight w:val="white"/>
-        </w:rPr>
-        <w:t>: “admin3” Contraseña: “w23e” Rol: Administrador</w:t>
+      <w:r>
+        <w:rPr>
+          <w:rFonts w:ascii="Calibri" w:eastAsia="Calibri" w:hAnsi="Calibri" w:cs="Calibri"/>
+          <w:sz w:val="24"/>
+          <w:szCs w:val="24"/>
+          <w:highlight w:val="white"/>
+        </w:rPr>
+        <w:t>Username: “admin3” Contraseña: “w23e” Rol: Administrador</w:t>
       </w:r>
     </w:p>
     <w:p>
@@ -2653,25 +2151,14 @@
         <w:spacing w:line="240" w:lineRule="auto"/>
         <w:ind w:left="720"/>
       </w:pPr>
-      <w:proofErr w:type="spellStart"/>
-      <w:r>
-        <w:rPr>
-          <w:rFonts w:ascii="Calibri" w:eastAsia="Calibri" w:hAnsi="Calibri" w:cs="Calibri"/>
-          <w:sz w:val="24"/>
-          <w:szCs w:val="24"/>
-          <w:highlight w:val="white"/>
-        </w:rPr>
-        <w:t>Username</w:t>
-      </w:r>
-      <w:proofErr w:type="spellEnd"/>
-      <w:r>
-        <w:rPr>
-          <w:rFonts w:ascii="Calibri" w:eastAsia="Calibri" w:hAnsi="Calibri" w:cs="Calibri"/>
-          <w:sz w:val="24"/>
-          <w:szCs w:val="24"/>
-          <w:highlight w:val="white"/>
-        </w:rPr>
-        <w:t>: “admin4” Contraseña: “w23e” Rol: Administrador</w:t>
+      <w:r>
+        <w:rPr>
+          <w:rFonts w:ascii="Calibri" w:eastAsia="Calibri" w:hAnsi="Calibri" w:cs="Calibri"/>
+          <w:sz w:val="24"/>
+          <w:szCs w:val="24"/>
+          <w:highlight w:val="white"/>
+        </w:rPr>
+        <w:t>Username: “admin4” Contraseña: “w23e” Rol: Administrador</w:t>
       </w:r>
     </w:p>
     <w:p>
@@ -2694,7 +2181,6 @@
         <w:spacing w:line="240" w:lineRule="auto"/>
         <w:ind w:left="720"/>
       </w:pPr>
-      <w:proofErr w:type="spellStart"/>
       <w:r>
         <w:rPr>
           <w:rFonts w:ascii="Calibri" w:eastAsia="Calibri" w:hAnsi="Calibri" w:cs="Calibri"/>
@@ -2703,49 +2189,8 @@
           <w:highlight w:val="white"/>
         </w:rPr>
         <w:lastRenderedPageBreak/>
-        <w:t>Username</w:t>
-      </w:r>
-      <w:proofErr w:type="spellEnd"/>
-      <w:r>
-        <w:rPr>
-          <w:rFonts w:ascii="Calibri" w:eastAsia="Calibri" w:hAnsi="Calibri" w:cs="Calibri"/>
-          <w:sz w:val="24"/>
-          <w:szCs w:val="24"/>
-          <w:highlight w:val="white"/>
-        </w:rPr>
-        <w:t>: “</w:t>
-      </w:r>
-      <w:proofErr w:type="spellStart"/>
-      <w:r>
-        <w:rPr>
-          <w:rFonts w:ascii="Calibri" w:eastAsia="Calibri" w:hAnsi="Calibri" w:cs="Calibri"/>
-          <w:sz w:val="24"/>
-          <w:szCs w:val="24"/>
-          <w:highlight w:val="white"/>
-        </w:rPr>
-        <w:t>admin</w:t>
-      </w:r>
-      <w:proofErr w:type="spellEnd"/>
-      <w:r>
-        <w:rPr>
-          <w:rFonts w:ascii="Calibri" w:eastAsia="Calibri" w:hAnsi="Calibri" w:cs="Calibri"/>
-          <w:sz w:val="24"/>
-          <w:szCs w:val="24"/>
-          <w:highlight w:val="white"/>
-        </w:rPr>
-        <w:t xml:space="preserve">” Contraseña: “w23e” Rol: </w:t>
-      </w:r>
-      <w:proofErr w:type="spellStart"/>
-      <w:r>
-        <w:rPr>
-          <w:rFonts w:ascii="Calibri" w:eastAsia="Calibri" w:hAnsi="Calibri" w:cs="Calibri"/>
-          <w:sz w:val="24"/>
-          <w:szCs w:val="24"/>
-          <w:highlight w:val="white"/>
-        </w:rPr>
-        <w:t>AdministradorGeneral</w:t>
-      </w:r>
-      <w:proofErr w:type="spellEnd"/>
+        <w:t>Username: “admin” Contraseña: “w23e” Rol: AdministradorGeneral</w:t>
+      </w:r>
     </w:p>
     <w:p>
       <w:pPr>
@@ -2770,27 +2215,7 @@
           <w:szCs w:val="24"/>
           <w:highlight w:val="white"/>
         </w:rPr>
-        <w:t xml:space="preserve">Para todos estos usuarios creados en el script de creación inicial, se </w:t>
-      </w:r>
-      <w:proofErr w:type="spellStart"/>
-      <w:r>
-        <w:rPr>
-          <w:rFonts w:ascii="Calibri" w:eastAsia="Calibri" w:hAnsi="Calibri" w:cs="Calibri"/>
-          <w:sz w:val="24"/>
-          <w:szCs w:val="24"/>
-          <w:highlight w:val="white"/>
-        </w:rPr>
-        <w:t>hardcodeo</w:t>
-      </w:r>
-      <w:proofErr w:type="spellEnd"/>
-      <w:r>
-        <w:rPr>
-          <w:rFonts w:ascii="Calibri" w:eastAsia="Calibri" w:hAnsi="Calibri" w:cs="Calibri"/>
-          <w:sz w:val="24"/>
-          <w:szCs w:val="24"/>
-          <w:highlight w:val="white"/>
-        </w:rPr>
-        <w:t xml:space="preserve"> la contraseña señalada ya encriptada, ya que el sistema valida las contraseñas utilizando el algoritmo SHA256 de encriptación. Para esto contamos con una clase  ‘</w:t>
+        <w:t>Para todos estos usuarios creados en el script de creación inicial, se hardcodeo la contraseña señalada ya encriptada, ya que el sistema valida las contraseñas utilizando el algoritmo SHA256 de encriptación. Para esto contamos con una clase  ‘</w:t>
       </w:r>
       <w:r>
         <w:rPr>
@@ -2859,45 +2284,8 @@
           <w:sz w:val="24"/>
           <w:szCs w:val="24"/>
         </w:rPr>
-        <w:t xml:space="preserve">Para el manejo del usuario </w:t>
-      </w:r>
-      <w:proofErr w:type="spellStart"/>
-      <w:r>
-        <w:rPr>
-          <w:rFonts w:ascii="Calibri" w:eastAsia="Calibri" w:hAnsi="Calibri" w:cs="Calibri"/>
-          <w:sz w:val="24"/>
-          <w:szCs w:val="24"/>
-        </w:rPr>
-        <w:t>logueado</w:t>
-      </w:r>
-      <w:proofErr w:type="spellEnd"/>
-      <w:r>
-        <w:rPr>
-          <w:rFonts w:ascii="Calibri" w:eastAsia="Calibri" w:hAnsi="Calibri" w:cs="Calibri"/>
-          <w:sz w:val="24"/>
-          <w:szCs w:val="24"/>
-        </w:rPr>
-        <w:t xml:space="preserve">, en vez de instanciar un objeto Usuario en el momento que se </w:t>
-      </w:r>
-      <w:proofErr w:type="spellStart"/>
-      <w:r>
-        <w:rPr>
-          <w:rFonts w:ascii="Calibri" w:eastAsia="Calibri" w:hAnsi="Calibri" w:cs="Calibri"/>
-          <w:sz w:val="24"/>
-          <w:szCs w:val="24"/>
-        </w:rPr>
-        <w:t>loguea</w:t>
-      </w:r>
-      <w:proofErr w:type="spellEnd"/>
-      <w:r>
-        <w:rPr>
-          <w:rFonts w:ascii="Calibri" w:eastAsia="Calibri" w:hAnsi="Calibri" w:cs="Calibri"/>
-          <w:sz w:val="24"/>
-          <w:szCs w:val="24"/>
-        </w:rPr>
-        <w:t xml:space="preserve"> el usuario e ir pasando dicho objeto entre las distintas pantallas que lo necesiten, decidimos crear una clase global ‘</w:t>
-      </w:r>
-      <w:proofErr w:type="spellStart"/>
+        <w:t>Para el manejo del usuario logueado, en vez de instanciar un objeto Usuario en el momento que se loguea el usuario e ir pasando dicho objeto entre las distintas pantallas que lo necesiten, decidimos crear una clase global ‘</w:t>
+      </w:r>
       <w:r>
         <w:rPr>
           <w:rFonts w:ascii="Calibri" w:eastAsia="Calibri" w:hAnsi="Calibri" w:cs="Calibri"/>
@@ -2907,68 +2295,13 @@
         </w:rPr>
         <w:t>AdministradorSesion</w:t>
       </w:r>
-      <w:proofErr w:type="spellEnd"/>
-      <w:r>
-        <w:rPr>
-          <w:rFonts w:ascii="Calibri" w:eastAsia="Calibri" w:hAnsi="Calibri" w:cs="Calibri"/>
-          <w:sz w:val="24"/>
-          <w:szCs w:val="24"/>
-        </w:rPr>
-        <w:t xml:space="preserve">’, encargada de contener la información del usuario </w:t>
-      </w:r>
-      <w:proofErr w:type="spellStart"/>
-      <w:r>
-        <w:rPr>
-          <w:rFonts w:ascii="Calibri" w:eastAsia="Calibri" w:hAnsi="Calibri" w:cs="Calibri"/>
-          <w:sz w:val="24"/>
-          <w:szCs w:val="24"/>
-        </w:rPr>
-        <w:t>logueado</w:t>
-      </w:r>
-      <w:proofErr w:type="spellEnd"/>
-      <w:r>
-        <w:rPr>
-          <w:rFonts w:ascii="Calibri" w:eastAsia="Calibri" w:hAnsi="Calibri" w:cs="Calibri"/>
-          <w:sz w:val="24"/>
-          <w:szCs w:val="24"/>
-        </w:rPr>
-        <w:t xml:space="preserve">, el rol con el que se </w:t>
-      </w:r>
-      <w:proofErr w:type="spellStart"/>
-      <w:r>
-        <w:rPr>
-          <w:rFonts w:ascii="Calibri" w:eastAsia="Calibri" w:hAnsi="Calibri" w:cs="Calibri"/>
-          <w:sz w:val="24"/>
-          <w:szCs w:val="24"/>
-        </w:rPr>
-        <w:t>logueo</w:t>
-      </w:r>
-      <w:proofErr w:type="spellEnd"/>
-      <w:r>
-        <w:rPr>
-          <w:rFonts w:ascii="Calibri" w:eastAsia="Calibri" w:hAnsi="Calibri" w:cs="Calibri"/>
-          <w:sz w:val="24"/>
-          <w:szCs w:val="24"/>
-        </w:rPr>
-        <w:t xml:space="preserve"> y el momento de </w:t>
-      </w:r>
-      <w:proofErr w:type="spellStart"/>
-      <w:r>
-        <w:rPr>
-          <w:rFonts w:ascii="Calibri" w:eastAsia="Calibri" w:hAnsi="Calibri" w:cs="Calibri"/>
-          <w:sz w:val="24"/>
-          <w:szCs w:val="24"/>
-        </w:rPr>
-        <w:t>login</w:t>
-      </w:r>
-      <w:proofErr w:type="spellEnd"/>
-      <w:r>
-        <w:rPr>
-          <w:rFonts w:ascii="Calibri" w:eastAsia="Calibri" w:hAnsi="Calibri" w:cs="Calibri"/>
-          <w:sz w:val="24"/>
-          <w:szCs w:val="24"/>
-        </w:rPr>
-        <w:t xml:space="preserve">. </w:t>
+      <w:r>
+        <w:rPr>
+          <w:rFonts w:ascii="Calibri" w:eastAsia="Calibri" w:hAnsi="Calibri" w:cs="Calibri"/>
+          <w:sz w:val="24"/>
+          <w:szCs w:val="24"/>
+        </w:rPr>
+        <w:t xml:space="preserve">’, encargada de contener la información del usuario logueado, el rol con el que se logueo y el momento de login. </w:t>
       </w:r>
     </w:p>
     <w:p>
@@ -2992,25 +2325,7 @@
           <w:sz w:val="24"/>
           <w:szCs w:val="24"/>
         </w:rPr>
-        <w:t xml:space="preserve">Todos los usuarios empiezan teniendo una cantidad de intentos posibles de error de contraseña igual a 3. Esta se va descontando en la medida que el usuario realice un </w:t>
-      </w:r>
-      <w:proofErr w:type="spellStart"/>
-      <w:r>
-        <w:rPr>
-          <w:rFonts w:ascii="Calibri" w:eastAsia="Calibri" w:hAnsi="Calibri" w:cs="Calibri"/>
-          <w:sz w:val="24"/>
-          <w:szCs w:val="24"/>
-        </w:rPr>
-        <w:t>logueo</w:t>
-      </w:r>
-      <w:proofErr w:type="spellEnd"/>
-      <w:r>
-        <w:rPr>
-          <w:rFonts w:ascii="Calibri" w:eastAsia="Calibri" w:hAnsi="Calibri" w:cs="Calibri"/>
-          <w:sz w:val="24"/>
-          <w:szCs w:val="24"/>
-        </w:rPr>
-        <w:t xml:space="preserve"> fallido. Si cumple con 3 equivocaciones, el usuario quedará inhabilitado y no es posible volver a habilitarlo.</w:t>
+        <w:t>Todos los usuarios empiezan teniendo una cantidad de intentos posibles de error de contraseña igual a 3. Esta se va descontando en la medida que el usuario realice un logueo fallido. Si cumple con 3 equivocaciones, el usuario quedará inhabilitado y no es posible volver a habilitarlo.</w:t>
       </w:r>
     </w:p>
     <w:p/>
@@ -3023,8 +2338,8 @@
         </w:numPr>
         <w:ind w:hanging="360"/>
       </w:pPr>
-      <w:bookmarkStart w:id="5" w:name="h.mnsse3tu3mye" w:colFirst="0" w:colLast="0"/>
-      <w:bookmarkEnd w:id="5"/>
+      <w:bookmarkStart w:id="6" w:name="h.mnsse3tu3mye" w:colFirst="0" w:colLast="0"/>
+      <w:bookmarkEnd w:id="6"/>
       <w:r>
         <w:t>Registro de Usuario</w:t>
       </w:r>
@@ -3109,8 +2424,8 @@
         </w:numPr>
         <w:ind w:hanging="360"/>
       </w:pPr>
-      <w:bookmarkStart w:id="6" w:name="h.cadx9a3y2faz" w:colFirst="0" w:colLast="0"/>
-      <w:bookmarkEnd w:id="6"/>
+      <w:bookmarkStart w:id="7" w:name="h.cadx9a3y2faz" w:colFirst="0" w:colLast="0"/>
+      <w:bookmarkEnd w:id="7"/>
       <w:r>
         <w:t>AMB de Ciudad</w:t>
       </w:r>
@@ -3197,8 +2512,8 @@
         </w:numPr>
         <w:ind w:hanging="360"/>
       </w:pPr>
-      <w:bookmarkStart w:id="7" w:name="h.99gppbtj326i" w:colFirst="0" w:colLast="0"/>
-      <w:bookmarkEnd w:id="7"/>
+      <w:bookmarkStart w:id="8" w:name="h.99gppbtj326i" w:colFirst="0" w:colLast="0"/>
+      <w:bookmarkEnd w:id="8"/>
       <w:r>
         <w:t>ABM de Ruta Aérea</w:t>
       </w:r>
@@ -3272,25 +2587,7 @@
           <w:sz w:val="24"/>
           <w:szCs w:val="24"/>
         </w:rPr>
-        <w:t xml:space="preserve">Para inhabilitar una ruta se hace desde la pantalla de búsqueda (botón de Inhabilitar). Para volver a habilitarla, se debe hacer desde la parte de modificar la ruta (con el </w:t>
-      </w:r>
-      <w:proofErr w:type="spellStart"/>
-      <w:r>
-        <w:rPr>
-          <w:rFonts w:ascii="Calibri" w:eastAsia="Calibri" w:hAnsi="Calibri" w:cs="Calibri"/>
-          <w:sz w:val="24"/>
-          <w:szCs w:val="24"/>
-        </w:rPr>
-        <w:t>check</w:t>
-      </w:r>
-      <w:proofErr w:type="spellEnd"/>
-      <w:r>
-        <w:rPr>
-          <w:rFonts w:ascii="Calibri" w:eastAsia="Calibri" w:hAnsi="Calibri" w:cs="Calibri"/>
-          <w:sz w:val="24"/>
-          <w:szCs w:val="24"/>
-        </w:rPr>
-        <w:t>).</w:t>
+        <w:t>Para inhabilitar una ruta se hace desde la pantalla de búsqueda (botón de Inhabilitar). Para volver a habilitarla, se debe hacer desde la parte de modificar la ruta (con el check).</w:t>
       </w:r>
     </w:p>
     <w:p>
@@ -3357,8 +2654,8 @@
         </w:numPr>
         <w:ind w:hanging="360"/>
       </w:pPr>
-      <w:bookmarkStart w:id="8" w:name="h.ux75sazerjgv" w:colFirst="0" w:colLast="0"/>
-      <w:bookmarkEnd w:id="8"/>
+      <w:bookmarkStart w:id="9" w:name="h.ux75sazerjgv" w:colFirst="0" w:colLast="0"/>
+      <w:bookmarkEnd w:id="9"/>
       <w:r>
         <w:t>ABM de Aeronave</w:t>
       </w:r>
@@ -3408,25 +2705,7 @@
           <w:sz w:val="24"/>
           <w:szCs w:val="24"/>
         </w:rPr>
-        <w:t xml:space="preserve">Para buscar con el filtro de la fecha de alta de una aeronave es necesario seleccionar esa opción ya que </w:t>
-      </w:r>
-      <w:proofErr w:type="spellStart"/>
-      <w:r>
-        <w:rPr>
-          <w:rFonts w:ascii="Calibri" w:eastAsia="Calibri" w:hAnsi="Calibri" w:cs="Calibri"/>
-          <w:sz w:val="24"/>
-          <w:szCs w:val="24"/>
-        </w:rPr>
-        <w:t>sino</w:t>
-      </w:r>
-      <w:proofErr w:type="spellEnd"/>
-      <w:r>
-        <w:rPr>
-          <w:rFonts w:ascii="Calibri" w:eastAsia="Calibri" w:hAnsi="Calibri" w:cs="Calibri"/>
-          <w:sz w:val="24"/>
-          <w:szCs w:val="24"/>
-        </w:rPr>
-        <w:t xml:space="preserve"> siempre busca por la fecha del día.</w:t>
+        <w:t>Para buscar con el filtro de la fecha de alta de una aeronave es necesario seleccionar esa opción ya que sino siempre busca por la fecha del día.</w:t>
       </w:r>
     </w:p>
     <w:p>
@@ -3450,25 +2729,7 @@
           <w:sz w:val="24"/>
           <w:szCs w:val="24"/>
         </w:rPr>
-        <w:t xml:space="preserve">Siempre antes de listar las aeronaves se verifica mediante un </w:t>
-      </w:r>
-      <w:proofErr w:type="spellStart"/>
-      <w:r>
-        <w:rPr>
-          <w:rFonts w:ascii="Calibri" w:eastAsia="Calibri" w:hAnsi="Calibri" w:cs="Calibri"/>
-          <w:sz w:val="24"/>
-          <w:szCs w:val="24"/>
-        </w:rPr>
-        <w:t>procedure</w:t>
-      </w:r>
-      <w:proofErr w:type="spellEnd"/>
-      <w:r>
-        <w:rPr>
-          <w:rFonts w:ascii="Calibri" w:eastAsia="Calibri" w:hAnsi="Calibri" w:cs="Calibri"/>
-          <w:sz w:val="24"/>
-          <w:szCs w:val="24"/>
-        </w:rPr>
-        <w:t xml:space="preserve"> si hay aeronaves que volvieron a estar habilitadas ya que terminó su período de fuera de servicio.</w:t>
+        <w:t>Siempre antes de listar las aeronaves se verifica mediante un procedure si hay aeronaves que volvieron a estar habilitadas ya que terminó su período de fuera de servicio.</w:t>
       </w:r>
     </w:p>
     <w:p>
@@ -3532,25 +2793,7 @@
           <w:sz w:val="24"/>
           <w:szCs w:val="24"/>
         </w:rPr>
-        <w:t xml:space="preserve"> que la aeronave a reemplazar, como así también con la cantidad de </w:t>
-      </w:r>
-      <w:proofErr w:type="spellStart"/>
-      <w:r>
-        <w:rPr>
-          <w:rFonts w:ascii="Calibri" w:eastAsia="Calibri" w:hAnsi="Calibri" w:cs="Calibri"/>
-          <w:sz w:val="24"/>
-          <w:szCs w:val="24"/>
-        </w:rPr>
-        <w:t>KGs</w:t>
-      </w:r>
-      <w:proofErr w:type="spellEnd"/>
-      <w:r>
-        <w:rPr>
-          <w:rFonts w:ascii="Calibri" w:eastAsia="Calibri" w:hAnsi="Calibri" w:cs="Calibri"/>
-          <w:sz w:val="24"/>
-          <w:szCs w:val="24"/>
-        </w:rPr>
-        <w:t>.</w:t>
+        <w:t xml:space="preserve"> que la aeronave a reemplazar, como así también con la cantidad de KGs.</w:t>
       </w:r>
     </w:p>
     <w:p>
@@ -3609,6 +2852,30 @@
         <w:t>bilitar, modificar su servicio y agregar nuevas.</w:t>
       </w:r>
     </w:p>
+    <w:p>
+      <w:pPr>
+        <w:numPr>
+          <w:ilvl w:val="0"/>
+          <w:numId w:val="17"/>
+        </w:numPr>
+        <w:spacing w:line="240" w:lineRule="auto"/>
+        <w:ind w:hanging="360"/>
+        <w:contextualSpacing/>
+        <w:rPr>
+          <w:rFonts w:ascii="Calibri" w:eastAsia="Calibri" w:hAnsi="Calibri" w:cs="Calibri"/>
+          <w:sz w:val="24"/>
+          <w:szCs w:val="24"/>
+        </w:rPr>
+      </w:pPr>
+      <w:r>
+        <w:rPr>
+          <w:rFonts w:ascii="Calibri" w:eastAsia="Calibri" w:hAnsi="Calibri" w:cs="Calibri"/>
+          <w:sz w:val="24"/>
+          <w:szCs w:val="24"/>
+        </w:rPr>
+        <w:t>Se asume que al reemplazar una aeronave por otra, la aeronave reemplazante va a tener la cantidad de butacas necesarias para reemplazar a la otra y lo mismo para los kgs. Ya que en la consigna la única validación que había que tener en cuenta era que sea de la misma flota. Cuando hay que dar de alta una nueva, estas validaciones de cantidades se tienen que cuenta, pero en el reemplazo automático no.</w:t>
+      </w:r>
+    </w:p>
     <w:p/>
     <w:p>
       <w:pPr>
@@ -3619,8 +2886,8 @@
         </w:numPr>
         <w:ind w:hanging="360"/>
       </w:pPr>
-      <w:bookmarkStart w:id="9" w:name="h.wemy9jh82uzi" w:colFirst="0" w:colLast="0"/>
-      <w:bookmarkEnd w:id="9"/>
+      <w:bookmarkStart w:id="10" w:name="h.wemy9jh82uzi" w:colFirst="0" w:colLast="0"/>
+      <w:bookmarkEnd w:id="10"/>
       <w:r>
         <w:t>Generación de Viaje</w:t>
       </w:r>
@@ -3670,25 +2937,7 @@
           <w:sz w:val="24"/>
           <w:szCs w:val="24"/>
         </w:rPr>
-        <w:t xml:space="preserve">Cuando se elige la ciudad origen sólo se mostrarán aquellas que pertenezcan a una ruta que contenga el servicio de la aeronave seleccionada. Como así también al momento de seleccionar el destino solo será posible optar por aquellas ciudades que tengan en su ruta a la ciudad origen </w:t>
-      </w:r>
-      <w:proofErr w:type="gramStart"/>
-      <w:r>
-        <w:rPr>
-          <w:rFonts w:ascii="Calibri" w:eastAsia="Calibri" w:hAnsi="Calibri" w:cs="Calibri"/>
-          <w:sz w:val="24"/>
-          <w:szCs w:val="24"/>
-        </w:rPr>
-        <w:t>establecida</w:t>
-      </w:r>
-      <w:proofErr w:type="gramEnd"/>
-      <w:r>
-        <w:rPr>
-          <w:rFonts w:ascii="Calibri" w:eastAsia="Calibri" w:hAnsi="Calibri" w:cs="Calibri"/>
-          <w:sz w:val="24"/>
-          <w:szCs w:val="24"/>
-        </w:rPr>
-        <w:t>.</w:t>
+        <w:t>Cuando se elige la ciudad origen sólo se mostrarán aquellas que pertenezcan a una ruta que contenga el servicio de la aeronave seleccionada. Como así también al momento de seleccionar el destino solo será posible optar por aquellas ciudades que tengan en su ruta a la ciudad origen establecida.</w:t>
       </w:r>
     </w:p>
     <w:p>
@@ -3725,9 +2974,10 @@
         </w:numPr>
         <w:ind w:hanging="360"/>
       </w:pPr>
-      <w:bookmarkStart w:id="10" w:name="h.obw9w21l8pva" w:colFirst="0" w:colLast="0"/>
-      <w:bookmarkEnd w:id="10"/>
-      <w:r>
+      <w:bookmarkStart w:id="11" w:name="h.obw9w21l8pva" w:colFirst="0" w:colLast="0"/>
+      <w:bookmarkEnd w:id="11"/>
+      <w:r>
+        <w:lastRenderedPageBreak/>
         <w:t>Registro de llegada a Destino</w:t>
       </w:r>
     </w:p>
@@ -3776,8 +3026,299 @@
           <w:sz w:val="24"/>
           <w:szCs w:val="24"/>
         </w:rPr>
-        <w:t xml:space="preserve">Una vez validado lo mencionado anteriormente se procederá a mostrar la información de la aeronave que realiza el viaje y la opción de registrar la fecha, la </w:t>
-      </w:r>
+        <w:t>Una vez validado lo mencionado anteriormente se procederá a mostrar la información de la aeronave que realiza el viaje y la opción de registrar la fecha, la cual deberá ser posterior a la fecha de salida y cumplir con que sea un tiempo de vuelo menor a 24hs.</w:t>
+      </w:r>
+    </w:p>
+    <w:p>
+      <w:pPr>
+        <w:numPr>
+          <w:ilvl w:val="0"/>
+          <w:numId w:val="8"/>
+        </w:numPr>
+        <w:spacing w:line="240" w:lineRule="auto"/>
+        <w:ind w:hanging="360"/>
+        <w:contextualSpacing/>
+        <w:rPr>
+          <w:rFonts w:ascii="Calibri" w:eastAsia="Calibri" w:hAnsi="Calibri" w:cs="Calibri"/>
+          <w:sz w:val="24"/>
+          <w:szCs w:val="24"/>
+        </w:rPr>
+      </w:pPr>
+      <w:r>
+        <w:rPr>
+          <w:rFonts w:ascii="Calibri" w:eastAsia="Calibri" w:hAnsi="Calibri" w:cs="Calibri"/>
+          <w:sz w:val="24"/>
+          <w:szCs w:val="24"/>
+        </w:rPr>
+        <w:t>En esta funcionalidad también se suman las millas de pasajero frecuente de todos los clientes que viajaron o enviaron las encomiendas.</w:t>
+      </w:r>
+    </w:p>
+    <w:p>
+      <w:pPr>
+        <w:numPr>
+          <w:ilvl w:val="0"/>
+          <w:numId w:val="8"/>
+        </w:numPr>
+        <w:spacing w:line="240" w:lineRule="auto"/>
+        <w:ind w:hanging="360"/>
+        <w:contextualSpacing/>
+        <w:rPr>
+          <w:rFonts w:ascii="Calibri" w:eastAsia="Calibri" w:hAnsi="Calibri" w:cs="Calibri"/>
+          <w:sz w:val="24"/>
+          <w:szCs w:val="24"/>
+        </w:rPr>
+      </w:pPr>
+      <w:r>
+        <w:rPr>
+          <w:rFonts w:ascii="Calibri" w:eastAsia="Calibri" w:hAnsi="Calibri" w:cs="Calibri"/>
+          <w:sz w:val="24"/>
+          <w:szCs w:val="24"/>
+        </w:rPr>
+        <w:t>Un viaje que estaba planeado para una aeronave, una fecha y una ciudad de origen determinados puede llegar a cualquier ciudad de destino inclusive a la misma de la que partió (esto puede ocurrir por algún imprevisto). Esta consideración se efectuó para poder validar si el avión debía arribar a esa ciudad de destino o no. Por lo tanto, el avión puede recorrer una ruta inexistente en el sistema. Si bien se puede registrar el arribo a otro destino, este cambio no impacta en la base de datos y todas las funcionalidades que de esta derivaban (por ejemplo, el registro de las millas), se ejecutan en forma normal.</w:t>
+      </w:r>
+    </w:p>
+    <w:p/>
+    <w:p>
+      <w:pPr>
+        <w:pStyle w:val="Ttulo2"/>
+        <w:numPr>
+          <w:ilvl w:val="0"/>
+          <w:numId w:val="15"/>
+        </w:numPr>
+        <w:ind w:hanging="360"/>
+      </w:pPr>
+      <w:bookmarkStart w:id="12" w:name="h.pzim472tucpv" w:colFirst="0" w:colLast="0"/>
+      <w:bookmarkEnd w:id="12"/>
+      <w:r>
+        <w:t>Compra de pasaje/encomienda</w:t>
+      </w:r>
+    </w:p>
+    <w:p>
+      <w:pPr>
+        <w:pStyle w:val="Ttulo2"/>
+        <w:numPr>
+          <w:ilvl w:val="0"/>
+          <w:numId w:val="9"/>
+        </w:numPr>
+        <w:ind w:hanging="360"/>
+        <w:rPr>
+          <w:b w:val="0"/>
+        </w:rPr>
+      </w:pPr>
+      <w:bookmarkStart w:id="13" w:name="h.nury1evedwtk" w:colFirst="0" w:colLast="0"/>
+      <w:bookmarkEnd w:id="13"/>
+      <w:r>
+        <w:rPr>
+          <w:b w:val="0"/>
+        </w:rPr>
+        <w:t>Es importante aclarar que para aquellos documentos repetidos de clientes ya existentes, el llenado automático de datos no se realiza.</w:t>
+      </w:r>
+    </w:p>
+    <w:p>
+      <w:pPr>
+        <w:numPr>
+          <w:ilvl w:val="0"/>
+          <w:numId w:val="9"/>
+        </w:numPr>
+        <w:spacing w:line="240" w:lineRule="auto"/>
+        <w:ind w:hanging="360"/>
+        <w:contextualSpacing/>
+        <w:rPr>
+          <w:rFonts w:ascii="Calibri" w:eastAsia="Calibri" w:hAnsi="Calibri" w:cs="Calibri"/>
+          <w:sz w:val="24"/>
+          <w:szCs w:val="24"/>
+        </w:rPr>
+      </w:pPr>
+      <w:r>
+        <w:rPr>
+          <w:rFonts w:ascii="Calibri" w:eastAsia="Calibri" w:hAnsi="Calibri" w:cs="Calibri"/>
+          <w:color w:val="333333"/>
+          <w:sz w:val="24"/>
+          <w:szCs w:val="24"/>
+          <w:highlight w:val="white"/>
+        </w:rPr>
+        <w:t>Los campos se llenan automáticamente luego de ingresar el tipo y número de documento y haciendo click en otro text box o seleccionando la butaca, o bien tocando Enter.</w:t>
+      </w:r>
+    </w:p>
+    <w:p>
+      <w:pPr>
+        <w:numPr>
+          <w:ilvl w:val="0"/>
+          <w:numId w:val="9"/>
+        </w:numPr>
+        <w:spacing w:line="240" w:lineRule="auto"/>
+        <w:ind w:hanging="360"/>
+        <w:contextualSpacing/>
+        <w:rPr>
+          <w:rFonts w:ascii="Calibri" w:eastAsia="Calibri" w:hAnsi="Calibri" w:cs="Calibri"/>
+          <w:sz w:val="24"/>
+          <w:szCs w:val="24"/>
+        </w:rPr>
+      </w:pPr>
+      <w:r>
+        <w:rPr>
+          <w:rFonts w:ascii="Calibri" w:eastAsia="Calibri" w:hAnsi="Calibri" w:cs="Calibri"/>
+          <w:sz w:val="24"/>
+          <w:szCs w:val="24"/>
+        </w:rPr>
+        <w:t>Para acotar los resultados debido a la gran cantidad de viajes existentes en la base de datos, decidimos que la búsqueda de vuelos para comprar pasajes o encomiendas, sólo pueda realizarse buscando exactamente por origen, destino y fecha deseada.</w:t>
+      </w:r>
+    </w:p>
+    <w:p>
+      <w:pPr>
+        <w:numPr>
+          <w:ilvl w:val="0"/>
+          <w:numId w:val="9"/>
+        </w:numPr>
+        <w:spacing w:line="240" w:lineRule="auto"/>
+        <w:ind w:hanging="360"/>
+        <w:contextualSpacing/>
+        <w:rPr>
+          <w:rFonts w:ascii="Calibri" w:eastAsia="Calibri" w:hAnsi="Calibri" w:cs="Calibri"/>
+          <w:sz w:val="24"/>
+          <w:szCs w:val="24"/>
+        </w:rPr>
+      </w:pPr>
+      <w:r>
+        <w:rPr>
+          <w:rFonts w:ascii="Calibri" w:eastAsia="Calibri" w:hAnsi="Calibri" w:cs="Calibri"/>
+          <w:sz w:val="24"/>
+          <w:szCs w:val="24"/>
+        </w:rPr>
+        <w:t>Las opciones de pago dependen del rol del usuario logueado. Si es cliente, sólo puede pagar con tarjeta, en cambio un administrador puede hacerlo tanto con tarjeta como en efectivo.</w:t>
+      </w:r>
+    </w:p>
+    <w:p>
+      <w:pPr>
+        <w:numPr>
+          <w:ilvl w:val="0"/>
+          <w:numId w:val="9"/>
+        </w:numPr>
+        <w:spacing w:line="240" w:lineRule="auto"/>
+        <w:ind w:hanging="360"/>
+        <w:contextualSpacing/>
+        <w:rPr>
+          <w:rFonts w:ascii="Calibri" w:eastAsia="Calibri" w:hAnsi="Calibri" w:cs="Calibri"/>
+          <w:sz w:val="24"/>
+          <w:szCs w:val="24"/>
+        </w:rPr>
+      </w:pPr>
+      <w:r>
+        <w:rPr>
+          <w:rFonts w:ascii="Calibri" w:eastAsia="Calibri" w:hAnsi="Calibri" w:cs="Calibri"/>
+          <w:sz w:val="24"/>
+          <w:szCs w:val="24"/>
+        </w:rPr>
+        <w:t>El formulario de carga de datos de una tarjeta de crédito posee información (como por ejemplo, vencimiento o código de seguridad) que está para hacer el formulario más real. En realidad, no los procesamos ni guardamos porque entendemos que en la realidad, esos datos se compararían contra una base de datos de algún banco o empresa de tarjetas.</w:t>
+      </w:r>
+    </w:p>
+    <w:p>
+      <w:pPr>
+        <w:numPr>
+          <w:ilvl w:val="0"/>
+          <w:numId w:val="9"/>
+        </w:numPr>
+        <w:spacing w:line="240" w:lineRule="auto"/>
+        <w:ind w:hanging="360"/>
+        <w:contextualSpacing/>
+        <w:rPr>
+          <w:rFonts w:ascii="Calibri" w:eastAsia="Calibri" w:hAnsi="Calibri" w:cs="Calibri"/>
+          <w:sz w:val="24"/>
+          <w:szCs w:val="24"/>
+        </w:rPr>
+      </w:pPr>
+      <w:r>
+        <w:rPr>
+          <w:rFonts w:ascii="Calibri" w:eastAsia="Calibri" w:hAnsi="Calibri" w:cs="Calibri"/>
+          <w:sz w:val="24"/>
+          <w:szCs w:val="24"/>
+        </w:rPr>
+        <w:t>El PNR es autogenerado y se le informe al cliente una vez confirmada la operación de compra.</w:t>
+      </w:r>
+    </w:p>
+    <w:p>
+      <w:pPr>
+        <w:ind w:left="720"/>
+      </w:pPr>
+    </w:p>
+    <w:p>
+      <w:pPr>
+        <w:pStyle w:val="Ttulo2"/>
+        <w:numPr>
+          <w:ilvl w:val="0"/>
+          <w:numId w:val="15"/>
+        </w:numPr>
+        <w:ind w:hanging="360"/>
+      </w:pPr>
+      <w:bookmarkStart w:id="14" w:name="h.5dtj2kopuju5" w:colFirst="0" w:colLast="0"/>
+      <w:bookmarkEnd w:id="14"/>
+      <w:r>
+        <w:t>Devolución/Cancelación de pasaje y/o encomienda</w:t>
+      </w:r>
+    </w:p>
+    <w:p>
+      <w:pPr>
+        <w:numPr>
+          <w:ilvl w:val="0"/>
+          <w:numId w:val="12"/>
+        </w:numPr>
+        <w:spacing w:line="240" w:lineRule="auto"/>
+        <w:ind w:hanging="360"/>
+        <w:contextualSpacing/>
+        <w:rPr>
+          <w:rFonts w:ascii="Calibri" w:eastAsia="Calibri" w:hAnsi="Calibri" w:cs="Calibri"/>
+          <w:sz w:val="24"/>
+          <w:szCs w:val="24"/>
+        </w:rPr>
+      </w:pPr>
+      <w:r>
+        <w:rPr>
+          <w:rFonts w:ascii="Calibri" w:eastAsia="Calibri" w:hAnsi="Calibri" w:cs="Calibri"/>
+          <w:sz w:val="24"/>
+          <w:szCs w:val="24"/>
+        </w:rPr>
+        <w:t xml:space="preserve">Para proceder a la devolución de las compras o encomiendas de un cliente en particular el usuario deberá ingresar el dni del mismo. Una vez validada su existencia se mostrarán todas las posibles devoluciones a realizar. </w:t>
+      </w:r>
+    </w:p>
+    <w:p>
+      <w:pPr>
+        <w:numPr>
+          <w:ilvl w:val="0"/>
+          <w:numId w:val="12"/>
+        </w:numPr>
+        <w:spacing w:line="240" w:lineRule="auto"/>
+        <w:ind w:hanging="360"/>
+        <w:contextualSpacing/>
+        <w:rPr>
+          <w:rFonts w:ascii="Calibri" w:eastAsia="Calibri" w:hAnsi="Calibri" w:cs="Calibri"/>
+          <w:sz w:val="24"/>
+          <w:szCs w:val="24"/>
+        </w:rPr>
+      </w:pPr>
+      <w:r>
+        <w:rPr>
+          <w:rFonts w:ascii="Calibri" w:eastAsia="Calibri" w:hAnsi="Calibri" w:cs="Calibri"/>
+          <w:sz w:val="24"/>
+          <w:szCs w:val="24"/>
+        </w:rPr>
+        <w:t>En el caso que se ingrese un número de documento que esté por duplicado en la base de datos, se le exigirá al usuario que ingrese la fecha de nacimiento del mismo para poder así identificarlo unívocamente.</w:t>
+      </w:r>
+    </w:p>
+    <w:p>
+      <w:pPr>
+        <w:numPr>
+          <w:ilvl w:val="0"/>
+          <w:numId w:val="12"/>
+        </w:numPr>
+        <w:spacing w:line="240" w:lineRule="auto"/>
+        <w:ind w:hanging="360"/>
+        <w:contextualSpacing/>
+        <w:rPr>
+          <w:rFonts w:ascii="Calibri" w:eastAsia="Calibri" w:hAnsi="Calibri" w:cs="Calibri"/>
+          <w:sz w:val="24"/>
+          <w:szCs w:val="24"/>
+        </w:rPr>
+      </w:pPr>
       <w:r>
         <w:rPr>
           <w:rFonts w:ascii="Calibri" w:eastAsia="Calibri" w:hAnsi="Calibri" w:cs="Calibri"/>
@@ -3785,14 +3326,30 @@
           <w:szCs w:val="24"/>
         </w:rPr>
         <w:lastRenderedPageBreak/>
-        <w:t>cual deberá ser posterior a la fecha de salida y cumplir con que sea un tiempo de vuelo menor a 24hs.</w:t>
-      </w:r>
-    </w:p>
-    <w:p>
-      <w:pPr>
-        <w:numPr>
-          <w:ilvl w:val="0"/>
-          <w:numId w:val="8"/>
+        <w:t>El usuario tendrá la posibilidad de devolver todo (todos los pasajes y encomiendas comprados), lo cual generará que todas sus compras sean devueltas, exigiendo que se ingrese un motivo común a todas las devoluciones.</w:t>
+      </w:r>
+    </w:p>
+    <w:p/>
+    <w:p>
+      <w:pPr>
+        <w:pStyle w:val="Ttulo2"/>
+        <w:numPr>
+          <w:ilvl w:val="0"/>
+          <w:numId w:val="15"/>
+        </w:numPr>
+        <w:ind w:hanging="360"/>
+      </w:pPr>
+      <w:bookmarkStart w:id="15" w:name="h.3ocmz868hu69" w:colFirst="0" w:colLast="0"/>
+      <w:bookmarkEnd w:id="15"/>
+      <w:r>
+        <w:t>Consulta de millas de pasajero frecuente</w:t>
+      </w:r>
+    </w:p>
+    <w:p>
+      <w:pPr>
+        <w:numPr>
+          <w:ilvl w:val="0"/>
+          <w:numId w:val="19"/>
         </w:numPr>
         <w:spacing w:line="240" w:lineRule="auto"/>
         <w:ind w:hanging="360"/>
@@ -3809,14 +3366,14 @@
           <w:sz w:val="24"/>
           <w:szCs w:val="24"/>
         </w:rPr>
-        <w:t>En esta funcionalidad también se suman las millas de pasajero frecuente de todos los clientes que viajaron o enviaron las encomiendas.</w:t>
-      </w:r>
-    </w:p>
-    <w:p>
-      <w:pPr>
-        <w:numPr>
-          <w:ilvl w:val="0"/>
-          <w:numId w:val="8"/>
+        <w:t>Para ingresar a esta funcionalidad, se le pide al Cliente/Administrador que ingrese el tipo y número de documento de quién quiere consultar sus millas. En caso que se encuentre en la base de datos dos números de documento repetidos, se le solicitará al cliente su fecha de nacimiento para su identificación.</w:t>
+      </w:r>
+    </w:p>
+    <w:p>
+      <w:pPr>
+        <w:numPr>
+          <w:ilvl w:val="0"/>
+          <w:numId w:val="19"/>
         </w:numPr>
         <w:spacing w:line="240" w:lineRule="auto"/>
         <w:ind w:hanging="360"/>
@@ -3833,51 +3390,14 @@
           <w:sz w:val="24"/>
           <w:szCs w:val="24"/>
         </w:rPr>
-        <w:t>Un viaje que estaba planeado para una aeronave, una fecha y una ciudad de origen determinados puede llegar a cualquier ciudad de destino inclusive a la misma de la que partió (esto puede ocurrir por algún imprevisto). Esta consideración se efectuó para poder validar si el avión debía arribar a esa ciudad de destino o no. Por lo tanto, el avión puede recorrer una ruta inexistente en el sistema. Si bien se puede registrar el arribo a otro destino, este cambio no impacta en la base de datos y todas las funcionalidades que de esta derivaban (por ejemplo, el registro de las millas), se ejecutan en forma normal.</w:t>
-      </w:r>
-    </w:p>
-    <w:p/>
-    <w:p>
-      <w:pPr>
-        <w:pStyle w:val="Ttulo2"/>
-        <w:numPr>
-          <w:ilvl w:val="0"/>
-          <w:numId w:val="15"/>
-        </w:numPr>
-        <w:ind w:hanging="360"/>
-      </w:pPr>
-      <w:bookmarkStart w:id="11" w:name="h.pzim472tucpv" w:colFirst="0" w:colLast="0"/>
-      <w:bookmarkEnd w:id="11"/>
-      <w:r>
-        <w:t>Compra de pasaje/encomienda</w:t>
-      </w:r>
-    </w:p>
-    <w:p>
-      <w:pPr>
-        <w:pStyle w:val="Ttulo2"/>
-        <w:numPr>
-          <w:ilvl w:val="0"/>
-          <w:numId w:val="9"/>
-        </w:numPr>
-        <w:ind w:hanging="360"/>
-        <w:rPr>
-          <w:b w:val="0"/>
-        </w:rPr>
-      </w:pPr>
-      <w:bookmarkStart w:id="12" w:name="h.nury1evedwtk" w:colFirst="0" w:colLast="0"/>
-      <w:bookmarkEnd w:id="12"/>
-      <w:r>
-        <w:rPr>
-          <w:b w:val="0"/>
-        </w:rPr>
-        <w:t>Es importante aclarar que para aquellos documentos repetidos de clientes ya existentes, el llenado automático de datos no se realiza.</w:t>
-      </w:r>
-    </w:p>
-    <w:p>
-      <w:pPr>
-        <w:numPr>
-          <w:ilvl w:val="0"/>
-          <w:numId w:val="9"/>
+        <w:t xml:space="preserve">Como esta funcionalidad pide un registro de las millas del cliente (todos los movimientos para conseguirlas), se muestra por un lado, todas las compras del cliente (tanto pasajes como encomiendas) como la cantidad de millas que suman por esa operación. Por otro lado se muestran los canjes realizados por el cliente con todo su detalle. </w:t>
+      </w:r>
+    </w:p>
+    <w:p>
+      <w:pPr>
+        <w:numPr>
+          <w:ilvl w:val="0"/>
+          <w:numId w:val="19"/>
         </w:numPr>
         <w:spacing w:line="240" w:lineRule="auto"/>
         <w:ind w:hanging="360"/>
@@ -3891,85 +3411,17 @@
       <w:r>
         <w:rPr>
           <w:rFonts w:ascii="Calibri" w:eastAsia="Calibri" w:hAnsi="Calibri" w:cs="Calibri"/>
-          <w:color w:val="333333"/>
-          <w:sz w:val="24"/>
-          <w:szCs w:val="24"/>
-          <w:highlight w:val="white"/>
-        </w:rPr>
-        <w:t xml:space="preserve">Los campos se llenan automáticamente luego de ingresar el tipo y número de documento y haciendo </w:t>
-      </w:r>
-      <w:proofErr w:type="spellStart"/>
-      <w:r>
-        <w:rPr>
-          <w:rFonts w:ascii="Calibri" w:eastAsia="Calibri" w:hAnsi="Calibri" w:cs="Calibri"/>
-          <w:color w:val="333333"/>
-          <w:sz w:val="24"/>
-          <w:szCs w:val="24"/>
-          <w:highlight w:val="white"/>
-        </w:rPr>
-        <w:t>click</w:t>
-      </w:r>
-      <w:proofErr w:type="spellEnd"/>
-      <w:r>
-        <w:rPr>
-          <w:rFonts w:ascii="Calibri" w:eastAsia="Calibri" w:hAnsi="Calibri" w:cs="Calibri"/>
-          <w:color w:val="333333"/>
-          <w:sz w:val="24"/>
-          <w:szCs w:val="24"/>
-          <w:highlight w:val="white"/>
-        </w:rPr>
-        <w:t xml:space="preserve"> en otro </w:t>
-      </w:r>
-      <w:proofErr w:type="spellStart"/>
-      <w:r>
-        <w:rPr>
-          <w:rFonts w:ascii="Calibri" w:eastAsia="Calibri" w:hAnsi="Calibri" w:cs="Calibri"/>
-          <w:color w:val="333333"/>
-          <w:sz w:val="24"/>
-          <w:szCs w:val="24"/>
-          <w:highlight w:val="white"/>
-        </w:rPr>
-        <w:t>text</w:t>
-      </w:r>
-      <w:proofErr w:type="spellEnd"/>
-      <w:r>
-        <w:rPr>
-          <w:rFonts w:ascii="Calibri" w:eastAsia="Calibri" w:hAnsi="Calibri" w:cs="Calibri"/>
-          <w:color w:val="333333"/>
-          <w:sz w:val="24"/>
-          <w:szCs w:val="24"/>
-          <w:highlight w:val="white"/>
-        </w:rPr>
-        <w:t xml:space="preserve"> box o seleccionando la butaca, o bien tocando </w:t>
-      </w:r>
-      <w:proofErr w:type="spellStart"/>
-      <w:r>
-        <w:rPr>
-          <w:rFonts w:ascii="Calibri" w:eastAsia="Calibri" w:hAnsi="Calibri" w:cs="Calibri"/>
-          <w:color w:val="333333"/>
-          <w:sz w:val="24"/>
-          <w:szCs w:val="24"/>
-          <w:highlight w:val="white"/>
-        </w:rPr>
-        <w:t>Enter</w:t>
-      </w:r>
-      <w:proofErr w:type="spellEnd"/>
-      <w:r>
-        <w:rPr>
-          <w:rFonts w:ascii="Calibri" w:eastAsia="Calibri" w:hAnsi="Calibri" w:cs="Calibri"/>
-          <w:color w:val="333333"/>
-          <w:sz w:val="24"/>
-          <w:szCs w:val="24"/>
-          <w:highlight w:val="white"/>
-        </w:rPr>
-        <w:t>.</w:t>
-      </w:r>
-    </w:p>
-    <w:p>
-      <w:pPr>
-        <w:numPr>
-          <w:ilvl w:val="0"/>
-          <w:numId w:val="9"/>
+          <w:sz w:val="24"/>
+          <w:szCs w:val="24"/>
+        </w:rPr>
+        <w:t>Cuando lista todos los registros con los movimientos del cliente, se van sumando las millas en caso que sea compra y restando en caso que sea canje y se muestra la totalidad de las millas con las que el cliente cuenta.</w:t>
+      </w:r>
+    </w:p>
+    <w:p>
+      <w:pPr>
+        <w:numPr>
+          <w:ilvl w:val="0"/>
+          <w:numId w:val="19"/>
         </w:numPr>
         <w:spacing w:line="240" w:lineRule="auto"/>
         <w:ind w:hanging="360"/>
@@ -3986,338 +3438,7 @@
           <w:sz w:val="24"/>
           <w:szCs w:val="24"/>
         </w:rPr>
-        <w:t>Para acotar los resultados debido a la gran cantidad de viajes existentes en la base de datos, decidimos que la búsqueda de vuelos para comprar pasajes o encomiendas, sólo pueda realizarse buscando exactamente por origen, destino y fecha deseada.</w:t>
-      </w:r>
-    </w:p>
-    <w:p>
-      <w:pPr>
-        <w:numPr>
-          <w:ilvl w:val="0"/>
-          <w:numId w:val="9"/>
-        </w:numPr>
-        <w:spacing w:line="240" w:lineRule="auto"/>
-        <w:ind w:hanging="360"/>
-        <w:contextualSpacing/>
-        <w:rPr>
-          <w:rFonts w:ascii="Calibri" w:eastAsia="Calibri" w:hAnsi="Calibri" w:cs="Calibri"/>
-          <w:sz w:val="24"/>
-          <w:szCs w:val="24"/>
-        </w:rPr>
-      </w:pPr>
-      <w:r>
-        <w:rPr>
-          <w:rFonts w:ascii="Calibri" w:eastAsia="Calibri" w:hAnsi="Calibri" w:cs="Calibri"/>
-          <w:sz w:val="24"/>
-          <w:szCs w:val="24"/>
-        </w:rPr>
-        <w:t xml:space="preserve">Las opciones de pago dependen del rol del usuario </w:t>
-      </w:r>
-      <w:proofErr w:type="spellStart"/>
-      <w:r>
-        <w:rPr>
-          <w:rFonts w:ascii="Calibri" w:eastAsia="Calibri" w:hAnsi="Calibri" w:cs="Calibri"/>
-          <w:sz w:val="24"/>
-          <w:szCs w:val="24"/>
-        </w:rPr>
-        <w:t>logueado</w:t>
-      </w:r>
-      <w:proofErr w:type="spellEnd"/>
-      <w:r>
-        <w:rPr>
-          <w:rFonts w:ascii="Calibri" w:eastAsia="Calibri" w:hAnsi="Calibri" w:cs="Calibri"/>
-          <w:sz w:val="24"/>
-          <w:szCs w:val="24"/>
-        </w:rPr>
-        <w:t>. Si es cliente, sólo puede pagar con tarjeta, en cambio un administrador puede hacerlo tanto con tarjeta como en efectivo.</w:t>
-      </w:r>
-    </w:p>
-    <w:p>
-      <w:pPr>
-        <w:numPr>
-          <w:ilvl w:val="0"/>
-          <w:numId w:val="9"/>
-        </w:numPr>
-        <w:spacing w:line="240" w:lineRule="auto"/>
-        <w:ind w:hanging="360"/>
-        <w:contextualSpacing/>
-        <w:rPr>
-          <w:rFonts w:ascii="Calibri" w:eastAsia="Calibri" w:hAnsi="Calibri" w:cs="Calibri"/>
-          <w:sz w:val="24"/>
-          <w:szCs w:val="24"/>
-        </w:rPr>
-      </w:pPr>
-      <w:r>
-        <w:rPr>
-          <w:rFonts w:ascii="Calibri" w:eastAsia="Calibri" w:hAnsi="Calibri" w:cs="Calibri"/>
-          <w:sz w:val="24"/>
-          <w:szCs w:val="24"/>
-        </w:rPr>
-        <w:t>El formulario de carga de datos de una tarjeta de crédito posee información (como por ejemplo, vencimiento o código de seguridad) que está para hacer el formulario más real. En realidad, no los procesamos ni guardamos porque entendemos que en la realidad, esos datos se compararían contra una base de datos de algún banco o empresa de tarjetas.</w:t>
-      </w:r>
-    </w:p>
-    <w:p>
-      <w:pPr>
-        <w:numPr>
-          <w:ilvl w:val="0"/>
-          <w:numId w:val="9"/>
-        </w:numPr>
-        <w:spacing w:line="240" w:lineRule="auto"/>
-        <w:ind w:hanging="360"/>
-        <w:contextualSpacing/>
-        <w:rPr>
-          <w:rFonts w:ascii="Calibri" w:eastAsia="Calibri" w:hAnsi="Calibri" w:cs="Calibri"/>
-          <w:sz w:val="24"/>
-          <w:szCs w:val="24"/>
-        </w:rPr>
-      </w:pPr>
-      <w:r>
-        <w:rPr>
-          <w:rFonts w:ascii="Calibri" w:eastAsia="Calibri" w:hAnsi="Calibri" w:cs="Calibri"/>
-          <w:sz w:val="24"/>
-          <w:szCs w:val="24"/>
-        </w:rPr>
-        <w:t>El PNR es autogenerado y se le informe al cliente una vez confirmada la operación de compra.</w:t>
-      </w:r>
-    </w:p>
-    <w:p>
-      <w:pPr>
-        <w:ind w:left="720"/>
-      </w:pPr>
-    </w:p>
-    <w:p>
-      <w:pPr>
-        <w:pStyle w:val="Ttulo2"/>
-        <w:numPr>
-          <w:ilvl w:val="0"/>
-          <w:numId w:val="15"/>
-        </w:numPr>
-        <w:ind w:hanging="360"/>
-      </w:pPr>
-      <w:bookmarkStart w:id="13" w:name="h.5dtj2kopuju5" w:colFirst="0" w:colLast="0"/>
-      <w:bookmarkEnd w:id="13"/>
-      <w:r>
-        <w:t>Devolución/Cancelación de pasaje y/o encomienda</w:t>
-      </w:r>
-    </w:p>
-    <w:p>
-      <w:pPr>
-        <w:numPr>
-          <w:ilvl w:val="0"/>
-          <w:numId w:val="12"/>
-        </w:numPr>
-        <w:spacing w:line="240" w:lineRule="auto"/>
-        <w:ind w:hanging="360"/>
-        <w:contextualSpacing/>
-        <w:rPr>
-          <w:rFonts w:ascii="Calibri" w:eastAsia="Calibri" w:hAnsi="Calibri" w:cs="Calibri"/>
-          <w:sz w:val="24"/>
-          <w:szCs w:val="24"/>
-        </w:rPr>
-      </w:pPr>
-      <w:r>
-        <w:rPr>
-          <w:rFonts w:ascii="Calibri" w:eastAsia="Calibri" w:hAnsi="Calibri" w:cs="Calibri"/>
-          <w:sz w:val="24"/>
-          <w:szCs w:val="24"/>
-        </w:rPr>
-        <w:t xml:space="preserve">Para proceder a la devolución de las compras o encomiendas de un cliente en particular el usuario deberá ingresar el </w:t>
-      </w:r>
-      <w:proofErr w:type="spellStart"/>
-      <w:r>
-        <w:rPr>
-          <w:rFonts w:ascii="Calibri" w:eastAsia="Calibri" w:hAnsi="Calibri" w:cs="Calibri"/>
-          <w:sz w:val="24"/>
-          <w:szCs w:val="24"/>
-        </w:rPr>
-        <w:t>dni</w:t>
-      </w:r>
-      <w:proofErr w:type="spellEnd"/>
-      <w:r>
-        <w:rPr>
-          <w:rFonts w:ascii="Calibri" w:eastAsia="Calibri" w:hAnsi="Calibri" w:cs="Calibri"/>
-          <w:sz w:val="24"/>
-          <w:szCs w:val="24"/>
-        </w:rPr>
-        <w:t xml:space="preserve"> del mismo. Una vez validada su existencia se mostrarán todas las posibles devoluciones a realizar. </w:t>
-      </w:r>
-    </w:p>
-    <w:p>
-      <w:pPr>
-        <w:numPr>
-          <w:ilvl w:val="0"/>
-          <w:numId w:val="12"/>
-        </w:numPr>
-        <w:spacing w:line="240" w:lineRule="auto"/>
-        <w:ind w:hanging="360"/>
-        <w:contextualSpacing/>
-        <w:rPr>
-          <w:rFonts w:ascii="Calibri" w:eastAsia="Calibri" w:hAnsi="Calibri" w:cs="Calibri"/>
-          <w:sz w:val="24"/>
-          <w:szCs w:val="24"/>
-        </w:rPr>
-      </w:pPr>
-      <w:r>
-        <w:rPr>
-          <w:rFonts w:ascii="Calibri" w:eastAsia="Calibri" w:hAnsi="Calibri" w:cs="Calibri"/>
-          <w:sz w:val="24"/>
-          <w:szCs w:val="24"/>
-        </w:rPr>
-        <w:t>En el caso que se ingrese un número de documento que esté por duplicado en la base de datos, se le exigirá al usuario que ingrese la fecha de nacimiento del mismo para poder así identificarlo unívocamente.</w:t>
-      </w:r>
-    </w:p>
-    <w:p>
-      <w:pPr>
-        <w:numPr>
-          <w:ilvl w:val="0"/>
-          <w:numId w:val="12"/>
-        </w:numPr>
-        <w:spacing w:line="240" w:lineRule="auto"/>
-        <w:ind w:hanging="360"/>
-        <w:contextualSpacing/>
-        <w:rPr>
-          <w:rFonts w:ascii="Calibri" w:eastAsia="Calibri" w:hAnsi="Calibri" w:cs="Calibri"/>
-          <w:sz w:val="24"/>
-          <w:szCs w:val="24"/>
-        </w:rPr>
-      </w:pPr>
-      <w:r>
-        <w:rPr>
-          <w:rFonts w:ascii="Calibri" w:eastAsia="Calibri" w:hAnsi="Calibri" w:cs="Calibri"/>
-          <w:sz w:val="24"/>
-          <w:szCs w:val="24"/>
-        </w:rPr>
-        <w:t>El usuario tendrá la posibilidad de devolver todo (todos los pasajes y encomiendas comprados), lo cual generará que todas sus compras sean devueltas, exigiendo que se ingrese un motivo común a todas las devoluciones.</w:t>
-      </w:r>
-    </w:p>
-    <w:p/>
-    <w:p>
-      <w:pPr>
-        <w:pStyle w:val="Ttulo2"/>
-        <w:numPr>
-          <w:ilvl w:val="0"/>
-          <w:numId w:val="15"/>
-        </w:numPr>
-        <w:ind w:hanging="360"/>
-      </w:pPr>
-      <w:bookmarkStart w:id="14" w:name="h.3ocmz868hu69" w:colFirst="0" w:colLast="0"/>
-      <w:bookmarkEnd w:id="14"/>
-      <w:r>
-        <w:lastRenderedPageBreak/>
-        <w:t>Consulta de millas de pasajero frecuente</w:t>
-      </w:r>
-    </w:p>
-    <w:p>
-      <w:pPr>
-        <w:numPr>
-          <w:ilvl w:val="0"/>
-          <w:numId w:val="19"/>
-        </w:numPr>
-        <w:spacing w:line="240" w:lineRule="auto"/>
-        <w:ind w:hanging="360"/>
-        <w:contextualSpacing/>
-        <w:rPr>
-          <w:rFonts w:ascii="Calibri" w:eastAsia="Calibri" w:hAnsi="Calibri" w:cs="Calibri"/>
-          <w:sz w:val="24"/>
-          <w:szCs w:val="24"/>
-        </w:rPr>
-      </w:pPr>
-      <w:r>
-        <w:rPr>
-          <w:rFonts w:ascii="Calibri" w:eastAsia="Calibri" w:hAnsi="Calibri" w:cs="Calibri"/>
-          <w:sz w:val="24"/>
-          <w:szCs w:val="24"/>
-        </w:rPr>
-        <w:t>Para ingresar a esta funcionalidad, se le pide al Cliente/Administrador que ingrese el tipo y número de documento de quién quiere consultar sus millas. En caso que se encuentre en la base de datos dos números de documento repetidos, se le solicitará al cliente su fecha de nacimiento para su identificación.</w:t>
-      </w:r>
-    </w:p>
-    <w:p>
-      <w:pPr>
-        <w:numPr>
-          <w:ilvl w:val="0"/>
-          <w:numId w:val="19"/>
-        </w:numPr>
-        <w:spacing w:line="240" w:lineRule="auto"/>
-        <w:ind w:hanging="360"/>
-        <w:contextualSpacing/>
-        <w:rPr>
-          <w:rFonts w:ascii="Calibri" w:eastAsia="Calibri" w:hAnsi="Calibri" w:cs="Calibri"/>
-          <w:sz w:val="24"/>
-          <w:szCs w:val="24"/>
-        </w:rPr>
-      </w:pPr>
-      <w:r>
-        <w:rPr>
-          <w:rFonts w:ascii="Calibri" w:eastAsia="Calibri" w:hAnsi="Calibri" w:cs="Calibri"/>
-          <w:sz w:val="24"/>
-          <w:szCs w:val="24"/>
-        </w:rPr>
-        <w:t xml:space="preserve">Como esta funcionalidad pide un registro de las millas del cliente (todos los movimientos para conseguirlas), se muestra por un lado, todas las compras del cliente (tanto pasajes como encomiendas) como la cantidad de millas que suman por esa operación. Por otro lado se muestran los canjes realizados por el cliente con todo su detalle. </w:t>
-      </w:r>
-    </w:p>
-    <w:p>
-      <w:pPr>
-        <w:numPr>
-          <w:ilvl w:val="0"/>
-          <w:numId w:val="19"/>
-        </w:numPr>
-        <w:spacing w:line="240" w:lineRule="auto"/>
-        <w:ind w:hanging="360"/>
-        <w:contextualSpacing/>
-        <w:rPr>
-          <w:rFonts w:ascii="Calibri" w:eastAsia="Calibri" w:hAnsi="Calibri" w:cs="Calibri"/>
-          <w:sz w:val="24"/>
-          <w:szCs w:val="24"/>
-        </w:rPr>
-      </w:pPr>
-      <w:r>
-        <w:rPr>
-          <w:rFonts w:ascii="Calibri" w:eastAsia="Calibri" w:hAnsi="Calibri" w:cs="Calibri"/>
-          <w:sz w:val="24"/>
-          <w:szCs w:val="24"/>
-        </w:rPr>
-        <w:t>Cuando lista todos los registros con los movimientos del cliente, se van sumando las millas en caso que sea compra y restando en caso que sea canje y se muestra la totalidad de las millas con las que el cliente cuenta.</w:t>
-      </w:r>
-    </w:p>
-    <w:p>
-      <w:pPr>
-        <w:numPr>
-          <w:ilvl w:val="0"/>
-          <w:numId w:val="19"/>
-        </w:numPr>
-        <w:spacing w:line="240" w:lineRule="auto"/>
-        <w:ind w:hanging="360"/>
-        <w:contextualSpacing/>
-        <w:rPr>
-          <w:rFonts w:ascii="Calibri" w:eastAsia="Calibri" w:hAnsi="Calibri" w:cs="Calibri"/>
-          <w:sz w:val="24"/>
-          <w:szCs w:val="24"/>
-        </w:rPr>
-      </w:pPr>
-      <w:r>
-        <w:rPr>
-          <w:rFonts w:ascii="Calibri" w:eastAsia="Calibri" w:hAnsi="Calibri" w:cs="Calibri"/>
-          <w:sz w:val="24"/>
-          <w:szCs w:val="24"/>
-        </w:rPr>
-        <w:t xml:space="preserve">Cada vez que se inicia la aplicación, se ejecuta un </w:t>
-      </w:r>
-      <w:proofErr w:type="spellStart"/>
-      <w:r>
-        <w:rPr>
-          <w:rFonts w:ascii="Calibri" w:eastAsia="Calibri" w:hAnsi="Calibri" w:cs="Calibri"/>
-          <w:sz w:val="24"/>
-          <w:szCs w:val="24"/>
-        </w:rPr>
-        <w:t>procedure</w:t>
-      </w:r>
-      <w:proofErr w:type="spellEnd"/>
-      <w:r>
-        <w:rPr>
-          <w:rFonts w:ascii="Calibri" w:eastAsia="Calibri" w:hAnsi="Calibri" w:cs="Calibri"/>
-          <w:sz w:val="24"/>
-          <w:szCs w:val="24"/>
-        </w:rPr>
-        <w:t xml:space="preserve"> que resta las millas vencidas de los clientes y a la vez, elimina sus registros de la base de datos.</w:t>
+        <w:t>Cada vez que se inicia la aplicación, se ejecuta un procedure que resta las millas vencidas de los clientes y a la vez, elimina sus registros de la base de datos.</w:t>
       </w:r>
     </w:p>
     <w:p/>
@@ -4331,8 +3452,8 @@
         </w:numPr>
         <w:ind w:hanging="360"/>
       </w:pPr>
-      <w:bookmarkStart w:id="15" w:name="h.p9n54e7722rd" w:colFirst="0" w:colLast="0"/>
-      <w:bookmarkEnd w:id="15"/>
+      <w:bookmarkStart w:id="16" w:name="h.p9n54e7722rd" w:colFirst="0" w:colLast="0"/>
+      <w:bookmarkEnd w:id="16"/>
       <w:r>
         <w:t>Canje de millas</w:t>
       </w:r>
@@ -4419,8 +3540,8 @@
         </w:numPr>
         <w:ind w:hanging="360"/>
       </w:pPr>
-      <w:bookmarkStart w:id="16" w:name="h.8n2apn82iv1i" w:colFirst="0" w:colLast="0"/>
-      <w:bookmarkEnd w:id="16"/>
+      <w:bookmarkStart w:id="17" w:name="h.8n2apn82iv1i" w:colFirst="0" w:colLast="0"/>
+      <w:bookmarkEnd w:id="17"/>
       <w:r>
         <w:t>Listado Estadístico</w:t>
       </w:r>
@@ -4503,9 +3624,6 @@
     <w:p/>
     <w:p/>
     <w:p/>
-    <w:p/>
-    <w:p/>
-    <w:p/>
     <w:p>
       <w:pPr>
         <w:pStyle w:val="Ttulo1"/>
@@ -4518,21 +3636,8 @@
           <w:u w:val="none"/>
         </w:rPr>
       </w:pPr>
-      <w:bookmarkStart w:id="17" w:name="h.hklnpvdjn92u" w:colFirst="0" w:colLast="0"/>
-      <w:bookmarkEnd w:id="17"/>
-    </w:p>
-    <w:p>
-      <w:pPr>
-        <w:pStyle w:val="Ttulo1"/>
-        <w:contextualSpacing w:val="0"/>
-        <w:rPr>
-          <w:rFonts w:ascii="Arial" w:eastAsia="Arial" w:hAnsi="Arial" w:cs="Arial"/>
-          <w:b w:val="0"/>
-          <w:sz w:val="22"/>
-          <w:szCs w:val="22"/>
-          <w:u w:val="none"/>
-        </w:rPr>
-      </w:pPr>
+      <w:bookmarkStart w:id="18" w:name="h.hklnpvdjn92u" w:colFirst="0" w:colLast="0"/>
+      <w:bookmarkEnd w:id="18"/>
     </w:p>
     <w:p>
       <w:pPr>
@@ -4627,13 +3732,10 @@
           <w:u w:val="none"/>
         </w:rPr>
       </w:pPr>
-      <w:bookmarkStart w:id="18" w:name="h.5vstg7f3zdin" w:colFirst="0" w:colLast="0"/>
-      <w:bookmarkEnd w:id="18"/>
-    </w:p>
-    <w:p>
-      <w:bookmarkStart w:id="19" w:name="_GoBack"/>
+      <w:bookmarkStart w:id="19" w:name="h.5vstg7f3zdin" w:colFirst="0" w:colLast="0"/>
       <w:bookmarkEnd w:id="19"/>
     </w:p>
+    <w:p/>
     <w:p>
       <w:pPr>
         <w:pStyle w:val="Ttulo1"/>
@@ -4657,18 +3759,26 @@
           <w:sz w:val="24"/>
           <w:szCs w:val="24"/>
         </w:rPr>
-        <w:t>A la hora de realizar las consultas, tras investigar sobre el motor de la base de datos y cómo conectarnos con este desde el C#, averiguamos que hay dos tipos de consultas: las que están almacenadas directamente en la base de datos y se ejecutan desde el código (</w:t>
-      </w:r>
-      <w:proofErr w:type="spellStart"/>
-      <w:r>
-        <w:rPr>
-          <w:rFonts w:ascii="Calibri" w:eastAsia="Calibri" w:hAnsi="Calibri" w:cs="Calibri"/>
-          <w:sz w:val="24"/>
-          <w:szCs w:val="24"/>
-        </w:rPr>
-        <w:t>stored</w:t>
-      </w:r>
-      <w:proofErr w:type="spellEnd"/>
+        <w:t>A la hora de realizar las consultas, tras investigar sobre el motor de la base de datos y cómo conectarnos con este desde el C#, averiguamos que hay dos tipos de consultas: las que están almacenadas directamente en la base de datos y se ejecutan desde el código (stored procedures/command type) o las que están escritas directamente en el código y se ejecutan desde él mismo (command type). Aquí es donde tuvimos que tomar la primer decisión, cuál de los dos tipos elegir. Tras ver que era más cómodo y que agregado a esto, se debía entregar un archivo SQL que se encargue de preparar todo el entorno de la base de datos (tablas, consultas, disparadores), decidimos volcarnos hacia el lado de las consultas almacenadas en la base de datos.</w:t>
+      </w:r>
+    </w:p>
+    <w:p>
+      <w:pPr>
+        <w:spacing w:line="240" w:lineRule="auto"/>
+      </w:pPr>
+      <w:r>
+        <w:rPr>
+          <w:rFonts w:ascii="Calibri" w:eastAsia="Calibri" w:hAnsi="Calibri" w:cs="Calibri"/>
+          <w:sz w:val="24"/>
+          <w:szCs w:val="24"/>
+        </w:rPr>
+        <w:t>Una vez que ya sabíamos cómo y dónde debíamos almacenarlas, tuvimos que empezar a desarrollarlas. No tomamos ninguna decisión en particular para hacer esto, sino que a medida que cada miembro del grupo encontraba que era necesario crear una nueva query, la agregaba al script inicial en su posición adecuada para que nada realizado anteriormente deje de funcionar.</w:t>
+      </w:r>
+    </w:p>
+    <w:p>
+      <w:pPr>
+        <w:spacing w:line="240" w:lineRule="auto"/>
+      </w:pPr>
       <w:r>
         <w:rPr>
           <w:rFonts w:ascii="Calibri" w:eastAsia="Calibri" w:hAnsi="Calibri" w:cs="Calibri"/>
@@ -4677,140 +3787,6 @@
         </w:rPr>
         <w:t xml:space="preserve"> </w:t>
       </w:r>
-      <w:proofErr w:type="spellStart"/>
-      <w:r>
-        <w:rPr>
-          <w:rFonts w:ascii="Calibri" w:eastAsia="Calibri" w:hAnsi="Calibri" w:cs="Calibri"/>
-          <w:sz w:val="24"/>
-          <w:szCs w:val="24"/>
-        </w:rPr>
-        <w:t>procedures</w:t>
-      </w:r>
-      <w:proofErr w:type="spellEnd"/>
-      <w:r>
-        <w:rPr>
-          <w:rFonts w:ascii="Calibri" w:eastAsia="Calibri" w:hAnsi="Calibri" w:cs="Calibri"/>
-          <w:sz w:val="24"/>
-          <w:szCs w:val="24"/>
-        </w:rPr>
-        <w:t>/</w:t>
-      </w:r>
-      <w:proofErr w:type="spellStart"/>
-      <w:r>
-        <w:rPr>
-          <w:rFonts w:ascii="Calibri" w:eastAsia="Calibri" w:hAnsi="Calibri" w:cs="Calibri"/>
-          <w:sz w:val="24"/>
-          <w:szCs w:val="24"/>
-        </w:rPr>
-        <w:t>command</w:t>
-      </w:r>
-      <w:proofErr w:type="spellEnd"/>
-      <w:r>
-        <w:rPr>
-          <w:rFonts w:ascii="Calibri" w:eastAsia="Calibri" w:hAnsi="Calibri" w:cs="Calibri"/>
-          <w:sz w:val="24"/>
-          <w:szCs w:val="24"/>
-        </w:rPr>
-        <w:t xml:space="preserve"> </w:t>
-      </w:r>
-      <w:proofErr w:type="spellStart"/>
-      <w:r>
-        <w:rPr>
-          <w:rFonts w:ascii="Calibri" w:eastAsia="Calibri" w:hAnsi="Calibri" w:cs="Calibri"/>
-          <w:sz w:val="24"/>
-          <w:szCs w:val="24"/>
-        </w:rPr>
-        <w:t>type</w:t>
-      </w:r>
-      <w:proofErr w:type="spellEnd"/>
-      <w:r>
-        <w:rPr>
-          <w:rFonts w:ascii="Calibri" w:eastAsia="Calibri" w:hAnsi="Calibri" w:cs="Calibri"/>
-          <w:sz w:val="24"/>
-          <w:szCs w:val="24"/>
-        </w:rPr>
-        <w:t>) o las que están escritas directamente en el código y se ejecutan desde él mismo (</w:t>
-      </w:r>
-      <w:proofErr w:type="spellStart"/>
-      <w:r>
-        <w:rPr>
-          <w:rFonts w:ascii="Calibri" w:eastAsia="Calibri" w:hAnsi="Calibri" w:cs="Calibri"/>
-          <w:sz w:val="24"/>
-          <w:szCs w:val="24"/>
-        </w:rPr>
-        <w:t>command</w:t>
-      </w:r>
-      <w:proofErr w:type="spellEnd"/>
-      <w:r>
-        <w:rPr>
-          <w:rFonts w:ascii="Calibri" w:eastAsia="Calibri" w:hAnsi="Calibri" w:cs="Calibri"/>
-          <w:sz w:val="24"/>
-          <w:szCs w:val="24"/>
-        </w:rPr>
-        <w:t xml:space="preserve"> </w:t>
-      </w:r>
-      <w:proofErr w:type="spellStart"/>
-      <w:r>
-        <w:rPr>
-          <w:rFonts w:ascii="Calibri" w:eastAsia="Calibri" w:hAnsi="Calibri" w:cs="Calibri"/>
-          <w:sz w:val="24"/>
-          <w:szCs w:val="24"/>
-        </w:rPr>
-        <w:t>type</w:t>
-      </w:r>
-      <w:proofErr w:type="spellEnd"/>
-      <w:r>
-        <w:rPr>
-          <w:rFonts w:ascii="Calibri" w:eastAsia="Calibri" w:hAnsi="Calibri" w:cs="Calibri"/>
-          <w:sz w:val="24"/>
-          <w:szCs w:val="24"/>
-        </w:rPr>
-        <w:t>). Aquí es donde tuvimos que tomar la primer decisión, cuál de los dos tipos elegir. Tras ver que era más cómodo y que agregado a esto, se debía entregar un archivo SQL que se encargue de preparar todo el entorno de la base de datos (tablas, consultas, disparadores), decidimos volcarnos hacia el lado de las consultas almacenadas en la base de datos.</w:t>
-      </w:r>
-    </w:p>
-    <w:p>
-      <w:pPr>
-        <w:spacing w:line="240" w:lineRule="auto"/>
-      </w:pPr>
-      <w:r>
-        <w:rPr>
-          <w:rFonts w:ascii="Calibri" w:eastAsia="Calibri" w:hAnsi="Calibri" w:cs="Calibri"/>
-          <w:sz w:val="24"/>
-          <w:szCs w:val="24"/>
-        </w:rPr>
-        <w:t xml:space="preserve">Una vez que ya sabíamos cómo y dónde debíamos almacenarlas, tuvimos que empezar a desarrollarlas. No tomamos ninguna decisión en particular para hacer esto, sino que a medida que cada miembro del grupo encontraba que era necesario crear una nueva </w:t>
-      </w:r>
-      <w:proofErr w:type="spellStart"/>
-      <w:r>
-        <w:rPr>
-          <w:rFonts w:ascii="Calibri" w:eastAsia="Calibri" w:hAnsi="Calibri" w:cs="Calibri"/>
-          <w:sz w:val="24"/>
-          <w:szCs w:val="24"/>
-        </w:rPr>
-        <w:t>query</w:t>
-      </w:r>
-      <w:proofErr w:type="spellEnd"/>
-      <w:r>
-        <w:rPr>
-          <w:rFonts w:ascii="Calibri" w:eastAsia="Calibri" w:hAnsi="Calibri" w:cs="Calibri"/>
-          <w:sz w:val="24"/>
-          <w:szCs w:val="24"/>
-        </w:rPr>
-        <w:t>, la agregaba al script inicial en su posición adecuada para que nada realizado anteriormente deje de funcionar.</w:t>
-      </w:r>
-    </w:p>
-    <w:p>
-      <w:pPr>
-        <w:spacing w:line="240" w:lineRule="auto"/>
-      </w:pPr>
-      <w:r>
-        <w:rPr>
-          <w:rFonts w:ascii="Calibri" w:eastAsia="Calibri" w:hAnsi="Calibri" w:cs="Calibri"/>
-          <w:sz w:val="24"/>
-          <w:szCs w:val="24"/>
-        </w:rPr>
-        <w:t xml:space="preserve"> </w:t>
-      </w:r>
     </w:p>
     <w:p>
       <w:pPr>
@@ -4853,7 +3829,6 @@
           <w:szCs w:val="24"/>
         </w:rPr>
       </w:pPr>
-      <w:proofErr w:type="spellStart"/>
       <w:r>
         <w:rPr>
           <w:rFonts w:ascii="Calibri" w:eastAsia="Calibri" w:hAnsi="Calibri" w:cs="Calibri"/>
@@ -4861,9 +3836,32 @@
           <w:sz w:val="24"/>
           <w:szCs w:val="24"/>
         </w:rPr>
-        <w:t>ExecuteNonQuery</w:t>
-      </w:r>
-      <w:proofErr w:type="spellEnd"/>
+        <w:t xml:space="preserve">ExecuteNonQuery: </w:t>
+      </w:r>
+      <w:r>
+        <w:rPr>
+          <w:rFonts w:ascii="Calibri" w:eastAsia="Calibri" w:hAnsi="Calibri" w:cs="Calibri"/>
+          <w:sz w:val="24"/>
+          <w:szCs w:val="24"/>
+        </w:rPr>
+        <w:t>las que realizan la inserción/modificación/baja de registros de la base de datos y retornan la cantidad de registros afectados.</w:t>
+      </w:r>
+    </w:p>
+    <w:p>
+      <w:pPr>
+        <w:numPr>
+          <w:ilvl w:val="0"/>
+          <w:numId w:val="22"/>
+        </w:numPr>
+        <w:spacing w:line="240" w:lineRule="auto"/>
+        <w:ind w:hanging="360"/>
+        <w:contextualSpacing/>
+        <w:rPr>
+          <w:rFonts w:ascii="Calibri" w:eastAsia="Calibri" w:hAnsi="Calibri" w:cs="Calibri"/>
+          <w:sz w:val="24"/>
+          <w:szCs w:val="24"/>
+        </w:rPr>
+      </w:pPr>
       <w:r>
         <w:rPr>
           <w:rFonts w:ascii="Calibri" w:eastAsia="Calibri" w:hAnsi="Calibri" w:cs="Calibri"/>
@@ -4871,15 +3869,15 @@
           <w:sz w:val="24"/>
           <w:szCs w:val="24"/>
         </w:rPr>
-        <w:t xml:space="preserve">: </w:t>
-      </w:r>
-      <w:r>
-        <w:rPr>
-          <w:rFonts w:ascii="Calibri" w:eastAsia="Calibri" w:hAnsi="Calibri" w:cs="Calibri"/>
-          <w:sz w:val="24"/>
-          <w:szCs w:val="24"/>
-        </w:rPr>
-        <w:t>las que realizan la inserción/modificación/baja de registros de la base de datos y retornan la cantidad de registros afectados.</w:t>
+        <w:t xml:space="preserve">ExecuteScalar: </w:t>
+      </w:r>
+      <w:r>
+        <w:rPr>
+          <w:rFonts w:ascii="Calibri" w:eastAsia="Calibri" w:hAnsi="Calibri" w:cs="Calibri"/>
+          <w:sz w:val="24"/>
+          <w:szCs w:val="24"/>
+        </w:rPr>
+        <w:t>las que realizan la inserción/modificación/baja de registros de la base de datos y retornan la primera columna de la primera fila del conjunto de resultados devuelto por la consulta.</w:t>
       </w:r>
     </w:p>
     <w:p>
@@ -4897,7 +3895,6 @@
           <w:szCs w:val="24"/>
         </w:rPr>
       </w:pPr>
-      <w:proofErr w:type="spellStart"/>
       <w:r>
         <w:rPr>
           <w:rFonts w:ascii="Calibri" w:eastAsia="Calibri" w:hAnsi="Calibri" w:cs="Calibri"/>
@@ -4905,61 +3902,7 @@
           <w:sz w:val="24"/>
           <w:szCs w:val="24"/>
         </w:rPr>
-        <w:t>ExecuteScalar</w:t>
-      </w:r>
-      <w:proofErr w:type="spellEnd"/>
-      <w:r>
-        <w:rPr>
-          <w:rFonts w:ascii="Calibri" w:eastAsia="Calibri" w:hAnsi="Calibri" w:cs="Calibri"/>
-          <w:b/>
-          <w:sz w:val="24"/>
-          <w:szCs w:val="24"/>
-        </w:rPr>
-        <w:t xml:space="preserve">: </w:t>
-      </w:r>
-      <w:r>
-        <w:rPr>
-          <w:rFonts w:ascii="Calibri" w:eastAsia="Calibri" w:hAnsi="Calibri" w:cs="Calibri"/>
-          <w:sz w:val="24"/>
-          <w:szCs w:val="24"/>
-        </w:rPr>
-        <w:t>las que realizan la inserción/modificación/baja de registros de la base de datos y retornan la primera columna de la primera fila del conjunto de resultados devuelto por la consulta.</w:t>
-      </w:r>
-    </w:p>
-    <w:p>
-      <w:pPr>
-        <w:numPr>
-          <w:ilvl w:val="0"/>
-          <w:numId w:val="22"/>
-        </w:numPr>
-        <w:spacing w:line="240" w:lineRule="auto"/>
-        <w:ind w:hanging="360"/>
-        <w:contextualSpacing/>
-        <w:rPr>
-          <w:rFonts w:ascii="Calibri" w:eastAsia="Calibri" w:hAnsi="Calibri" w:cs="Calibri"/>
-          <w:sz w:val="24"/>
-          <w:szCs w:val="24"/>
-        </w:rPr>
-      </w:pPr>
-      <w:proofErr w:type="spellStart"/>
-      <w:r>
-        <w:rPr>
-          <w:rFonts w:ascii="Calibri" w:eastAsia="Calibri" w:hAnsi="Calibri" w:cs="Calibri"/>
-          <w:b/>
-          <w:sz w:val="24"/>
-          <w:szCs w:val="24"/>
-        </w:rPr>
-        <w:t>ExecuteReader</w:t>
-      </w:r>
-      <w:proofErr w:type="spellEnd"/>
-      <w:r>
-        <w:rPr>
-          <w:rFonts w:ascii="Calibri" w:eastAsia="Calibri" w:hAnsi="Calibri" w:cs="Calibri"/>
-          <w:b/>
-          <w:sz w:val="24"/>
-          <w:szCs w:val="24"/>
-        </w:rPr>
-        <w:t xml:space="preserve">: </w:t>
+        <w:t xml:space="preserve">ExecuteReader: </w:t>
       </w:r>
       <w:r>
         <w:rPr>
@@ -4987,41 +3930,21 @@
       </w:pPr>
       <w:bookmarkStart w:id="21" w:name="h.5ewy7y2stzsl" w:colFirst="0" w:colLast="0"/>
       <w:bookmarkEnd w:id="21"/>
-      <w:proofErr w:type="spellStart"/>
       <w:r>
         <w:t>Triggers</w:t>
       </w:r>
-      <w:proofErr w:type="spellEnd"/>
-    </w:p>
-    <w:p>
-      <w:pPr>
-        <w:spacing w:line="240" w:lineRule="auto"/>
-      </w:pPr>
-      <w:r>
-        <w:rPr>
-          <w:rFonts w:ascii="Calibri" w:eastAsia="Calibri" w:hAnsi="Calibri" w:cs="Calibri"/>
-          <w:sz w:val="24"/>
-          <w:szCs w:val="24"/>
-        </w:rPr>
-        <w:t xml:space="preserve">Realizamos un </w:t>
-      </w:r>
-      <w:proofErr w:type="spellStart"/>
-      <w:r>
-        <w:rPr>
-          <w:rFonts w:ascii="Calibri" w:eastAsia="Calibri" w:hAnsi="Calibri" w:cs="Calibri"/>
-          <w:sz w:val="24"/>
-          <w:szCs w:val="24"/>
-        </w:rPr>
-        <w:t>trigger</w:t>
-      </w:r>
-      <w:proofErr w:type="spellEnd"/>
-      <w:r>
-        <w:rPr>
-          <w:rFonts w:ascii="Calibri" w:eastAsia="Calibri" w:hAnsi="Calibri" w:cs="Calibri"/>
-          <w:sz w:val="24"/>
-          <w:szCs w:val="24"/>
-        </w:rPr>
-        <w:t xml:space="preserve"> </w:t>
+    </w:p>
+    <w:p>
+      <w:pPr>
+        <w:spacing w:line="240" w:lineRule="auto"/>
+      </w:pPr>
+      <w:r>
+        <w:rPr>
+          <w:rFonts w:ascii="Calibri" w:eastAsia="Calibri" w:hAnsi="Calibri" w:cs="Calibri"/>
+          <w:sz w:val="24"/>
+          <w:szCs w:val="24"/>
+        </w:rPr>
+        <w:t xml:space="preserve">Realizamos un trigger </w:t>
       </w:r>
       <w:r>
         <w:rPr>
@@ -5030,27 +3953,7 @@
           <w:sz w:val="24"/>
           <w:szCs w:val="24"/>
         </w:rPr>
-        <w:t>‘</w:t>
-      </w:r>
-      <w:proofErr w:type="spellStart"/>
-      <w:r>
-        <w:rPr>
-          <w:rFonts w:ascii="Calibri" w:eastAsia="Calibri" w:hAnsi="Calibri" w:cs="Calibri"/>
-          <w:b/>
-          <w:sz w:val="24"/>
-          <w:szCs w:val="24"/>
-        </w:rPr>
-        <w:t>Tr_DeshabilitarUsuariosConRolDeshabilitado</w:t>
-      </w:r>
-      <w:proofErr w:type="spellEnd"/>
-      <w:r>
-        <w:rPr>
-          <w:rFonts w:ascii="Calibri" w:eastAsia="Calibri" w:hAnsi="Calibri" w:cs="Calibri"/>
-          <w:b/>
-          <w:sz w:val="24"/>
-          <w:szCs w:val="24"/>
-        </w:rPr>
-        <w:t>’</w:t>
+        <w:t>‘Tr_DeshabilitarUsuariosConRolDeshabilitado’</w:t>
       </w:r>
       <w:r>
         <w:rPr>
@@ -5124,7 +4027,7 @@
       <w:rPr>
         <w:noProof/>
       </w:rPr>
-      <w:t>10</w:t>
+      <w:t>1</w:t>
     </w:r>
     <w:r>
       <w:fldChar w:fldCharType="end"/>

</xml_diff>

<commit_message>
script de creacion inicial y detalles
</commit_message>
<xml_diff>
--- a/Estrategia.docx
+++ b/Estrategia.docx
@@ -530,8 +530,13 @@
         <w:ind w:left="720"/>
       </w:pPr>
       <w:hyperlink w:anchor="h.u27mw9axvzi">
+        <w:proofErr w:type="spellStart"/>
         <w:r>
-          <w:t>Login y seguridad</w:t>
+          <w:t>Login</w:t>
+        </w:r>
+        <w:proofErr w:type="spellEnd"/>
+        <w:r>
+          <w:t xml:space="preserve"> y seguridad</w:t>
         </w:r>
       </w:hyperlink>
       <w:r>
@@ -766,9 +771,11 @@
         <w:ind w:left="360"/>
       </w:pPr>
       <w:hyperlink w:anchor="h.5ewy7y2stzsl">
+        <w:proofErr w:type="spellStart"/>
         <w:r>
           <w:t>Triggers</w:t>
         </w:r>
+        <w:proofErr w:type="spellEnd"/>
       </w:hyperlink>
       <w:r>
         <w:t>………………………………………………………………………</w:t>
@@ -1037,6 +1044,7 @@
         </w:rPr>
         <w:t>Para esto, realizamos cuatro clases distintas. Dichas clases son: ‘</w:t>
       </w:r>
+      <w:proofErr w:type="spellStart"/>
       <w:r>
         <w:rPr>
           <w:rFonts w:ascii="Calibri" w:eastAsia="Calibri" w:hAnsi="Calibri" w:cs="Calibri"/>
@@ -1048,16 +1056,40 @@
         </w:rPr>
         <w:t>DBManager</w:t>
       </w:r>
-      <w:r>
-        <w:rPr>
-          <w:rFonts w:ascii="Calibri" w:eastAsia="Calibri" w:hAnsi="Calibri" w:cs="Calibri"/>
-          <w:color w:val="333333"/>
-          <w:sz w:val="24"/>
-          <w:szCs w:val="24"/>
-          <w:highlight w:val="white"/>
-        </w:rPr>
-        <w:t>’ (encargada de manejar la conexión con la base de datos, que implementa el patrón Singleton para que exista una única conexión por sistema), ‘</w:t>
-      </w:r>
+      <w:proofErr w:type="spellEnd"/>
+      <w:r>
+        <w:rPr>
+          <w:rFonts w:ascii="Calibri" w:eastAsia="Calibri" w:hAnsi="Calibri" w:cs="Calibri"/>
+          <w:color w:val="333333"/>
+          <w:sz w:val="24"/>
+          <w:szCs w:val="24"/>
+          <w:highlight w:val="white"/>
+        </w:rPr>
+        <w:t xml:space="preserve">’ (encargada de manejar la conexión con la base de datos, que implementa el patrón </w:t>
+      </w:r>
+      <w:proofErr w:type="spellStart"/>
+      <w:r>
+        <w:rPr>
+          <w:rFonts w:ascii="Calibri" w:eastAsia="Calibri" w:hAnsi="Calibri" w:cs="Calibri"/>
+          <w:color w:val="333333"/>
+          <w:sz w:val="24"/>
+          <w:szCs w:val="24"/>
+          <w:highlight w:val="white"/>
+        </w:rPr>
+        <w:t>Singleton</w:t>
+      </w:r>
+      <w:proofErr w:type="spellEnd"/>
+      <w:r>
+        <w:rPr>
+          <w:rFonts w:ascii="Calibri" w:eastAsia="Calibri" w:hAnsi="Calibri" w:cs="Calibri"/>
+          <w:color w:val="333333"/>
+          <w:sz w:val="24"/>
+          <w:szCs w:val="24"/>
+          <w:highlight w:val="white"/>
+        </w:rPr>
+        <w:t xml:space="preserve"> para que exista una única conexión por sistema), ‘</w:t>
+      </w:r>
+      <w:proofErr w:type="spellStart"/>
       <w:r>
         <w:rPr>
           <w:rFonts w:ascii="Calibri" w:eastAsia="Calibri" w:hAnsi="Calibri" w:cs="Calibri"/>
@@ -1069,6 +1101,7 @@
         </w:rPr>
         <w:t>DBQueries</w:t>
       </w:r>
+      <w:proofErr w:type="spellEnd"/>
       <w:r>
         <w:rPr>
           <w:rFonts w:ascii="Calibri" w:eastAsia="Calibri" w:hAnsi="Calibri" w:cs="Calibri"/>
@@ -1079,6 +1112,7 @@
         </w:rPr>
         <w:t>’ (encargada de manejar los nombres de todas las consultas existentes en la base de datos), ‘</w:t>
       </w:r>
+      <w:proofErr w:type="spellStart"/>
       <w:r>
         <w:rPr>
           <w:rFonts w:ascii="Calibri" w:eastAsia="Calibri" w:hAnsi="Calibri" w:cs="Calibri"/>
@@ -1090,16 +1124,84 @@
         </w:rPr>
         <w:t>StoreProcedure</w:t>
       </w:r>
-      <w:r>
-        <w:rPr>
-          <w:rFonts w:ascii="Calibri" w:eastAsia="Calibri" w:hAnsi="Calibri" w:cs="Calibri"/>
-          <w:color w:val="333333"/>
-          <w:sz w:val="24"/>
-          <w:szCs w:val="24"/>
-          <w:highlight w:val="white"/>
-        </w:rPr>
-        <w:t>’ (encargada de impactar a la base de datos, es la que ejecuta los métodos de ExecuteNonQuery, ExecuteScalar y ExecuteReader) y ‘</w:t>
-      </w:r>
+      <w:proofErr w:type="spellEnd"/>
+      <w:r>
+        <w:rPr>
+          <w:rFonts w:ascii="Calibri" w:eastAsia="Calibri" w:hAnsi="Calibri" w:cs="Calibri"/>
+          <w:color w:val="333333"/>
+          <w:sz w:val="24"/>
+          <w:szCs w:val="24"/>
+          <w:highlight w:val="white"/>
+        </w:rPr>
+        <w:t xml:space="preserve">’ (encargada de impactar a la base de datos, es la que ejecuta los métodos de </w:t>
+      </w:r>
+      <w:proofErr w:type="spellStart"/>
+      <w:r>
+        <w:rPr>
+          <w:rFonts w:ascii="Calibri" w:eastAsia="Calibri" w:hAnsi="Calibri" w:cs="Calibri"/>
+          <w:color w:val="333333"/>
+          <w:sz w:val="24"/>
+          <w:szCs w:val="24"/>
+          <w:highlight w:val="white"/>
+        </w:rPr>
+        <w:t>ExecuteNonQuery</w:t>
+      </w:r>
+      <w:proofErr w:type="spellEnd"/>
+      <w:r>
+        <w:rPr>
+          <w:rFonts w:ascii="Calibri" w:eastAsia="Calibri" w:hAnsi="Calibri" w:cs="Calibri"/>
+          <w:color w:val="333333"/>
+          <w:sz w:val="24"/>
+          <w:szCs w:val="24"/>
+          <w:highlight w:val="white"/>
+        </w:rPr>
+        <w:t xml:space="preserve">, </w:t>
+      </w:r>
+      <w:proofErr w:type="spellStart"/>
+      <w:r>
+        <w:rPr>
+          <w:rFonts w:ascii="Calibri" w:eastAsia="Calibri" w:hAnsi="Calibri" w:cs="Calibri"/>
+          <w:color w:val="333333"/>
+          <w:sz w:val="24"/>
+          <w:szCs w:val="24"/>
+          <w:highlight w:val="white"/>
+        </w:rPr>
+        <w:t>ExecuteScalar</w:t>
+      </w:r>
+      <w:proofErr w:type="spellEnd"/>
+      <w:r>
+        <w:rPr>
+          <w:rFonts w:ascii="Calibri" w:eastAsia="Calibri" w:hAnsi="Calibri" w:cs="Calibri"/>
+          <w:color w:val="333333"/>
+          <w:sz w:val="24"/>
+          <w:szCs w:val="24"/>
+          <w:highlight w:val="white"/>
+        </w:rPr>
+        <w:t xml:space="preserve"> y </w:t>
+      </w:r>
+      <w:proofErr w:type="spellStart"/>
+      <w:r>
+        <w:rPr>
+          <w:rFonts w:ascii="Calibri" w:eastAsia="Calibri" w:hAnsi="Calibri" w:cs="Calibri"/>
+          <w:color w:val="333333"/>
+          <w:sz w:val="24"/>
+          <w:szCs w:val="24"/>
+          <w:highlight w:val="white"/>
+        </w:rPr>
+        <w:t>ExecuteReader</w:t>
+      </w:r>
+      <w:proofErr w:type="spellEnd"/>
+      <w:r>
+        <w:rPr>
+          <w:rFonts w:ascii="Calibri" w:eastAsia="Calibri" w:hAnsi="Calibri" w:cs="Calibri"/>
+          <w:color w:val="333333"/>
+          <w:sz w:val="24"/>
+          <w:szCs w:val="24"/>
+          <w:highlight w:val="white"/>
+        </w:rPr>
+        <w:t>) y ‘</w:t>
+      </w:r>
+      <w:proofErr w:type="spellStart"/>
       <w:r>
         <w:rPr>
           <w:rFonts w:ascii="Calibri" w:eastAsia="Calibri" w:hAnsi="Calibri" w:cs="Calibri"/>
@@ -1111,6 +1213,7 @@
         </w:rPr>
         <w:t>SPParameter</w:t>
       </w:r>
+      <w:proofErr w:type="spellEnd"/>
       <w:r>
         <w:rPr>
           <w:rFonts w:ascii="Calibri" w:eastAsia="Calibri" w:hAnsi="Calibri" w:cs="Calibri"/>
@@ -1139,47 +1242,201 @@
           <w:szCs w:val="24"/>
           <w:highlight w:val="white"/>
         </w:rPr>
-        <w:t>Una vez que pudimos efectivamente comunicarnos con la base de datos, comenzamos a desarrollar las distintas funcionalidades. La primer fue el Login, que creemos que es uno de los puntos más importantes para poder comprender y desarrollar la plataforma, además de ser el primero que cronológicamente debe ver un usuario al entrar a la aplicación.</w:t>
-      </w:r>
-    </w:p>
-    <w:p>
-      <w:pPr>
-        <w:spacing w:line="240" w:lineRule="auto"/>
-      </w:pPr>
-    </w:p>
-    <w:p>
-      <w:pPr>
-        <w:spacing w:line="240" w:lineRule="auto"/>
-      </w:pPr>
-      <w:r>
-        <w:rPr>
-          <w:rFonts w:ascii="Calibri" w:eastAsia="Calibri" w:hAnsi="Calibri" w:cs="Calibri"/>
-          <w:color w:val="333333"/>
-          <w:sz w:val="24"/>
-          <w:szCs w:val="24"/>
-          <w:highlight w:val="white"/>
-        </w:rPr>
-        <w:t xml:space="preserve"> Y además esto nos permitió empezar a realizar pruebas y a familiarizarnos con elementos como DataGridViews, Queries, pasaje de parámetros, etc. testeando las conexiones y ayudándonos a acostumbrarnos a la forma de trabajo que necesitaríamos para la realización del TP.</w:t>
-      </w:r>
-    </w:p>
-    <w:p>
-      <w:pPr>
-        <w:spacing w:line="240" w:lineRule="auto"/>
-      </w:pPr>
-    </w:p>
-    <w:p>
-      <w:pPr>
-        <w:spacing w:line="240" w:lineRule="auto"/>
-      </w:pPr>
-      <w:r>
-        <w:rPr>
-          <w:rFonts w:ascii="Calibri" w:eastAsia="Calibri" w:hAnsi="Calibri" w:cs="Calibri"/>
-          <w:color w:val="333333"/>
-          <w:sz w:val="24"/>
-          <w:szCs w:val="24"/>
-          <w:highlight w:val="white"/>
-        </w:rPr>
-        <w:t>Por último, la forma sistemática de trabajo que adoptamos fue la de dividirnos los diferentes partes de la aplicación, e ir trabajando conjuntamente las pantallas, el código de la aplicación y al mismo tiempo los Stored Procedures, Funciones o Triggers que íbamos necesitando a medida que avanzabamos.</w:t>
+        <w:t xml:space="preserve">Una vez que pudimos efectivamente comunicarnos con la base de datos, comenzamos a desarrollar las distintas funcionalidades. La primer fue el </w:t>
+      </w:r>
+      <w:proofErr w:type="spellStart"/>
+      <w:r>
+        <w:rPr>
+          <w:rFonts w:ascii="Calibri" w:eastAsia="Calibri" w:hAnsi="Calibri" w:cs="Calibri"/>
+          <w:color w:val="333333"/>
+          <w:sz w:val="24"/>
+          <w:szCs w:val="24"/>
+          <w:highlight w:val="white"/>
+        </w:rPr>
+        <w:t>Login</w:t>
+      </w:r>
+      <w:proofErr w:type="spellEnd"/>
+      <w:r>
+        <w:rPr>
+          <w:rFonts w:ascii="Calibri" w:eastAsia="Calibri" w:hAnsi="Calibri" w:cs="Calibri"/>
+          <w:color w:val="333333"/>
+          <w:sz w:val="24"/>
+          <w:szCs w:val="24"/>
+          <w:highlight w:val="white"/>
+        </w:rPr>
+        <w:t>, que creemos que es uno de los puntos más importantes para poder comprender y desarrollar la plataforma, además de ser el primero que cronológicamente debe ver un usuario al entrar a la aplicación.</w:t>
+      </w:r>
+    </w:p>
+    <w:p>
+      <w:pPr>
+        <w:spacing w:line="240" w:lineRule="auto"/>
+      </w:pPr>
+    </w:p>
+    <w:p>
+      <w:pPr>
+        <w:spacing w:line="240" w:lineRule="auto"/>
+      </w:pPr>
+      <w:r>
+        <w:rPr>
+          <w:rFonts w:ascii="Calibri" w:eastAsia="Calibri" w:hAnsi="Calibri" w:cs="Calibri"/>
+          <w:color w:val="333333"/>
+          <w:sz w:val="24"/>
+          <w:szCs w:val="24"/>
+          <w:highlight w:val="white"/>
+        </w:rPr>
+        <w:t xml:space="preserve"> Y además esto nos permitió empezar a realizar pruebas y a familiarizarnos con elementos como </w:t>
+      </w:r>
+      <w:proofErr w:type="spellStart"/>
+      <w:r>
+        <w:rPr>
+          <w:rFonts w:ascii="Calibri" w:eastAsia="Calibri" w:hAnsi="Calibri" w:cs="Calibri"/>
+          <w:color w:val="333333"/>
+          <w:sz w:val="24"/>
+          <w:szCs w:val="24"/>
+          <w:highlight w:val="white"/>
+        </w:rPr>
+        <w:t>DataGridViews</w:t>
+      </w:r>
+      <w:proofErr w:type="spellEnd"/>
+      <w:r>
+        <w:rPr>
+          <w:rFonts w:ascii="Calibri" w:eastAsia="Calibri" w:hAnsi="Calibri" w:cs="Calibri"/>
+          <w:color w:val="333333"/>
+          <w:sz w:val="24"/>
+          <w:szCs w:val="24"/>
+          <w:highlight w:val="white"/>
+        </w:rPr>
+        <w:t xml:space="preserve">, </w:t>
+      </w:r>
+      <w:proofErr w:type="spellStart"/>
+      <w:r>
+        <w:rPr>
+          <w:rFonts w:ascii="Calibri" w:eastAsia="Calibri" w:hAnsi="Calibri" w:cs="Calibri"/>
+          <w:color w:val="333333"/>
+          <w:sz w:val="24"/>
+          <w:szCs w:val="24"/>
+          <w:highlight w:val="white"/>
+        </w:rPr>
+        <w:t>Queries</w:t>
+      </w:r>
+      <w:proofErr w:type="spellEnd"/>
+      <w:r>
+        <w:rPr>
+          <w:rFonts w:ascii="Calibri" w:eastAsia="Calibri" w:hAnsi="Calibri" w:cs="Calibri"/>
+          <w:color w:val="333333"/>
+          <w:sz w:val="24"/>
+          <w:szCs w:val="24"/>
+          <w:highlight w:val="white"/>
+        </w:rPr>
+        <w:t>, pasaje de parámetros, etc. testeando las conexiones y ayudándonos a acostumbrarnos a la forma de trabajo que necesitaríamos para la realización del TP.</w:t>
+      </w:r>
+    </w:p>
+    <w:p>
+      <w:pPr>
+        <w:spacing w:line="240" w:lineRule="auto"/>
+      </w:pPr>
+    </w:p>
+    <w:p>
+      <w:pPr>
+        <w:spacing w:line="240" w:lineRule="auto"/>
+      </w:pPr>
+      <w:r>
+        <w:rPr>
+          <w:rFonts w:ascii="Calibri" w:eastAsia="Calibri" w:hAnsi="Calibri" w:cs="Calibri"/>
+          <w:color w:val="333333"/>
+          <w:sz w:val="24"/>
+          <w:szCs w:val="24"/>
+          <w:highlight w:val="white"/>
+        </w:rPr>
+        <w:t xml:space="preserve">Por último, la forma sistemática de trabajo que adoptamos fue la de dividirnos los diferentes partes de la aplicación, e ir trabajando conjuntamente las pantallas, el código de la aplicación y al mismo tiempo los </w:t>
+      </w:r>
+      <w:proofErr w:type="spellStart"/>
+      <w:r>
+        <w:rPr>
+          <w:rFonts w:ascii="Calibri" w:eastAsia="Calibri" w:hAnsi="Calibri" w:cs="Calibri"/>
+          <w:color w:val="333333"/>
+          <w:sz w:val="24"/>
+          <w:szCs w:val="24"/>
+          <w:highlight w:val="white"/>
+        </w:rPr>
+        <w:t>Stored</w:t>
+      </w:r>
+      <w:proofErr w:type="spellEnd"/>
+      <w:r>
+        <w:rPr>
+          <w:rFonts w:ascii="Calibri" w:eastAsia="Calibri" w:hAnsi="Calibri" w:cs="Calibri"/>
+          <w:color w:val="333333"/>
+          <w:sz w:val="24"/>
+          <w:szCs w:val="24"/>
+          <w:highlight w:val="white"/>
+        </w:rPr>
+        <w:t xml:space="preserve"> </w:t>
+      </w:r>
+      <w:proofErr w:type="spellStart"/>
+      <w:r>
+        <w:rPr>
+          <w:rFonts w:ascii="Calibri" w:eastAsia="Calibri" w:hAnsi="Calibri" w:cs="Calibri"/>
+          <w:color w:val="333333"/>
+          <w:sz w:val="24"/>
+          <w:szCs w:val="24"/>
+          <w:highlight w:val="white"/>
+        </w:rPr>
+        <w:t>Procedures</w:t>
+      </w:r>
+      <w:proofErr w:type="spellEnd"/>
+      <w:r>
+        <w:rPr>
+          <w:rFonts w:ascii="Calibri" w:eastAsia="Calibri" w:hAnsi="Calibri" w:cs="Calibri"/>
+          <w:color w:val="333333"/>
+          <w:sz w:val="24"/>
+          <w:szCs w:val="24"/>
+          <w:highlight w:val="white"/>
+        </w:rPr>
+        <w:t xml:space="preserve">, Funciones o </w:t>
+      </w:r>
+      <w:proofErr w:type="spellStart"/>
+      <w:r>
+        <w:rPr>
+          <w:rFonts w:ascii="Calibri" w:eastAsia="Calibri" w:hAnsi="Calibri" w:cs="Calibri"/>
+          <w:color w:val="333333"/>
+          <w:sz w:val="24"/>
+          <w:szCs w:val="24"/>
+          <w:highlight w:val="white"/>
+        </w:rPr>
+        <w:t>Triggers</w:t>
+      </w:r>
+      <w:proofErr w:type="spellEnd"/>
+      <w:r>
+        <w:rPr>
+          <w:rFonts w:ascii="Calibri" w:eastAsia="Calibri" w:hAnsi="Calibri" w:cs="Calibri"/>
+          <w:color w:val="333333"/>
+          <w:sz w:val="24"/>
+          <w:szCs w:val="24"/>
+          <w:highlight w:val="white"/>
+        </w:rPr>
+        <w:t xml:space="preserve"> que íbamos necesitando a medida que </w:t>
+      </w:r>
+      <w:proofErr w:type="spellStart"/>
+      <w:r>
+        <w:rPr>
+          <w:rFonts w:ascii="Calibri" w:eastAsia="Calibri" w:hAnsi="Calibri" w:cs="Calibri"/>
+          <w:color w:val="333333"/>
+          <w:sz w:val="24"/>
+          <w:szCs w:val="24"/>
+          <w:highlight w:val="white"/>
+        </w:rPr>
+        <w:t>avanzabamos</w:t>
+      </w:r>
+      <w:proofErr w:type="spellEnd"/>
+      <w:r>
+        <w:rPr>
+          <w:rFonts w:ascii="Calibri" w:eastAsia="Calibri" w:hAnsi="Calibri" w:cs="Calibri"/>
+          <w:color w:val="333333"/>
+          <w:sz w:val="24"/>
+          <w:szCs w:val="24"/>
+          <w:highlight w:val="white"/>
+        </w:rPr>
+        <w:t>.</w:t>
       </w:r>
     </w:p>
     <w:p>
@@ -1281,6 +1538,7 @@
         </w:rPr>
         <w:t xml:space="preserve"> </w:t>
       </w:r>
+      <w:proofErr w:type="spellStart"/>
       <w:r>
         <w:rPr>
           <w:rFonts w:ascii="Calibri" w:eastAsia="Calibri" w:hAnsi="Calibri" w:cs="Calibri"/>
@@ -1290,7 +1548,19 @@
           <w:szCs w:val="24"/>
           <w:highlight w:val="white"/>
         </w:rPr>
-        <w:t>AerolineaFrba:</w:t>
+        <w:t>AerolineaFrba</w:t>
+      </w:r>
+      <w:proofErr w:type="spellEnd"/>
+      <w:r>
+        <w:rPr>
+          <w:rFonts w:ascii="Calibri" w:eastAsia="Calibri" w:hAnsi="Calibri" w:cs="Calibri"/>
+          <w:b/>
+          <w:color w:val="333333"/>
+          <w:sz w:val="24"/>
+          <w:szCs w:val="24"/>
+          <w:highlight w:val="white"/>
+        </w:rPr>
+        <w:t>:</w:t>
       </w:r>
       <w:r>
         <w:rPr>
@@ -1302,6 +1572,7 @@
         </w:rPr>
         <w:t xml:space="preserve"> es el proyecto que almacena todos los formularios necesarios para poder utilizar todos los casos de usos planteados en la consigna, como así también al archivo de configuración del sistema (‘</w:t>
       </w:r>
+      <w:proofErr w:type="spellStart"/>
       <w:r>
         <w:rPr>
           <w:rFonts w:ascii="Calibri" w:eastAsia="Calibri" w:hAnsi="Calibri" w:cs="Calibri"/>
@@ -1313,6 +1584,7 @@
         </w:rPr>
         <w:t>app.config</w:t>
       </w:r>
+      <w:proofErr w:type="spellEnd"/>
       <w:r>
         <w:rPr>
           <w:rFonts w:ascii="Calibri" w:eastAsia="Calibri" w:hAnsi="Calibri" w:cs="Calibri"/>
@@ -1366,7 +1638,51 @@
           <w:szCs w:val="24"/>
           <w:highlight w:val="white"/>
         </w:rPr>
-        <w:t>es el proyecto encargado de manejar las distintas configuraciones que se encuentran en el archivo de configuración del proyecto y que necesita el sistema para funcionar. Por ejemplo, la connection string de la base de datos y la fecha del sistema.</w:t>
+        <w:t xml:space="preserve">es el proyecto encargado de manejar las distintas configuraciones que se encuentran en el archivo de configuración del proyecto y que necesita el sistema para funcionar. Por ejemplo, la </w:t>
+      </w:r>
+      <w:proofErr w:type="spellStart"/>
+      <w:r>
+        <w:rPr>
+          <w:rFonts w:ascii="Calibri" w:eastAsia="Calibri" w:hAnsi="Calibri" w:cs="Calibri"/>
+          <w:color w:val="333333"/>
+          <w:sz w:val="24"/>
+          <w:szCs w:val="24"/>
+          <w:highlight w:val="white"/>
+        </w:rPr>
+        <w:t>connection</w:t>
+      </w:r>
+      <w:proofErr w:type="spellEnd"/>
+      <w:r>
+        <w:rPr>
+          <w:rFonts w:ascii="Calibri" w:eastAsia="Calibri" w:hAnsi="Calibri" w:cs="Calibri"/>
+          <w:color w:val="333333"/>
+          <w:sz w:val="24"/>
+          <w:szCs w:val="24"/>
+          <w:highlight w:val="white"/>
+        </w:rPr>
+        <w:t xml:space="preserve"> </w:t>
+      </w:r>
+      <w:proofErr w:type="spellStart"/>
+      <w:r>
+        <w:rPr>
+          <w:rFonts w:ascii="Calibri" w:eastAsia="Calibri" w:hAnsi="Calibri" w:cs="Calibri"/>
+          <w:color w:val="333333"/>
+          <w:sz w:val="24"/>
+          <w:szCs w:val="24"/>
+          <w:highlight w:val="white"/>
+        </w:rPr>
+        <w:t>string</w:t>
+      </w:r>
+      <w:proofErr w:type="spellEnd"/>
+      <w:r>
+        <w:rPr>
+          <w:rFonts w:ascii="Calibri" w:eastAsia="Calibri" w:hAnsi="Calibri" w:cs="Calibri"/>
+          <w:color w:val="333333"/>
+          <w:sz w:val="24"/>
+          <w:szCs w:val="24"/>
+          <w:highlight w:val="white"/>
+        </w:rPr>
+        <w:t xml:space="preserve"> de la base de datos y la fecha del sistema.</w:t>
       </w:r>
     </w:p>
     <w:p>
@@ -1449,7 +1765,29 @@
           <w:szCs w:val="24"/>
           <w:highlight w:val="white"/>
         </w:rPr>
-        <w:t>’). Estos filtros fueron utilizados en las pantallas de ABM’s como así también para la realización del listado estadístico.</w:t>
+        <w:t xml:space="preserve">’). Estos filtros fueron utilizados en las pantallas de </w:t>
+      </w:r>
+      <w:proofErr w:type="spellStart"/>
+      <w:r>
+        <w:rPr>
+          <w:rFonts w:ascii="Calibri" w:eastAsia="Calibri" w:hAnsi="Calibri" w:cs="Calibri"/>
+          <w:color w:val="333333"/>
+          <w:sz w:val="24"/>
+          <w:szCs w:val="24"/>
+          <w:highlight w:val="white"/>
+        </w:rPr>
+        <w:t>ABM’s</w:t>
+      </w:r>
+      <w:proofErr w:type="spellEnd"/>
+      <w:r>
+        <w:rPr>
+          <w:rFonts w:ascii="Calibri" w:eastAsia="Calibri" w:hAnsi="Calibri" w:cs="Calibri"/>
+          <w:color w:val="333333"/>
+          <w:sz w:val="24"/>
+          <w:szCs w:val="24"/>
+          <w:highlight w:val="white"/>
+        </w:rPr>
+        <w:t xml:space="preserve"> como así también para la realización del listado estadístico.</w:t>
       </w:r>
     </w:p>
     <w:p>
@@ -1584,7 +1922,73 @@
           <w:szCs w:val="24"/>
           <w:highlight w:val="white"/>
         </w:rPr>
-        <w:t xml:space="preserve"> es el proyecto encargado de manejar información del usuario logueado que está ejecutando el sistema. Cuenta con la información del usuario logueado y el rol con el que eligió loguearse. Este proyecto fue muy útil ya que fue utilizado al momento de registrar el usuario (administrador) que realiza las compras y  las devoluciones.</w:t>
+        <w:t xml:space="preserve"> es el proyecto encargado de manejar información del usuario </w:t>
+      </w:r>
+      <w:proofErr w:type="spellStart"/>
+      <w:r>
+        <w:rPr>
+          <w:rFonts w:ascii="Calibri" w:eastAsia="Calibri" w:hAnsi="Calibri" w:cs="Calibri"/>
+          <w:color w:val="333333"/>
+          <w:sz w:val="24"/>
+          <w:szCs w:val="24"/>
+          <w:highlight w:val="white"/>
+        </w:rPr>
+        <w:t>logueado</w:t>
+      </w:r>
+      <w:proofErr w:type="spellEnd"/>
+      <w:r>
+        <w:rPr>
+          <w:rFonts w:ascii="Calibri" w:eastAsia="Calibri" w:hAnsi="Calibri" w:cs="Calibri"/>
+          <w:color w:val="333333"/>
+          <w:sz w:val="24"/>
+          <w:szCs w:val="24"/>
+          <w:highlight w:val="white"/>
+        </w:rPr>
+        <w:t xml:space="preserve"> que está ejecutando el sistema. Cuenta con la información del usuario </w:t>
+      </w:r>
+      <w:proofErr w:type="spellStart"/>
+      <w:r>
+        <w:rPr>
+          <w:rFonts w:ascii="Calibri" w:eastAsia="Calibri" w:hAnsi="Calibri" w:cs="Calibri"/>
+          <w:color w:val="333333"/>
+          <w:sz w:val="24"/>
+          <w:szCs w:val="24"/>
+          <w:highlight w:val="white"/>
+        </w:rPr>
+        <w:t>logueado</w:t>
+      </w:r>
+      <w:proofErr w:type="spellEnd"/>
+      <w:r>
+        <w:rPr>
+          <w:rFonts w:ascii="Calibri" w:eastAsia="Calibri" w:hAnsi="Calibri" w:cs="Calibri"/>
+          <w:color w:val="333333"/>
+          <w:sz w:val="24"/>
+          <w:szCs w:val="24"/>
+          <w:highlight w:val="white"/>
+        </w:rPr>
+        <w:t xml:space="preserve"> y el rol con el que eligió </w:t>
+      </w:r>
+      <w:proofErr w:type="spellStart"/>
+      <w:r>
+        <w:rPr>
+          <w:rFonts w:ascii="Calibri" w:eastAsia="Calibri" w:hAnsi="Calibri" w:cs="Calibri"/>
+          <w:color w:val="333333"/>
+          <w:sz w:val="24"/>
+          <w:szCs w:val="24"/>
+          <w:highlight w:val="white"/>
+        </w:rPr>
+        <w:t>loguearse</w:t>
+      </w:r>
+      <w:proofErr w:type="spellEnd"/>
+      <w:r>
+        <w:rPr>
+          <w:rFonts w:ascii="Calibri" w:eastAsia="Calibri" w:hAnsi="Calibri" w:cs="Calibri"/>
+          <w:color w:val="333333"/>
+          <w:sz w:val="24"/>
+          <w:szCs w:val="24"/>
+          <w:highlight w:val="white"/>
+        </w:rPr>
+        <w:t>. Este proyecto fue muy útil ya que fue utilizado al momento de registrar el usuario (administrador) que realiza las compras y  las devoluciones.</w:t>
       </w:r>
     </w:p>
     <w:p>
@@ -1804,7 +2208,29 @@
           <w:szCs w:val="24"/>
           <w:highlight w:val="white"/>
         </w:rPr>
-        <w:t>Se pedía en la consigna que todas las bajas realizadas (en los distintos ABM’s) en el sistema fueran lógicas. Para esto, fue necesario agregar una columna ‘</w:t>
+        <w:t xml:space="preserve">Se pedía en la consigna que todas las bajas realizadas (en los distintos </w:t>
+      </w:r>
+      <w:proofErr w:type="spellStart"/>
+      <w:r>
+        <w:rPr>
+          <w:rFonts w:ascii="Calibri" w:eastAsia="Calibri" w:hAnsi="Calibri" w:cs="Calibri"/>
+          <w:color w:val="333333"/>
+          <w:sz w:val="24"/>
+          <w:szCs w:val="24"/>
+          <w:highlight w:val="white"/>
+        </w:rPr>
+        <w:t>ABM’s</w:t>
+      </w:r>
+      <w:proofErr w:type="spellEnd"/>
+      <w:r>
+        <w:rPr>
+          <w:rFonts w:ascii="Calibri" w:eastAsia="Calibri" w:hAnsi="Calibri" w:cs="Calibri"/>
+          <w:color w:val="333333"/>
+          <w:sz w:val="24"/>
+          <w:szCs w:val="24"/>
+          <w:highlight w:val="white"/>
+        </w:rPr>
+        <w:t>) en el sistema fueran lógicas. Para esto, fue necesario agregar una columna ‘</w:t>
       </w:r>
       <w:r>
         <w:rPr>
@@ -1867,7 +2293,29 @@
           <w:szCs w:val="24"/>
           <w:highlight w:val="white"/>
         </w:rPr>
-        <w:t>’ que lo único que realizaba era setearle el valor “</w:t>
+        <w:t xml:space="preserve">’ que lo único que realizaba era </w:t>
+      </w:r>
+      <w:proofErr w:type="spellStart"/>
+      <w:r>
+        <w:rPr>
+          <w:rFonts w:ascii="Calibri" w:eastAsia="Calibri" w:hAnsi="Calibri" w:cs="Calibri"/>
+          <w:color w:val="333333"/>
+          <w:sz w:val="24"/>
+          <w:szCs w:val="24"/>
+          <w:highlight w:val="white"/>
+        </w:rPr>
+        <w:t>setearle</w:t>
+      </w:r>
+      <w:proofErr w:type="spellEnd"/>
+      <w:r>
+        <w:rPr>
+          <w:rFonts w:ascii="Calibri" w:eastAsia="Calibri" w:hAnsi="Calibri" w:cs="Calibri"/>
+          <w:color w:val="333333"/>
+          <w:sz w:val="24"/>
+          <w:szCs w:val="24"/>
+          <w:highlight w:val="white"/>
+        </w:rPr>
+        <w:t xml:space="preserve"> el valor “</w:t>
       </w:r>
       <w:r>
         <w:rPr>
@@ -2083,7 +2531,25 @@
           <w:sz w:val="24"/>
           <w:szCs w:val="24"/>
         </w:rPr>
-        <w:t>Se utilizó un trigger (explicado más abajo) para cumplir con la funcionalidad de quitar los roles inhabilitados a aquellos usuarios que lo poseen.</w:t>
+        <w:t xml:space="preserve">Se utilizó un </w:t>
+      </w:r>
+      <w:proofErr w:type="spellStart"/>
+      <w:r>
+        <w:rPr>
+          <w:rFonts w:ascii="Calibri" w:eastAsia="Calibri" w:hAnsi="Calibri" w:cs="Calibri"/>
+          <w:sz w:val="24"/>
+          <w:szCs w:val="24"/>
+        </w:rPr>
+        <w:t>trigger</w:t>
+      </w:r>
+      <w:proofErr w:type="spellEnd"/>
+      <w:r>
+        <w:rPr>
+          <w:rFonts w:ascii="Calibri" w:eastAsia="Calibri" w:hAnsi="Calibri" w:cs="Calibri"/>
+          <w:sz w:val="24"/>
+          <w:szCs w:val="24"/>
+        </w:rPr>
+        <w:t xml:space="preserve"> (explicado más abajo) para cumplir con la funcionalidad de quitar los roles inhabilitados a aquellos usuarios que lo poseen.</w:t>
       </w:r>
     </w:p>
     <w:p/>
@@ -2098,8 +2564,13 @@
       </w:pPr>
       <w:bookmarkStart w:id="4" w:name="h.1oqp5tx40b61" w:colFirst="0" w:colLast="0"/>
       <w:bookmarkEnd w:id="4"/>
-      <w:r>
-        <w:t>Login y seguridad</w:t>
+      <w:proofErr w:type="spellStart"/>
+      <w:r>
+        <w:t>Login</w:t>
+      </w:r>
+      <w:proofErr w:type="spellEnd"/>
+      <w:r>
+        <w:t xml:space="preserve"> y seguridad</w:t>
       </w:r>
     </w:p>
     <w:p>
@@ -2131,14 +2602,25 @@
         <w:spacing w:line="240" w:lineRule="auto"/>
         <w:ind w:firstLine="720"/>
       </w:pPr>
-      <w:r>
-        <w:rPr>
-          <w:rFonts w:ascii="Calibri" w:eastAsia="Calibri" w:hAnsi="Calibri" w:cs="Calibri"/>
-          <w:sz w:val="24"/>
-          <w:szCs w:val="24"/>
-          <w:highlight w:val="white"/>
-        </w:rPr>
-        <w:t>Username: “admin1” Contraseña: “w23e” Rol: Administrador</w:t>
+      <w:proofErr w:type="spellStart"/>
+      <w:r>
+        <w:rPr>
+          <w:rFonts w:ascii="Calibri" w:eastAsia="Calibri" w:hAnsi="Calibri" w:cs="Calibri"/>
+          <w:sz w:val="24"/>
+          <w:szCs w:val="24"/>
+          <w:highlight w:val="white"/>
+        </w:rPr>
+        <w:t>Username</w:t>
+      </w:r>
+      <w:proofErr w:type="spellEnd"/>
+      <w:r>
+        <w:rPr>
+          <w:rFonts w:ascii="Calibri" w:eastAsia="Calibri" w:hAnsi="Calibri" w:cs="Calibri"/>
+          <w:sz w:val="24"/>
+          <w:szCs w:val="24"/>
+          <w:highlight w:val="white"/>
+        </w:rPr>
+        <w:t>: “admin1” Contraseña: “w23e” Rol: Administrador</w:t>
       </w:r>
     </w:p>
     <w:p>
@@ -2146,14 +2628,25 @@
         <w:spacing w:line="240" w:lineRule="auto"/>
         <w:ind w:left="720"/>
       </w:pPr>
-      <w:r>
-        <w:rPr>
-          <w:rFonts w:ascii="Calibri" w:eastAsia="Calibri" w:hAnsi="Calibri" w:cs="Calibri"/>
-          <w:sz w:val="24"/>
-          <w:szCs w:val="24"/>
-          <w:highlight w:val="white"/>
-        </w:rPr>
-        <w:t>Username: “admin2” Contraseña: “w23e” Rol: Administrador</w:t>
+      <w:proofErr w:type="spellStart"/>
+      <w:r>
+        <w:rPr>
+          <w:rFonts w:ascii="Calibri" w:eastAsia="Calibri" w:hAnsi="Calibri" w:cs="Calibri"/>
+          <w:sz w:val="24"/>
+          <w:szCs w:val="24"/>
+          <w:highlight w:val="white"/>
+        </w:rPr>
+        <w:t>Username</w:t>
+      </w:r>
+      <w:proofErr w:type="spellEnd"/>
+      <w:r>
+        <w:rPr>
+          <w:rFonts w:ascii="Calibri" w:eastAsia="Calibri" w:hAnsi="Calibri" w:cs="Calibri"/>
+          <w:sz w:val="24"/>
+          <w:szCs w:val="24"/>
+          <w:highlight w:val="white"/>
+        </w:rPr>
+        <w:t>: “admin2” Contraseña: “w23e” Rol: Administrador</w:t>
       </w:r>
     </w:p>
     <w:p>
@@ -2161,6 +2654,7 @@
         <w:spacing w:line="240" w:lineRule="auto"/>
         <w:ind w:left="720"/>
       </w:pPr>
+      <w:proofErr w:type="spellStart"/>
       <w:r>
         <w:rPr>
           <w:rFonts w:ascii="Calibri" w:eastAsia="Calibri" w:hAnsi="Calibri" w:cs="Calibri"/>
@@ -2169,7 +2663,17 @@
           <w:highlight w:val="white"/>
         </w:rPr>
         <w:lastRenderedPageBreak/>
-        <w:t>Username: “admin3” Contraseña: “w23e” Rol: Administrador</w:t>
+        <w:t>Username</w:t>
+      </w:r>
+      <w:proofErr w:type="spellEnd"/>
+      <w:r>
+        <w:rPr>
+          <w:rFonts w:ascii="Calibri" w:eastAsia="Calibri" w:hAnsi="Calibri" w:cs="Calibri"/>
+          <w:sz w:val="24"/>
+          <w:szCs w:val="24"/>
+          <w:highlight w:val="white"/>
+        </w:rPr>
+        <w:t>: “admin3” Contraseña: “w23e” Rol: Administrador</w:t>
       </w:r>
     </w:p>
     <w:p>
@@ -2177,14 +2681,25 @@
         <w:spacing w:line="240" w:lineRule="auto"/>
         <w:ind w:left="720"/>
       </w:pPr>
-      <w:r>
-        <w:rPr>
-          <w:rFonts w:ascii="Calibri" w:eastAsia="Calibri" w:hAnsi="Calibri" w:cs="Calibri"/>
-          <w:sz w:val="24"/>
-          <w:szCs w:val="24"/>
-          <w:highlight w:val="white"/>
-        </w:rPr>
-        <w:t>Username: “admin4” Contraseña: “w23e” Rol: Administrador</w:t>
+      <w:proofErr w:type="spellStart"/>
+      <w:r>
+        <w:rPr>
+          <w:rFonts w:ascii="Calibri" w:eastAsia="Calibri" w:hAnsi="Calibri" w:cs="Calibri"/>
+          <w:sz w:val="24"/>
+          <w:szCs w:val="24"/>
+          <w:highlight w:val="white"/>
+        </w:rPr>
+        <w:t>Username</w:t>
+      </w:r>
+      <w:proofErr w:type="spellEnd"/>
+      <w:r>
+        <w:rPr>
+          <w:rFonts w:ascii="Calibri" w:eastAsia="Calibri" w:hAnsi="Calibri" w:cs="Calibri"/>
+          <w:sz w:val="24"/>
+          <w:szCs w:val="24"/>
+          <w:highlight w:val="white"/>
+        </w:rPr>
+        <w:t>: “admin4” Contraseña: “w23e” Rol: Administrador</w:t>
       </w:r>
     </w:p>
     <w:p>
@@ -2207,15 +2722,57 @@
         <w:spacing w:line="240" w:lineRule="auto"/>
         <w:ind w:left="720"/>
       </w:pPr>
-      <w:r>
-        <w:rPr>
-          <w:rFonts w:ascii="Calibri" w:eastAsia="Calibri" w:hAnsi="Calibri" w:cs="Calibri"/>
-          <w:sz w:val="24"/>
-          <w:szCs w:val="24"/>
-          <w:highlight w:val="white"/>
-        </w:rPr>
-        <w:t>Username: “admin” Contraseña: “w23e” Rol: AdministradorGeneral</w:t>
-      </w:r>
+      <w:proofErr w:type="spellStart"/>
+      <w:r>
+        <w:rPr>
+          <w:rFonts w:ascii="Calibri" w:eastAsia="Calibri" w:hAnsi="Calibri" w:cs="Calibri"/>
+          <w:sz w:val="24"/>
+          <w:szCs w:val="24"/>
+          <w:highlight w:val="white"/>
+        </w:rPr>
+        <w:t>Username</w:t>
+      </w:r>
+      <w:proofErr w:type="spellEnd"/>
+      <w:r>
+        <w:rPr>
+          <w:rFonts w:ascii="Calibri" w:eastAsia="Calibri" w:hAnsi="Calibri" w:cs="Calibri"/>
+          <w:sz w:val="24"/>
+          <w:szCs w:val="24"/>
+          <w:highlight w:val="white"/>
+        </w:rPr>
+        <w:t>: “</w:t>
+      </w:r>
+      <w:proofErr w:type="spellStart"/>
+      <w:r>
+        <w:rPr>
+          <w:rFonts w:ascii="Calibri" w:eastAsia="Calibri" w:hAnsi="Calibri" w:cs="Calibri"/>
+          <w:sz w:val="24"/>
+          <w:szCs w:val="24"/>
+          <w:highlight w:val="white"/>
+        </w:rPr>
+        <w:t>admin</w:t>
+      </w:r>
+      <w:proofErr w:type="spellEnd"/>
+      <w:r>
+        <w:rPr>
+          <w:rFonts w:ascii="Calibri" w:eastAsia="Calibri" w:hAnsi="Calibri" w:cs="Calibri"/>
+          <w:sz w:val="24"/>
+          <w:szCs w:val="24"/>
+          <w:highlight w:val="white"/>
+        </w:rPr>
+        <w:t xml:space="preserve">” Contraseña: “w23e” Rol: </w:t>
+      </w:r>
+      <w:proofErr w:type="spellStart"/>
+      <w:r>
+        <w:rPr>
+          <w:rFonts w:ascii="Calibri" w:eastAsia="Calibri" w:hAnsi="Calibri" w:cs="Calibri"/>
+          <w:sz w:val="24"/>
+          <w:szCs w:val="24"/>
+          <w:highlight w:val="white"/>
+        </w:rPr>
+        <w:t>AdministradorGeneral</w:t>
+      </w:r>
+      <w:proofErr w:type="spellEnd"/>
     </w:p>
     <w:p>
       <w:pPr>
@@ -2240,7 +2797,27 @@
           <w:szCs w:val="24"/>
           <w:highlight w:val="white"/>
         </w:rPr>
-        <w:t>Para todos estos usuarios creados en el script de creación inicial, se hardcodeo la contraseña señalada ya encriptada, ya que el sistema valida las contraseñas utilizando el algoritmo SHA256 de encriptación. Para esto contamos con una clase  ‘</w:t>
+        <w:t xml:space="preserve">Para todos estos usuarios creados en el script de creación inicial, se </w:t>
+      </w:r>
+      <w:proofErr w:type="spellStart"/>
+      <w:r>
+        <w:rPr>
+          <w:rFonts w:ascii="Calibri" w:eastAsia="Calibri" w:hAnsi="Calibri" w:cs="Calibri"/>
+          <w:sz w:val="24"/>
+          <w:szCs w:val="24"/>
+          <w:highlight w:val="white"/>
+        </w:rPr>
+        <w:t>hardcodeo</w:t>
+      </w:r>
+      <w:proofErr w:type="spellEnd"/>
+      <w:r>
+        <w:rPr>
+          <w:rFonts w:ascii="Calibri" w:eastAsia="Calibri" w:hAnsi="Calibri" w:cs="Calibri"/>
+          <w:sz w:val="24"/>
+          <w:szCs w:val="24"/>
+          <w:highlight w:val="white"/>
+        </w:rPr>
+        <w:t xml:space="preserve"> la contraseña señalada ya encriptada, ya que el sistema valida las contraseñas utilizando el algoritmo SHA256 de encriptación. Para esto contamos con una clase  ‘</w:t>
       </w:r>
       <w:r>
         <w:rPr>
@@ -2309,8 +2886,45 @@
           <w:sz w:val="24"/>
           <w:szCs w:val="24"/>
         </w:rPr>
-        <w:t>Para el manejo del usuario logueado, en vez de instanciar un objeto Usuario en el momento que se loguea el usuario e ir pasando dicho objeto entre las distintas pantallas que lo necesiten, decidimos crear una clase global ‘</w:t>
-      </w:r>
+        <w:t xml:space="preserve">Para el manejo del usuario </w:t>
+      </w:r>
+      <w:proofErr w:type="spellStart"/>
+      <w:r>
+        <w:rPr>
+          <w:rFonts w:ascii="Calibri" w:eastAsia="Calibri" w:hAnsi="Calibri" w:cs="Calibri"/>
+          <w:sz w:val="24"/>
+          <w:szCs w:val="24"/>
+        </w:rPr>
+        <w:t>logueado</w:t>
+      </w:r>
+      <w:proofErr w:type="spellEnd"/>
+      <w:r>
+        <w:rPr>
+          <w:rFonts w:ascii="Calibri" w:eastAsia="Calibri" w:hAnsi="Calibri" w:cs="Calibri"/>
+          <w:sz w:val="24"/>
+          <w:szCs w:val="24"/>
+        </w:rPr>
+        <w:t xml:space="preserve">, en vez de instanciar un objeto Usuario en el momento que se </w:t>
+      </w:r>
+      <w:proofErr w:type="spellStart"/>
+      <w:r>
+        <w:rPr>
+          <w:rFonts w:ascii="Calibri" w:eastAsia="Calibri" w:hAnsi="Calibri" w:cs="Calibri"/>
+          <w:sz w:val="24"/>
+          <w:szCs w:val="24"/>
+        </w:rPr>
+        <w:t>loguea</w:t>
+      </w:r>
+      <w:proofErr w:type="spellEnd"/>
+      <w:r>
+        <w:rPr>
+          <w:rFonts w:ascii="Calibri" w:eastAsia="Calibri" w:hAnsi="Calibri" w:cs="Calibri"/>
+          <w:sz w:val="24"/>
+          <w:szCs w:val="24"/>
+        </w:rPr>
+        <w:t xml:space="preserve"> el usuario e ir pasando dicho objeto entre las distintas pantallas que lo necesiten, decidimos crear una clase global ‘</w:t>
+      </w:r>
+      <w:proofErr w:type="spellStart"/>
       <w:r>
         <w:rPr>
           <w:rFonts w:ascii="Calibri" w:eastAsia="Calibri" w:hAnsi="Calibri" w:cs="Calibri"/>
@@ -2320,13 +2934,68 @@
         </w:rPr>
         <w:t>AdministradorSesion</w:t>
       </w:r>
-      <w:r>
-        <w:rPr>
-          <w:rFonts w:ascii="Calibri" w:eastAsia="Calibri" w:hAnsi="Calibri" w:cs="Calibri"/>
-          <w:sz w:val="24"/>
-          <w:szCs w:val="24"/>
-        </w:rPr>
-        <w:t xml:space="preserve">’, encargada de contener la información del usuario logueado, el rol con el que se logueo y el momento de login. </w:t>
+      <w:proofErr w:type="spellEnd"/>
+      <w:r>
+        <w:rPr>
+          <w:rFonts w:ascii="Calibri" w:eastAsia="Calibri" w:hAnsi="Calibri" w:cs="Calibri"/>
+          <w:sz w:val="24"/>
+          <w:szCs w:val="24"/>
+        </w:rPr>
+        <w:t xml:space="preserve">’, encargada de contener la información del usuario </w:t>
+      </w:r>
+      <w:proofErr w:type="spellStart"/>
+      <w:r>
+        <w:rPr>
+          <w:rFonts w:ascii="Calibri" w:eastAsia="Calibri" w:hAnsi="Calibri" w:cs="Calibri"/>
+          <w:sz w:val="24"/>
+          <w:szCs w:val="24"/>
+        </w:rPr>
+        <w:t>logueado</w:t>
+      </w:r>
+      <w:proofErr w:type="spellEnd"/>
+      <w:r>
+        <w:rPr>
+          <w:rFonts w:ascii="Calibri" w:eastAsia="Calibri" w:hAnsi="Calibri" w:cs="Calibri"/>
+          <w:sz w:val="24"/>
+          <w:szCs w:val="24"/>
+        </w:rPr>
+        <w:t xml:space="preserve">, el rol con el que se </w:t>
+      </w:r>
+      <w:proofErr w:type="spellStart"/>
+      <w:r>
+        <w:rPr>
+          <w:rFonts w:ascii="Calibri" w:eastAsia="Calibri" w:hAnsi="Calibri" w:cs="Calibri"/>
+          <w:sz w:val="24"/>
+          <w:szCs w:val="24"/>
+        </w:rPr>
+        <w:t>logueo</w:t>
+      </w:r>
+      <w:proofErr w:type="spellEnd"/>
+      <w:r>
+        <w:rPr>
+          <w:rFonts w:ascii="Calibri" w:eastAsia="Calibri" w:hAnsi="Calibri" w:cs="Calibri"/>
+          <w:sz w:val="24"/>
+          <w:szCs w:val="24"/>
+        </w:rPr>
+        <w:t xml:space="preserve"> y el momento de </w:t>
+      </w:r>
+      <w:proofErr w:type="spellStart"/>
+      <w:r>
+        <w:rPr>
+          <w:rFonts w:ascii="Calibri" w:eastAsia="Calibri" w:hAnsi="Calibri" w:cs="Calibri"/>
+          <w:sz w:val="24"/>
+          <w:szCs w:val="24"/>
+        </w:rPr>
+        <w:t>login</w:t>
+      </w:r>
+      <w:proofErr w:type="spellEnd"/>
+      <w:r>
+        <w:rPr>
+          <w:rFonts w:ascii="Calibri" w:eastAsia="Calibri" w:hAnsi="Calibri" w:cs="Calibri"/>
+          <w:sz w:val="24"/>
+          <w:szCs w:val="24"/>
+        </w:rPr>
+        <w:t xml:space="preserve">. </w:t>
       </w:r>
     </w:p>
     <w:p>
@@ -2350,7 +3019,25 @@
           <w:sz w:val="24"/>
           <w:szCs w:val="24"/>
         </w:rPr>
-        <w:t>Todos los usuarios empiezan teniendo una cantidad de intentos posibles de error de contraseña igual a 3. Esta se va descontando en la medida que el usuario realice un logueo fallido. Si cumple con 3 equivocaciones, el usuario quedará inhabilitado y no es posible volver a habilitarlo.</w:t>
+        <w:t xml:space="preserve">Todos los usuarios empiezan teniendo una cantidad de intentos posibles de error de contraseña igual a 3. Esta se va descontando en la medida que el usuario realice un </w:t>
+      </w:r>
+      <w:proofErr w:type="spellStart"/>
+      <w:r>
+        <w:rPr>
+          <w:rFonts w:ascii="Calibri" w:eastAsia="Calibri" w:hAnsi="Calibri" w:cs="Calibri"/>
+          <w:sz w:val="24"/>
+          <w:szCs w:val="24"/>
+        </w:rPr>
+        <w:t>logueo</w:t>
+      </w:r>
+      <w:proofErr w:type="spellEnd"/>
+      <w:r>
+        <w:rPr>
+          <w:rFonts w:ascii="Calibri" w:eastAsia="Calibri" w:hAnsi="Calibri" w:cs="Calibri"/>
+          <w:sz w:val="24"/>
+          <w:szCs w:val="24"/>
+        </w:rPr>
+        <w:t xml:space="preserve"> fallido. Si cumple con 3 equivocaciones, el usuario quedará inhabilitado y no es posible volver a habilitarlo.</w:t>
       </w:r>
     </w:p>
     <w:p/>
@@ -2613,7 +3300,25 @@
           <w:szCs w:val="24"/>
         </w:rPr>
         <w:lastRenderedPageBreak/>
-        <w:t>Para inhabilitar una ruta se hace desde la pantalla de búsqueda (botón de Inhabilitar). Para volver a habilitarla, se debe hacer desde la parte de modificar la ruta (con el check).</w:t>
+        <w:t xml:space="preserve">Para inhabilitar una ruta se hace desde la pantalla de búsqueda (botón de Inhabilitar). Para volver a habilitarla, se debe hacer desde la parte de modificar la ruta (con el </w:t>
+      </w:r>
+      <w:proofErr w:type="spellStart"/>
+      <w:r>
+        <w:rPr>
+          <w:rFonts w:ascii="Calibri" w:eastAsia="Calibri" w:hAnsi="Calibri" w:cs="Calibri"/>
+          <w:sz w:val="24"/>
+          <w:szCs w:val="24"/>
+        </w:rPr>
+        <w:t>check</w:t>
+      </w:r>
+      <w:proofErr w:type="spellEnd"/>
+      <w:r>
+        <w:rPr>
+          <w:rFonts w:ascii="Calibri" w:eastAsia="Calibri" w:hAnsi="Calibri" w:cs="Calibri"/>
+          <w:sz w:val="24"/>
+          <w:szCs w:val="24"/>
+        </w:rPr>
+        <w:t>).</w:t>
       </w:r>
     </w:p>
     <w:p>
@@ -2730,7 +3435,25 @@
           <w:sz w:val="24"/>
           <w:szCs w:val="24"/>
         </w:rPr>
-        <w:t>Para buscar con el filtro de la fecha de alta de una aeronave es necesario seleccionar esa opción ya que sino siempre busca por la fecha del día.</w:t>
+        <w:t xml:space="preserve">Para buscar con el filtro de la fecha de alta de una aeronave es necesario seleccionar esa opción ya que </w:t>
+      </w:r>
+      <w:proofErr w:type="spellStart"/>
+      <w:r>
+        <w:rPr>
+          <w:rFonts w:ascii="Calibri" w:eastAsia="Calibri" w:hAnsi="Calibri" w:cs="Calibri"/>
+          <w:sz w:val="24"/>
+          <w:szCs w:val="24"/>
+        </w:rPr>
+        <w:t>sino</w:t>
+      </w:r>
+      <w:proofErr w:type="spellEnd"/>
+      <w:r>
+        <w:rPr>
+          <w:rFonts w:ascii="Calibri" w:eastAsia="Calibri" w:hAnsi="Calibri" w:cs="Calibri"/>
+          <w:sz w:val="24"/>
+          <w:szCs w:val="24"/>
+        </w:rPr>
+        <w:t xml:space="preserve"> siempre busca por la fecha del día.</w:t>
       </w:r>
     </w:p>
     <w:p>
@@ -2754,7 +3477,25 @@
           <w:sz w:val="24"/>
           <w:szCs w:val="24"/>
         </w:rPr>
-        <w:t>Siempre antes de listar las aeronaves se verifica mediante un procedure si hay aeronaves que volvieron a estar habilitadas ya que terminó su período de fuera de servicio.</w:t>
+        <w:t xml:space="preserve">Siempre antes de listar las aeronaves se verifica mediante un </w:t>
+      </w:r>
+      <w:proofErr w:type="spellStart"/>
+      <w:r>
+        <w:rPr>
+          <w:rFonts w:ascii="Calibri" w:eastAsia="Calibri" w:hAnsi="Calibri" w:cs="Calibri"/>
+          <w:sz w:val="24"/>
+          <w:szCs w:val="24"/>
+        </w:rPr>
+        <w:t>procedure</w:t>
+      </w:r>
+      <w:proofErr w:type="spellEnd"/>
+      <w:r>
+        <w:rPr>
+          <w:rFonts w:ascii="Calibri" w:eastAsia="Calibri" w:hAnsi="Calibri" w:cs="Calibri"/>
+          <w:sz w:val="24"/>
+          <w:szCs w:val="24"/>
+        </w:rPr>
+        <w:t xml:space="preserve"> si hay aeronaves que volvieron a estar habilitadas ya que terminó su período de fuera de servicio.</w:t>
       </w:r>
     </w:p>
     <w:p>
@@ -2818,7 +3559,25 @@
           <w:sz w:val="24"/>
           <w:szCs w:val="24"/>
         </w:rPr>
-        <w:t xml:space="preserve"> que la aeronave a reemplazar, como así también con la cantidad de KGs.</w:t>
+        <w:t xml:space="preserve"> que la aeronave a reemplazar, como así también con la cantidad de </w:t>
+      </w:r>
+      <w:proofErr w:type="spellStart"/>
+      <w:r>
+        <w:rPr>
+          <w:rFonts w:ascii="Calibri" w:eastAsia="Calibri" w:hAnsi="Calibri" w:cs="Calibri"/>
+          <w:sz w:val="24"/>
+          <w:szCs w:val="24"/>
+        </w:rPr>
+        <w:t>KGs</w:t>
+      </w:r>
+      <w:proofErr w:type="spellEnd"/>
+      <w:r>
+        <w:rPr>
+          <w:rFonts w:ascii="Calibri" w:eastAsia="Calibri" w:hAnsi="Calibri" w:cs="Calibri"/>
+          <w:sz w:val="24"/>
+          <w:szCs w:val="24"/>
+        </w:rPr>
+        <w:t>.</w:t>
       </w:r>
     </w:p>
     <w:p>
@@ -2898,7 +3657,25 @@
           <w:sz w:val="24"/>
           <w:szCs w:val="24"/>
         </w:rPr>
-        <w:t>Se asume que al reemplazar una aeronave por otra, la aeronave reemplazante va a tener la cantidad de butacas necesarias para reemplazar a la otra y lo mismo para los kgs. Ya que en la consigna la única validación que había que tener en cuenta era que sea de la misma flota. Cuando hay que dar de alta una nueva, estas validaciones de cantidades se tienen que cuenta, pero en el reemplazo automático no.</w:t>
+        <w:t xml:space="preserve">Se asume que al reemplazar una aeronave por otra, la aeronave reemplazante va a tener la cantidad de butacas necesarias para reemplazar a la otra y lo mismo para los </w:t>
+      </w:r>
+      <w:proofErr w:type="spellStart"/>
+      <w:r>
+        <w:rPr>
+          <w:rFonts w:ascii="Calibri" w:eastAsia="Calibri" w:hAnsi="Calibri" w:cs="Calibri"/>
+          <w:sz w:val="24"/>
+          <w:szCs w:val="24"/>
+        </w:rPr>
+        <w:t>kgs</w:t>
+      </w:r>
+      <w:proofErr w:type="spellEnd"/>
+      <w:r>
+        <w:rPr>
+          <w:rFonts w:ascii="Calibri" w:eastAsia="Calibri" w:hAnsi="Calibri" w:cs="Calibri"/>
+          <w:sz w:val="24"/>
+          <w:szCs w:val="24"/>
+        </w:rPr>
+        <w:t>. Ya que en la consigna la única validación que había que tener en cuenta era que sea de la misma flota. Cuando hay que dar de alta una nueva, estas validaciones de cantidades se tienen que cuenta, pero en el reemplazo automático no.</w:t>
       </w:r>
     </w:p>
     <w:p/>
@@ -2962,7 +3739,25 @@
           <w:sz w:val="24"/>
           <w:szCs w:val="24"/>
         </w:rPr>
-        <w:t>Cuando se elige la ciudad origen sólo se mostrarán aquellas que pertenezcan a una ruta que contenga el servicio de la aeronave seleccionada. Como así también al momento de seleccionar el destino solo será posible optar por aquellas ciudades que tengan en su ruta a la ciudad origen establecida.</w:t>
+        <w:t xml:space="preserve">Cuando se elige la ciudad origen sólo se mostrarán aquellas que pertenezcan a una ruta que contenga el servicio de la aeronave seleccionada. Como así también al momento de seleccionar el destino solo será posible optar por aquellas ciudades que tengan en su ruta a la ciudad origen </w:t>
+      </w:r>
+      <w:proofErr w:type="gramStart"/>
+      <w:r>
+        <w:rPr>
+          <w:rFonts w:ascii="Calibri" w:eastAsia="Calibri" w:hAnsi="Calibri" w:cs="Calibri"/>
+          <w:sz w:val="24"/>
+          <w:szCs w:val="24"/>
+        </w:rPr>
+        <w:t>establecida</w:t>
+      </w:r>
+      <w:proofErr w:type="gramEnd"/>
+      <w:r>
+        <w:rPr>
+          <w:rFonts w:ascii="Calibri" w:eastAsia="Calibri" w:hAnsi="Calibri" w:cs="Calibri"/>
+          <w:sz w:val="24"/>
+          <w:szCs w:val="24"/>
+        </w:rPr>
+        <w:t>.</w:t>
       </w:r>
     </w:p>
     <w:p>
@@ -3162,7 +3957,73 @@
           <w:szCs w:val="24"/>
           <w:highlight w:val="white"/>
         </w:rPr>
-        <w:t>Los campos se llenan automáticamente luego de ingresar el tipo y número de documento y haciendo click en otro text box o seleccionando la butaca, o bien tocando Enter.</w:t>
+        <w:t xml:space="preserve">Los campos se llenan automáticamente luego de ingresar el tipo y número de documento y haciendo </w:t>
+      </w:r>
+      <w:proofErr w:type="spellStart"/>
+      <w:r>
+        <w:rPr>
+          <w:rFonts w:ascii="Calibri" w:eastAsia="Calibri" w:hAnsi="Calibri" w:cs="Calibri"/>
+          <w:color w:val="333333"/>
+          <w:sz w:val="24"/>
+          <w:szCs w:val="24"/>
+          <w:highlight w:val="white"/>
+        </w:rPr>
+        <w:t>click</w:t>
+      </w:r>
+      <w:proofErr w:type="spellEnd"/>
+      <w:r>
+        <w:rPr>
+          <w:rFonts w:ascii="Calibri" w:eastAsia="Calibri" w:hAnsi="Calibri" w:cs="Calibri"/>
+          <w:color w:val="333333"/>
+          <w:sz w:val="24"/>
+          <w:szCs w:val="24"/>
+          <w:highlight w:val="white"/>
+        </w:rPr>
+        <w:t xml:space="preserve"> en otro </w:t>
+      </w:r>
+      <w:proofErr w:type="spellStart"/>
+      <w:r>
+        <w:rPr>
+          <w:rFonts w:ascii="Calibri" w:eastAsia="Calibri" w:hAnsi="Calibri" w:cs="Calibri"/>
+          <w:color w:val="333333"/>
+          <w:sz w:val="24"/>
+          <w:szCs w:val="24"/>
+          <w:highlight w:val="white"/>
+        </w:rPr>
+        <w:t>text</w:t>
+      </w:r>
+      <w:proofErr w:type="spellEnd"/>
+      <w:r>
+        <w:rPr>
+          <w:rFonts w:ascii="Calibri" w:eastAsia="Calibri" w:hAnsi="Calibri" w:cs="Calibri"/>
+          <w:color w:val="333333"/>
+          <w:sz w:val="24"/>
+          <w:szCs w:val="24"/>
+          <w:highlight w:val="white"/>
+        </w:rPr>
+        <w:t xml:space="preserve"> box o seleccionando la butaca, o bien tocando </w:t>
+      </w:r>
+      <w:proofErr w:type="spellStart"/>
+      <w:r>
+        <w:rPr>
+          <w:rFonts w:ascii="Calibri" w:eastAsia="Calibri" w:hAnsi="Calibri" w:cs="Calibri"/>
+          <w:color w:val="333333"/>
+          <w:sz w:val="24"/>
+          <w:szCs w:val="24"/>
+          <w:highlight w:val="white"/>
+        </w:rPr>
+        <w:t>Enter</w:t>
+      </w:r>
+      <w:proofErr w:type="spellEnd"/>
+      <w:r>
+        <w:rPr>
+          <w:rFonts w:ascii="Calibri" w:eastAsia="Calibri" w:hAnsi="Calibri" w:cs="Calibri"/>
+          <w:color w:val="333333"/>
+          <w:sz w:val="24"/>
+          <w:szCs w:val="24"/>
+          <w:highlight w:val="white"/>
+        </w:rPr>
+        <w:t>.</w:t>
       </w:r>
     </w:p>
     <w:p>
@@ -3210,7 +4071,25 @@
           <w:sz w:val="24"/>
           <w:szCs w:val="24"/>
         </w:rPr>
-        <w:t>Las opciones de pago dependen del rol del usuario logueado. Si es cliente, sólo puede pagar con tarjeta, en cambio un administrador puede hacerlo tanto con tarjeta como en efectivo.</w:t>
+        <w:t xml:space="preserve">Las opciones de pago dependen del rol del usuario </w:t>
+      </w:r>
+      <w:proofErr w:type="spellStart"/>
+      <w:r>
+        <w:rPr>
+          <w:rFonts w:ascii="Calibri" w:eastAsia="Calibri" w:hAnsi="Calibri" w:cs="Calibri"/>
+          <w:sz w:val="24"/>
+          <w:szCs w:val="24"/>
+        </w:rPr>
+        <w:t>logueado</w:t>
+      </w:r>
+      <w:proofErr w:type="spellEnd"/>
+      <w:r>
+        <w:rPr>
+          <w:rFonts w:ascii="Calibri" w:eastAsia="Calibri" w:hAnsi="Calibri" w:cs="Calibri"/>
+          <w:sz w:val="24"/>
+          <w:szCs w:val="24"/>
+        </w:rPr>
+        <w:t>. Si es cliente, sólo puede pagar con tarjeta, en cambio un administrador puede hacerlo tanto con tarjeta como en efectivo.</w:t>
       </w:r>
     </w:p>
     <w:p>
@@ -3302,7 +4181,25 @@
           <w:sz w:val="24"/>
           <w:szCs w:val="24"/>
         </w:rPr>
-        <w:t xml:space="preserve">Para proceder a la devolución de las compras o encomiendas de un cliente en particular el usuario deberá ingresar el dni del mismo. Una vez validada su existencia se mostrarán todas las posibles devoluciones a realizar. </w:t>
+        <w:t xml:space="preserve">Para proceder a la devolución de las compras o encomiendas de un cliente en particular el usuario deberá ingresar el </w:t>
+      </w:r>
+      <w:proofErr w:type="spellStart"/>
+      <w:r>
+        <w:rPr>
+          <w:rFonts w:ascii="Calibri" w:eastAsia="Calibri" w:hAnsi="Calibri" w:cs="Calibri"/>
+          <w:sz w:val="24"/>
+          <w:szCs w:val="24"/>
+        </w:rPr>
+        <w:t>dni</w:t>
+      </w:r>
+      <w:proofErr w:type="spellEnd"/>
+      <w:r>
+        <w:rPr>
+          <w:rFonts w:ascii="Calibri" w:eastAsia="Calibri" w:hAnsi="Calibri" w:cs="Calibri"/>
+          <w:sz w:val="24"/>
+          <w:szCs w:val="24"/>
+        </w:rPr>
+        <w:t xml:space="preserve"> del mismo. Una vez validada su existencia se mostrarán todas las posibles devoluciones a realizar. </w:t>
       </w:r>
     </w:p>
     <w:p>
@@ -3352,6 +4249,30 @@
           <w:szCs w:val="24"/>
         </w:rPr>
         <w:t>El usuario tendrá la posibilidad de devolver todo (todos los pasajes y encomiendas comprados), lo cual generará que todas sus compras sean devueltas, exigiendo que se ingrese un motivo común a todas las devoluciones.</w:t>
+      </w:r>
+    </w:p>
+    <w:p>
+      <w:pPr>
+        <w:numPr>
+          <w:ilvl w:val="0"/>
+          <w:numId w:val="12"/>
+        </w:numPr>
+        <w:spacing w:line="240" w:lineRule="auto"/>
+        <w:ind w:hanging="360"/>
+        <w:contextualSpacing/>
+        <w:rPr>
+          <w:rFonts w:ascii="Calibri" w:eastAsia="Calibri" w:hAnsi="Calibri" w:cs="Calibri"/>
+          <w:sz w:val="24"/>
+          <w:szCs w:val="24"/>
+        </w:rPr>
+      </w:pPr>
+      <w:r>
+        <w:rPr>
+          <w:rFonts w:ascii="Calibri" w:eastAsia="Calibri" w:hAnsi="Calibri" w:cs="Calibri"/>
+          <w:sz w:val="24"/>
+          <w:szCs w:val="24"/>
+        </w:rPr>
+        <w:t>No se podrán realizar devoluciones de viajes que tengan una fecha de salida menor o igual a la fecha del sistema. Para el caso de los viajes que se migraron de la tabla maestra, como los mismos ya cuentan con fecha de llegada o sea que ya fueron registrados, más allá que la fecha del sistema sea anterior a la llegada, estos no podrán ser devueltos.</w:t>
       </w:r>
     </w:p>
     <w:p/>
@@ -3463,7 +4384,25 @@
           <w:sz w:val="24"/>
           <w:szCs w:val="24"/>
         </w:rPr>
-        <w:t>Cada vez que se inicia la aplicación, se ejecuta un procedure que resta las millas vencidas de los clientes y a la vez, elimina sus registros de la base de datos.</w:t>
+        <w:t xml:space="preserve">Cada vez que se inicia la aplicación, se ejecuta un </w:t>
+      </w:r>
+      <w:proofErr w:type="spellStart"/>
+      <w:r>
+        <w:rPr>
+          <w:rFonts w:ascii="Calibri" w:eastAsia="Calibri" w:hAnsi="Calibri" w:cs="Calibri"/>
+          <w:sz w:val="24"/>
+          <w:szCs w:val="24"/>
+        </w:rPr>
+        <w:t>procedure</w:t>
+      </w:r>
+      <w:proofErr w:type="spellEnd"/>
+      <w:r>
+        <w:rPr>
+          <w:rFonts w:ascii="Calibri" w:eastAsia="Calibri" w:hAnsi="Calibri" w:cs="Calibri"/>
+          <w:sz w:val="24"/>
+          <w:szCs w:val="24"/>
+        </w:rPr>
+        <w:t xml:space="preserve"> que resta las millas vencidas de los clientes y a la vez, elimina sus registros de la base de datos.</w:t>
       </w:r>
     </w:p>
     <w:p/>
@@ -3643,10 +4582,6 @@
         <w:t>Además de mostrar las descripciones del TOP 5 determinado para cada estadística se muestra el valor que justifica dicho posicionamiento.</w:t>
       </w:r>
     </w:p>
-    <w:p/>
-    <w:p/>
-    <w:p/>
-    <w:p/>
     <w:p>
       <w:pPr>
         <w:pStyle w:val="Ttulo1"/>
@@ -3744,26 +4679,25 @@
         </w:rPr>
       </w:pPr>
       <w:bookmarkStart w:id="18" w:name="h.5vstg7f3zdin" w:colFirst="0" w:colLast="0"/>
+      <w:bookmarkStart w:id="19" w:name="h.ls40e4wlme9k" w:colFirst="0" w:colLast="0"/>
       <w:bookmarkEnd w:id="18"/>
-    </w:p>
+      <w:bookmarkEnd w:id="19"/>
+    </w:p>
+    <w:p/>
     <w:p/>
     <w:p>
       <w:pPr>
         <w:pStyle w:val="Ttulo1"/>
         <w:contextualSpacing w:val="0"/>
       </w:pPr>
-      <w:bookmarkStart w:id="19" w:name="h.ls40e4wlme9k" w:colFirst="0" w:colLast="0"/>
-      <w:bookmarkEnd w:id="19"/>
-    </w:p>
-    <w:p>
-      <w:pPr>
-        <w:pStyle w:val="Ttulo1"/>
-        <w:contextualSpacing w:val="0"/>
-      </w:pPr>
+      <w:r>
+        <w:lastRenderedPageBreak/>
+        <w:t>Co</w:t>
+      </w:r>
       <w:bookmarkStart w:id="20" w:name="_GoBack"/>
       <w:bookmarkEnd w:id="20"/>
       <w:r>
-        <w:t>Consultas</w:t>
+        <w:t>nsultas</w:t>
       </w:r>
     </w:p>
     <w:p/>
@@ -3777,20 +4711,146 @@
           <w:sz w:val="24"/>
           <w:szCs w:val="24"/>
         </w:rPr>
-        <w:t>A la hora de realizar las consultas, tras investigar sobre el motor de la base de datos y cómo conectarnos con este desde el C#, averiguamos que hay dos tipos de consultas: las que están almacenadas directamente en la base de datos y se ejecutan desde el código (stored procedures/command type) o las que están escritas directamente en el código y se ejecutan desde él mismo (command type). Aquí es donde tuvimos que tomar la primer decisión, cuál de los dos tipos elegir. Tras ver que era más cómodo y que agregado a esto, se debía entregar un archivo SQL que se encargue de preparar todo el entorno de la base de datos (tablas, consultas, disparadores), decidimos volcarnos hacia el lado de las consultas almacenadas en la base de datos.</w:t>
-      </w:r>
-    </w:p>
-    <w:p>
-      <w:pPr>
-        <w:spacing w:line="240" w:lineRule="auto"/>
-      </w:pPr>
-      <w:r>
-        <w:rPr>
-          <w:rFonts w:ascii="Calibri" w:eastAsia="Calibri" w:hAnsi="Calibri" w:cs="Calibri"/>
-          <w:sz w:val="24"/>
-          <w:szCs w:val="24"/>
-        </w:rPr>
-        <w:t>Una vez que ya sabíamos cómo y dónde debíamos almacenarlas, tuvimos que empezar a desarrollarlas. No tomamos ninguna decisión en particular para hacer esto, sino que a medida que cada miembro del grupo encontraba que era necesario crear una nueva query, la agregaba al script inicial en su posición adecuada para que nada realizado anteriormente deje de funcionar.</w:t>
+        <w:t>A la hora de realizar las consultas, tras investigar sobre el motor de la base de datos y cómo conectarnos con este desde el C#, averiguamos que hay dos tipos de consultas: las que están almacenadas directamente en la base de datos y se ejecutan desde el código (</w:t>
+      </w:r>
+      <w:proofErr w:type="spellStart"/>
+      <w:r>
+        <w:rPr>
+          <w:rFonts w:ascii="Calibri" w:eastAsia="Calibri" w:hAnsi="Calibri" w:cs="Calibri"/>
+          <w:sz w:val="24"/>
+          <w:szCs w:val="24"/>
+        </w:rPr>
+        <w:t>stored</w:t>
+      </w:r>
+      <w:proofErr w:type="spellEnd"/>
+      <w:r>
+        <w:rPr>
+          <w:rFonts w:ascii="Calibri" w:eastAsia="Calibri" w:hAnsi="Calibri" w:cs="Calibri"/>
+          <w:sz w:val="24"/>
+          <w:szCs w:val="24"/>
+        </w:rPr>
+        <w:t xml:space="preserve"> </w:t>
+      </w:r>
+      <w:proofErr w:type="spellStart"/>
+      <w:r>
+        <w:rPr>
+          <w:rFonts w:ascii="Calibri" w:eastAsia="Calibri" w:hAnsi="Calibri" w:cs="Calibri"/>
+          <w:sz w:val="24"/>
+          <w:szCs w:val="24"/>
+        </w:rPr>
+        <w:t>procedures</w:t>
+      </w:r>
+      <w:proofErr w:type="spellEnd"/>
+      <w:r>
+        <w:rPr>
+          <w:rFonts w:ascii="Calibri" w:eastAsia="Calibri" w:hAnsi="Calibri" w:cs="Calibri"/>
+          <w:sz w:val="24"/>
+          <w:szCs w:val="24"/>
+        </w:rPr>
+        <w:t>/</w:t>
+      </w:r>
+      <w:proofErr w:type="spellStart"/>
+      <w:r>
+        <w:rPr>
+          <w:rFonts w:ascii="Calibri" w:eastAsia="Calibri" w:hAnsi="Calibri" w:cs="Calibri"/>
+          <w:sz w:val="24"/>
+          <w:szCs w:val="24"/>
+        </w:rPr>
+        <w:t>command</w:t>
+      </w:r>
+      <w:proofErr w:type="spellEnd"/>
+      <w:r>
+        <w:rPr>
+          <w:rFonts w:ascii="Calibri" w:eastAsia="Calibri" w:hAnsi="Calibri" w:cs="Calibri"/>
+          <w:sz w:val="24"/>
+          <w:szCs w:val="24"/>
+        </w:rPr>
+        <w:t xml:space="preserve"> </w:t>
+      </w:r>
+      <w:proofErr w:type="spellStart"/>
+      <w:r>
+        <w:rPr>
+          <w:rFonts w:ascii="Calibri" w:eastAsia="Calibri" w:hAnsi="Calibri" w:cs="Calibri"/>
+          <w:sz w:val="24"/>
+          <w:szCs w:val="24"/>
+        </w:rPr>
+        <w:t>type</w:t>
+      </w:r>
+      <w:proofErr w:type="spellEnd"/>
+      <w:r>
+        <w:rPr>
+          <w:rFonts w:ascii="Calibri" w:eastAsia="Calibri" w:hAnsi="Calibri" w:cs="Calibri"/>
+          <w:sz w:val="24"/>
+          <w:szCs w:val="24"/>
+        </w:rPr>
+        <w:t>) o las que están escritas directamente en el código y se ejecutan desde él mismo (</w:t>
+      </w:r>
+      <w:proofErr w:type="spellStart"/>
+      <w:r>
+        <w:rPr>
+          <w:rFonts w:ascii="Calibri" w:eastAsia="Calibri" w:hAnsi="Calibri" w:cs="Calibri"/>
+          <w:sz w:val="24"/>
+          <w:szCs w:val="24"/>
+        </w:rPr>
+        <w:t>command</w:t>
+      </w:r>
+      <w:proofErr w:type="spellEnd"/>
+      <w:r>
+        <w:rPr>
+          <w:rFonts w:ascii="Calibri" w:eastAsia="Calibri" w:hAnsi="Calibri" w:cs="Calibri"/>
+          <w:sz w:val="24"/>
+          <w:szCs w:val="24"/>
+        </w:rPr>
+        <w:t xml:space="preserve"> </w:t>
+      </w:r>
+      <w:proofErr w:type="spellStart"/>
+      <w:r>
+        <w:rPr>
+          <w:rFonts w:ascii="Calibri" w:eastAsia="Calibri" w:hAnsi="Calibri" w:cs="Calibri"/>
+          <w:sz w:val="24"/>
+          <w:szCs w:val="24"/>
+        </w:rPr>
+        <w:t>type</w:t>
+      </w:r>
+      <w:proofErr w:type="spellEnd"/>
+      <w:r>
+        <w:rPr>
+          <w:rFonts w:ascii="Calibri" w:eastAsia="Calibri" w:hAnsi="Calibri" w:cs="Calibri"/>
+          <w:sz w:val="24"/>
+          <w:szCs w:val="24"/>
+        </w:rPr>
+        <w:t>). Aquí es donde tuvimos que tomar la primer decisión, cuál de los dos tipos elegir. Tras ver que era más cómodo y que agregado a esto, se debía entregar un archivo SQL que se encargue de preparar todo el entorno de la base de datos (tablas, consultas, disparadores), decidimos volcarnos hacia el lado de las consultas almacenadas en la base de datos.</w:t>
+      </w:r>
+    </w:p>
+    <w:p>
+      <w:pPr>
+        <w:spacing w:line="240" w:lineRule="auto"/>
+      </w:pPr>
+      <w:r>
+        <w:rPr>
+          <w:rFonts w:ascii="Calibri" w:eastAsia="Calibri" w:hAnsi="Calibri" w:cs="Calibri"/>
+          <w:sz w:val="24"/>
+          <w:szCs w:val="24"/>
+        </w:rPr>
+        <w:t xml:space="preserve">Una vez que ya sabíamos cómo y dónde debíamos almacenarlas, tuvimos que empezar a desarrollarlas. No tomamos ninguna decisión en particular para hacer esto, sino que a medida que cada miembro del grupo encontraba que era necesario crear una nueva </w:t>
+      </w:r>
+      <w:proofErr w:type="spellStart"/>
+      <w:r>
+        <w:rPr>
+          <w:rFonts w:ascii="Calibri" w:eastAsia="Calibri" w:hAnsi="Calibri" w:cs="Calibri"/>
+          <w:sz w:val="24"/>
+          <w:szCs w:val="24"/>
+        </w:rPr>
+        <w:t>query</w:t>
+      </w:r>
+      <w:proofErr w:type="spellEnd"/>
+      <w:r>
+        <w:rPr>
+          <w:rFonts w:ascii="Calibri" w:eastAsia="Calibri" w:hAnsi="Calibri" w:cs="Calibri"/>
+          <w:sz w:val="24"/>
+          <w:szCs w:val="24"/>
+        </w:rPr>
+        <w:t>, la agregaba al script inicial en su posición adecuada para que nada realizado anteriormente deje de funcionar.</w:t>
       </w:r>
     </w:p>
     <w:p>
@@ -3847,6 +4907,7 @@
           <w:szCs w:val="24"/>
         </w:rPr>
       </w:pPr>
+      <w:proofErr w:type="spellStart"/>
       <w:r>
         <w:rPr>
           <w:rFonts w:ascii="Calibri" w:eastAsia="Calibri" w:hAnsi="Calibri" w:cs="Calibri"/>
@@ -3854,7 +4915,17 @@
           <w:sz w:val="24"/>
           <w:szCs w:val="24"/>
         </w:rPr>
-        <w:t xml:space="preserve">ExecuteNonQuery: </w:t>
+        <w:t>ExecuteNonQuery</w:t>
+      </w:r>
+      <w:proofErr w:type="spellEnd"/>
+      <w:r>
+        <w:rPr>
+          <w:rFonts w:ascii="Calibri" w:eastAsia="Calibri" w:hAnsi="Calibri" w:cs="Calibri"/>
+          <w:b/>
+          <w:sz w:val="24"/>
+          <w:szCs w:val="24"/>
+        </w:rPr>
+        <w:t xml:space="preserve">: </w:t>
       </w:r>
       <w:r>
         <w:rPr>
@@ -3880,6 +4951,7 @@
           <w:szCs w:val="24"/>
         </w:rPr>
       </w:pPr>
+      <w:proofErr w:type="spellStart"/>
       <w:r>
         <w:rPr>
           <w:rFonts w:ascii="Calibri" w:eastAsia="Calibri" w:hAnsi="Calibri" w:cs="Calibri"/>
@@ -3887,7 +4959,17 @@
           <w:sz w:val="24"/>
           <w:szCs w:val="24"/>
         </w:rPr>
-        <w:t xml:space="preserve">ExecuteScalar: </w:t>
+        <w:t>ExecuteScalar</w:t>
+      </w:r>
+      <w:proofErr w:type="spellEnd"/>
+      <w:r>
+        <w:rPr>
+          <w:rFonts w:ascii="Calibri" w:eastAsia="Calibri" w:hAnsi="Calibri" w:cs="Calibri"/>
+          <w:b/>
+          <w:sz w:val="24"/>
+          <w:szCs w:val="24"/>
+        </w:rPr>
+        <w:t xml:space="preserve">: </w:t>
       </w:r>
       <w:r>
         <w:rPr>
@@ -3913,6 +4995,7 @@
           <w:szCs w:val="24"/>
         </w:rPr>
       </w:pPr>
+      <w:proofErr w:type="spellStart"/>
       <w:r>
         <w:rPr>
           <w:rFonts w:ascii="Calibri" w:eastAsia="Calibri" w:hAnsi="Calibri" w:cs="Calibri"/>
@@ -3920,7 +5003,17 @@
           <w:sz w:val="24"/>
           <w:szCs w:val="24"/>
         </w:rPr>
-        <w:t xml:space="preserve">ExecuteReader: </w:t>
+        <w:t>ExecuteReader</w:t>
+      </w:r>
+      <w:proofErr w:type="spellEnd"/>
+      <w:r>
+        <w:rPr>
+          <w:rFonts w:ascii="Calibri" w:eastAsia="Calibri" w:hAnsi="Calibri" w:cs="Calibri"/>
+          <w:b/>
+          <w:sz w:val="24"/>
+          <w:szCs w:val="24"/>
+        </w:rPr>
+        <w:t xml:space="preserve">: </w:t>
       </w:r>
       <w:r>
         <w:rPr>
@@ -3948,21 +5041,41 @@
       </w:pPr>
       <w:bookmarkStart w:id="21" w:name="h.5ewy7y2stzsl" w:colFirst="0" w:colLast="0"/>
       <w:bookmarkEnd w:id="21"/>
+      <w:proofErr w:type="spellStart"/>
       <w:r>
         <w:t>Triggers</w:t>
       </w:r>
-    </w:p>
-    <w:p>
-      <w:pPr>
-        <w:spacing w:line="240" w:lineRule="auto"/>
-      </w:pPr>
-      <w:r>
-        <w:rPr>
-          <w:rFonts w:ascii="Calibri" w:eastAsia="Calibri" w:hAnsi="Calibri" w:cs="Calibri"/>
-          <w:sz w:val="24"/>
-          <w:szCs w:val="24"/>
-        </w:rPr>
-        <w:t xml:space="preserve">Realizamos un trigger </w:t>
+      <w:proofErr w:type="spellEnd"/>
+    </w:p>
+    <w:p>
+      <w:pPr>
+        <w:spacing w:line="240" w:lineRule="auto"/>
+      </w:pPr>
+      <w:r>
+        <w:rPr>
+          <w:rFonts w:ascii="Calibri" w:eastAsia="Calibri" w:hAnsi="Calibri" w:cs="Calibri"/>
+          <w:sz w:val="24"/>
+          <w:szCs w:val="24"/>
+        </w:rPr>
+        <w:t xml:space="preserve">Realizamos un </w:t>
+      </w:r>
+      <w:proofErr w:type="spellStart"/>
+      <w:r>
+        <w:rPr>
+          <w:rFonts w:ascii="Calibri" w:eastAsia="Calibri" w:hAnsi="Calibri" w:cs="Calibri"/>
+          <w:sz w:val="24"/>
+          <w:szCs w:val="24"/>
+        </w:rPr>
+        <w:t>trigger</w:t>
+      </w:r>
+      <w:proofErr w:type="spellEnd"/>
+      <w:r>
+        <w:rPr>
+          <w:rFonts w:ascii="Calibri" w:eastAsia="Calibri" w:hAnsi="Calibri" w:cs="Calibri"/>
+          <w:sz w:val="24"/>
+          <w:szCs w:val="24"/>
+        </w:rPr>
+        <w:t xml:space="preserve"> </w:t>
       </w:r>
       <w:r>
         <w:rPr>
@@ -3971,7 +5084,27 @@
           <w:sz w:val="24"/>
           <w:szCs w:val="24"/>
         </w:rPr>
-        <w:t>‘Tr_DeshabilitarUsuariosConRolDeshabilitado’</w:t>
+        <w:t>‘</w:t>
+      </w:r>
+      <w:proofErr w:type="spellStart"/>
+      <w:r>
+        <w:rPr>
+          <w:rFonts w:ascii="Calibri" w:eastAsia="Calibri" w:hAnsi="Calibri" w:cs="Calibri"/>
+          <w:b/>
+          <w:sz w:val="24"/>
+          <w:szCs w:val="24"/>
+        </w:rPr>
+        <w:t>Tr_DeshabilitarUsuariosConRolDeshabilitado</w:t>
+      </w:r>
+      <w:proofErr w:type="spellEnd"/>
+      <w:r>
+        <w:rPr>
+          <w:rFonts w:ascii="Calibri" w:eastAsia="Calibri" w:hAnsi="Calibri" w:cs="Calibri"/>
+          <w:b/>
+          <w:sz w:val="24"/>
+          <w:szCs w:val="24"/>
+        </w:rPr>
+        <w:t>’</w:t>
       </w:r>
       <w:r>
         <w:rPr>
@@ -4045,7 +5178,7 @@
       <w:rPr>
         <w:noProof/>
       </w:rPr>
-      <w:t>10</w:t>
+      <w:t>1</w:t>
     </w:r>
     <w:r>
       <w:fldChar w:fldCharType="end"/>

</xml_diff>